<commit_message>
notetakingstructures.docx 1.9 (2RC) updated to version 2.
</commit_message>
<xml_diff>
--- a/notetakingstructures.docx
+++ b/notetakingstructures.docx
@@ -8,6 +8,8 @@
           <w:rFonts w:ascii="Helvetica Neue" w:hAnsi="Helvetica Neue" w:cs="Times New Roman"/>
         </w:rPr>
       </w:pPr>
+      <w:bookmarkStart w:id="0" w:name="_GoBack"/>
+      <w:bookmarkEnd w:id="0"/>
     </w:p>
     <w:p>
       <w:pPr>
@@ -377,23 +379,32 @@
       <w:pPr>
         <w:rPr>
           <w:rFonts w:ascii="Helvetica" w:hAnsi="Helvetica" w:cs="Times New Roman"/>
-        </w:rPr>
-      </w:pPr>
-      <w:r>
-        <w:rPr>
-          <w:rFonts w:ascii="Helvetica" w:hAnsi="Helvetica" w:cs="Times New Roman"/>
-        </w:rPr>
+          <w:sz w:val="22"/>
+          <w:szCs w:val="22"/>
+        </w:rPr>
+      </w:pPr>
+      <w:r>
+        <w:rPr>
+          <w:rFonts w:ascii="Helvetica" w:hAnsi="Helvetica" w:cs="Times New Roman"/>
+          <w:sz w:val="22"/>
+          <w:szCs w:val="22"/>
+        </w:rPr>
+        <w:lastRenderedPageBreak/>
         <w:t>_</w:t>
       </w:r>
       <w:r>
         <w:rPr>
           <w:rFonts w:ascii="Helvetica" w:hAnsi="Helvetica" w:cs="Times New Roman"/>
+          <w:sz w:val="22"/>
+          <w:szCs w:val="22"/>
         </w:rPr>
         <w:t>Header</w:t>
       </w:r>
       <w:r>
         <w:rPr>
           <w:rFonts w:ascii="Helvetica" w:hAnsi="Helvetica" w:cs="Times New Roman"/>
+          <w:sz w:val="22"/>
+          <w:szCs w:val="22"/>
         </w:rPr>
         <w:t>_</w:t>
       </w:r>
@@ -401,7 +412,9 @@
     <w:p>
       <w:pPr>
         <w:rPr>
-          <w:rFonts w:ascii="Times" w:hAnsi="Times" w:cs="Times New Roman"/>
+          <w:rFonts w:ascii="Helvetica" w:hAnsi="Helvetica" w:cs="Times New Roman"/>
+          <w:sz w:val="22"/>
+          <w:szCs w:val="22"/>
         </w:rPr>
       </w:pPr>
     </w:p>
@@ -410,12 +423,16 @@
         <w:jc w:val="center"/>
         <w:rPr>
           <w:rFonts w:ascii="Helvetica" w:hAnsi="Helvetica"/>
-        </w:rPr>
-      </w:pPr>
-      <w:r>
-        <w:rPr>
-          <w:rFonts w:ascii="Helvetica" w:hAnsi="Helvetica" w:cs="Times New Roman"/>
-          <w:b/>
+          <w:sz w:val="22"/>
+          <w:szCs w:val="22"/>
+        </w:rPr>
+      </w:pPr>
+      <w:r>
+        <w:rPr>
+          <w:rFonts w:ascii="Helvetica" w:hAnsi="Helvetica" w:cs="Times New Roman"/>
+          <w:b/>
+          <w:sz w:val="22"/>
+          <w:szCs w:val="22"/>
         </w:rPr>
         <w:t>_</w:t>
       </w:r>
@@ -423,6 +440,8 @@
         <w:rPr>
           <w:rFonts w:ascii="Helvetica" w:hAnsi="Helvetica" w:cs="Times New Roman"/>
           <w:b/>
+          <w:sz w:val="22"/>
+          <w:szCs w:val="22"/>
         </w:rPr>
         <w:t>Kicker</w:t>
       </w:r>
@@ -430,6 +449,8 @@
         <w:rPr>
           <w:rFonts w:ascii="Helvetica" w:hAnsi="Helvetica" w:cs="Times New Roman"/>
           <w:b/>
+          <w:sz w:val="22"/>
+          <w:szCs w:val="22"/>
         </w:rPr>
         <w:t>_</w:t>
       </w:r>
@@ -447,12 +468,16 @@
         <w:jc w:val="right"/>
         <w:rPr>
           <w:rFonts w:ascii="Helvetica" w:hAnsi="Helvetica"/>
-        </w:rPr>
-      </w:pPr>
-      <w:r>
-        <w:rPr>
-          <w:rFonts w:ascii="Helvetica" w:hAnsi="Helvetica" w:cs="Times New Roman"/>
-          <w:b/>
+          <w:sz w:val="22"/>
+          <w:szCs w:val="22"/>
+        </w:rPr>
+      </w:pPr>
+      <w:r>
+        <w:rPr>
+          <w:rFonts w:ascii="Helvetica" w:hAnsi="Helvetica" w:cs="Times New Roman"/>
+          <w:b/>
+          <w:sz w:val="22"/>
+          <w:szCs w:val="22"/>
         </w:rPr>
         <w:t>_</w:t>
       </w:r>
@@ -460,6 +485,8 @@
         <w:rPr>
           <w:rFonts w:ascii="Helvetica" w:hAnsi="Helvetica" w:cs="Times New Roman"/>
           <w:b/>
+          <w:sz w:val="22"/>
+          <w:szCs w:val="22"/>
         </w:rPr>
         <w:t>Hed</w:t>
       </w:r>
@@ -467,6 +494,8 @@
         <w:rPr>
           <w:rFonts w:ascii="Helvetica" w:hAnsi="Helvetica" w:cs="Times New Roman"/>
           <w:b/>
+          <w:sz w:val="22"/>
+          <w:szCs w:val="22"/>
         </w:rPr>
         <w:t>_</w:t>
       </w:r>
@@ -483,12 +512,16 @@
       <w:pPr>
         <w:rPr>
           <w:rFonts w:ascii="Helvetica" w:hAnsi="Helvetica"/>
-        </w:rPr>
-      </w:pPr>
-      <w:r>
-        <w:rPr>
-          <w:rFonts w:ascii="Helvetica" w:hAnsi="Helvetica" w:cs="Times New Roman"/>
-          <w:b/>
+          <w:sz w:val="22"/>
+          <w:szCs w:val="22"/>
+        </w:rPr>
+      </w:pPr>
+      <w:r>
+        <w:rPr>
+          <w:rFonts w:ascii="Helvetica" w:hAnsi="Helvetica" w:cs="Times New Roman"/>
+          <w:b/>
+          <w:sz w:val="22"/>
+          <w:szCs w:val="22"/>
         </w:rPr>
         <w:t>_</w:t>
       </w:r>
@@ -496,6 +529,8 @@
         <w:rPr>
           <w:rFonts w:ascii="Helvetica" w:hAnsi="Helvetica" w:cs="Times New Roman"/>
           <w:b/>
+          <w:sz w:val="22"/>
+          <w:szCs w:val="22"/>
         </w:rPr>
         <w:t>Subhe</w:t>
       </w:r>
@@ -503,6 +538,8 @@
         <w:rPr>
           <w:rFonts w:ascii="Helvetica" w:hAnsi="Helvetica" w:cs="Times New Roman"/>
           <w:b/>
+          <w:sz w:val="22"/>
+          <w:szCs w:val="22"/>
         </w:rPr>
         <w:t>d</w:t>
       </w:r>
@@ -510,6 +547,8 @@
         <w:rPr>
           <w:rFonts w:ascii="Helvetica" w:hAnsi="Helvetica" w:cs="Times New Roman"/>
           <w:b/>
+          <w:sz w:val="22"/>
+          <w:szCs w:val="22"/>
         </w:rPr>
         <w:t>_</w:t>
       </w:r>
@@ -868,12 +907,16 @@
         <w:jc w:val="both"/>
         <w:rPr>
           <w:rFonts w:ascii="Helvetica" w:hAnsi="Helvetica"/>
-        </w:rPr>
-      </w:pPr>
-      <w:r>
-        <w:rPr>
-          <w:rFonts w:ascii="Helvetica" w:hAnsi="Helvetica" w:cs="Times New Roman"/>
-          <w:b/>
+          <w:sz w:val="22"/>
+          <w:szCs w:val="22"/>
+        </w:rPr>
+      </w:pPr>
+      <w:r>
+        <w:rPr>
+          <w:rFonts w:ascii="Helvetica" w:hAnsi="Helvetica" w:cs="Times New Roman"/>
+          <w:b/>
+          <w:sz w:val="22"/>
+          <w:szCs w:val="22"/>
         </w:rPr>
         <w:tab/>
       </w:r>
@@ -881,6 +924,8 @@
         <w:rPr>
           <w:rFonts w:ascii="Helvetica" w:hAnsi="Helvetica" w:cs="Times New Roman"/>
           <w:b/>
+          <w:sz w:val="22"/>
+          <w:szCs w:val="22"/>
         </w:rPr>
         <w:t>_</w:t>
       </w:r>
@@ -888,6 +933,8 @@
         <w:rPr>
           <w:rFonts w:ascii="Helvetica" w:hAnsi="Helvetica" w:cs="Times New Roman"/>
           <w:b/>
+          <w:sz w:val="22"/>
+          <w:szCs w:val="22"/>
         </w:rPr>
         <w:t>Subsubhe</w:t>
       </w:r>
@@ -895,6 +942,8 @@
         <w:rPr>
           <w:rFonts w:ascii="Helvetica" w:hAnsi="Helvetica" w:cs="Times New Roman"/>
           <w:b/>
+          <w:sz w:val="22"/>
+          <w:szCs w:val="22"/>
         </w:rPr>
         <w:t>d</w:t>
       </w:r>
@@ -902,6 +951,8 @@
         <w:rPr>
           <w:rFonts w:ascii="Helvetica" w:hAnsi="Helvetica" w:cs="Times New Roman"/>
           <w:b/>
+          <w:sz w:val="22"/>
+          <w:szCs w:val="22"/>
         </w:rPr>
         <w:t>_</w:t>
       </w:r>
@@ -916,16 +967,26 @@
     </w:p>
     <w:p>
       <w:pPr>
-        <w:ind w:firstLine="708"/>
-        <w:jc w:val="both"/>
-        <w:rPr>
-          <w:rFonts w:ascii="Helvetica" w:hAnsi="Helvetica" w:cs="Times New Roman"/>
-        </w:rPr>
-      </w:pPr>
-      <w:r>
-        <w:rPr>
-          <w:rFonts w:ascii="Helvetica" w:hAnsi="Helvetica" w:cs="Times New Roman"/>
-          <w:b/>
+        <w:jc w:val="both"/>
+        <w:rPr>
+          <w:rFonts w:ascii="Helvetica" w:hAnsi="Helvetica" w:cs="Times New Roman"/>
+        </w:rPr>
+      </w:pPr>
+      <w:r>
+        <w:rPr>
+          <w:rFonts w:ascii="Helvetica" w:hAnsi="Helvetica" w:cs="Times New Roman"/>
+          <w:b/>
+          <w:sz w:val="22"/>
+          <w:szCs w:val="22"/>
+        </w:rPr>
+        <w:tab/>
+      </w:r>
+      <w:r>
+        <w:rPr>
+          <w:rFonts w:ascii="Helvetica" w:hAnsi="Helvetica" w:cs="Times New Roman"/>
+          <w:b/>
+          <w:sz w:val="22"/>
+          <w:szCs w:val="22"/>
         </w:rPr>
         <w:t>_</w:t>
       </w:r>
@@ -933,6 +994,8 @@
         <w:rPr>
           <w:rFonts w:ascii="Helvetica" w:hAnsi="Helvetica" w:cs="Times New Roman"/>
           <w:b/>
+          <w:sz w:val="22"/>
+          <w:szCs w:val="22"/>
         </w:rPr>
         <w:t>Subsubsubhe</w:t>
       </w:r>
@@ -940,6 +1003,8 @@
         <w:rPr>
           <w:rFonts w:ascii="Helvetica" w:hAnsi="Helvetica" w:cs="Times New Roman"/>
           <w:b/>
+          <w:sz w:val="22"/>
+          <w:szCs w:val="22"/>
         </w:rPr>
         <w:t>d</w:t>
       </w:r>
@@ -947,6 +1012,8 @@
         <w:rPr>
           <w:rFonts w:ascii="Helvetica" w:hAnsi="Helvetica" w:cs="Times New Roman"/>
           <w:b/>
+          <w:sz w:val="22"/>
+          <w:szCs w:val="22"/>
         </w:rPr>
         <w:t>_</w:t>
       </w:r>
@@ -954,12 +1021,14 @@
         <w:rPr>
           <w:rFonts w:ascii="Helvetica" w:hAnsi="Helvetica" w:cs="Times New Roman"/>
           <w:b/>
+          <w:sz w:val="22"/>
+          <w:szCs w:val="22"/>
         </w:rPr>
         <w:t xml:space="preserve"> —</w:t>
       </w:r>
       <w:r>
         <w:rPr>
-          <w:rFonts w:ascii="Helvetica" w:hAnsi="Helvetica" w:cs="Times New Roman"/>
+          <w:rFonts w:ascii="Times" w:hAnsi="Times" w:cs="Times New Roman"/>
         </w:rPr>
         <w:t xml:space="preserve"> </w:t>
       </w:r>
@@ -1099,16 +1168,28 @@
     </w:p>
     <w:p>
       <w:pPr>
-        <w:ind w:firstLine="708"/>
         <w:jc w:val="both"/>
         <w:rPr>
           <w:rFonts w:ascii="Helvetica" w:hAnsi="Helvetica"/>
-        </w:rPr>
-      </w:pPr>
-      <w:r>
-        <w:rPr>
-          <w:rFonts w:ascii="Helvetica" w:hAnsi="Helvetica" w:cs="Times New Roman"/>
-          <w:b/>
+          <w:sz w:val="22"/>
+          <w:szCs w:val="22"/>
+        </w:rPr>
+      </w:pPr>
+      <w:r>
+        <w:rPr>
+          <w:rFonts w:ascii="Helvetica" w:hAnsi="Helvetica" w:cs="Times New Roman"/>
+          <w:b/>
+          <w:sz w:val="22"/>
+          <w:szCs w:val="22"/>
+        </w:rPr>
+        <w:tab/>
+      </w:r>
+      <w:r>
+        <w:rPr>
+          <w:rFonts w:ascii="Helvetica" w:hAnsi="Helvetica" w:cs="Times New Roman"/>
+          <w:b/>
+          <w:sz w:val="22"/>
+          <w:szCs w:val="22"/>
         </w:rPr>
         <w:t>Subsubsubhe</w:t>
       </w:r>
@@ -1116,6 +1197,8 @@
         <w:rPr>
           <w:rFonts w:ascii="Helvetica" w:hAnsi="Helvetica" w:cs="Times New Roman"/>
           <w:b/>
+          <w:sz w:val="22"/>
+          <w:szCs w:val="22"/>
         </w:rPr>
         <w:t>d</w:t>
       </w:r>
@@ -1123,6 +1206,8 @@
         <w:rPr>
           <w:rFonts w:ascii="Helvetica" w:hAnsi="Helvetica" w:cs="Times New Roman"/>
           <w:b/>
+          <w:sz w:val="22"/>
+          <w:szCs w:val="22"/>
         </w:rPr>
         <w:t xml:space="preserve"> </w:t>
       </w:r>
@@ -1130,6 +1215,8 @@
         <w:rPr>
           <w:rFonts w:ascii="Helvetica" w:hAnsi="Helvetica" w:cs="Times New Roman"/>
           <w:b/>
+          <w:sz w:val="22"/>
+          <w:szCs w:val="22"/>
         </w:rPr>
         <w:t>:</w:t>
       </w:r>
@@ -1325,47 +1412,47 @@
       <w:pPr>
         <w:rPr>
           <w:rFonts w:ascii="Menlo Regular" w:hAnsi="Menlo Regular" w:cs="Menlo Regular"/>
-          <w:sz w:val="22"/>
-          <w:szCs w:val="22"/>
+          <w:sz w:val="20"/>
+          <w:szCs w:val="20"/>
         </w:rPr>
       </w:pPr>
       <w:r>
         <w:rPr>
           <w:rFonts w:ascii="Menlo Regular" w:hAnsi="Menlo Regular" w:cs="Menlo Regular"/>
-          <w:sz w:val="22"/>
-          <w:szCs w:val="22"/>
+          <w:sz w:val="20"/>
+          <w:szCs w:val="20"/>
         </w:rPr>
         <w:t xml:space="preserve">S'il faut des </w:t>
       </w:r>
       <w:r>
         <w:rPr>
           <w:rFonts w:ascii="Menlo Bold" w:hAnsi="Menlo Bold" w:cs="Menlo Bold"/>
-          <w:sz w:val="22"/>
-          <w:szCs w:val="22"/>
+          <w:sz w:val="20"/>
+          <w:szCs w:val="20"/>
         </w:rPr>
         <w:t>infinisubhe</w:t>
       </w:r>
       <w:r>
         <w:rPr>
           <w:rFonts w:ascii="Menlo Bold" w:hAnsi="Menlo Bold" w:cs="Menlo Bold"/>
-          <w:sz w:val="22"/>
-          <w:szCs w:val="22"/>
+          <w:sz w:val="20"/>
+          <w:szCs w:val="20"/>
         </w:rPr>
         <w:t>d</w:t>
       </w:r>
       <w:r>
         <w:rPr>
           <w:rFonts w:ascii="Menlo Bold" w:hAnsi="Menlo Bold" w:cs="Menlo Bold"/>
-          <w:sz w:val="22"/>
-          <w:szCs w:val="22"/>
+          <w:sz w:val="20"/>
+          <w:szCs w:val="20"/>
         </w:rPr>
         <w:t>s</w:t>
       </w:r>
       <w:r>
         <w:rPr>
           <w:rFonts w:ascii="Menlo Regular" w:hAnsi="Menlo Regular" w:cs="Menlo Regular"/>
-          <w:sz w:val="22"/>
-          <w:szCs w:val="22"/>
+          <w:sz w:val="20"/>
+          <w:szCs w:val="20"/>
         </w:rPr>
         <w:t>, on spécifie un plan en amont – pour les traiter ensuite – tel que :</w:t>
       </w:r>
@@ -1374,8 +1461,8 @@
       <w:pPr>
         <w:rPr>
           <w:rFonts w:ascii="Menlo Regular" w:hAnsi="Menlo Regular" w:cs="Menlo Regular"/>
-          <w:sz w:val="22"/>
-          <w:szCs w:val="22"/>
+          <w:sz w:val="20"/>
+          <w:szCs w:val="20"/>
         </w:rPr>
       </w:pPr>
     </w:p>
@@ -1388,23 +1475,123 @@
       <w:r>
         <w:rPr>
           <w:rFonts w:ascii="Menlo Regular" w:hAnsi="Menlo Regular" w:cs="Menlo Regular"/>
-          <w:sz w:val="22"/>
-          <w:szCs w:val="22"/>
+          <w:sz w:val="20"/>
+          <w:szCs w:val="20"/>
         </w:rPr>
         <w:t>&gt;</w:t>
       </w:r>
       <w:r>
         <w:rPr>
+          <w:rFonts w:ascii="Helvetica" w:hAnsi="Helvetica" w:cs="Times New Roman"/>
+          <w:b/>
+          <w:sz w:val="22"/>
+          <w:szCs w:val="22"/>
+        </w:rPr>
+        <w:tab/>
+      </w:r>
+      <w:r>
+        <w:rPr>
+          <w:rFonts w:ascii="Helvetica" w:hAnsi="Helvetica" w:cs="Menlo Regular"/>
+          <w:b/>
+          <w:sz w:val="22"/>
+          <w:szCs w:val="22"/>
+        </w:rPr>
+        <w:t>_</w:t>
+      </w:r>
+      <w:r>
+        <w:rPr>
+          <w:rFonts w:ascii="Helvetica" w:hAnsi="Helvetica" w:cs="Menlo Regular"/>
+          <w:b/>
+          <w:sz w:val="22"/>
+          <w:szCs w:val="22"/>
+        </w:rPr>
+        <w:t>Subsubsubhe</w:t>
+      </w:r>
+      <w:r>
+        <w:rPr>
+          <w:rFonts w:ascii="Helvetica" w:hAnsi="Helvetica" w:cs="Menlo Regular"/>
+          <w:b/>
+          <w:sz w:val="22"/>
+          <w:szCs w:val="22"/>
+        </w:rPr>
+        <w:t>d</w:t>
+      </w:r>
+      <w:r>
+        <w:rPr>
+          <w:rFonts w:ascii="Helvetica" w:hAnsi="Helvetica" w:cs="Menlo Regular"/>
+          <w:b/>
+          <w:sz w:val="22"/>
+          <w:szCs w:val="22"/>
+        </w:rPr>
+        <w:t>_</w:t>
+      </w:r>
+      <w:r>
+        <w:rPr>
+          <w:rFonts w:ascii="Helvetica" w:hAnsi="Helvetica" w:cs="Menlo Regular"/>
+          <w:b/>
+          <w:sz w:val="22"/>
+          <w:szCs w:val="22"/>
+        </w:rPr>
+        <w:t xml:space="preserve"> —</w:t>
+      </w:r>
+      <w:r>
+        <w:rPr>
+          <w:rFonts w:ascii="Helvetica" w:hAnsi="Helvetica" w:cs="Menlo Regular"/>
+        </w:rPr>
+        <w:t xml:space="preserve"> </w:t>
+      </w:r>
+      <w:r>
+        <w:rPr>
+          <w:rFonts w:ascii="Helvetica" w:hAnsi="Helvetica" w:cs="Menlo Regular"/>
+        </w:rPr>
+        <w:t>_</w:t>
+      </w:r>
+      <w:r>
+        <w:rPr>
+          <w:rFonts w:ascii="Times" w:hAnsi="Times" w:cs="Menlo Regular"/>
+        </w:rPr>
+        <w:t>Paragraph</w:t>
+      </w:r>
+      <w:r>
+        <w:rPr>
+          <w:rFonts w:ascii="Times" w:hAnsi="Times" w:cs="Menlo Regular"/>
+        </w:rPr>
+        <w:t>_</w:t>
+      </w:r>
+    </w:p>
+    <w:p>
+      <w:pPr>
+        <w:rPr>
+          <w:rFonts w:ascii="Times" w:hAnsi="Times" w:cs="Menlo Regular"/>
+        </w:rPr>
+      </w:pPr>
+      <w:r>
+        <w:rPr>
           <w:rFonts w:ascii="Menlo Regular" w:hAnsi="Menlo Regular" w:cs="Menlo Regular"/>
-          <w:sz w:val="22"/>
-          <w:szCs w:val="22"/>
+          <w:sz w:val="20"/>
+          <w:szCs w:val="20"/>
+        </w:rPr>
+        <w:t>&gt;</w:t>
+      </w:r>
+      <w:r>
+        <w:rPr>
+          <w:rFonts w:ascii="Times" w:hAnsi="Times" w:cs="Menlo Regular"/>
         </w:rPr>
         <w:tab/>
+        <w:t>-</w:t>
+      </w:r>
+      <w:r>
+        <w:rPr>
+          <w:rFonts w:ascii="Times" w:hAnsi="Times" w:cs="Menlo Regular"/>
+        </w:rPr>
+        <w:tab/>
       </w:r>
       <w:r>
         <w:rPr>
           <w:rFonts w:ascii="Helvetica" w:hAnsi="Helvetica" w:cs="Menlo Regular"/>
           <w:b/>
+          <w:sz w:val="22"/>
+          <w:szCs w:val="22"/>
         </w:rPr>
         <w:t>_</w:t>
       </w:r>
@@ -1412,13 +1599,35 @@
         <w:rPr>
           <w:rFonts w:ascii="Helvetica" w:hAnsi="Helvetica" w:cs="Menlo Regular"/>
           <w:b/>
-        </w:rPr>
-        <w:t>Subsubsubhe</w:t>
+          <w:sz w:val="22"/>
+          <w:szCs w:val="22"/>
+        </w:rPr>
+        <w:t>Sub</w:t>
       </w:r>
       <w:r>
         <w:rPr>
           <w:rFonts w:ascii="Helvetica" w:hAnsi="Helvetica" w:cs="Menlo Regular"/>
           <w:b/>
+          <w:sz w:val="22"/>
+          <w:szCs w:val="22"/>
+        </w:rPr>
+        <w:t>subsub</w:t>
+      </w:r>
+      <w:r>
+        <w:rPr>
+          <w:rFonts w:ascii="Helvetica" w:hAnsi="Helvetica" w:cs="Menlo Regular"/>
+          <w:b/>
+          <w:sz w:val="22"/>
+          <w:szCs w:val="22"/>
+        </w:rPr>
+        <w:t>-subhe</w:t>
+      </w:r>
+      <w:r>
+        <w:rPr>
+          <w:rFonts w:ascii="Helvetica" w:hAnsi="Helvetica" w:cs="Menlo Regular"/>
+          <w:b/>
+          <w:sz w:val="22"/>
+          <w:szCs w:val="22"/>
         </w:rPr>
         <w:t>d</w:t>
       </w:r>
@@ -1426,234 +1635,133 @@
         <w:rPr>
           <w:rFonts w:ascii="Helvetica" w:hAnsi="Helvetica" w:cs="Menlo Regular"/>
           <w:b/>
+          <w:sz w:val="22"/>
+          <w:szCs w:val="22"/>
         </w:rPr>
         <w:t>_</w:t>
       </w:r>
+    </w:p>
+    <w:p>
+      <w:pPr>
+        <w:rPr>
+          <w:rFonts w:ascii="Times" w:hAnsi="Times" w:cs="Menlo Regular"/>
+        </w:rPr>
+      </w:pPr>
+      <w:r>
+        <w:rPr>
+          <w:rFonts w:ascii="Menlo Regular" w:hAnsi="Menlo Regular" w:cs="Menlo Regular"/>
+          <w:sz w:val="20"/>
+          <w:szCs w:val="20"/>
+        </w:rPr>
+        <w:t>&gt;</w:t>
+      </w:r>
+      <w:r>
+        <w:rPr>
+          <w:rFonts w:ascii="Times" w:hAnsi="Times" w:cs="Menlo Regular"/>
+        </w:rPr>
+        <w:tab/>
+        <w:t>-</w:t>
+      </w:r>
+      <w:r>
+        <w:rPr>
+          <w:rFonts w:ascii="Times" w:hAnsi="Times" w:cs="Menlo Regular"/>
+        </w:rPr>
+        <w:tab/>
+      </w:r>
       <w:r>
         <w:rPr>
           <w:rFonts w:ascii="Helvetica" w:hAnsi="Helvetica" w:cs="Menlo Regular"/>
           <w:b/>
-        </w:rPr>
-        <w:t xml:space="preserve"> —</w:t>
+          <w:sz w:val="22"/>
+          <w:szCs w:val="22"/>
+        </w:rPr>
+        <w:t>_</w:t>
       </w:r>
       <w:r>
         <w:rPr>
           <w:rFonts w:ascii="Helvetica" w:hAnsi="Helvetica" w:cs="Menlo Regular"/>
-        </w:rPr>
-        <w:t xml:space="preserve"> </w:t>
+          <w:b/>
+          <w:sz w:val="22"/>
+          <w:szCs w:val="22"/>
+        </w:rPr>
+        <w:t>Sub-</w:t>
       </w:r>
       <w:r>
         <w:rPr>
           <w:rFonts w:ascii="Helvetica" w:hAnsi="Helvetica" w:cs="Menlo Regular"/>
+          <w:b/>
+          <w:sz w:val="22"/>
+          <w:szCs w:val="22"/>
+        </w:rPr>
+        <w:t>subsub</w:t>
+      </w:r>
+      <w:r>
+        <w:rPr>
+          <w:rFonts w:ascii="Helvetica" w:hAnsi="Helvetica" w:cs="Menlo Regular"/>
+          <w:b/>
+          <w:sz w:val="22"/>
+          <w:szCs w:val="22"/>
+        </w:rPr>
+        <w:t>subhe</w:t>
+      </w:r>
+      <w:r>
+        <w:rPr>
+          <w:rFonts w:ascii="Helvetica" w:hAnsi="Helvetica" w:cs="Menlo Regular"/>
+          <w:b/>
+          <w:sz w:val="22"/>
+          <w:szCs w:val="22"/>
+        </w:rPr>
+        <w:t>d</w:t>
+      </w:r>
+      <w:r>
+        <w:rPr>
+          <w:rFonts w:ascii="Helvetica" w:hAnsi="Helvetica" w:cs="Menlo Regular"/>
+          <w:b/>
+          <w:sz w:val="22"/>
+          <w:szCs w:val="22"/>
         </w:rPr>
         <w:t>_</w:t>
       </w:r>
-      <w:r>
-        <w:rPr>
-          <w:rFonts w:ascii="Times" w:hAnsi="Times" w:cs="Menlo Regular"/>
-        </w:rPr>
-        <w:t>Paragraph</w:t>
-      </w:r>
-      <w:r>
-        <w:rPr>
-          <w:rFonts w:ascii="Times" w:hAnsi="Times" w:cs="Menlo Regular"/>
-        </w:rPr>
-        <w:t>_</w:t>
-      </w:r>
-    </w:p>
-    <w:p>
-      <w:pPr>
-        <w:rPr>
-          <w:rFonts w:ascii="Times" w:hAnsi="Times" w:cs="Menlo Regular"/>
-        </w:rPr>
-      </w:pPr>
-      <w:r>
+    </w:p>
+    <w:p>
+      <w:pPr>
         <w:rPr>
           <w:rFonts w:ascii="Menlo Regular" w:hAnsi="Menlo Regular" w:cs="Menlo Regular"/>
-          <w:sz w:val="22"/>
-          <w:szCs w:val="22"/>
-        </w:rPr>
-        <w:t>&gt;</w:t>
-      </w:r>
-      <w:r>
+          <w:sz w:val="20"/>
+          <w:szCs w:val="20"/>
+        </w:rPr>
+      </w:pPr>
+    </w:p>
+    <w:p>
+      <w:pPr>
         <w:rPr>
           <w:rFonts w:ascii="Menlo Regular" w:hAnsi="Menlo Regular" w:cs="Menlo Regular"/>
-          <w:sz w:val="22"/>
-          <w:szCs w:val="22"/>
-        </w:rPr>
-        <w:tab/>
-      </w:r>
-      <w:r>
-        <w:rPr>
-          <w:rFonts w:ascii="Times" w:hAnsi="Times" w:cs="Menlo Regular"/>
-        </w:rPr>
-        <w:t>-</w:t>
-      </w:r>
-      <w:r>
-        <w:rPr>
-          <w:rFonts w:ascii="Times" w:hAnsi="Times" w:cs="Menlo Regular"/>
-        </w:rPr>
-        <w:tab/>
-      </w:r>
-      <w:r>
-        <w:rPr>
-          <w:rFonts w:ascii="Helvetica" w:hAnsi="Helvetica" w:cs="Menlo Regular"/>
-          <w:b/>
-        </w:rPr>
-        <w:t>_</w:t>
-      </w:r>
-      <w:r>
-        <w:rPr>
-          <w:rFonts w:ascii="Helvetica" w:hAnsi="Helvetica" w:cs="Menlo Regular"/>
-          <w:b/>
-        </w:rPr>
-        <w:t>Sub</w:t>
-      </w:r>
-      <w:r>
-        <w:rPr>
-          <w:rFonts w:ascii="Helvetica" w:hAnsi="Helvetica" w:cs="Menlo Regular"/>
-          <w:b/>
-        </w:rPr>
-        <w:t>subsub</w:t>
-      </w:r>
-      <w:r>
-        <w:rPr>
-          <w:rFonts w:ascii="Helvetica" w:hAnsi="Helvetica" w:cs="Menlo Regular"/>
-          <w:b/>
-        </w:rPr>
-        <w:t>-subhe</w:t>
-      </w:r>
-      <w:r>
-        <w:rPr>
-          <w:rFonts w:ascii="Helvetica" w:hAnsi="Helvetica" w:cs="Menlo Regular"/>
-          <w:b/>
-        </w:rPr>
-        <w:t>d</w:t>
-      </w:r>
-      <w:r>
-        <w:rPr>
-          <w:rFonts w:ascii="Helvetica" w:hAnsi="Helvetica" w:cs="Menlo Regular"/>
-          <w:b/>
-        </w:rPr>
-        <w:t>_</w:t>
-      </w:r>
-    </w:p>
-    <w:p>
-      <w:pPr>
-        <w:rPr>
-          <w:rFonts w:ascii="Times" w:hAnsi="Times" w:cs="Menlo Regular"/>
+          <w:sz w:val="20"/>
+          <w:szCs w:val="20"/>
         </w:rPr>
       </w:pPr>
       <w:r>
         <w:rPr>
           <w:rFonts w:ascii="Menlo Regular" w:hAnsi="Menlo Regular" w:cs="Menlo Regular"/>
-          <w:sz w:val="22"/>
-          <w:szCs w:val="22"/>
-        </w:rPr>
-        <w:t>&gt;</w:t>
+          <w:sz w:val="20"/>
+          <w:szCs w:val="20"/>
+        </w:rPr>
+        <w:t xml:space="preserve">Puis, si un point du plan est trop long pour ou incompatible avec une forme de définition, on le traite en </w:t>
+      </w:r>
+      <w:r>
+        <w:rPr>
+          <w:rFonts w:ascii="Menlo Bold" w:hAnsi="Menlo Bold" w:cs="Menlo Bold"/>
+          <w:b/>
+          <w:sz w:val="20"/>
+          <w:szCs w:val="20"/>
+        </w:rPr>
+        <w:t>subsubsubhead</w:t>
       </w:r>
       <w:r>
         <w:rPr>
           <w:rFonts w:ascii="Menlo Regular" w:hAnsi="Menlo Regular" w:cs="Menlo Regular"/>
-          <w:sz w:val="22"/>
-          <w:szCs w:val="22"/>
-        </w:rPr>
-        <w:tab/>
-      </w:r>
-      <w:r>
-        <w:rPr>
-          <w:rFonts w:ascii="Times" w:hAnsi="Times" w:cs="Menlo Regular"/>
-        </w:rPr>
-        <w:t>-</w:t>
-      </w:r>
-      <w:r>
-        <w:rPr>
-          <w:rFonts w:ascii="Times" w:hAnsi="Times" w:cs="Menlo Regular"/>
-        </w:rPr>
-        <w:tab/>
-      </w:r>
-      <w:r>
-        <w:rPr>
-          <w:rFonts w:ascii="Helvetica" w:hAnsi="Helvetica" w:cs="Menlo Regular"/>
-          <w:b/>
-        </w:rPr>
-        <w:t>_</w:t>
-      </w:r>
-      <w:r>
-        <w:rPr>
-          <w:rFonts w:ascii="Helvetica" w:hAnsi="Helvetica" w:cs="Menlo Regular"/>
-          <w:b/>
-        </w:rPr>
-        <w:t>Sub-</w:t>
-      </w:r>
-      <w:r>
-        <w:rPr>
-          <w:rFonts w:ascii="Helvetica" w:hAnsi="Helvetica" w:cs="Menlo Regular"/>
-          <w:b/>
-        </w:rPr>
-        <w:t>subsub</w:t>
-      </w:r>
-      <w:r>
-        <w:rPr>
-          <w:rFonts w:ascii="Helvetica" w:hAnsi="Helvetica" w:cs="Menlo Regular"/>
-          <w:b/>
-        </w:rPr>
-        <w:t>subhe</w:t>
-      </w:r>
-      <w:r>
-        <w:rPr>
-          <w:rFonts w:ascii="Helvetica" w:hAnsi="Helvetica" w:cs="Menlo Regular"/>
-          <w:b/>
-        </w:rPr>
-        <w:t>d</w:t>
-      </w:r>
-      <w:r>
-        <w:rPr>
-          <w:rFonts w:ascii="Helvetica" w:hAnsi="Helvetica" w:cs="Menlo Regular"/>
-          <w:b/>
-        </w:rPr>
-        <w:t>_</w:t>
-      </w:r>
-    </w:p>
-    <w:p>
-      <w:pPr>
-        <w:rPr>
-          <w:rFonts w:ascii="Menlo Regular" w:hAnsi="Menlo Regular" w:cs="Menlo Regular"/>
-          <w:sz w:val="22"/>
-          <w:szCs w:val="22"/>
-        </w:rPr>
-      </w:pPr>
-    </w:p>
-    <w:p>
-      <w:pPr>
-        <w:rPr>
-          <w:rFonts w:ascii="Menlo Regular" w:hAnsi="Menlo Regular" w:cs="Menlo Regular"/>
-          <w:sz w:val="22"/>
-          <w:szCs w:val="22"/>
-        </w:rPr>
-      </w:pPr>
-      <w:r>
-        <w:rPr>
-          <w:rFonts w:ascii="Menlo Regular" w:hAnsi="Menlo Regular" w:cs="Menlo Regular"/>
-          <w:sz w:val="22"/>
-          <w:szCs w:val="22"/>
-        </w:rPr>
-        <w:t xml:space="preserve">Puis, si un point du plan est trop long pour ou incompatible avec une forme de définition, on le traite en </w:t>
-      </w:r>
-      <w:r>
-        <w:rPr>
-          <w:rFonts w:ascii="Menlo Bold" w:hAnsi="Menlo Bold" w:cs="Menlo Bold"/>
-          <w:b/>
-          <w:sz w:val="22"/>
-          <w:szCs w:val="22"/>
-        </w:rPr>
-        <w:t>subsubsubhead</w:t>
-      </w:r>
-      <w:r>
-        <w:rPr>
-          <w:rFonts w:ascii="Menlo Regular" w:hAnsi="Menlo Regular" w:cs="Menlo Regular"/>
-          <w:sz w:val="22"/>
-          <w:szCs w:val="22"/>
+          <w:sz w:val="20"/>
+          <w:szCs w:val="20"/>
         </w:rPr>
         <w:t>.</w:t>
       </w:r>
@@ -1665,7 +1773,7 @@
         </w:pBdr>
         <w:jc w:val="both"/>
         <w:rPr>
-          <w:rFonts w:ascii="Helvetica" w:hAnsi="Helvetica"/>
+          <w:rFonts w:ascii="Times" w:hAnsi="Times"/>
         </w:rPr>
       </w:pPr>
     </w:p>
@@ -1843,6 +1951,63 @@
     </w:p>
     <w:p>
       <w:pPr>
+        <w:rPr>
+          <w:rFonts w:ascii="Helvetica" w:hAnsi="Helvetica" w:cs="Times New Roman"/>
+          <w:sz w:val="16"/>
+          <w:szCs w:val="16"/>
+        </w:rPr>
+      </w:pPr>
+      <w:r>
+        <w:rPr>
+          <w:rFonts w:ascii="Helvetica" w:hAnsi="Helvetica" w:cs="Times New Roman"/>
+          <w:sz w:val="16"/>
+          <w:szCs w:val="16"/>
+        </w:rPr>
+        <w:t>3</w:t>
+      </w:r>
+      <w:r>
+        <w:rPr>
+          <w:rFonts w:ascii="Helvetica" w:hAnsi="Helvetica" w:cs="Times New Roman"/>
+          <w:sz w:val="16"/>
+          <w:szCs w:val="16"/>
+        </w:rPr>
+        <w:tab/>
+      </w:r>
+      <w:r>
+        <w:rPr>
+          <w:rFonts w:ascii="Helvetica" w:hAnsi="Helvetica" w:cs="Times New Roman"/>
+          <w:sz w:val="16"/>
+          <w:szCs w:val="16"/>
+        </w:rPr>
+        <w:t>/</w:t>
+      </w:r>
+      <w:r>
+        <w:rPr>
+          <w:rFonts w:ascii="Helvetica" w:hAnsi="Helvetica" w:cs="Times New Roman"/>
+          <w:sz w:val="16"/>
+          <w:szCs w:val="16"/>
+        </w:rPr>
+        <w:t>Rappel : Times &amp; Times New Roman 12pt ≈ Helvetica &amp; Helvetica Neue 11pt</w:t>
+      </w:r>
+      <w:r>
+        <w:rPr>
+          <w:rFonts w:ascii="Helvetica" w:hAnsi="Helvetica" w:cs="Times New Roman"/>
+          <w:sz w:val="16"/>
+          <w:szCs w:val="16"/>
+        </w:rPr>
+        <w:t xml:space="preserve"> ≈ Menlo 10pt</w:t>
+      </w:r>
+      <w:r>
+        <w:rPr>
+          <w:rFonts w:ascii="Helvetica" w:hAnsi="Helvetica" w:cs="Times New Roman"/>
+          <w:sz w:val="16"/>
+          <w:szCs w:val="16"/>
+        </w:rPr>
+        <w:t>.\</w:t>
+      </w:r>
+    </w:p>
+    <w:p>
+      <w:pPr>
         <w:jc w:val="both"/>
         <w:rPr>
           <w:rFonts w:ascii="Helvetica" w:hAnsi="Helvetica"/>
@@ -1858,1268 +2023,1278 @@
     <w:p>
       <w:pPr>
         <w:rPr>
+          <w:rFonts w:ascii="Helvetica" w:hAnsi="Helvetica" w:cs="Times New Roman"/>
+          <w:sz w:val="22"/>
+          <w:szCs w:val="22"/>
+        </w:rPr>
+      </w:pPr>
+      <w:r>
+        <w:rPr>
+          <w:rFonts w:ascii="Helvetica" w:hAnsi="Helvetica" w:cs="Times New Roman"/>
+          <w:sz w:val="22"/>
+          <w:szCs w:val="22"/>
+        </w:rPr>
+        <w:lastRenderedPageBreak/>
+        <w:t>_Header_</w:t>
+      </w:r>
+    </w:p>
+    <w:p>
+      <w:pPr>
+        <w:rPr>
+          <w:rFonts w:ascii="Helvetica" w:hAnsi="Helvetica" w:cs="Times New Roman"/>
+          <w:sz w:val="22"/>
+          <w:szCs w:val="22"/>
+        </w:rPr>
+      </w:pPr>
+    </w:p>
+    <w:p>
+      <w:pPr>
+        <w:jc w:val="center"/>
+        <w:rPr>
           <w:rFonts w:ascii="Helvetica" w:hAnsi="Helvetica"/>
+          <w:sz w:val="22"/>
+          <w:szCs w:val="22"/>
         </w:rPr>
       </w:pPr>
       <w:r>
         <w:rPr>
           <w:rFonts w:ascii="Helvetica" w:hAnsi="Helvetica" w:cs="Times New Roman"/>
           <w:i/>
+          <w:sz w:val="22"/>
+          <w:szCs w:val="22"/>
+        </w:rPr>
+        <w:t>P</w:t>
+      </w:r>
+      <w:r>
+        <w:rPr>
+          <w:rFonts w:ascii="Helvetica" w:hAnsi="Helvetica" w:cs="Times New Roman"/>
+          <w:i/>
+          <w:sz w:val="22"/>
+          <w:szCs w:val="22"/>
+        </w:rPr>
+        <w:t>ress</w:t>
+      </w:r>
+      <w:r>
+        <w:rPr>
+          <w:rFonts w:ascii="Helvetica" w:hAnsi="Helvetica" w:cs="Times New Roman"/>
+          <w:sz w:val="22"/>
+          <w:szCs w:val="22"/>
+        </w:rPr>
+        <w:t xml:space="preserve"> </w:t>
+      </w:r>
+      <w:r>
+        <w:rPr>
+          <w:rFonts w:ascii="Helvetica" w:hAnsi="Helvetica" w:cs="Times New Roman"/>
+          <w:b/>
+          <w:sz w:val="22"/>
+          <w:szCs w:val="22"/>
+        </w:rPr>
+        <w:t>[</w:t>
+      </w:r>
+      <w:r>
+        <w:rPr>
+          <w:rFonts w:ascii="Helvetica" w:hAnsi="Helvetica" w:cs="Times New Roman"/>
+          <w:b/>
+          <w:sz w:val="22"/>
+          <w:szCs w:val="22"/>
+        </w:rPr>
+        <w:t xml:space="preserve"> </w:t>
+      </w:r>
+      <w:r>
+        <w:rPr>
+          <w:rFonts w:ascii="Helvetica" w:hAnsi="Helvetica" w:cs="Times New Roman"/>
+          <w:b/>
+          <w:sz w:val="22"/>
+          <w:szCs w:val="22"/>
+        </w:rPr>
+        <w:t>C</w:t>
+      </w:r>
+      <w:r>
+        <w:rPr>
+          <w:rFonts w:ascii="Helvetica" w:hAnsi="Helvetica" w:cs="Times New Roman"/>
+          <w:b/>
+          <w:sz w:val="22"/>
+          <w:szCs w:val="22"/>
+        </w:rPr>
+        <w:t xml:space="preserve">OMMAND </w:t>
+      </w:r>
+      <w:r>
+        <w:rPr>
+          <w:rFonts w:ascii="Helvetica" w:hAnsi="Helvetica" w:cs="Times New Roman"/>
+          <w:b/>
+          <w:sz w:val="22"/>
+          <w:szCs w:val="22"/>
+        </w:rPr>
+        <w:t>] + [</w:t>
+      </w:r>
+      <w:r>
+        <w:rPr>
+          <w:rFonts w:ascii="Helvetica" w:hAnsi="Helvetica" w:cs="Times New Roman"/>
+          <w:b/>
+          <w:sz w:val="22"/>
+          <w:szCs w:val="22"/>
+        </w:rPr>
+        <w:t xml:space="preserve"> OPTION </w:t>
+      </w:r>
+      <w:r>
+        <w:rPr>
+          <w:rFonts w:ascii="Helvetica" w:hAnsi="Helvetica" w:cs="Times New Roman"/>
+          <w:b/>
+          <w:sz w:val="22"/>
+          <w:szCs w:val="22"/>
+        </w:rPr>
+        <w:t>] + [</w:t>
+      </w:r>
+      <w:r>
+        <w:rPr>
+          <w:rFonts w:ascii="Helvetica" w:hAnsi="Helvetica" w:cs="Times New Roman"/>
+          <w:b/>
+          <w:sz w:val="22"/>
+          <w:szCs w:val="22"/>
+        </w:rPr>
+        <w:t xml:space="preserve"> </w:t>
+      </w:r>
+      <w:r>
+        <w:rPr>
+          <w:rFonts w:ascii="Helvetica" w:hAnsi="Helvetica" w:cs="Times New Roman"/>
+          <w:b/>
+          <w:sz w:val="22"/>
+          <w:szCs w:val="22"/>
+        </w:rPr>
+        <w:t>C</w:t>
+      </w:r>
+      <w:r>
+        <w:rPr>
+          <w:rFonts w:ascii="Helvetica" w:hAnsi="Helvetica" w:cs="Times New Roman"/>
+          <w:b/>
+          <w:sz w:val="22"/>
+          <w:szCs w:val="22"/>
+        </w:rPr>
+        <w:t xml:space="preserve"> </w:t>
+      </w:r>
+      <w:r>
+        <w:rPr>
+          <w:rFonts w:ascii="Helvetica" w:hAnsi="Helvetica" w:cs="Times New Roman"/>
+          <w:b/>
+          <w:sz w:val="22"/>
+          <w:szCs w:val="22"/>
+        </w:rPr>
+        <w:t>]</w:t>
+      </w:r>
+      <w:r>
+        <w:rPr>
+          <w:rFonts w:ascii="Helvetica" w:hAnsi="Helvetica" w:cs="Times New Roman"/>
+          <w:sz w:val="22"/>
+          <w:szCs w:val="22"/>
+        </w:rPr>
+        <w:t xml:space="preserve"> to </w:t>
+      </w:r>
+      <w:r>
+        <w:rPr>
+          <w:rFonts w:ascii="Helvetica" w:hAnsi="Helvetica" w:cs="Times New Roman"/>
+          <w:sz w:val="22"/>
+          <w:szCs w:val="22"/>
+          <w:u w:val="single"/>
+        </w:rPr>
+        <w:t xml:space="preserve">copy </w:t>
+      </w:r>
+      <w:r>
+        <w:rPr>
+          <w:rFonts w:ascii="Helvetica" w:hAnsi="Helvetica" w:cs="Times New Roman"/>
+          <w:sz w:val="22"/>
+          <w:szCs w:val="22"/>
+          <w:u w:val="single"/>
+        </w:rPr>
+        <w:t>style</w:t>
+      </w:r>
+      <w:r>
+        <w:rPr>
+          <w:rFonts w:ascii="Helvetica" w:hAnsi="Helvetica" w:cs="Times New Roman"/>
+          <w:sz w:val="22"/>
+          <w:szCs w:val="22"/>
+        </w:rPr>
+        <w:t xml:space="preserve"> </w:t>
+      </w:r>
+      <w:r>
+        <w:rPr>
+          <w:rFonts w:ascii="Helvetica" w:hAnsi="Helvetica" w:cs="Times New Roman"/>
+          <w:sz w:val="22"/>
+          <w:szCs w:val="22"/>
+        </w:rPr>
+        <w:t>:</w:t>
+      </w:r>
+      <w:r>
+        <w:rPr>
+          <w:rFonts w:ascii="Helvetica" w:hAnsi="Helvetica" w:cs="Times New Roman"/>
+          <w:color w:val="0080FF"/>
+          <w:sz w:val="22"/>
+          <w:szCs w:val="22"/>
+        </w:rPr>
+        <w:t xml:space="preserve"> C</w:t>
+      </w:r>
+      <w:r>
+        <w:rPr>
+          <w:rFonts w:ascii="Helvetica" w:hAnsi="Helvetica" w:cs="Times New Roman"/>
+          <w:color w:val="0080FF"/>
+          <w:sz w:val="22"/>
+          <w:szCs w:val="22"/>
+        </w:rPr>
+        <w:t>YAN</w:t>
+      </w:r>
+      <w:r>
+        <w:rPr>
+          <w:rFonts w:ascii="Helvetica" w:hAnsi="Helvetica" w:cs="Times New Roman"/>
+          <w:sz w:val="22"/>
+          <w:szCs w:val="22"/>
+        </w:rPr>
+        <w:t xml:space="preserve">, </w:t>
+      </w:r>
+      <w:r>
+        <w:rPr>
+          <w:rFonts w:ascii="Helvetica" w:hAnsi="Helvetica" w:cs="Times New Roman"/>
+          <w:color w:val="FF8000"/>
+          <w:sz w:val="22"/>
+          <w:szCs w:val="22"/>
+        </w:rPr>
+        <w:t>O</w:t>
+      </w:r>
+      <w:r>
+        <w:rPr>
+          <w:rFonts w:ascii="Helvetica" w:hAnsi="Helvetica" w:cs="Times New Roman"/>
+          <w:color w:val="FF8000"/>
+          <w:sz w:val="22"/>
+          <w:szCs w:val="22"/>
+        </w:rPr>
+        <w:t>RANGE</w:t>
+      </w:r>
+      <w:r>
+        <w:rPr>
+          <w:rFonts w:ascii="Helvetica" w:hAnsi="Helvetica" w:cs="Times New Roman"/>
+          <w:sz w:val="22"/>
+          <w:szCs w:val="22"/>
+        </w:rPr>
+        <w:t xml:space="preserve">, </w:t>
+      </w:r>
+      <w:r>
+        <w:rPr>
+          <w:rFonts w:ascii="Helvetica" w:hAnsi="Helvetica" w:cs="Times New Roman"/>
+          <w:color w:val="FF6666"/>
+          <w:sz w:val="22"/>
+          <w:szCs w:val="22"/>
+        </w:rPr>
+        <w:t>O</w:t>
+      </w:r>
+      <w:r>
+        <w:rPr>
+          <w:rFonts w:ascii="Helvetica" w:hAnsi="Helvetica" w:cs="Times New Roman"/>
+          <w:color w:val="FF6666"/>
+          <w:sz w:val="22"/>
+          <w:szCs w:val="22"/>
+        </w:rPr>
+        <w:t>THER</w:t>
+      </w:r>
+    </w:p>
+    <w:p>
+      <w:pPr>
+        <w:jc w:val="both"/>
+        <w:rPr>
+          <w:rFonts w:ascii="Helvetica" w:hAnsi="Helvetica" w:cs="Times New Roman"/>
+          <w:sz w:val="22"/>
+          <w:szCs w:val="22"/>
+        </w:rPr>
+      </w:pPr>
+    </w:p>
+    <w:p>
+      <w:pPr>
+        <w:jc w:val="center"/>
+        <w:rPr>
+          <w:rFonts w:ascii="Helvetica" w:hAnsi="Helvetica"/>
+          <w:sz w:val="42"/>
+          <w:szCs w:val="42"/>
+        </w:rPr>
+      </w:pPr>
+      <w:r>
+        <w:rPr>
+          <w:rFonts w:ascii="Helvetica" w:hAnsi="Helvetica" w:cs="Times New Roman"/>
+          <w:b/>
+          <w:sz w:val="42"/>
+          <w:szCs w:val="42"/>
+        </w:rPr>
+        <w:t>_</w:t>
+      </w:r>
+      <w:r>
+        <w:rPr>
+          <w:rFonts w:ascii="Helvetica" w:hAnsi="Helvetica" w:cs="Times New Roman"/>
+          <w:b/>
+          <w:sz w:val="42"/>
+          <w:szCs w:val="42"/>
+        </w:rPr>
+        <w:t>KICKER</w:t>
+      </w:r>
+      <w:r>
+        <w:rPr>
+          <w:rFonts w:ascii="Helvetica" w:hAnsi="Helvetica" w:cs="Times New Roman"/>
+          <w:b/>
+          <w:sz w:val="42"/>
+          <w:szCs w:val="42"/>
+        </w:rPr>
+        <w:t>_</w:t>
+      </w:r>
+    </w:p>
+    <w:p>
+      <w:pPr>
+        <w:jc w:val="both"/>
+        <w:rPr>
+          <w:rFonts w:ascii="Times" w:hAnsi="Times"/>
+        </w:rPr>
+      </w:pPr>
+    </w:p>
+    <w:p>
+      <w:pPr>
+        <w:jc w:val="right"/>
+        <w:rPr>
+          <w:rFonts w:ascii="Helvetica" w:hAnsi="Helvetica"/>
+          <w:i/>
+          <w:sz w:val="34"/>
+          <w:szCs w:val="34"/>
+        </w:rPr>
+      </w:pPr>
+      <w:r>
+        <w:rPr>
+          <w:rFonts w:ascii="Helvetica" w:hAnsi="Helvetica" w:cs="Times New Roman"/>
+          <w:b/>
+          <w:i/>
+          <w:sz w:val="34"/>
+          <w:szCs w:val="34"/>
+        </w:rPr>
+        <w:t>_</w:t>
+      </w:r>
+      <w:r>
+        <w:rPr>
+          <w:rFonts w:ascii="Helvetica" w:hAnsi="Helvetica" w:cs="Times New Roman"/>
+          <w:b/>
+          <w:i/>
+          <w:sz w:val="34"/>
+          <w:szCs w:val="34"/>
+        </w:rPr>
+        <w:t>HE</w:t>
+      </w:r>
+      <w:r>
+        <w:rPr>
+          <w:rFonts w:ascii="Helvetica" w:hAnsi="Helvetica" w:cs="Times New Roman"/>
+          <w:b/>
+          <w:i/>
+          <w:sz w:val="34"/>
+          <w:szCs w:val="34"/>
+        </w:rPr>
+        <w:t>D</w:t>
+      </w:r>
+      <w:r>
+        <w:rPr>
+          <w:rFonts w:ascii="Helvetica" w:hAnsi="Helvetica" w:cs="Times New Roman"/>
+          <w:b/>
+          <w:i/>
+          <w:sz w:val="34"/>
+          <w:szCs w:val="34"/>
+        </w:rPr>
+        <w:t>_</w:t>
+      </w:r>
+    </w:p>
+    <w:p>
+      <w:pPr>
+        <w:jc w:val="both"/>
+        <w:rPr>
+          <w:rFonts w:ascii="Times" w:hAnsi="Times"/>
+        </w:rPr>
+      </w:pPr>
+    </w:p>
+    <w:p>
+      <w:pPr>
+        <w:rPr>
+          <w:rFonts w:ascii="Helvetica" w:hAnsi="Helvetica"/>
+          <w:sz w:val="26"/>
+          <w:szCs w:val="26"/>
+        </w:rPr>
+      </w:pPr>
+      <w:r>
+        <w:rPr>
+          <w:rFonts w:ascii="Helvetica" w:hAnsi="Helvetica" w:cs="Times New Roman"/>
+          <w:b/>
+          <w:sz w:val="26"/>
+          <w:szCs w:val="26"/>
+        </w:rPr>
+        <w:t>_</w:t>
+      </w:r>
+      <w:r>
+        <w:rPr>
+          <w:rFonts w:ascii="Helvetica" w:hAnsi="Helvetica" w:cs="Times New Roman"/>
+          <w:b/>
+          <w:sz w:val="26"/>
+          <w:szCs w:val="26"/>
+        </w:rPr>
+        <w:t>SUBHE</w:t>
+      </w:r>
+      <w:r>
+        <w:rPr>
+          <w:rFonts w:ascii="Helvetica" w:hAnsi="Helvetica" w:cs="Times New Roman"/>
+          <w:b/>
+          <w:sz w:val="26"/>
+          <w:szCs w:val="26"/>
+        </w:rPr>
+        <w:t>D</w:t>
+      </w:r>
+      <w:r>
+        <w:rPr>
+          <w:rFonts w:ascii="Helvetica" w:hAnsi="Helvetica" w:cs="Times New Roman"/>
+          <w:b/>
+          <w:sz w:val="26"/>
+          <w:szCs w:val="26"/>
+        </w:rPr>
+        <w:t>_</w:t>
+      </w:r>
+    </w:p>
+    <w:p>
+      <w:pPr>
+        <w:jc w:val="both"/>
+        <w:rPr>
+          <w:rFonts w:ascii="Times" w:hAnsi="Times"/>
+        </w:rPr>
+      </w:pPr>
+    </w:p>
+    <w:p>
+      <w:pPr>
+        <w:jc w:val="both"/>
+        <w:rPr>
+          <w:rFonts w:ascii="Times" w:hAnsi="Times" w:cs="Times New Roman"/>
+          <w:color w:val="F2F2F2" w:themeColor="background1" w:themeShade="F2"/>
+        </w:rPr>
+      </w:pPr>
+      <w:r>
+        <w:rPr>
+          <w:rFonts w:ascii="Times" w:hAnsi="Times" w:cs="Times New Roman"/>
+          <w:color w:val="FF8000"/>
+        </w:rPr>
+        <w:t>Actions</w:t>
+      </w:r>
+      <w:r>
+        <w:rPr>
+          <w:rFonts w:ascii="Times" w:hAnsi="Times" w:cs="Times New Roman"/>
+        </w:rPr>
+        <w:t xml:space="preserve"> </w:t>
+      </w:r>
+      <w:r>
+        <w:rPr>
+          <w:rFonts w:ascii="Times" w:hAnsi="Times" w:cs="Times New Roman"/>
+        </w:rPr>
+        <w:t xml:space="preserve">speak louder than </w:t>
+      </w:r>
+      <w:r>
+        <w:rPr>
+          <w:rFonts w:ascii="Times" w:hAnsi="Times" w:cs="Times New Roman"/>
+          <w:u w:val="single"/>
+        </w:rPr>
+        <w:t>words</w:t>
+      </w:r>
+      <w:r>
+        <w:rPr>
+          <w:rFonts w:ascii="Times" w:hAnsi="Times" w:cs="Times New Roman"/>
+        </w:rPr>
+        <w:t xml:space="preserve"> (_</w:t>
+      </w:r>
+      <w:r>
+        <w:rPr>
+          <w:rFonts w:ascii="Times" w:hAnsi="Times" w:cs="Times"/>
+        </w:rPr>
+        <w:t>definition_</w:t>
+      </w:r>
+      <w:r>
+        <w:rPr>
+          <w:rFonts w:ascii="Times" w:hAnsi="Times" w:cs="Times New Roman"/>
+        </w:rPr>
+        <w:t>).</w:t>
+      </w:r>
+      <w:r>
+        <w:rPr>
+          <w:rFonts w:ascii="Times" w:hAnsi="Times" w:cs="Times New Roman"/>
+          <w:color w:val="F2F2F2" w:themeColor="background1" w:themeShade="F2"/>
+        </w:rPr>
+        <w:t xml:space="preserve"> </w:t>
+      </w:r>
+      <w:r>
+        <w:rPr>
+          <w:rFonts w:ascii="Helvetica" w:hAnsi="Helvetica" w:cs="Times New Roman"/>
+          <w:color w:val="F2F2F2" w:themeColor="background1" w:themeShade="F2"/>
+          <w:sz w:val="16"/>
+          <w:szCs w:val="16"/>
+        </w:rPr>
+        <w:t>LEDE</w:t>
+      </w:r>
+    </w:p>
+    <w:p>
+      <w:pPr>
+        <w:jc w:val="both"/>
+        <w:rPr>
+          <w:rFonts w:ascii="Times" w:hAnsi="Times"/>
+        </w:rPr>
+      </w:pPr>
+    </w:p>
+    <w:p>
+      <w:pPr>
+        <w:jc w:val="both"/>
+        <w:rPr>
+          <w:rFonts w:ascii="Times" w:hAnsi="Times" w:cs="Times New Roman"/>
+          <w:color w:val="F2F2F2" w:themeColor="background1" w:themeShade="F2"/>
+        </w:rPr>
+      </w:pPr>
+      <w:r>
+        <w:rPr>
+          <w:rFonts w:ascii="Times" w:hAnsi="Times" w:cs="Times"/>
+        </w:rPr>
+        <w:tab/>
+      </w:r>
+      <w:r>
+        <w:rPr>
+          <w:rFonts w:ascii="Times" w:hAnsi="Times" w:cs="Times"/>
+          <w:u w:val="single"/>
+        </w:rPr>
+        <w:t>_Term_</w:t>
+      </w:r>
+      <w:r>
+        <w:rPr>
+          <w:rFonts w:ascii="Times" w:hAnsi="Times" w:cs="Times"/>
+        </w:rPr>
+        <w:t xml:space="preserve"> : _Definition_</w:t>
+      </w:r>
+      <w:r>
+        <w:rPr>
+          <w:rFonts w:ascii="Times" w:hAnsi="Times" w:cs="Times New Roman"/>
+          <w:color w:val="F2F2F2" w:themeColor="background1" w:themeShade="F2"/>
+        </w:rPr>
+        <w:t xml:space="preserve"> </w:t>
+      </w:r>
+      <w:r>
+        <w:rPr>
+          <w:rFonts w:ascii="Helvetica" w:hAnsi="Helvetica" w:cs="Times New Roman"/>
+          <w:color w:val="F2F2F2" w:themeColor="background1" w:themeShade="F2"/>
+          <w:sz w:val="16"/>
+          <w:szCs w:val="16"/>
+        </w:rPr>
+        <w:t>BILLBOARD</w:t>
+      </w:r>
+    </w:p>
+    <w:p>
+      <w:pPr>
+        <w:jc w:val="both"/>
+        <w:rPr>
+          <w:rFonts w:ascii="Times" w:hAnsi="Times"/>
+        </w:rPr>
+      </w:pPr>
+    </w:p>
+    <w:p>
+      <w:pPr>
+        <w:jc w:val="both"/>
+        <w:rPr>
+          <w:rFonts w:ascii="Helvetica" w:hAnsi="Helvetica" w:cs="Times New Roman"/>
+          <w:color w:val="F2F2F2" w:themeColor="background1" w:themeShade="F2"/>
+        </w:rPr>
+      </w:pPr>
+      <w:r>
+        <w:rPr>
+          <w:rFonts w:ascii="Times" w:hAnsi="Times" w:cs="Times New Roman"/>
+        </w:rPr>
+        <w:t xml:space="preserve">Talk less </w:t>
+      </w:r>
+      <w:r>
+        <w:rPr>
+          <w:rFonts w:ascii="Times" w:hAnsi="Times" w:cs="Times New Roman"/>
+          <w:color w:val="FF8000"/>
+        </w:rPr>
+        <w:t>a</w:t>
+      </w:r>
+      <w:r>
+        <w:rPr>
+          <w:rFonts w:ascii="Times" w:hAnsi="Times" w:cs="Times New Roman"/>
+          <w:color w:val="FF8000"/>
+        </w:rPr>
+        <w:t>ct</w:t>
+      </w:r>
+      <w:r>
+        <w:rPr>
+          <w:rFonts w:ascii="Times" w:hAnsi="Times" w:cs="Times New Roman"/>
+          <w:color w:val="FF8000"/>
+        </w:rPr>
+        <w:t xml:space="preserve"> more</w:t>
+      </w:r>
+      <w:r>
+        <w:rPr>
+          <w:rFonts w:ascii="Times" w:hAnsi="Times" w:cs="Times New Roman"/>
+        </w:rPr>
+        <w:t xml:space="preserve"> </w:t>
+      </w:r>
+      <w:r>
+        <w:rPr>
+          <w:rFonts w:ascii="Times" w:hAnsi="Times" w:cs="Times New Roman"/>
+        </w:rPr>
+        <w:t xml:space="preserve">talk less act more talk less act more talk less act more talk less act more talk </w:t>
+      </w:r>
+      <w:r>
+        <w:rPr>
+          <w:rFonts w:ascii="Times" w:hAnsi="Times" w:cs="Times New Roman"/>
+        </w:rPr>
+        <w:t>less act more talk less act more talk less act more.</w:t>
+      </w:r>
+      <w:r>
+        <w:rPr>
+          <w:rFonts w:ascii="Times" w:hAnsi="Times" w:cs="Times New Roman"/>
+          <w:color w:val="F2F2F2" w:themeColor="background1" w:themeShade="F2"/>
+        </w:rPr>
+        <w:t xml:space="preserve"> </w:t>
+      </w:r>
+      <w:r>
+        <w:rPr>
+          <w:rFonts w:ascii="Helvetica" w:hAnsi="Helvetica" w:cs="Times New Roman"/>
+          <w:color w:val="F2F2F2" w:themeColor="background1" w:themeShade="F2"/>
+          <w:sz w:val="16"/>
+          <w:szCs w:val="16"/>
+        </w:rPr>
+        <w:t>PARAGRAPH</w:t>
+      </w:r>
+    </w:p>
+    <w:p>
+      <w:pPr>
+        <w:jc w:val="both"/>
+        <w:rPr>
+          <w:rFonts w:ascii="Times" w:hAnsi="Times"/>
+        </w:rPr>
+      </w:pPr>
+    </w:p>
+    <w:p>
+      <w:pPr>
+        <w:jc w:val="both"/>
+        <w:rPr>
+          <w:rFonts w:ascii="Helvetica" w:hAnsi="Helvetica"/>
+          <w:sz w:val="22"/>
+          <w:szCs w:val="22"/>
+        </w:rPr>
+      </w:pPr>
+      <w:r>
+        <w:rPr>
+          <w:rFonts w:ascii="Helvetica" w:hAnsi="Helvetica" w:cs="Times New Roman"/>
+          <w:b/>
+          <w:sz w:val="22"/>
+          <w:szCs w:val="22"/>
+        </w:rPr>
+        <w:tab/>
+        <w:t>_</w:t>
+      </w:r>
+      <w:r>
+        <w:rPr>
+          <w:rFonts w:ascii="Helvetica" w:hAnsi="Helvetica" w:cs="Times New Roman"/>
+          <w:b/>
+          <w:sz w:val="22"/>
+          <w:szCs w:val="22"/>
+        </w:rPr>
+        <w:t>SUBSUBHED</w:t>
+      </w:r>
+      <w:r>
+        <w:rPr>
+          <w:rFonts w:ascii="Helvetica" w:hAnsi="Helvetica" w:cs="Times New Roman"/>
+          <w:b/>
+          <w:sz w:val="22"/>
+          <w:szCs w:val="22"/>
+        </w:rPr>
+        <w:t>_</w:t>
+      </w:r>
+    </w:p>
+    <w:p>
+      <w:pPr>
+        <w:jc w:val="both"/>
+        <w:rPr>
+          <w:rFonts w:ascii="Times" w:hAnsi="Times"/>
+        </w:rPr>
+      </w:pPr>
+    </w:p>
+    <w:p>
+      <w:pPr>
+        <w:jc w:val="both"/>
+        <w:rPr>
+          <w:rFonts w:ascii="Times" w:hAnsi="Times" w:cs="Times New Roman"/>
+        </w:rPr>
+      </w:pPr>
+      <w:r>
+        <w:rPr>
+          <w:rFonts w:ascii="Helvetica" w:hAnsi="Helvetica"/>
+          <w:sz w:val="22"/>
+          <w:szCs w:val="22"/>
+        </w:rPr>
+        <w:tab/>
+      </w:r>
+      <w:r>
+        <w:rPr>
+          <w:rFonts w:ascii="Helvetica" w:hAnsi="Helvetica" w:cs="Times New Roman"/>
+          <w:b/>
+          <w:sz w:val="22"/>
+          <w:szCs w:val="22"/>
+        </w:rPr>
+        <w:t>_</w:t>
+      </w:r>
+      <w:r>
+        <w:rPr>
+          <w:rFonts w:ascii="Helvetica" w:hAnsi="Helvetica" w:cs="Times New Roman"/>
+          <w:b/>
+          <w:sz w:val="22"/>
+          <w:szCs w:val="22"/>
+        </w:rPr>
+        <w:t>SUBSUBSUBHED</w:t>
+      </w:r>
+      <w:r>
+        <w:rPr>
+          <w:rFonts w:ascii="Helvetica" w:hAnsi="Helvetica" w:cs="Times New Roman"/>
+          <w:b/>
+          <w:sz w:val="22"/>
+          <w:szCs w:val="22"/>
+        </w:rPr>
+        <w:t>_ —</w:t>
+      </w:r>
+      <w:r>
+        <w:rPr>
+          <w:rFonts w:ascii="Times" w:hAnsi="Times" w:cs="Times New Roman"/>
+        </w:rPr>
+        <w:t xml:space="preserve"> Actions speak louder than words talk less act more.</w:t>
+      </w:r>
+    </w:p>
+    <w:p>
+      <w:pPr>
+        <w:jc w:val="both"/>
+        <w:rPr>
+          <w:rFonts w:ascii="Helvetica" w:hAnsi="Helvetica" w:cs="Times New Roman"/>
+          <w:color w:val="F2F2F2" w:themeColor="background1" w:themeShade="F2"/>
+        </w:rPr>
+      </w:pPr>
+      <w:r>
+        <w:rPr>
+          <w:rFonts w:ascii="Times" w:hAnsi="Times" w:cs="Times New Roman"/>
+        </w:rPr>
+        <w:t>Talk less act more actions speak louder than words talk less act more.</w:t>
+      </w:r>
+      <w:r>
+        <w:rPr>
+          <w:rFonts w:ascii="Times" w:hAnsi="Times" w:cs="Times New Roman"/>
+          <w:color w:val="F2F2F2" w:themeColor="background1" w:themeShade="F2"/>
+        </w:rPr>
+        <w:t xml:space="preserve"> </w:t>
+      </w:r>
+      <w:r>
+        <w:rPr>
+          <w:rFonts w:ascii="Helvetica" w:hAnsi="Helvetica" w:cs="Times New Roman"/>
+          <w:color w:val="F2F2F2" w:themeColor="background1" w:themeShade="F2"/>
+          <w:sz w:val="16"/>
+          <w:szCs w:val="16"/>
+        </w:rPr>
+        <w:t>PARAGRAPH</w:t>
+      </w:r>
+    </w:p>
+    <w:p>
+      <w:pPr>
+        <w:jc w:val="both"/>
+        <w:rPr>
+          <w:rFonts w:ascii="Times" w:hAnsi="Times"/>
+        </w:rPr>
+      </w:pPr>
+    </w:p>
+    <w:p>
+      <w:pPr>
+        <w:jc w:val="both"/>
+        <w:rPr>
+          <w:rFonts w:ascii="Helvetica" w:hAnsi="Helvetica" w:cs="Times New Roman"/>
+          <w:color w:val="F2F2F2" w:themeColor="background1" w:themeShade="F2"/>
+        </w:rPr>
+      </w:pPr>
+      <w:r>
+        <w:rPr>
+          <w:rFonts w:ascii="Times" w:hAnsi="Times" w:cs="Times New Roman"/>
+          <w:color w:val="FF8000"/>
+        </w:rPr>
+        <w:t>Actions</w:t>
+      </w:r>
+      <w:r>
+        <w:rPr>
+          <w:rFonts w:ascii="Times" w:hAnsi="Times" w:cs="Times New Roman"/>
+        </w:rPr>
+        <w:t xml:space="preserve"> speak </w:t>
+      </w:r>
+      <w:r>
+        <w:rPr>
+          <w:rFonts w:ascii="Times" w:hAnsi="Times" w:cs="Times New Roman"/>
+          <w:color w:val="FF6666"/>
+        </w:rPr>
+        <w:t>louder</w:t>
+      </w:r>
+      <w:r>
+        <w:rPr>
+          <w:rFonts w:ascii="Times" w:hAnsi="Times" w:cs="Times New Roman"/>
+        </w:rPr>
+        <w:t xml:space="preserve"> than words talk less </w:t>
+      </w:r>
+      <w:r>
+        <w:rPr>
+          <w:rFonts w:ascii="Times" w:hAnsi="Times" w:cs="Times New Roman"/>
+          <w:color w:val="0080FF"/>
+        </w:rPr>
+        <w:t>act more</w:t>
+      </w:r>
+      <w:r>
+        <w:rPr>
+          <w:rFonts w:ascii="Times" w:hAnsi="Times" w:cs="Times New Roman"/>
+        </w:rPr>
+        <w:t xml:space="preserve"> actions speak louder than words.</w:t>
+      </w:r>
+      <w:r>
+        <w:rPr>
+          <w:rFonts w:ascii="Times" w:hAnsi="Times" w:cs="Times New Roman"/>
+          <w:color w:val="F2F2F2" w:themeColor="background1" w:themeShade="F2"/>
+        </w:rPr>
+        <w:t xml:space="preserve"> </w:t>
+      </w:r>
+      <w:r>
+        <w:rPr>
+          <w:rFonts w:ascii="Helvetica" w:hAnsi="Helvetica" w:cs="Times New Roman"/>
+          <w:color w:val="F2F2F2" w:themeColor="background1" w:themeShade="F2"/>
+          <w:sz w:val="16"/>
+          <w:szCs w:val="16"/>
+        </w:rPr>
+        <w:t>PARAGRAPH</w:t>
+      </w:r>
+    </w:p>
+    <w:p>
+      <w:pPr>
+        <w:jc w:val="both"/>
+        <w:rPr>
+          <w:rFonts w:ascii="Times" w:hAnsi="Times"/>
+        </w:rPr>
+      </w:pPr>
+    </w:p>
+    <w:p>
+      <w:pPr>
+        <w:jc w:val="both"/>
+        <w:rPr>
+          <w:rFonts w:ascii="Helvetica" w:hAnsi="Helvetica"/>
+          <w:sz w:val="22"/>
+          <w:szCs w:val="22"/>
+        </w:rPr>
+      </w:pPr>
+      <w:r>
+        <w:rPr>
+          <w:rFonts w:ascii="Helvetica" w:hAnsi="Helvetica"/>
+          <w:sz w:val="22"/>
+          <w:szCs w:val="22"/>
+        </w:rPr>
+        <w:tab/>
+      </w:r>
+      <w:r>
+        <w:rPr>
+          <w:rFonts w:ascii="Helvetica" w:hAnsi="Helvetica" w:cs="Times New Roman"/>
+          <w:b/>
+          <w:sz w:val="22"/>
+          <w:szCs w:val="22"/>
+        </w:rPr>
+        <w:t>S</w:t>
+      </w:r>
+      <w:r>
+        <w:rPr>
+          <w:rFonts w:ascii="Helvetica" w:hAnsi="Helvetica" w:cs="Times New Roman"/>
+          <w:b/>
+          <w:sz w:val="22"/>
+          <w:szCs w:val="22"/>
+        </w:rPr>
+        <w:t>UBSUBSUBHED</w:t>
+      </w:r>
+      <w:r>
+        <w:rPr>
+          <w:rFonts w:ascii="Helvetica" w:hAnsi="Helvetica" w:cs="Times New Roman"/>
+          <w:b/>
+          <w:sz w:val="22"/>
+          <w:szCs w:val="22"/>
+        </w:rPr>
+        <w:t xml:space="preserve"> :</w:t>
+      </w:r>
+    </w:p>
+    <w:p>
+      <w:pPr>
+        <w:jc w:val="both"/>
+        <w:rPr>
+          <w:rFonts w:ascii="Times" w:hAnsi="Times"/>
+        </w:rPr>
+      </w:pPr>
+      <w:r>
+        <w:rPr>
+          <w:rFonts w:ascii="Times" w:hAnsi="Times"/>
+        </w:rPr>
+        <w:tab/>
+        <w:t>-</w:t>
+      </w:r>
+      <w:r>
+        <w:rPr>
+          <w:rFonts w:ascii="Times" w:hAnsi="Times"/>
+        </w:rPr>
+        <w:tab/>
+      </w:r>
+      <w:r>
+        <w:rPr>
+          <w:rFonts w:ascii="Times" w:hAnsi="Times"/>
+        </w:rPr>
+        <w:t>Time</w:t>
+      </w:r>
+    </w:p>
+    <w:p>
+      <w:pPr>
+        <w:jc w:val="both"/>
+        <w:rPr>
+          <w:rFonts w:ascii="Times" w:hAnsi="Times"/>
+        </w:rPr>
+      </w:pPr>
+      <w:r>
+        <w:rPr>
+          <w:rFonts w:ascii="Times" w:hAnsi="Times"/>
+        </w:rPr>
+        <w:tab/>
+        <w:t>-</w:t>
+      </w:r>
+      <w:r>
+        <w:rPr>
+          <w:rFonts w:ascii="Times" w:hAnsi="Times"/>
+        </w:rPr>
+        <w:tab/>
+      </w:r>
+      <w:r>
+        <w:rPr>
+          <w:rFonts w:ascii="Times" w:hAnsi="Times"/>
+        </w:rPr>
+        <w:t>Attention</w:t>
+      </w:r>
+    </w:p>
+    <w:p>
+      <w:pPr>
+        <w:jc w:val="both"/>
+        <w:rPr>
+          <w:rFonts w:ascii="Times" w:hAnsi="Times" w:cs="Times New Roman"/>
+        </w:rPr>
+      </w:pPr>
+      <w:r>
+        <w:rPr>
+          <w:rFonts w:ascii="Times" w:hAnsi="Times" w:cs="Times New Roman"/>
+        </w:rPr>
+        <w:t>What spectators lose to talk for shit is what actors gain to act like shit.</w:t>
+      </w:r>
+    </w:p>
+    <w:p>
+      <w:pPr>
+        <w:jc w:val="both"/>
+        <w:rPr>
+          <w:rFonts w:ascii="Times" w:hAnsi="Times"/>
+        </w:rPr>
+      </w:pPr>
+      <w:r>
+        <w:rPr>
+          <w:rFonts w:ascii="Times" w:hAnsi="Times"/>
+        </w:rPr>
+        <w:tab/>
+        <w:t>Eg, _Exemple_</w:t>
+      </w:r>
+    </w:p>
+    <w:p>
+      <w:pPr>
+        <w:jc w:val="both"/>
+        <w:rPr>
+          <w:rFonts w:ascii="Times" w:hAnsi="Times"/>
+        </w:rPr>
+      </w:pPr>
+    </w:p>
+    <w:p>
+      <w:pPr>
+        <w:jc w:val="both"/>
+        <w:rPr>
+          <w:rFonts w:ascii="Times" w:hAnsi="Times" w:cs="Times New Roman"/>
+          <w:color w:val="F2F2F2" w:themeColor="background1" w:themeShade="F2"/>
+        </w:rPr>
+      </w:pPr>
+      <w:r>
+        <w:rPr>
+          <w:rFonts w:ascii="Times" w:hAnsi="Times" w:cs="Times New Roman"/>
+        </w:rPr>
+        <w:t xml:space="preserve">Talk </w:t>
+      </w:r>
+      <w:r>
+        <w:rPr>
+          <w:rFonts w:ascii="Times" w:hAnsi="Times" w:cs="Times New Roman"/>
+          <w:b/>
+        </w:rPr>
+        <w:t>less</w:t>
+      </w:r>
+      <w:r>
+        <w:rPr>
+          <w:rFonts w:ascii="Times" w:hAnsi="Times" w:cs="Times New Roman"/>
+        </w:rPr>
+        <w:t xml:space="preserve"> act more talk </w:t>
+      </w:r>
+      <w:r>
+        <w:rPr>
+          <w:rFonts w:ascii="Times" w:hAnsi="Times" w:cs="Times New Roman"/>
+          <w:b/>
+        </w:rPr>
+        <w:t>less</w:t>
+      </w:r>
+      <w:r>
+        <w:rPr>
+          <w:rFonts w:ascii="Times" w:hAnsi="Times" w:cs="Times New Roman"/>
+        </w:rPr>
+        <w:t xml:space="preserve"> act more talk less act more talk less act more talk less act more talk less act more talk less act more talk less act more.</w:t>
+      </w:r>
+      <w:r>
+        <w:rPr>
+          <w:rFonts w:ascii="Times" w:hAnsi="Times" w:cs="Times New Roman"/>
+          <w:color w:val="F2F2F2" w:themeColor="background1" w:themeShade="F2"/>
+        </w:rPr>
+        <w:t xml:space="preserve"> </w:t>
+      </w:r>
+      <w:r>
+        <w:rPr>
+          <w:rFonts w:ascii="Helvetica" w:hAnsi="Helvetica" w:cs="Times New Roman"/>
+          <w:color w:val="F2F2F2" w:themeColor="background1" w:themeShade="F2"/>
+          <w:sz w:val="16"/>
+          <w:szCs w:val="16"/>
+        </w:rPr>
+        <w:t>NUTSHELL</w:t>
+      </w:r>
+    </w:p>
+    <w:p>
+      <w:pPr>
+        <w:jc w:val="both"/>
+        <w:rPr>
+          <w:rFonts w:ascii="Times" w:hAnsi="Times"/>
+        </w:rPr>
+      </w:pPr>
+    </w:p>
+    <w:p>
+      <w:pPr>
+        <w:rPr>
+          <w:rFonts w:ascii="Menlo Regular" w:hAnsi="Menlo Regular" w:cs="Menlo Regular"/>
           <w:sz w:val="20"/>
           <w:szCs w:val="20"/>
         </w:rPr>
-        <w:lastRenderedPageBreak/>
-        <w:t>Press</w:t>
-      </w:r>
-      <w:r>
-        <w:rPr>
-          <w:rFonts w:ascii="Helvetica" w:hAnsi="Helvetica" w:cs="Times New Roman"/>
+      </w:pPr>
+      <w:r>
+        <w:rPr>
+          <w:rFonts w:ascii="Menlo Regular" w:hAnsi="Menlo Regular" w:cs="Menlo Regular"/>
           <w:sz w:val="20"/>
           <w:szCs w:val="20"/>
         </w:rPr>
-        <w:t xml:space="preserve"> </w:t>
-      </w:r>
-      <w:r>
-        <w:rPr>
-          <w:rFonts w:ascii="Helvetica" w:hAnsi="Helvetica" w:cs="Times New Roman"/>
-          <w:b/>
+        <w:t xml:space="preserve">S'il faut des </w:t>
+      </w:r>
+      <w:r>
+        <w:rPr>
+          <w:rFonts w:ascii="Menlo Bold" w:hAnsi="Menlo Bold" w:cs="Menlo Bold"/>
           <w:sz w:val="20"/>
           <w:szCs w:val="20"/>
         </w:rPr>
-        <w:t>[</w:t>
-      </w:r>
-      <w:r>
-        <w:rPr>
-          <w:rFonts w:ascii="Helvetica" w:hAnsi="Helvetica" w:cs="Times New Roman"/>
-          <w:b/>
+        <w:t>infinisubheds</w:t>
+      </w:r>
+      <w:r>
+        <w:rPr>
+          <w:rFonts w:ascii="Menlo Regular" w:hAnsi="Menlo Regular" w:cs="Menlo Regular"/>
           <w:sz w:val="20"/>
           <w:szCs w:val="20"/>
         </w:rPr>
-        <w:t xml:space="preserve"> </w:t>
-      </w:r>
-      <w:r>
-        <w:rPr>
-          <w:rFonts w:ascii="Helvetica" w:hAnsi="Helvetica" w:cs="Times New Roman"/>
-          <w:b/>
+        <w:t>, on spécifie un plan en amont – pour les traiter ensuite – tel que :</w:t>
+      </w:r>
+    </w:p>
+    <w:p>
+      <w:pPr>
+        <w:rPr>
+          <w:rFonts w:ascii="Menlo Regular" w:hAnsi="Menlo Regular" w:cs="Menlo Regular"/>
           <w:sz w:val="20"/>
           <w:szCs w:val="20"/>
         </w:rPr>
-        <w:t>C</w:t>
-      </w:r>
-      <w:r>
-        <w:rPr>
-          <w:rFonts w:ascii="Helvetica" w:hAnsi="Helvetica" w:cs="Times New Roman"/>
-          <w:b/>
+      </w:pPr>
+    </w:p>
+    <w:p>
+      <w:pPr>
+        <w:rPr>
+          <w:rFonts w:ascii="Times" w:hAnsi="Times" w:cs="Menlo Regular"/>
+        </w:rPr>
+      </w:pPr>
+      <w:r>
+        <w:rPr>
+          <w:rFonts w:ascii="Menlo Regular" w:hAnsi="Menlo Regular" w:cs="Menlo Regular"/>
           <w:sz w:val="20"/>
           <w:szCs w:val="20"/>
         </w:rPr>
-        <w:t xml:space="preserve">OMMAND </w:t>
-      </w:r>
-      <w:r>
-        <w:rPr>
-          <w:rFonts w:ascii="Helvetica" w:hAnsi="Helvetica" w:cs="Times New Roman"/>
-          <w:b/>
+        <w:t>&gt;</w:t>
+      </w:r>
+      <w:r>
+        <w:rPr>
+          <w:rFonts w:ascii="Helvetica" w:hAnsi="Helvetica" w:cs="Menlo Regular"/>
+          <w:sz w:val="22"/>
+          <w:szCs w:val="22"/>
+        </w:rPr>
+        <w:tab/>
+      </w:r>
+      <w:r>
+        <w:rPr>
+          <w:rFonts w:ascii="Helvetica" w:hAnsi="Helvetica" w:cs="Menlo Regular"/>
+          <w:b/>
+          <w:sz w:val="22"/>
+          <w:szCs w:val="22"/>
+        </w:rPr>
+        <w:t>_S</w:t>
+      </w:r>
+      <w:r>
+        <w:rPr>
+          <w:rFonts w:ascii="Helvetica" w:hAnsi="Helvetica" w:cs="Menlo Regular"/>
+          <w:b/>
+          <w:sz w:val="22"/>
+          <w:szCs w:val="22"/>
+        </w:rPr>
+        <w:t>UBSUBSUBHED</w:t>
+      </w:r>
+      <w:r>
+        <w:rPr>
+          <w:rFonts w:ascii="Helvetica" w:hAnsi="Helvetica" w:cs="Menlo Regular"/>
+          <w:b/>
+          <w:sz w:val="22"/>
+          <w:szCs w:val="22"/>
+        </w:rPr>
+        <w:t>_ —</w:t>
+      </w:r>
+      <w:r>
+        <w:rPr>
+          <w:rFonts w:ascii="Times" w:hAnsi="Times" w:cs="Menlo Regular"/>
+        </w:rPr>
+        <w:t xml:space="preserve"> _Paragraph_</w:t>
+      </w:r>
+    </w:p>
+    <w:p>
+      <w:pPr>
+        <w:rPr>
+          <w:rFonts w:ascii="Times" w:hAnsi="Times" w:cs="Menlo Regular"/>
+        </w:rPr>
+      </w:pPr>
+      <w:r>
+        <w:rPr>
+          <w:rFonts w:ascii="Menlo Regular" w:hAnsi="Menlo Regular" w:cs="Menlo Regular"/>
           <w:sz w:val="20"/>
           <w:szCs w:val="20"/>
         </w:rPr>
-        <w:t>] + [</w:t>
-      </w:r>
-      <w:r>
-        <w:rPr>
-          <w:rFonts w:ascii="Helvetica" w:hAnsi="Helvetica" w:cs="Times New Roman"/>
-          <w:b/>
+        <w:t>&gt;</w:t>
+      </w:r>
+      <w:r>
+        <w:rPr>
+          <w:rFonts w:ascii="Times" w:hAnsi="Times" w:cs="Menlo Regular"/>
+        </w:rPr>
+        <w:tab/>
+      </w:r>
+      <w:r>
+        <w:rPr>
+          <w:rFonts w:ascii="Times" w:hAnsi="Times" w:cs="Courier New"/>
+        </w:rPr>
+        <w:t>-</w:t>
+      </w:r>
+      <w:r>
+        <w:rPr>
+          <w:rFonts w:ascii="Times" w:hAnsi="Times" w:cs="Courier New"/>
+        </w:rPr>
+        <w:tab/>
+      </w:r>
+      <w:r>
+        <w:rPr>
+          <w:rFonts w:ascii="Helvetica" w:hAnsi="Helvetica" w:cs="Courier New"/>
+          <w:b/>
+          <w:sz w:val="22"/>
+          <w:szCs w:val="22"/>
+        </w:rPr>
+        <w:t>_SUBSUBSUB-SUBHED_</w:t>
+      </w:r>
+    </w:p>
+    <w:p>
+      <w:pPr>
+        <w:rPr>
+          <w:rFonts w:ascii="Helvetica" w:hAnsi="Helvetica"/>
+        </w:rPr>
+      </w:pPr>
+      <w:r>
+        <w:rPr>
+          <w:rFonts w:ascii="Menlo Regular" w:hAnsi="Menlo Regular" w:cs="Menlo Regular"/>
           <w:sz w:val="20"/>
           <w:szCs w:val="20"/>
         </w:rPr>
-        <w:t xml:space="preserve"> OPTION </w:t>
-      </w:r>
-      <w:r>
-        <w:rPr>
-          <w:rFonts w:ascii="Helvetica" w:hAnsi="Helvetica" w:cs="Times New Roman"/>
-          <w:b/>
+        <w:t>&gt;</w:t>
+      </w:r>
+      <w:r>
+        <w:rPr>
+          <w:rFonts w:ascii="Times" w:hAnsi="Times" w:cs="Menlo Regular"/>
+        </w:rPr>
+        <w:tab/>
+      </w:r>
+      <w:r>
+        <w:rPr>
+          <w:rFonts w:ascii="Times" w:hAnsi="Times" w:cs="Courier New"/>
+        </w:rPr>
+        <w:t>-</w:t>
+      </w:r>
+      <w:r>
+        <w:rPr>
+          <w:rFonts w:ascii="Times" w:hAnsi="Times" w:cs="Courier New"/>
+        </w:rPr>
+        <w:tab/>
+      </w:r>
+      <w:r>
+        <w:rPr>
+          <w:rFonts w:ascii="Helvetica" w:hAnsi="Helvetica" w:cs="Courier New"/>
+          <w:b/>
+          <w:sz w:val="22"/>
+          <w:szCs w:val="22"/>
+        </w:rPr>
+        <w:t>_SUB-SUBSUBSUBHED_</w:t>
+      </w:r>
+    </w:p>
+    <w:p>
+      <w:pPr>
+        <w:rPr>
+          <w:rFonts w:ascii="Menlo Regular" w:hAnsi="Menlo Regular" w:cs="Menlo Regular"/>
           <w:sz w:val="20"/>
           <w:szCs w:val="20"/>
         </w:rPr>
-        <w:t>] + [</w:t>
-      </w:r>
-      <w:r>
-        <w:rPr>
-          <w:rFonts w:ascii="Helvetica" w:hAnsi="Helvetica" w:cs="Times New Roman"/>
-          <w:b/>
+      </w:pPr>
+    </w:p>
+    <w:p>
+      <w:pPr>
+        <w:rPr>
+          <w:rFonts w:ascii="Menlo Regular" w:hAnsi="Menlo Regular" w:cs="Menlo Regular"/>
           <w:sz w:val="20"/>
           <w:szCs w:val="20"/>
         </w:rPr>
-        <w:t xml:space="preserve"> </w:t>
-      </w:r>
-      <w:r>
-        <w:rPr>
-          <w:rFonts w:ascii="Helvetica" w:hAnsi="Helvetica" w:cs="Times New Roman"/>
-          <w:b/>
+      </w:pPr>
+      <w:r>
+        <w:rPr>
+          <w:rFonts w:ascii="Menlo Regular" w:hAnsi="Menlo Regular" w:cs="Menlo Regular"/>
           <w:sz w:val="20"/>
           <w:szCs w:val="20"/>
         </w:rPr>
-        <w:t>C</w:t>
-      </w:r>
-      <w:r>
-        <w:rPr>
-          <w:rFonts w:ascii="Helvetica" w:hAnsi="Helvetica" w:cs="Times New Roman"/>
-          <w:b/>
+        <w:t xml:space="preserve">Puis, si un point du plan est trop long pour ou incompatible avec une forme de définition, on le traite en </w:t>
+      </w:r>
+      <w:r>
+        <w:rPr>
+          <w:rFonts w:ascii="Menlo Bold" w:hAnsi="Menlo Bold" w:cs="Menlo Bold"/>
           <w:sz w:val="20"/>
           <w:szCs w:val="20"/>
         </w:rPr>
-        <w:t xml:space="preserve"> </w:t>
-      </w:r>
-      <w:r>
-        <w:rPr>
-          <w:rFonts w:ascii="Helvetica" w:hAnsi="Helvetica" w:cs="Times New Roman"/>
-          <w:b/>
+        <w:t>subsubsubhead</w:t>
+      </w:r>
+      <w:r>
+        <w:rPr>
+          <w:rFonts w:ascii="Menlo Regular" w:hAnsi="Menlo Regular" w:cs="Menlo Regular"/>
           <w:sz w:val="20"/>
           <w:szCs w:val="20"/>
-        </w:rPr>
-        <w:t>]</w:t>
-      </w:r>
-      <w:r>
-        <w:rPr>
-          <w:rFonts w:ascii="Helvetica" w:hAnsi="Helvetica" w:cs="Times New Roman"/>
-          <w:sz w:val="20"/>
-          <w:szCs w:val="20"/>
-        </w:rPr>
-        <w:t xml:space="preserve"> </w:t>
-      </w:r>
-      <w:r>
-        <w:rPr>
-          <w:rFonts w:ascii="Helvetica" w:hAnsi="Helvetica" w:cs="Times New Roman"/>
-          <w:sz w:val="20"/>
-          <w:szCs w:val="20"/>
-        </w:rPr>
-        <w:t xml:space="preserve">to </w:t>
-      </w:r>
-      <w:r>
-        <w:rPr>
-          <w:rFonts w:ascii="Helvetica" w:hAnsi="Helvetica" w:cs="Times New Roman"/>
-          <w:sz w:val="20"/>
-          <w:szCs w:val="20"/>
-          <w:u w:val="single"/>
-        </w:rPr>
-        <w:t xml:space="preserve">copy </w:t>
-      </w:r>
-      <w:r>
-        <w:rPr>
-          <w:rFonts w:ascii="Helvetica" w:hAnsi="Helvetica" w:cs="Times New Roman"/>
-          <w:sz w:val="20"/>
-          <w:szCs w:val="20"/>
-          <w:u w:val="single"/>
-        </w:rPr>
-        <w:t>style</w:t>
-      </w:r>
-      <w:r>
-        <w:rPr>
-          <w:rFonts w:ascii="Helvetica" w:hAnsi="Helvetica" w:cs="Times New Roman"/>
-          <w:sz w:val="20"/>
-          <w:szCs w:val="20"/>
-        </w:rPr>
-        <w:t xml:space="preserve"> </w:t>
-      </w:r>
-      <w:r>
-        <w:rPr>
-          <w:rFonts w:ascii="Helvetica" w:hAnsi="Helvetica" w:cs="Times New Roman"/>
-          <w:sz w:val="20"/>
-          <w:szCs w:val="20"/>
-        </w:rPr>
-        <w:t>:</w:t>
-      </w:r>
-      <w:r>
-        <w:rPr>
-          <w:rFonts w:ascii="Helvetica" w:hAnsi="Helvetica" w:cs="Times New Roman"/>
-          <w:color w:val="0080FF"/>
-          <w:sz w:val="20"/>
-          <w:szCs w:val="20"/>
-        </w:rPr>
-        <w:t xml:space="preserve"> C</w:t>
-      </w:r>
-      <w:r>
-        <w:rPr>
-          <w:rFonts w:ascii="Helvetica" w:hAnsi="Helvetica" w:cs="Times New Roman"/>
-          <w:color w:val="0080FF"/>
-          <w:sz w:val="20"/>
-          <w:szCs w:val="20"/>
-        </w:rPr>
-        <w:t>YAN</w:t>
-      </w:r>
-      <w:r>
-        <w:rPr>
-          <w:rFonts w:ascii="Helvetica" w:hAnsi="Helvetica" w:cs="Times New Roman"/>
-          <w:sz w:val="20"/>
-          <w:szCs w:val="20"/>
-        </w:rPr>
-        <w:t xml:space="preserve">, </w:t>
-      </w:r>
-      <w:r>
-        <w:rPr>
-          <w:rFonts w:ascii="Helvetica" w:hAnsi="Helvetica" w:cs="Times New Roman"/>
-          <w:color w:val="FF8000"/>
-          <w:sz w:val="20"/>
-          <w:szCs w:val="20"/>
-        </w:rPr>
-        <w:t>O</w:t>
-      </w:r>
-      <w:r>
-        <w:rPr>
-          <w:rFonts w:ascii="Helvetica" w:hAnsi="Helvetica" w:cs="Times New Roman"/>
-          <w:color w:val="FF8000"/>
-          <w:sz w:val="20"/>
-          <w:szCs w:val="20"/>
-        </w:rPr>
-        <w:t>RANGE</w:t>
-      </w:r>
-      <w:r>
-        <w:rPr>
-          <w:rFonts w:ascii="Helvetica" w:hAnsi="Helvetica" w:cs="Times New Roman"/>
-          <w:sz w:val="20"/>
-          <w:szCs w:val="20"/>
-        </w:rPr>
-        <w:t xml:space="preserve">, </w:t>
-      </w:r>
-      <w:r>
-        <w:rPr>
-          <w:rFonts w:ascii="Helvetica" w:hAnsi="Helvetica" w:cs="Times New Roman"/>
-          <w:color w:val="FF6666"/>
-          <w:sz w:val="20"/>
-          <w:szCs w:val="20"/>
-        </w:rPr>
-        <w:t>O</w:t>
-      </w:r>
-      <w:r>
-        <w:rPr>
-          <w:rFonts w:ascii="Helvetica" w:hAnsi="Helvetica" w:cs="Times New Roman"/>
-          <w:color w:val="FF6666"/>
-          <w:sz w:val="20"/>
-          <w:szCs w:val="20"/>
-        </w:rPr>
-        <w:t>THER</w:t>
-      </w:r>
-    </w:p>
-    <w:p>
-      <w:pPr>
-        <w:jc w:val="both"/>
-        <w:rPr>
-          <w:rFonts w:ascii="Helvetica" w:hAnsi="Helvetica" w:cs="Times New Roman"/>
-        </w:rPr>
-      </w:pPr>
-    </w:p>
-    <w:p>
-      <w:pPr>
-        <w:jc w:val="center"/>
-        <w:rPr>
-          <w:rFonts w:ascii="Helvetica" w:hAnsi="Helvetica"/>
-          <w:sz w:val="48"/>
-          <w:szCs w:val="48"/>
-        </w:rPr>
-      </w:pPr>
-      <w:r>
-        <w:rPr>
-          <w:rFonts w:ascii="Helvetica" w:hAnsi="Helvetica" w:cs="Times New Roman"/>
-          <w:b/>
-          <w:sz w:val="48"/>
-          <w:szCs w:val="48"/>
-        </w:rPr>
-        <w:t>_</w:t>
-      </w:r>
-      <w:r>
-        <w:rPr>
-          <w:rFonts w:ascii="Helvetica" w:hAnsi="Helvetica" w:cs="Times New Roman"/>
-          <w:b/>
-          <w:sz w:val="48"/>
-          <w:szCs w:val="48"/>
-        </w:rPr>
-        <w:t>KICKER</w:t>
-      </w:r>
-      <w:r>
-        <w:rPr>
-          <w:rFonts w:ascii="Helvetica" w:hAnsi="Helvetica" w:cs="Times New Roman"/>
-          <w:b/>
-          <w:sz w:val="48"/>
-          <w:szCs w:val="48"/>
-        </w:rPr>
-        <w:t>_</w:t>
-      </w:r>
-    </w:p>
-    <w:p>
-      <w:pPr>
-        <w:jc w:val="both"/>
-        <w:rPr>
-          <w:rFonts w:ascii="Helvetica" w:hAnsi="Helvetica"/>
-        </w:rPr>
-      </w:pPr>
-    </w:p>
-    <w:p>
-      <w:pPr>
-        <w:jc w:val="right"/>
-        <w:rPr>
-          <w:rFonts w:ascii="Helvetica" w:hAnsi="Helvetica"/>
-          <w:i/>
-          <w:sz w:val="36"/>
-          <w:szCs w:val="36"/>
-        </w:rPr>
-      </w:pPr>
-      <w:r>
-        <w:rPr>
-          <w:rFonts w:ascii="Helvetica" w:hAnsi="Helvetica" w:cs="Times New Roman"/>
-          <w:b/>
-          <w:i/>
-          <w:sz w:val="36"/>
-          <w:szCs w:val="36"/>
-        </w:rPr>
-        <w:t>_</w:t>
-      </w:r>
-      <w:r>
-        <w:rPr>
-          <w:rFonts w:ascii="Helvetica" w:hAnsi="Helvetica" w:cs="Times New Roman"/>
-          <w:b/>
-          <w:i/>
-          <w:sz w:val="36"/>
-          <w:szCs w:val="36"/>
-        </w:rPr>
-        <w:t>HE</w:t>
-      </w:r>
-      <w:r>
-        <w:rPr>
-          <w:rFonts w:ascii="Helvetica" w:hAnsi="Helvetica" w:cs="Times New Roman"/>
-          <w:b/>
-          <w:i/>
-          <w:sz w:val="36"/>
-          <w:szCs w:val="36"/>
-        </w:rPr>
-        <w:t>D</w:t>
-      </w:r>
-      <w:r>
-        <w:rPr>
-          <w:rFonts w:ascii="Helvetica" w:hAnsi="Helvetica" w:cs="Times New Roman"/>
-          <w:b/>
-          <w:i/>
-          <w:sz w:val="36"/>
-          <w:szCs w:val="36"/>
-        </w:rPr>
-        <w:t>_</w:t>
-      </w:r>
-    </w:p>
-    <w:p>
-      <w:pPr>
-        <w:jc w:val="both"/>
-        <w:rPr>
-          <w:rFonts w:ascii="Helvetica" w:hAnsi="Helvetica"/>
-        </w:rPr>
-      </w:pPr>
-    </w:p>
-    <w:p>
-      <w:pPr>
-        <w:rPr>
-          <w:rFonts w:ascii="Helvetica" w:hAnsi="Helvetica"/>
-          <w:sz w:val="32"/>
-          <w:szCs w:val="32"/>
-        </w:rPr>
-      </w:pPr>
-      <w:r>
-        <w:rPr>
-          <w:rFonts w:ascii="Helvetica" w:hAnsi="Helvetica" w:cs="Times New Roman"/>
-          <w:b/>
-          <w:sz w:val="32"/>
-          <w:szCs w:val="32"/>
-        </w:rPr>
-        <w:t>_</w:t>
-      </w:r>
-      <w:r>
-        <w:rPr>
-          <w:rFonts w:ascii="Helvetica" w:hAnsi="Helvetica" w:cs="Times New Roman"/>
-          <w:b/>
-          <w:sz w:val="32"/>
-          <w:szCs w:val="32"/>
-        </w:rPr>
-        <w:t>SUBHE</w:t>
-      </w:r>
-      <w:r>
-        <w:rPr>
-          <w:rFonts w:ascii="Helvetica" w:hAnsi="Helvetica" w:cs="Times New Roman"/>
-          <w:b/>
-          <w:sz w:val="32"/>
-          <w:szCs w:val="32"/>
-        </w:rPr>
-        <w:t>D</w:t>
-      </w:r>
-      <w:r>
-        <w:rPr>
-          <w:rFonts w:ascii="Helvetica" w:hAnsi="Helvetica" w:cs="Times New Roman"/>
-          <w:b/>
-          <w:sz w:val="32"/>
-          <w:szCs w:val="32"/>
-        </w:rPr>
-        <w:t>_</w:t>
-      </w:r>
-    </w:p>
-    <w:p>
-      <w:pPr>
-        <w:jc w:val="both"/>
-        <w:rPr>
-          <w:rFonts w:ascii="Times" w:hAnsi="Times"/>
-        </w:rPr>
-      </w:pPr>
-    </w:p>
-    <w:p>
-      <w:pPr>
-        <w:jc w:val="both"/>
-        <w:rPr>
-          <w:rFonts w:ascii="Times" w:hAnsi="Times" w:cs="Times New Roman"/>
-          <w:color w:val="F2F2F2" w:themeColor="background1" w:themeShade="F2"/>
-        </w:rPr>
-      </w:pPr>
-      <w:r>
-        <w:rPr>
-          <w:rFonts w:ascii="Times" w:hAnsi="Times" w:cs="Times New Roman"/>
-          <w:color w:val="FF8000"/>
-        </w:rPr>
-        <w:t>Actions</w:t>
-      </w:r>
-      <w:r>
-        <w:rPr>
-          <w:rFonts w:ascii="Times" w:hAnsi="Times" w:cs="Times New Roman"/>
-        </w:rPr>
-        <w:t xml:space="preserve"> </w:t>
-      </w:r>
-      <w:r>
-        <w:rPr>
-          <w:rFonts w:ascii="Times" w:hAnsi="Times" w:cs="Times New Roman"/>
-        </w:rPr>
-        <w:t xml:space="preserve">speak louder than </w:t>
-      </w:r>
-      <w:r>
-        <w:rPr>
-          <w:rFonts w:ascii="Times" w:hAnsi="Times" w:cs="Times New Roman"/>
-          <w:u w:val="single"/>
-        </w:rPr>
-        <w:t>words</w:t>
-      </w:r>
-      <w:r>
-        <w:rPr>
-          <w:rFonts w:ascii="Times" w:hAnsi="Times" w:cs="Times New Roman"/>
-        </w:rPr>
-        <w:t xml:space="preserve"> (_</w:t>
-      </w:r>
-      <w:r>
-        <w:rPr>
-          <w:rFonts w:ascii="Times" w:hAnsi="Times" w:cs="Times"/>
-        </w:rPr>
-        <w:t>definition_</w:t>
-      </w:r>
-      <w:r>
-        <w:rPr>
-          <w:rFonts w:ascii="Times" w:hAnsi="Times" w:cs="Times New Roman"/>
-        </w:rPr>
-        <w:t>).</w:t>
-      </w:r>
-      <w:r>
-        <w:rPr>
-          <w:rFonts w:ascii="Times" w:hAnsi="Times" w:cs="Times New Roman"/>
-          <w:color w:val="F2F2F2" w:themeColor="background1" w:themeShade="F2"/>
-        </w:rPr>
-        <w:t xml:space="preserve"> </w:t>
-      </w:r>
-      <w:r>
-        <w:rPr>
-          <w:rFonts w:ascii="Helvetica" w:hAnsi="Helvetica" w:cs="Times New Roman"/>
-          <w:color w:val="F2F2F2" w:themeColor="background1" w:themeShade="F2"/>
-          <w:sz w:val="16"/>
-          <w:szCs w:val="16"/>
-        </w:rPr>
-        <w:t>LEDE</w:t>
-      </w:r>
-    </w:p>
-    <w:p>
-      <w:pPr>
-        <w:jc w:val="both"/>
-        <w:rPr>
-          <w:rFonts w:ascii="Times" w:hAnsi="Times"/>
-        </w:rPr>
-      </w:pPr>
-    </w:p>
-    <w:p>
-      <w:pPr>
-        <w:jc w:val="both"/>
-        <w:rPr>
-          <w:rFonts w:ascii="Times" w:hAnsi="Times" w:cs="Times New Roman"/>
-          <w:color w:val="F2F2F2" w:themeColor="background1" w:themeShade="F2"/>
-        </w:rPr>
-      </w:pPr>
-      <w:r>
-        <w:rPr>
-          <w:rFonts w:ascii="Times" w:hAnsi="Times" w:cs="Times"/>
-        </w:rPr>
-        <w:tab/>
-      </w:r>
-      <w:r>
-        <w:rPr>
-          <w:rFonts w:ascii="Times" w:hAnsi="Times" w:cs="Times"/>
-          <w:u w:val="single"/>
-        </w:rPr>
-        <w:t>_Term_</w:t>
-      </w:r>
-      <w:r>
-        <w:rPr>
-          <w:rFonts w:ascii="Times" w:hAnsi="Times" w:cs="Times"/>
-        </w:rPr>
-        <w:t xml:space="preserve"> : _Definition_</w:t>
-      </w:r>
-      <w:r>
-        <w:rPr>
-          <w:rFonts w:ascii="Times" w:hAnsi="Times" w:cs="Times New Roman"/>
-          <w:color w:val="F2F2F2" w:themeColor="background1" w:themeShade="F2"/>
-        </w:rPr>
-        <w:t xml:space="preserve"> </w:t>
-      </w:r>
-      <w:r>
-        <w:rPr>
-          <w:rFonts w:ascii="Helvetica" w:hAnsi="Helvetica" w:cs="Times New Roman"/>
-          <w:color w:val="F2F2F2" w:themeColor="background1" w:themeShade="F2"/>
-          <w:sz w:val="16"/>
-          <w:szCs w:val="16"/>
-        </w:rPr>
-        <w:t>BILLBOARD</w:t>
-      </w:r>
-    </w:p>
-    <w:p>
-      <w:pPr>
-        <w:jc w:val="both"/>
-        <w:rPr>
-          <w:rFonts w:ascii="Times" w:hAnsi="Times"/>
-        </w:rPr>
-      </w:pPr>
-    </w:p>
-    <w:p>
-      <w:pPr>
-        <w:jc w:val="both"/>
-        <w:rPr>
-          <w:rFonts w:ascii="Helvetica" w:hAnsi="Helvetica" w:cs="Times New Roman"/>
-          <w:color w:val="F2F2F2" w:themeColor="background1" w:themeShade="F2"/>
-        </w:rPr>
-      </w:pPr>
-      <w:r>
-        <w:rPr>
-          <w:rFonts w:ascii="Times" w:hAnsi="Times" w:cs="Times New Roman"/>
-        </w:rPr>
-        <w:t xml:space="preserve">Talk less </w:t>
-      </w:r>
-      <w:r>
-        <w:rPr>
-          <w:rFonts w:ascii="Times" w:hAnsi="Times" w:cs="Times New Roman"/>
-          <w:color w:val="FF8000"/>
-        </w:rPr>
-        <w:t>a</w:t>
-      </w:r>
-      <w:r>
-        <w:rPr>
-          <w:rFonts w:ascii="Times" w:hAnsi="Times" w:cs="Times New Roman"/>
-          <w:color w:val="FF8000"/>
-        </w:rPr>
-        <w:t>ct</w:t>
-      </w:r>
-      <w:r>
-        <w:rPr>
-          <w:rFonts w:ascii="Times" w:hAnsi="Times" w:cs="Times New Roman"/>
-          <w:color w:val="FF8000"/>
-        </w:rPr>
-        <w:t xml:space="preserve"> more</w:t>
-      </w:r>
-      <w:r>
-        <w:rPr>
-          <w:rFonts w:ascii="Times" w:hAnsi="Times" w:cs="Times New Roman"/>
-        </w:rPr>
-        <w:t xml:space="preserve"> </w:t>
-      </w:r>
-      <w:r>
-        <w:rPr>
-          <w:rFonts w:ascii="Times" w:hAnsi="Times" w:cs="Times New Roman"/>
-        </w:rPr>
-        <w:t xml:space="preserve">talk less act more talk less act more talk less act more talk less act more talk </w:t>
-      </w:r>
-      <w:r>
-        <w:rPr>
-          <w:rFonts w:ascii="Times" w:hAnsi="Times" w:cs="Times New Roman"/>
-        </w:rPr>
-        <w:t>less act more talk less act more talk less act more.</w:t>
-      </w:r>
-      <w:r>
-        <w:rPr>
-          <w:rFonts w:ascii="Times" w:hAnsi="Times" w:cs="Times New Roman"/>
-          <w:color w:val="F2F2F2" w:themeColor="background1" w:themeShade="F2"/>
-        </w:rPr>
-        <w:t xml:space="preserve"> </w:t>
-      </w:r>
-      <w:r>
-        <w:rPr>
-          <w:rFonts w:ascii="Helvetica" w:hAnsi="Helvetica" w:cs="Times New Roman"/>
-          <w:color w:val="F2F2F2" w:themeColor="background1" w:themeShade="F2"/>
-          <w:sz w:val="16"/>
-          <w:szCs w:val="16"/>
-        </w:rPr>
-        <w:t>PARAGRAPH</w:t>
-      </w:r>
-    </w:p>
-    <w:p>
-      <w:pPr>
-        <w:jc w:val="both"/>
-        <w:rPr>
-          <w:rFonts w:ascii="Times" w:hAnsi="Times"/>
-        </w:rPr>
-      </w:pPr>
-    </w:p>
-    <w:p>
-      <w:pPr>
-        <w:jc w:val="both"/>
-        <w:rPr>
-          <w:rFonts w:ascii="Helvetica" w:hAnsi="Helvetica"/>
-        </w:rPr>
-      </w:pPr>
-      <w:r>
-        <w:rPr>
-          <w:rFonts w:ascii="Helvetica" w:hAnsi="Helvetica" w:cs="Times New Roman"/>
-          <w:b/>
-        </w:rPr>
-        <w:tab/>
-        <w:t>_</w:t>
-      </w:r>
-      <w:r>
-        <w:rPr>
-          <w:rFonts w:ascii="Helvetica" w:hAnsi="Helvetica" w:cs="Times New Roman"/>
-          <w:b/>
-        </w:rPr>
-        <w:t>SUBSUBHED</w:t>
-      </w:r>
-      <w:r>
-        <w:rPr>
-          <w:rFonts w:ascii="Helvetica" w:hAnsi="Helvetica" w:cs="Times New Roman"/>
-          <w:b/>
-        </w:rPr>
-        <w:t>_</w:t>
-      </w:r>
-    </w:p>
-    <w:p>
-      <w:pPr>
-        <w:jc w:val="both"/>
-        <w:rPr>
-          <w:rFonts w:ascii="Times" w:hAnsi="Times"/>
-        </w:rPr>
-      </w:pPr>
-    </w:p>
-    <w:p>
-      <w:pPr>
-        <w:ind w:firstLine="708"/>
-        <w:jc w:val="both"/>
-        <w:rPr>
-          <w:rFonts w:ascii="Helvetica" w:hAnsi="Helvetica" w:cs="Times New Roman"/>
-        </w:rPr>
-      </w:pPr>
-      <w:r>
-        <w:rPr>
-          <w:rFonts w:ascii="Helvetica" w:hAnsi="Helvetica" w:cs="Times New Roman"/>
-          <w:b/>
-        </w:rPr>
-        <w:t>_</w:t>
-      </w:r>
-      <w:r>
-        <w:rPr>
-          <w:rFonts w:ascii="Helvetica" w:hAnsi="Helvetica" w:cs="Times New Roman"/>
-          <w:b/>
-        </w:rPr>
-        <w:t>SUBSUBSUBHED</w:t>
-      </w:r>
-      <w:r>
-        <w:rPr>
-          <w:rFonts w:ascii="Helvetica" w:hAnsi="Helvetica" w:cs="Times New Roman"/>
-          <w:b/>
-        </w:rPr>
-        <w:t>_ —</w:t>
-      </w:r>
-      <w:r>
-        <w:rPr>
-          <w:rFonts w:ascii="Helvetica" w:hAnsi="Helvetica" w:cs="Times New Roman"/>
-        </w:rPr>
-        <w:t xml:space="preserve"> </w:t>
-      </w:r>
-      <w:r>
-        <w:rPr>
-          <w:rFonts w:ascii="Times" w:hAnsi="Times" w:cs="Times New Roman"/>
-        </w:rPr>
-        <w:t>Actions speak louder than words talk less act more</w:t>
-      </w:r>
-      <w:r>
-        <w:rPr>
-          <w:rFonts w:ascii="Times" w:hAnsi="Times" w:cs="Times New Roman"/>
-        </w:rPr>
-        <w:t>.</w:t>
-      </w:r>
-    </w:p>
-    <w:p>
-      <w:pPr>
-        <w:jc w:val="both"/>
-        <w:rPr>
-          <w:rFonts w:ascii="Helvetica" w:hAnsi="Helvetica" w:cs="Times New Roman"/>
-          <w:color w:val="F2F2F2" w:themeColor="background1" w:themeShade="F2"/>
-        </w:rPr>
-      </w:pPr>
-      <w:r>
-        <w:rPr>
-          <w:rFonts w:ascii="Times" w:hAnsi="Times" w:cs="Times New Roman"/>
-        </w:rPr>
-        <w:t>Talk less act more actions speak louder than words talk less act more.</w:t>
-      </w:r>
-      <w:r>
-        <w:rPr>
-          <w:rFonts w:ascii="Times" w:hAnsi="Times" w:cs="Times New Roman"/>
-          <w:color w:val="F2F2F2" w:themeColor="background1" w:themeShade="F2"/>
-        </w:rPr>
-        <w:t xml:space="preserve"> </w:t>
-      </w:r>
-      <w:r>
-        <w:rPr>
-          <w:rFonts w:ascii="Helvetica" w:hAnsi="Helvetica" w:cs="Times New Roman"/>
-          <w:color w:val="F2F2F2" w:themeColor="background1" w:themeShade="F2"/>
-          <w:sz w:val="16"/>
-          <w:szCs w:val="16"/>
-        </w:rPr>
-        <w:t>PARAGRAPH</w:t>
-      </w:r>
-    </w:p>
-    <w:p>
-      <w:pPr>
-        <w:jc w:val="both"/>
-        <w:rPr>
-          <w:rFonts w:ascii="Times" w:hAnsi="Times"/>
-        </w:rPr>
-      </w:pPr>
-    </w:p>
-    <w:p>
-      <w:pPr>
-        <w:jc w:val="both"/>
-        <w:rPr>
-          <w:rFonts w:ascii="Helvetica" w:hAnsi="Helvetica" w:cs="Times New Roman"/>
-          <w:color w:val="F2F2F2" w:themeColor="background1" w:themeShade="F2"/>
-        </w:rPr>
-      </w:pPr>
-      <w:r>
-        <w:rPr>
-          <w:rFonts w:ascii="Times" w:hAnsi="Times" w:cs="Times New Roman"/>
-          <w:color w:val="FF8000"/>
-        </w:rPr>
-        <w:t>Actions</w:t>
-      </w:r>
-      <w:r>
-        <w:rPr>
-          <w:rFonts w:ascii="Times" w:hAnsi="Times" w:cs="Times New Roman"/>
-        </w:rPr>
-        <w:t xml:space="preserve"> speak </w:t>
-      </w:r>
-      <w:r>
-        <w:rPr>
-          <w:rFonts w:ascii="Times" w:hAnsi="Times" w:cs="Times New Roman"/>
-          <w:color w:val="FF6666"/>
-        </w:rPr>
-        <w:t>louder</w:t>
-      </w:r>
-      <w:r>
-        <w:rPr>
-          <w:rFonts w:ascii="Times" w:hAnsi="Times" w:cs="Times New Roman"/>
-        </w:rPr>
-        <w:t xml:space="preserve"> than words talk less </w:t>
-      </w:r>
-      <w:r>
-        <w:rPr>
-          <w:rFonts w:ascii="Times" w:hAnsi="Times" w:cs="Times New Roman"/>
-          <w:color w:val="0080FF"/>
-        </w:rPr>
-        <w:t>act more</w:t>
-      </w:r>
-      <w:r>
-        <w:rPr>
-          <w:rFonts w:ascii="Times" w:hAnsi="Times" w:cs="Times New Roman"/>
-        </w:rPr>
-        <w:t xml:space="preserve"> actions speak louder than words.</w:t>
-      </w:r>
-      <w:r>
-        <w:rPr>
-          <w:rFonts w:ascii="Times" w:hAnsi="Times" w:cs="Times New Roman"/>
-          <w:color w:val="F2F2F2" w:themeColor="background1" w:themeShade="F2"/>
-        </w:rPr>
-        <w:t xml:space="preserve"> </w:t>
-      </w:r>
-      <w:r>
-        <w:rPr>
-          <w:rFonts w:ascii="Helvetica" w:hAnsi="Helvetica" w:cs="Times New Roman"/>
-          <w:color w:val="F2F2F2" w:themeColor="background1" w:themeShade="F2"/>
-          <w:sz w:val="16"/>
-          <w:szCs w:val="16"/>
-        </w:rPr>
-        <w:t>PARAGRAPH</w:t>
-      </w:r>
-    </w:p>
-    <w:p>
-      <w:pPr>
-        <w:jc w:val="both"/>
-        <w:rPr>
-          <w:rFonts w:ascii="Times" w:hAnsi="Times"/>
-        </w:rPr>
-      </w:pPr>
-    </w:p>
-    <w:p>
-      <w:pPr>
-        <w:jc w:val="both"/>
-        <w:rPr>
-          <w:rFonts w:ascii="Helvetica" w:hAnsi="Helvetica"/>
-        </w:rPr>
-      </w:pPr>
-      <w:r>
-        <w:rPr>
-          <w:rFonts w:ascii="Helvetica" w:hAnsi="Helvetica" w:cs="Times New Roman"/>
-          <w:b/>
-        </w:rPr>
-        <w:t>S</w:t>
-      </w:r>
-      <w:r>
-        <w:rPr>
-          <w:rFonts w:ascii="Helvetica" w:hAnsi="Helvetica" w:cs="Times New Roman"/>
-          <w:b/>
-        </w:rPr>
-        <w:t>UBSUBSUBHED</w:t>
-      </w:r>
-      <w:r>
-        <w:rPr>
-          <w:rFonts w:ascii="Helvetica" w:hAnsi="Helvetica" w:cs="Times New Roman"/>
-          <w:b/>
-        </w:rPr>
-        <w:t xml:space="preserve"> </w:t>
-      </w:r>
-      <w:r>
-        <w:rPr>
-          <w:rFonts w:ascii="Helvetica" w:hAnsi="Helvetica" w:cs="Times New Roman"/>
-          <w:b/>
-        </w:rPr>
-        <w:t>:</w:t>
-      </w:r>
-    </w:p>
-    <w:p>
-      <w:pPr>
-        <w:jc w:val="both"/>
-        <w:rPr>
-          <w:rFonts w:ascii="Times" w:hAnsi="Times"/>
-        </w:rPr>
-      </w:pPr>
-      <w:r>
-        <w:rPr>
-          <w:rFonts w:ascii="Times" w:hAnsi="Times"/>
-        </w:rPr>
-        <w:tab/>
-        <w:t>-</w:t>
-      </w:r>
-      <w:r>
-        <w:rPr>
-          <w:rFonts w:ascii="Times" w:hAnsi="Times"/>
-        </w:rPr>
-        <w:tab/>
-      </w:r>
-      <w:r>
-        <w:rPr>
-          <w:rFonts w:ascii="Times" w:hAnsi="Times"/>
-        </w:rPr>
-        <w:t>Time</w:t>
-      </w:r>
-    </w:p>
-    <w:p>
-      <w:pPr>
-        <w:jc w:val="both"/>
-        <w:rPr>
-          <w:rFonts w:ascii="Times" w:hAnsi="Times"/>
-        </w:rPr>
-      </w:pPr>
-      <w:r>
-        <w:rPr>
-          <w:rFonts w:ascii="Times" w:hAnsi="Times"/>
-        </w:rPr>
-        <w:tab/>
-        <w:t>-</w:t>
-      </w:r>
-      <w:r>
-        <w:rPr>
-          <w:rFonts w:ascii="Times" w:hAnsi="Times"/>
-        </w:rPr>
-        <w:tab/>
-      </w:r>
-      <w:r>
-        <w:rPr>
-          <w:rFonts w:ascii="Times" w:hAnsi="Times"/>
-        </w:rPr>
-        <w:t>Attention</w:t>
-      </w:r>
-    </w:p>
-    <w:p>
-      <w:pPr>
-        <w:jc w:val="both"/>
-        <w:rPr>
-          <w:rFonts w:ascii="Times" w:hAnsi="Times" w:cs="Times New Roman"/>
-        </w:rPr>
-      </w:pPr>
-      <w:r>
-        <w:rPr>
-          <w:rFonts w:ascii="Times" w:hAnsi="Times" w:cs="Times New Roman"/>
-        </w:rPr>
-        <w:t>What spectators lose to talk for shit is what actors gain to act like shit.</w:t>
-      </w:r>
-    </w:p>
-    <w:p>
-      <w:pPr>
-        <w:jc w:val="both"/>
-        <w:rPr>
-          <w:rFonts w:ascii="Times" w:hAnsi="Times"/>
-        </w:rPr>
-      </w:pPr>
-      <w:r>
-        <w:rPr>
-          <w:rFonts w:ascii="Times" w:hAnsi="Times"/>
-        </w:rPr>
-        <w:tab/>
-        <w:t>Eg, _Exemple_</w:t>
-      </w:r>
-    </w:p>
-    <w:p>
-      <w:pPr>
-        <w:jc w:val="both"/>
-        <w:rPr>
-          <w:rFonts w:ascii="Times" w:hAnsi="Times"/>
-        </w:rPr>
-      </w:pPr>
-    </w:p>
-    <w:p>
-      <w:pPr>
-        <w:jc w:val="both"/>
-        <w:rPr>
-          <w:rFonts w:ascii="Times" w:hAnsi="Times" w:cs="Times New Roman"/>
-          <w:color w:val="F2F2F2" w:themeColor="background1" w:themeShade="F2"/>
-        </w:rPr>
-      </w:pPr>
-      <w:r>
-        <w:rPr>
-          <w:rFonts w:ascii="Times" w:hAnsi="Times" w:cs="Times New Roman"/>
-        </w:rPr>
-        <w:t xml:space="preserve">Talk </w:t>
-      </w:r>
-      <w:r>
-        <w:rPr>
-          <w:rFonts w:ascii="Times" w:hAnsi="Times" w:cs="Times New Roman"/>
-          <w:b/>
-        </w:rPr>
-        <w:t>less</w:t>
-      </w:r>
-      <w:r>
-        <w:rPr>
-          <w:rFonts w:ascii="Times" w:hAnsi="Times" w:cs="Times New Roman"/>
-        </w:rPr>
-        <w:t xml:space="preserve"> act more talk </w:t>
-      </w:r>
-      <w:r>
-        <w:rPr>
-          <w:rFonts w:ascii="Times" w:hAnsi="Times" w:cs="Times New Roman"/>
-          <w:b/>
-        </w:rPr>
-        <w:t>less</w:t>
-      </w:r>
-      <w:r>
-        <w:rPr>
-          <w:rFonts w:ascii="Times" w:hAnsi="Times" w:cs="Times New Roman"/>
-        </w:rPr>
-        <w:t xml:space="preserve"> act more talk less act more talk less act more talk less act more talk less act more talk less act more talk less act more.</w:t>
-      </w:r>
-      <w:r>
-        <w:rPr>
-          <w:rFonts w:ascii="Times" w:hAnsi="Times" w:cs="Times New Roman"/>
-          <w:color w:val="F2F2F2" w:themeColor="background1" w:themeShade="F2"/>
-        </w:rPr>
-        <w:t xml:space="preserve"> </w:t>
-      </w:r>
-      <w:r>
-        <w:rPr>
-          <w:rFonts w:ascii="Helvetica" w:hAnsi="Helvetica" w:cs="Times New Roman"/>
-          <w:color w:val="F2F2F2" w:themeColor="background1" w:themeShade="F2"/>
-          <w:sz w:val="16"/>
-          <w:szCs w:val="16"/>
-        </w:rPr>
-        <w:t>NUTSHELL</w:t>
-      </w:r>
-    </w:p>
-    <w:p>
-      <w:pPr>
-        <w:jc w:val="both"/>
-        <w:rPr>
-          <w:rFonts w:ascii="Times" w:hAnsi="Times"/>
-        </w:rPr>
-      </w:pPr>
-    </w:p>
-    <w:p>
-      <w:pPr>
-        <w:rPr>
-          <w:rFonts w:ascii="Menlo Regular" w:hAnsi="Menlo Regular" w:cs="Menlo Regular"/>
-          <w:sz w:val="22"/>
-          <w:szCs w:val="22"/>
-        </w:rPr>
-      </w:pPr>
-      <w:r>
-        <w:rPr>
-          <w:rFonts w:ascii="Menlo Regular" w:hAnsi="Menlo Regular" w:cs="Menlo Regular"/>
-          <w:sz w:val="22"/>
-          <w:szCs w:val="22"/>
-        </w:rPr>
-        <w:t xml:space="preserve">S'il faut des </w:t>
-      </w:r>
-      <w:r>
-        <w:rPr>
-          <w:rFonts w:ascii="Menlo Bold" w:hAnsi="Menlo Bold" w:cs="Menlo Bold"/>
-          <w:sz w:val="22"/>
-          <w:szCs w:val="22"/>
-        </w:rPr>
-        <w:t>infinisubheds</w:t>
-      </w:r>
-      <w:r>
-        <w:rPr>
-          <w:rFonts w:ascii="Menlo Regular" w:hAnsi="Menlo Regular" w:cs="Menlo Regular"/>
-          <w:sz w:val="22"/>
-          <w:szCs w:val="22"/>
-        </w:rPr>
-        <w:t>, on spécifie un plan en amont – pour les traiter ensuite – tel que :</w:t>
-      </w:r>
-    </w:p>
-    <w:p>
-      <w:pPr>
-        <w:rPr>
-          <w:rFonts w:ascii="Menlo Regular" w:hAnsi="Menlo Regular" w:cs="Menlo Regular"/>
-          <w:sz w:val="22"/>
-          <w:szCs w:val="22"/>
-        </w:rPr>
-      </w:pPr>
-    </w:p>
-    <w:p>
-      <w:pPr>
-        <w:rPr>
-          <w:rFonts w:ascii="Times" w:hAnsi="Times" w:cs="Menlo Regular"/>
-        </w:rPr>
-      </w:pPr>
-      <w:r>
-        <w:rPr>
-          <w:rFonts w:ascii="Menlo Regular" w:hAnsi="Menlo Regular" w:cs="Menlo Regular"/>
-          <w:sz w:val="22"/>
-          <w:szCs w:val="22"/>
-        </w:rPr>
-        <w:t>&gt;</w:t>
-      </w:r>
-      <w:r>
-        <w:rPr>
-          <w:rFonts w:ascii="Menlo Regular" w:hAnsi="Menlo Regular" w:cs="Menlo Regular"/>
-          <w:sz w:val="22"/>
-          <w:szCs w:val="22"/>
-        </w:rPr>
-        <w:tab/>
-      </w:r>
-      <w:r>
-        <w:rPr>
-          <w:rFonts w:ascii="Helvetica" w:hAnsi="Helvetica" w:cs="Menlo Regular"/>
-          <w:b/>
-        </w:rPr>
-        <w:t>_S</w:t>
-      </w:r>
-      <w:r>
-        <w:rPr>
-          <w:rFonts w:ascii="Helvetica" w:hAnsi="Helvetica" w:cs="Menlo Regular"/>
-          <w:b/>
-        </w:rPr>
-        <w:t>UBSUBSUBHED</w:t>
-      </w:r>
-      <w:r>
-        <w:rPr>
-          <w:rFonts w:ascii="Helvetica" w:hAnsi="Helvetica" w:cs="Menlo Regular"/>
-          <w:b/>
-        </w:rPr>
-        <w:t>_ —</w:t>
-      </w:r>
-      <w:r>
-        <w:rPr>
-          <w:rFonts w:ascii="Helvetica" w:hAnsi="Helvetica" w:cs="Menlo Regular"/>
-        </w:rPr>
-        <w:t xml:space="preserve"> </w:t>
-      </w:r>
-      <w:r>
-        <w:rPr>
-          <w:rFonts w:ascii="Times" w:hAnsi="Times" w:cs="Menlo Regular"/>
-        </w:rPr>
-        <w:t>_</w:t>
-      </w:r>
-      <w:r>
-        <w:rPr>
-          <w:rFonts w:ascii="Times" w:hAnsi="Times" w:cs="Menlo Regular"/>
-        </w:rPr>
-        <w:t>Paragraph</w:t>
-      </w:r>
-      <w:r>
-        <w:rPr>
-          <w:rFonts w:ascii="Times" w:hAnsi="Times" w:cs="Menlo Regular"/>
-        </w:rPr>
-        <w:t>_</w:t>
-      </w:r>
-    </w:p>
-    <w:p>
-      <w:pPr>
-        <w:rPr>
-          <w:rFonts w:ascii="Times" w:hAnsi="Times" w:cs="Menlo Regular"/>
-        </w:rPr>
-      </w:pPr>
-      <w:r>
-        <w:rPr>
-          <w:rFonts w:ascii="Menlo Regular" w:hAnsi="Menlo Regular" w:cs="Menlo Regular"/>
-          <w:sz w:val="22"/>
-          <w:szCs w:val="22"/>
-        </w:rPr>
-        <w:t>&gt;</w:t>
-      </w:r>
-      <w:r>
-        <w:rPr>
-          <w:rFonts w:ascii="Menlo Regular" w:hAnsi="Menlo Regular" w:cs="Menlo Regular"/>
-          <w:sz w:val="22"/>
-          <w:szCs w:val="22"/>
-        </w:rPr>
-        <w:tab/>
-      </w:r>
-      <w:r>
-        <w:rPr>
-          <w:rFonts w:ascii="Times" w:hAnsi="Times" w:cs="Courier New"/>
-        </w:rPr>
-        <w:t>-</w:t>
-      </w:r>
-      <w:r>
-        <w:rPr>
-          <w:rFonts w:ascii="Times" w:hAnsi="Times" w:cs="Courier New"/>
-        </w:rPr>
-        <w:tab/>
-      </w:r>
-      <w:r>
-        <w:rPr>
-          <w:rFonts w:ascii="Helvetica" w:hAnsi="Helvetica" w:cs="Courier New"/>
-          <w:b/>
-        </w:rPr>
-        <w:t>_</w:t>
-      </w:r>
-      <w:r>
-        <w:rPr>
-          <w:rFonts w:ascii="Helvetica" w:hAnsi="Helvetica" w:cs="Courier New"/>
-          <w:b/>
-        </w:rPr>
-        <w:t>SUBSUBSUB-SUBHED</w:t>
-      </w:r>
-      <w:r>
-        <w:rPr>
-          <w:rFonts w:ascii="Helvetica" w:hAnsi="Helvetica" w:cs="Courier New"/>
-          <w:b/>
-        </w:rPr>
-        <w:t>_</w:t>
-      </w:r>
-    </w:p>
-    <w:p>
-      <w:pPr>
-        <w:rPr>
-          <w:rFonts w:ascii="Helvetica" w:hAnsi="Helvetica"/>
-        </w:rPr>
-      </w:pPr>
-      <w:r>
-        <w:rPr>
-          <w:rFonts w:ascii="Menlo Regular" w:hAnsi="Menlo Regular" w:cs="Menlo Regular"/>
-          <w:sz w:val="22"/>
-          <w:szCs w:val="22"/>
-        </w:rPr>
-        <w:t>&gt;</w:t>
-      </w:r>
-      <w:r>
-        <w:rPr>
-          <w:rFonts w:ascii="Menlo Regular" w:hAnsi="Menlo Regular" w:cs="Menlo Regular"/>
-          <w:sz w:val="22"/>
-          <w:szCs w:val="22"/>
-        </w:rPr>
-        <w:tab/>
-      </w:r>
-      <w:r>
-        <w:rPr>
-          <w:rFonts w:ascii="Times" w:hAnsi="Times" w:cs="Courier New"/>
-        </w:rPr>
-        <w:t>-</w:t>
-      </w:r>
-      <w:r>
-        <w:rPr>
-          <w:rFonts w:ascii="Times" w:hAnsi="Times" w:cs="Courier New"/>
-        </w:rPr>
-        <w:tab/>
-      </w:r>
-      <w:r>
-        <w:rPr>
-          <w:rFonts w:ascii="Helvetica" w:hAnsi="Helvetica" w:cs="Courier New"/>
-          <w:b/>
-        </w:rPr>
-        <w:t>_</w:t>
-      </w:r>
-      <w:r>
-        <w:rPr>
-          <w:rFonts w:ascii="Helvetica" w:hAnsi="Helvetica" w:cs="Courier New"/>
-          <w:b/>
-        </w:rPr>
-        <w:t>SUB-SUBSUBSUBHED</w:t>
-      </w:r>
-      <w:r>
-        <w:rPr>
-          <w:rFonts w:ascii="Helvetica" w:hAnsi="Helvetica" w:cs="Courier New"/>
-          <w:b/>
-        </w:rPr>
-        <w:t>_</w:t>
-      </w:r>
-    </w:p>
-    <w:p>
-      <w:pPr>
-        <w:rPr>
-          <w:rFonts w:ascii="Menlo Regular" w:hAnsi="Menlo Regular" w:cs="Menlo Regular"/>
-          <w:sz w:val="22"/>
-          <w:szCs w:val="22"/>
-        </w:rPr>
-      </w:pPr>
-    </w:p>
-    <w:p>
-      <w:pPr>
-        <w:rPr>
-          <w:rFonts w:ascii="Menlo Regular" w:hAnsi="Menlo Regular" w:cs="Menlo Regular"/>
-          <w:sz w:val="22"/>
-          <w:szCs w:val="22"/>
-        </w:rPr>
-      </w:pPr>
-      <w:r>
-        <w:rPr>
-          <w:rFonts w:ascii="Menlo Regular" w:hAnsi="Menlo Regular" w:cs="Menlo Regular"/>
-          <w:sz w:val="22"/>
-          <w:szCs w:val="22"/>
-        </w:rPr>
-        <w:t xml:space="preserve">Puis, si un point du plan est trop long pour ou incompatible avec une forme de définition, on le traite en </w:t>
-      </w:r>
-      <w:r>
-        <w:rPr>
-          <w:rFonts w:ascii="Menlo Bold" w:hAnsi="Menlo Bold" w:cs="Menlo Bold"/>
-          <w:sz w:val="22"/>
-          <w:szCs w:val="22"/>
-        </w:rPr>
-        <w:t>subsubsubhead</w:t>
-      </w:r>
-      <w:r>
-        <w:rPr>
-          <w:rFonts w:ascii="Menlo Regular" w:hAnsi="Menlo Regular" w:cs="Menlo Regular"/>
-          <w:sz w:val="22"/>
-          <w:szCs w:val="22"/>
         </w:rPr>
         <w:t>.</w:t>
       </w:r>
@@ -3131,28 +3306,27 @@
         </w:pBdr>
         <w:jc w:val="both"/>
         <w:rPr>
-          <w:rFonts w:ascii="Helvetica" w:hAnsi="Helvetica"/>
-        </w:rPr>
-      </w:pPr>
-    </w:p>
-    <w:p>
-      <w:pPr>
-        <w:rPr>
-          <w:rFonts w:ascii="Helvetica" w:hAnsi="Helvetica" w:cs="Times New Roman"/>
-          <w:sz w:val="16"/>
-          <w:szCs w:val="16"/>
-        </w:rPr>
-      </w:pPr>
-    </w:p>
-    <w:p>
-      <w:pPr>
-        <w:rPr>
-          <w:rFonts w:ascii="Helvetica" w:hAnsi="Helvetica" w:cs="Times New Roman"/>
-          <w:sz w:val="16"/>
-          <w:szCs w:val="16"/>
-        </w:rPr>
-      </w:pPr>
-      <w:bookmarkStart w:id="0" w:name="_GoBack"/>
+          <w:rFonts w:ascii="Times" w:hAnsi="Times"/>
+        </w:rPr>
+      </w:pPr>
+    </w:p>
+    <w:p>
+      <w:pPr>
+        <w:rPr>
+          <w:rFonts w:ascii="Helvetica" w:hAnsi="Helvetica" w:cs="Times New Roman"/>
+          <w:sz w:val="16"/>
+          <w:szCs w:val="16"/>
+        </w:rPr>
+      </w:pPr>
+    </w:p>
+    <w:p>
+      <w:pPr>
+        <w:rPr>
+          <w:rFonts w:ascii="Helvetica" w:hAnsi="Helvetica" w:cs="Times New Roman"/>
+          <w:sz w:val="16"/>
+          <w:szCs w:val="16"/>
+        </w:rPr>
+      </w:pPr>
       <w:r>
         <w:rPr>
           <w:rFonts w:ascii="Helvetica" w:hAnsi="Helvetica" w:cs="Times New Roman"/>
@@ -3162,7 +3336,6 @@
         </w:rPr>
         <w:t>1</w:t>
       </w:r>
-      <w:bookmarkEnd w:id="0"/>
       <w:r>
         <w:rPr>
           <w:rFonts w:ascii="Helvetica" w:hAnsi="Helvetica" w:cs="Times New Roman"/>
@@ -3298,7 +3471,7 @@
       <w:pPr>
         <w:jc w:val="both"/>
         <w:rPr>
-          <w:rFonts w:ascii="Helvetica" w:hAnsi="Helvetica" w:cs="Times New Roman"/>
+          <w:rFonts w:ascii="Times" w:hAnsi="Times" w:cs="Times New Roman"/>
         </w:rPr>
       </w:pPr>
     </w:p>
@@ -3350,7 +3523,13 @@
       <w:rPr>
         <w:rFonts w:ascii="Helvetica Neue" w:hAnsi="Helvetica Neue"/>
       </w:rPr>
-      <w:t>VERSION 1.90</w:t>
+      <w:t xml:space="preserve">VERSION </w:t>
+    </w:r>
+    <w:r>
+      <w:rPr>
+        <w:rFonts w:ascii="Helvetica Neue" w:hAnsi="Helvetica Neue"/>
+      </w:rPr>
+      <w:t>2</w:t>
     </w:r>
     <w:r>
       <w:rPr>
@@ -3385,7 +3564,7 @@
         <w:rFonts w:ascii="Helvetica Neue" w:hAnsi="Helvetica Neue"/>
         <w:noProof/>
       </w:rPr>
-      <w:t>3</w:t>
+      <w:t>2</w:t>
     </w:r>
     <w:r>
       <w:rPr>

</xml_diff>

<commit_message>
notetakingstructures.docx 2 ('2A') updated to version 2B: readded notetaking structure 1 (original 1st notetaking structure from L1-S1).
</commit_message>
<xml_diff>
--- a/notetakingstructures.docx
+++ b/notetakingstructures.docx
@@ -4,6 +4,351 @@
   <w:body>
     <w:p>
       <w:pPr>
+        <w:spacing w:line="0" w:lineRule="atLeast"/>
+        <w:rPr>
+          <w:rFonts w:ascii="Helvetica Neue" w:hAnsi="Helvetica Neue" w:cs="Times New Roman"/>
+        </w:rPr>
+      </w:pPr>
+    </w:p>
+    <w:p>
+      <w:pPr>
+        <w:spacing w:line="0" w:lineRule="atLeast"/>
+        <w:rPr>
+          <w:rFonts w:ascii="Helvetica Neue" w:hAnsi="Helvetica Neue" w:cs="Times New Roman"/>
+        </w:rPr>
+      </w:pPr>
+    </w:p>
+    <w:p>
+      <w:pPr>
+        <w:spacing w:line="0" w:lineRule="atLeast"/>
+        <w:rPr>
+          <w:rFonts w:ascii="Helvetica Neue" w:hAnsi="Helvetica Neue" w:cs="Times New Roman"/>
+        </w:rPr>
+      </w:pPr>
+    </w:p>
+    <w:p>
+      <w:pPr>
+        <w:spacing w:line="0" w:lineRule="atLeast"/>
+        <w:rPr>
+          <w:rFonts w:ascii="Helvetica Neue" w:hAnsi="Helvetica Neue" w:cs="Times New Roman"/>
+        </w:rPr>
+      </w:pPr>
+    </w:p>
+    <w:p>
+      <w:pPr>
+        <w:spacing w:line="0" w:lineRule="atLeast"/>
+        <w:rPr>
+          <w:rFonts w:ascii="Helvetica Neue" w:hAnsi="Helvetica Neue" w:cs="Times New Roman"/>
+        </w:rPr>
+      </w:pPr>
+    </w:p>
+    <w:p>
+      <w:pPr>
+        <w:spacing w:line="0" w:lineRule="atLeast"/>
+        <w:rPr>
+          <w:rFonts w:ascii="Helvetica Neue" w:hAnsi="Helvetica Neue" w:cs="Times New Roman"/>
+        </w:rPr>
+      </w:pPr>
+    </w:p>
+    <w:p>
+      <w:pPr>
+        <w:spacing w:line="0" w:lineRule="atLeast"/>
+        <w:rPr>
+          <w:rFonts w:ascii="Helvetica Neue" w:hAnsi="Helvetica Neue" w:cs="Times New Roman"/>
+        </w:rPr>
+      </w:pPr>
+    </w:p>
+    <w:p>
+      <w:pPr>
+        <w:spacing w:line="0" w:lineRule="atLeast"/>
+        <w:rPr>
+          <w:rFonts w:ascii="Helvetica Neue" w:hAnsi="Helvetica Neue" w:cs="Times New Roman"/>
+        </w:rPr>
+      </w:pPr>
+    </w:p>
+    <w:p>
+      <w:pPr>
+        <w:spacing w:line="0" w:lineRule="atLeast"/>
+        <w:rPr>
+          <w:rFonts w:ascii="Helvetica Neue" w:hAnsi="Helvetica Neue" w:cs="Times New Roman"/>
+        </w:rPr>
+      </w:pPr>
+    </w:p>
+    <w:p>
+      <w:pPr>
+        <w:spacing w:line="0" w:lineRule="atLeast"/>
+        <w:rPr>
+          <w:rFonts w:ascii="Helvetica Neue" w:hAnsi="Helvetica Neue" w:cs="Times New Roman"/>
+        </w:rPr>
+      </w:pPr>
+    </w:p>
+    <w:p>
+      <w:pPr>
+        <w:spacing w:line="0" w:lineRule="atLeast"/>
+        <w:rPr>
+          <w:rFonts w:ascii="Helvetica Neue" w:hAnsi="Helvetica Neue" w:cs="Times New Roman"/>
+        </w:rPr>
+      </w:pPr>
+    </w:p>
+    <w:p>
+      <w:pPr>
+        <w:spacing w:line="0" w:lineRule="atLeast"/>
+        <w:rPr>
+          <w:rFonts w:ascii="Helvetica Neue" w:hAnsi="Helvetica Neue" w:cs="Times New Roman"/>
+        </w:rPr>
+      </w:pPr>
+    </w:p>
+    <w:p>
+      <w:pPr>
+        <w:spacing w:line="0" w:lineRule="atLeast"/>
+        <w:rPr>
+          <w:rFonts w:ascii="Helvetica Neue" w:hAnsi="Helvetica Neue" w:cs="Times New Roman"/>
+        </w:rPr>
+      </w:pPr>
+    </w:p>
+    <w:p>
+      <w:pPr>
+        <w:spacing w:line="0" w:lineRule="atLeast"/>
+        <w:rPr>
+          <w:rFonts w:ascii="Helvetica Neue" w:hAnsi="Helvetica Neue" w:cs="Times New Roman"/>
+        </w:rPr>
+      </w:pPr>
+    </w:p>
+    <w:p>
+      <w:pPr>
+        <w:spacing w:line="0" w:lineRule="atLeast"/>
+        <w:rPr>
+          <w:rFonts w:ascii="Helvetica Neue" w:hAnsi="Helvetica Neue" w:cs="Times New Roman"/>
+        </w:rPr>
+      </w:pPr>
+    </w:p>
+    <w:p>
+      <w:pPr>
+        <w:spacing w:line="0" w:lineRule="atLeast"/>
+        <w:rPr>
+          <w:rFonts w:ascii="Helvetica Neue" w:hAnsi="Helvetica Neue" w:cs="Times New Roman"/>
+        </w:rPr>
+      </w:pPr>
+    </w:p>
+    <w:p>
+      <w:pPr>
+        <w:spacing w:line="0" w:lineRule="atLeast"/>
+        <w:rPr>
+          <w:rFonts w:ascii="Helvetica Neue" w:hAnsi="Helvetica Neue" w:cs="Times New Roman"/>
+        </w:rPr>
+      </w:pPr>
+    </w:p>
+    <w:p>
+      <w:pPr>
+        <w:spacing w:line="0" w:lineRule="atLeast"/>
+        <w:rPr>
+          <w:rFonts w:ascii="Helvetica Neue" w:hAnsi="Helvetica Neue" w:cs="Times New Roman"/>
+        </w:rPr>
+      </w:pPr>
+    </w:p>
+    <w:p>
+      <w:pPr>
+        <w:spacing w:line="0" w:lineRule="atLeast"/>
+        <w:rPr>
+          <w:rFonts w:ascii="Helvetica Neue" w:hAnsi="Helvetica Neue" w:cs="Times New Roman"/>
+        </w:rPr>
+      </w:pPr>
+    </w:p>
+    <w:p>
+      <w:pPr>
+        <w:spacing w:line="0" w:lineRule="atLeast"/>
+        <w:rPr>
+          <w:rFonts w:ascii="Helvetica Neue" w:hAnsi="Helvetica Neue" w:cs="Times New Roman"/>
+        </w:rPr>
+      </w:pPr>
+    </w:p>
+    <w:p>
+      <w:pPr>
+        <w:spacing w:line="0" w:lineRule="atLeast"/>
+        <w:jc w:val="right"/>
+        <w:rPr>
+          <w:rFonts w:ascii="Helvetica Neue" w:hAnsi="Helvetica Neue" w:cs="Times New Roman"/>
+          <w:b/>
+        </w:rPr>
+      </w:pPr>
+      <w:r>
+        <w:rPr>
+          <w:rFonts w:ascii="Helvetica Neue" w:hAnsi="Helvetica Neue" w:cs="Times New Roman"/>
+          <w:b/>
+        </w:rPr>
+        <w:t>KARL BERTIN’S</w:t>
+      </w:r>
+    </w:p>
+    <w:p>
+      <w:pPr>
+        <w:spacing w:line="0" w:lineRule="atLeast"/>
+        <w:jc w:val="right"/>
+        <w:rPr>
+          <w:rFonts w:ascii="Helvetica Neue" w:hAnsi="Helvetica Neue" w:cs="Times New Roman"/>
+          <w:b/>
+          <w:sz w:val="64"/>
+          <w:szCs w:val="64"/>
+        </w:rPr>
+      </w:pPr>
+      <w:r>
+        <w:rPr>
+          <w:rFonts w:ascii="Helvetica Neue" w:hAnsi="Helvetica Neue" w:cs="Times New Roman"/>
+          <w:b/>
+          <w:sz w:val="64"/>
+          <w:szCs w:val="64"/>
+        </w:rPr>
+        <w:t>NOTETAKING STRUCTURES</w:t>
+      </w:r>
+    </w:p>
+    <w:p>
+      <w:pPr>
+        <w:spacing w:line="0" w:lineRule="atLeast"/>
+        <w:jc w:val="right"/>
+        <w:rPr>
+          <w:rFonts w:ascii="Helvetica Neue" w:hAnsi="Helvetica Neue" w:cs="Times New Roman"/>
+          <w:color w:val="E6E6E6"/>
+        </w:rPr>
+      </w:pPr>
+      <w:r>
+        <w:rPr>
+          <w:rFonts w:ascii="Helvetica Neue" w:hAnsi="Helvetica Neue" w:cs="Times New Roman"/>
+          <w:b/>
+          <w:color w:val="E6E6E6"/>
+        </w:rPr>
+        <w:t xml:space="preserve">VERSION </w:t>
+      </w:r>
+      <w:r>
+        <w:rPr>
+          <w:rFonts w:ascii="Helvetica Neue" w:hAnsi="Helvetica Neue" w:cs="Times New Roman"/>
+          <w:b/>
+          <w:color w:val="E6E6E6"/>
+        </w:rPr>
+        <w:t>2</w:t>
+      </w:r>
+      <w:r>
+        <w:rPr>
+          <w:rFonts w:ascii="Helvetica Neue" w:hAnsi="Helvetica Neue" w:cs="Times New Roman"/>
+          <w:b/>
+          <w:color w:val="E6E6E6"/>
+        </w:rPr>
+        <w:t>B</w:t>
+      </w:r>
+    </w:p>
+    <w:p>
+      <w:pPr>
+        <w:spacing w:line="0" w:lineRule="atLeast"/>
+        <w:rPr>
+          <w:rFonts w:ascii="Helvetica Neue" w:hAnsi="Helvetica Neue" w:cs="Times New Roman"/>
+        </w:rPr>
+      </w:pPr>
+    </w:p>
+    <w:p>
+      <w:pPr>
+        <w:spacing w:line="0" w:lineRule="atLeast"/>
+        <w:rPr>
+          <w:rFonts w:ascii="Helvetica Neue" w:hAnsi="Helvetica Neue" w:cs="Times New Roman"/>
+        </w:rPr>
+      </w:pPr>
+    </w:p>
+    <w:p>
+      <w:pPr>
+        <w:spacing w:line="0" w:lineRule="atLeast"/>
+        <w:rPr>
+          <w:rFonts w:ascii="Helvetica Neue" w:hAnsi="Helvetica Neue" w:cs="Times New Roman"/>
+        </w:rPr>
+      </w:pPr>
+    </w:p>
+    <w:p>
+      <w:pPr>
+        <w:spacing w:line="0" w:lineRule="atLeast"/>
+        <w:rPr>
+          <w:rFonts w:ascii="Helvetica Neue" w:hAnsi="Helvetica Neue" w:cs="Times New Roman"/>
+        </w:rPr>
+      </w:pPr>
+    </w:p>
+    <w:p>
+      <w:pPr>
+        <w:spacing w:line="0" w:lineRule="atLeast"/>
+        <w:rPr>
+          <w:rFonts w:ascii="Helvetica Neue" w:hAnsi="Helvetica Neue" w:cs="Times New Roman"/>
+        </w:rPr>
+      </w:pPr>
+    </w:p>
+    <w:p>
+      <w:pPr>
+        <w:spacing w:line="0" w:lineRule="atLeast"/>
+        <w:rPr>
+          <w:rFonts w:ascii="Helvetica Neue" w:hAnsi="Helvetica Neue" w:cs="Times New Roman"/>
+        </w:rPr>
+      </w:pPr>
+    </w:p>
+    <w:p>
+      <w:pPr>
+        <w:spacing w:line="0" w:lineRule="atLeast"/>
+        <w:rPr>
+          <w:rFonts w:ascii="Helvetica Neue" w:hAnsi="Helvetica Neue" w:cs="Times New Roman"/>
+        </w:rPr>
+      </w:pPr>
+    </w:p>
+    <w:p>
+      <w:pPr>
+        <w:spacing w:line="0" w:lineRule="atLeast"/>
+        <w:rPr>
+          <w:rFonts w:ascii="Helvetica Neue" w:hAnsi="Helvetica Neue" w:cs="Times New Roman"/>
+        </w:rPr>
+      </w:pPr>
+    </w:p>
+    <w:p>
+      <w:pPr>
+        <w:spacing w:line="0" w:lineRule="atLeast"/>
+        <w:rPr>
+          <w:rFonts w:ascii="Helvetica Neue" w:hAnsi="Helvetica Neue" w:cs="Times New Roman"/>
+        </w:rPr>
+      </w:pPr>
+    </w:p>
+    <w:p>
+      <w:pPr>
+        <w:spacing w:line="0" w:lineRule="atLeast"/>
+        <w:rPr>
+          <w:rFonts w:ascii="Helvetica Neue" w:hAnsi="Helvetica Neue" w:cs="Times New Roman"/>
+        </w:rPr>
+      </w:pPr>
+    </w:p>
+    <w:p>
+      <w:pPr>
+        <w:spacing w:line="0" w:lineRule="atLeast"/>
+        <w:rPr>
+          <w:rFonts w:ascii="Helvetica Neue" w:hAnsi="Helvetica Neue" w:cs="Times New Roman"/>
+        </w:rPr>
+      </w:pPr>
+    </w:p>
+    <w:p>
+      <w:pPr>
+        <w:spacing w:line="0" w:lineRule="atLeast"/>
+        <w:rPr>
+          <w:rFonts w:ascii="Helvetica Neue" w:hAnsi="Helvetica Neue" w:cs="Times New Roman"/>
+        </w:rPr>
+      </w:pPr>
+    </w:p>
+    <w:p>
+      <w:pPr>
+        <w:spacing w:line="0" w:lineRule="atLeast"/>
+        <w:rPr>
+          <w:rFonts w:ascii="Helvetica Neue" w:hAnsi="Helvetica Neue" w:cs="Times New Roman"/>
+        </w:rPr>
+      </w:pPr>
+    </w:p>
+    <w:p>
+      <w:pPr>
+        <w:spacing w:line="0" w:lineRule="atLeast"/>
+        <w:rPr>
+          <w:rFonts w:ascii="Helvetica Neue" w:hAnsi="Helvetica Neue" w:cs="Times New Roman"/>
+        </w:rPr>
+      </w:pPr>
+    </w:p>
+    <w:p>
+      <w:pPr>
+        <w:spacing w:line="0" w:lineRule="atLeast"/>
         <w:rPr>
           <w:rFonts w:ascii="Helvetica Neue" w:hAnsi="Helvetica Neue" w:cs="Times New Roman"/>
         </w:rPr>
@@ -13,666 +358,235 @@
     </w:p>
     <w:p>
       <w:pPr>
-        <w:rPr>
-          <w:rFonts w:ascii="Helvetica Neue" w:hAnsi="Helvetica Neue" w:cs="Times New Roman"/>
-        </w:rPr>
-      </w:pPr>
-    </w:p>
-    <w:p>
-      <w:pPr>
-        <w:rPr>
-          <w:rFonts w:ascii="Helvetica Neue" w:hAnsi="Helvetica Neue" w:cs="Times New Roman"/>
-        </w:rPr>
-      </w:pPr>
-    </w:p>
-    <w:p>
-      <w:pPr>
-        <w:rPr>
-          <w:rFonts w:ascii="Helvetica Neue" w:hAnsi="Helvetica Neue" w:cs="Times New Roman"/>
-        </w:rPr>
-      </w:pPr>
-    </w:p>
-    <w:p>
-      <w:pPr>
-        <w:rPr>
-          <w:rFonts w:ascii="Helvetica Neue" w:hAnsi="Helvetica Neue" w:cs="Times New Roman"/>
-        </w:rPr>
-      </w:pPr>
-    </w:p>
-    <w:p>
-      <w:pPr>
-        <w:rPr>
-          <w:rFonts w:ascii="Helvetica Neue" w:hAnsi="Helvetica Neue" w:cs="Times New Roman"/>
-        </w:rPr>
-      </w:pPr>
-    </w:p>
-    <w:p>
-      <w:pPr>
-        <w:rPr>
-          <w:rFonts w:ascii="Helvetica Neue" w:hAnsi="Helvetica Neue" w:cs="Times New Roman"/>
-        </w:rPr>
-      </w:pPr>
-    </w:p>
-    <w:p>
-      <w:pPr>
-        <w:rPr>
-          <w:rFonts w:ascii="Helvetica Neue" w:hAnsi="Helvetica Neue" w:cs="Times New Roman"/>
-        </w:rPr>
-      </w:pPr>
-    </w:p>
-    <w:p>
-      <w:pPr>
-        <w:rPr>
-          <w:rFonts w:ascii="Helvetica Neue" w:hAnsi="Helvetica Neue" w:cs="Times New Roman"/>
-        </w:rPr>
-      </w:pPr>
-    </w:p>
-    <w:p>
-      <w:pPr>
-        <w:rPr>
-          <w:rFonts w:ascii="Helvetica Neue" w:hAnsi="Helvetica Neue" w:cs="Times New Roman"/>
-        </w:rPr>
-      </w:pPr>
-    </w:p>
-    <w:p>
-      <w:pPr>
-        <w:rPr>
-          <w:rFonts w:ascii="Helvetica Neue" w:hAnsi="Helvetica Neue" w:cs="Times New Roman"/>
-        </w:rPr>
-      </w:pPr>
-    </w:p>
-    <w:p>
-      <w:pPr>
-        <w:rPr>
-          <w:rFonts w:ascii="Helvetica Neue" w:hAnsi="Helvetica Neue" w:cs="Times New Roman"/>
-        </w:rPr>
-      </w:pPr>
-    </w:p>
-    <w:p>
-      <w:pPr>
-        <w:rPr>
-          <w:rFonts w:ascii="Helvetica Neue" w:hAnsi="Helvetica Neue" w:cs="Times New Roman"/>
-        </w:rPr>
-      </w:pPr>
-    </w:p>
-    <w:p>
-      <w:pPr>
-        <w:rPr>
-          <w:rFonts w:ascii="Helvetica Neue" w:hAnsi="Helvetica Neue" w:cs="Times New Roman"/>
-        </w:rPr>
-      </w:pPr>
-    </w:p>
-    <w:p>
-      <w:pPr>
-        <w:rPr>
-          <w:rFonts w:ascii="Helvetica Neue" w:hAnsi="Helvetica Neue" w:cs="Times New Roman"/>
-        </w:rPr>
-      </w:pPr>
-    </w:p>
-    <w:p>
-      <w:pPr>
-        <w:rPr>
-          <w:rFonts w:ascii="Helvetica Neue" w:hAnsi="Helvetica Neue" w:cs="Times New Roman"/>
-        </w:rPr>
-      </w:pPr>
-    </w:p>
-    <w:p>
-      <w:pPr>
-        <w:rPr>
-          <w:rFonts w:ascii="Helvetica Neue" w:hAnsi="Helvetica Neue" w:cs="Times New Roman"/>
-        </w:rPr>
-      </w:pPr>
-    </w:p>
-    <w:p>
-      <w:pPr>
-        <w:rPr>
-          <w:rFonts w:ascii="Helvetica Neue" w:hAnsi="Helvetica Neue" w:cs="Times New Roman"/>
-        </w:rPr>
-      </w:pPr>
-    </w:p>
-    <w:p>
-      <w:pPr>
-        <w:rPr>
-          <w:rFonts w:ascii="Helvetica Neue" w:hAnsi="Helvetica Neue" w:cs="Times New Roman"/>
-        </w:rPr>
-      </w:pPr>
-    </w:p>
-    <w:p>
-      <w:pPr>
-        <w:rPr>
-          <w:rFonts w:ascii="Helvetica Neue" w:hAnsi="Helvetica Neue" w:cs="Times New Roman"/>
-        </w:rPr>
-      </w:pPr>
-    </w:p>
-    <w:p>
-      <w:pPr>
+        <w:spacing w:line="0" w:lineRule="atLeast"/>
+        <w:rPr>
+          <w:rFonts w:ascii="Helvetica Neue" w:hAnsi="Helvetica Neue" w:cs="Times New Roman"/>
+        </w:rPr>
+      </w:pPr>
+    </w:p>
+    <w:p>
+      <w:pPr>
+        <w:spacing w:line="0" w:lineRule="atLeast"/>
+        <w:rPr>
+          <w:rFonts w:ascii="Helvetica Neue" w:hAnsi="Helvetica Neue" w:cs="Times New Roman"/>
+        </w:rPr>
+      </w:pPr>
+    </w:p>
+    <w:p>
+      <w:pPr>
+        <w:spacing w:line="0" w:lineRule="atLeast"/>
+        <w:rPr>
+          <w:rFonts w:ascii="Helvetica Neue" w:hAnsi="Helvetica Neue" w:cs="Times New Roman"/>
+        </w:rPr>
+      </w:pPr>
+    </w:p>
+    <w:p>
+      <w:pPr>
+        <w:spacing w:line="0" w:lineRule="atLeast"/>
+        <w:rPr>
+          <w:rFonts w:ascii="Helvetica Neue" w:hAnsi="Helvetica Neue" w:cs="Times New Roman"/>
+        </w:rPr>
+      </w:pPr>
+    </w:p>
+    <w:p>
+      <w:pPr>
+        <w:spacing w:line="0" w:lineRule="atLeast"/>
+        <w:rPr>
+          <w:rFonts w:ascii="Helvetica Neue" w:hAnsi="Helvetica Neue" w:cs="Times New Roman"/>
+          <w:color w:val="E6E6E6"/>
+        </w:rPr>
+      </w:pPr>
+      <w:r>
+        <w:rPr>
+          <w:rFonts w:ascii="Helvetica Neue" w:hAnsi="Helvetica Neue" w:cs="Times New Roman"/>
+        </w:rPr>
+        <w:br w:type="page"/>
+      </w:r>
+    </w:p>
+    <w:p>
+      <w:pPr>
+        <w:spacing w:line="0" w:lineRule="atLeast"/>
+        <w:rPr>
+          <w:rFonts w:ascii="Times" w:hAnsi="Times" w:cs="Times New Roman"/>
+        </w:rPr>
+      </w:pPr>
+      <w:r>
+        <w:rPr>
+          <w:rFonts w:ascii="Times" w:hAnsi="Times" w:cs="Times New Roman"/>
+        </w:rPr>
+        <w:lastRenderedPageBreak/>
+        <w:t>_Header_</w:t>
+      </w:r>
+    </w:p>
+    <w:p>
+      <w:pPr>
+        <w:spacing w:line="0" w:lineRule="atLeast"/>
+        <w:rPr>
+          <w:rFonts w:ascii="Times" w:hAnsi="Times" w:cs="Times New Roman"/>
+        </w:rPr>
+      </w:pPr>
+    </w:p>
+    <w:p>
+      <w:pPr>
+        <w:spacing w:line="0" w:lineRule="atLeast"/>
+        <w:rPr>
+          <w:rFonts w:ascii="Times" w:hAnsi="Times" w:cs="Times New Roman"/>
+        </w:rPr>
+      </w:pPr>
+    </w:p>
+    <w:p>
+      <w:pPr>
+        <w:spacing w:line="0" w:lineRule="atLeast"/>
+        <w:rPr>
+          <w:rFonts w:ascii="Times" w:hAnsi="Times" w:cs="Times New Roman"/>
+        </w:rPr>
+      </w:pPr>
+    </w:p>
+    <w:p>
+      <w:pPr>
+        <w:spacing w:line="0" w:lineRule="atLeast"/>
+        <w:jc w:val="center"/>
+        <w:rPr>
+          <w:rFonts w:ascii="Times" w:hAnsi="Times"/>
+        </w:rPr>
+      </w:pPr>
+      <w:r>
+        <w:rPr>
+          <w:rFonts w:ascii="Times" w:hAnsi="Times" w:cs="Times New Roman"/>
+          <w:b/>
+        </w:rPr>
+        <w:t>_Kicker_</w:t>
+      </w:r>
+    </w:p>
+    <w:p>
+      <w:pPr>
+        <w:spacing w:line="0" w:lineRule="atLeast"/>
+        <w:jc w:val="both"/>
+        <w:rPr>
+          <w:rFonts w:ascii="Times" w:hAnsi="Times"/>
+        </w:rPr>
+      </w:pPr>
+    </w:p>
+    <w:p>
+      <w:pPr>
+        <w:spacing w:line="0" w:lineRule="atLeast"/>
         <w:jc w:val="right"/>
         <w:rPr>
-          <w:rFonts w:ascii="Helvetica Neue" w:hAnsi="Helvetica Neue" w:cs="Times New Roman"/>
-          <w:b/>
-        </w:rPr>
-      </w:pPr>
-      <w:r>
-        <w:rPr>
-          <w:rFonts w:ascii="Helvetica Neue" w:hAnsi="Helvetica Neue" w:cs="Times New Roman"/>
-          <w:b/>
-        </w:rPr>
-        <w:t>KARL BERTIN’S</w:t>
-      </w:r>
-    </w:p>
-    <w:p>
-      <w:pPr>
-        <w:jc w:val="right"/>
-        <w:rPr>
-          <w:rFonts w:ascii="Helvetica Neue" w:hAnsi="Helvetica Neue" w:cs="Times New Roman"/>
-          <w:b/>
-          <w:sz w:val="64"/>
-          <w:szCs w:val="64"/>
-        </w:rPr>
-      </w:pPr>
-      <w:r>
-        <w:rPr>
-          <w:rFonts w:ascii="Helvetica Neue" w:hAnsi="Helvetica Neue" w:cs="Times New Roman"/>
-          <w:b/>
-          <w:sz w:val="64"/>
-          <w:szCs w:val="64"/>
-        </w:rPr>
-        <w:t>NOTETAKING STRUCTURES</w:t>
-      </w:r>
-    </w:p>
-    <w:p>
-      <w:pPr>
-        <w:jc w:val="right"/>
-        <w:rPr>
-          <w:rFonts w:ascii="Helvetica Neue" w:hAnsi="Helvetica Neue" w:cs="Times New Roman"/>
-        </w:rPr>
-      </w:pPr>
-      <w:r>
-        <w:rPr>
-          <w:rFonts w:ascii="Helvetica Neue" w:hAnsi="Helvetica Neue" w:cs="Times New Roman"/>
-          <w:b/>
+          <w:rFonts w:ascii="Times" w:hAnsi="Times"/>
+        </w:rPr>
+      </w:pPr>
+      <w:r>
+        <w:rPr>
+          <w:rFonts w:ascii="Times" w:hAnsi="Times" w:cs="Times New Roman"/>
+          <w:b/>
+        </w:rPr>
+        <w:t>_Hed_</w:t>
+      </w:r>
+    </w:p>
+    <w:p>
+      <w:pPr>
+        <w:spacing w:line="0" w:lineRule="atLeast"/>
+        <w:jc w:val="both"/>
+        <w:rPr>
+          <w:rFonts w:ascii="Times" w:hAnsi="Times"/>
+        </w:rPr>
+      </w:pPr>
+    </w:p>
+    <w:p>
+      <w:pPr>
+        <w:spacing w:line="0" w:lineRule="atLeast"/>
+        <w:rPr>
+          <w:rFonts w:ascii="Times" w:hAnsi="Times"/>
+        </w:rPr>
+      </w:pPr>
+      <w:r>
+        <w:rPr>
+          <w:rFonts w:ascii="Times" w:hAnsi="Times" w:cs="Times New Roman"/>
+          <w:b/>
+        </w:rPr>
+        <w:t>_Subhed_</w:t>
+      </w:r>
+    </w:p>
+    <w:p>
+      <w:pPr>
+        <w:spacing w:line="0" w:lineRule="atLeast"/>
+        <w:jc w:val="both"/>
+        <w:rPr>
+          <w:rFonts w:ascii="Times" w:hAnsi="Times"/>
+        </w:rPr>
+      </w:pPr>
+    </w:p>
+    <w:p>
+      <w:pPr>
+        <w:spacing w:line="0" w:lineRule="atLeast"/>
+        <w:jc w:val="both"/>
+        <w:rPr>
+          <w:rFonts w:ascii="Times" w:hAnsi="Times" w:cs="Times New Roman"/>
+          <w:color w:val="F2F2F2" w:themeColor="background1" w:themeShade="F2"/>
+        </w:rPr>
+      </w:pPr>
+      <w:r>
+        <w:rPr>
+          <w:rFonts w:ascii="Times" w:hAnsi="Times" w:cs="Times New Roman"/>
+          <w:b/>
+        </w:rPr>
+        <w:t>Actions</w:t>
+      </w:r>
+      <w:r>
+        <w:rPr>
+          <w:rFonts w:ascii="Times" w:hAnsi="Times" w:cs="Times New Roman"/>
+        </w:rPr>
+        <w:t xml:space="preserve"> speak </w:t>
+      </w:r>
+      <w:r>
+        <w:rPr>
+          <w:rFonts w:ascii="Times" w:hAnsi="Times" w:cs="Times New Roman"/>
+          <w:b/>
+        </w:rPr>
+        <w:t>louder</w:t>
+      </w:r>
+      <w:r>
+        <w:rPr>
+          <w:rFonts w:ascii="Times" w:hAnsi="Times" w:cs="Times New Roman"/>
+        </w:rPr>
+        <w:t xml:space="preserve"> than </w:t>
+      </w:r>
+      <w:r>
+        <w:rPr>
+          <w:rFonts w:ascii="Times" w:hAnsi="Times" w:cs="Times New Roman"/>
+          <w:u w:val="single"/>
+        </w:rPr>
+        <w:t>words</w:t>
+      </w:r>
+      <w:r>
+        <w:rPr>
+          <w:rFonts w:ascii="Times" w:hAnsi="Times" w:cs="Times New Roman"/>
+        </w:rPr>
+        <w:t xml:space="preserve"> (_</w:t>
+      </w:r>
+      <w:r>
+        <w:rPr>
+          <w:rFonts w:ascii="Times" w:hAnsi="Times" w:cs="Times"/>
+        </w:rPr>
+        <w:t>definition_</w:t>
+      </w:r>
+      <w:r>
+        <w:rPr>
+          <w:rFonts w:ascii="Times" w:hAnsi="Times" w:cs="Times New Roman"/>
+        </w:rPr>
+        <w:t>).</w:t>
+      </w:r>
+      <w:r>
+        <w:rPr>
+          <w:rFonts w:ascii="Times" w:hAnsi="Times" w:cs="Times New Roman"/>
+          <w:color w:val="F2F2F2" w:themeColor="background1" w:themeShade="F2"/>
+        </w:rPr>
+        <w:t xml:space="preserve"> </w:t>
+      </w:r>
+      <w:r>
+        <w:rPr>
+          <w:rFonts w:ascii="Helvetica Neue" w:hAnsi="Helvetica Neue" w:cs="Times New Roman"/>
           <w:color w:val="E6E6E6"/>
-        </w:rPr>
-        <w:t xml:space="preserve">VERSION </w:t>
-      </w:r>
-      <w:r>
-        <w:rPr>
-          <w:rFonts w:ascii="Helvetica Neue" w:hAnsi="Helvetica Neue" w:cs="Times New Roman"/>
-          <w:b/>
-          <w:color w:val="E6E6E6"/>
-        </w:rPr>
-        <w:t>1</w:t>
-      </w:r>
-      <w:r>
-        <w:rPr>
-          <w:rFonts w:ascii="Helvetica Neue" w:hAnsi="Helvetica Neue" w:cs="Times New Roman"/>
-          <w:b/>
-          <w:color w:val="E6E6E6"/>
-        </w:rPr>
-        <w:t>.</w:t>
-      </w:r>
-      <w:r>
-        <w:rPr>
-          <w:rFonts w:ascii="Helvetica Neue" w:hAnsi="Helvetica Neue" w:cs="Times New Roman"/>
-          <w:b/>
-          <w:color w:val="E6E6E6"/>
-        </w:rPr>
-        <w:t>9</w:t>
-      </w:r>
-      <w:r>
-        <w:rPr>
-          <w:rFonts w:ascii="Helvetica Neue" w:hAnsi="Helvetica Neue" w:cs="Times New Roman"/>
-          <w:b/>
-          <w:color w:val="E6E6E6"/>
-        </w:rPr>
-        <w:t>0</w:t>
-      </w:r>
-    </w:p>
-    <w:p>
-      <w:pPr>
-        <w:rPr>
-          <w:rFonts w:ascii="Helvetica Neue" w:hAnsi="Helvetica Neue" w:cs="Times New Roman"/>
-        </w:rPr>
-      </w:pPr>
-    </w:p>
-    <w:p>
-      <w:pPr>
-        <w:rPr>
-          <w:rFonts w:ascii="Helvetica Neue" w:hAnsi="Helvetica Neue" w:cs="Times New Roman"/>
-        </w:rPr>
-      </w:pPr>
-    </w:p>
-    <w:p>
-      <w:pPr>
-        <w:rPr>
-          <w:rFonts w:ascii="Helvetica Neue" w:hAnsi="Helvetica Neue" w:cs="Times New Roman"/>
-        </w:rPr>
-      </w:pPr>
-    </w:p>
-    <w:p>
-      <w:pPr>
-        <w:rPr>
-          <w:rFonts w:ascii="Helvetica Neue" w:hAnsi="Helvetica Neue" w:cs="Times New Roman"/>
-        </w:rPr>
-      </w:pPr>
-    </w:p>
-    <w:p>
-      <w:pPr>
-        <w:rPr>
-          <w:rFonts w:ascii="Helvetica Neue" w:hAnsi="Helvetica Neue" w:cs="Times New Roman"/>
-        </w:rPr>
-      </w:pPr>
-    </w:p>
-    <w:p>
-      <w:pPr>
-        <w:rPr>
-          <w:rFonts w:ascii="Helvetica Neue" w:hAnsi="Helvetica Neue" w:cs="Times New Roman"/>
-        </w:rPr>
-      </w:pPr>
-    </w:p>
-    <w:p>
-      <w:pPr>
-        <w:rPr>
-          <w:rFonts w:ascii="Helvetica Neue" w:hAnsi="Helvetica Neue" w:cs="Times New Roman"/>
-        </w:rPr>
-      </w:pPr>
-    </w:p>
-    <w:p>
-      <w:pPr>
-        <w:rPr>
-          <w:rFonts w:ascii="Helvetica Neue" w:hAnsi="Helvetica Neue" w:cs="Times New Roman"/>
-        </w:rPr>
-      </w:pPr>
-    </w:p>
-    <w:p>
-      <w:pPr>
-        <w:rPr>
-          <w:rFonts w:ascii="Helvetica Neue" w:hAnsi="Helvetica Neue" w:cs="Times New Roman"/>
-        </w:rPr>
-      </w:pPr>
-    </w:p>
-    <w:p>
-      <w:pPr>
-        <w:rPr>
-          <w:rFonts w:ascii="Helvetica Neue" w:hAnsi="Helvetica Neue" w:cs="Times New Roman"/>
-        </w:rPr>
-      </w:pPr>
-    </w:p>
-    <w:p>
-      <w:pPr>
-        <w:rPr>
-          <w:rFonts w:ascii="Helvetica Neue" w:hAnsi="Helvetica Neue" w:cs="Times New Roman"/>
-        </w:rPr>
-      </w:pPr>
-    </w:p>
-    <w:p>
-      <w:pPr>
-        <w:rPr>
-          <w:rFonts w:ascii="Helvetica Neue" w:hAnsi="Helvetica Neue" w:cs="Times New Roman"/>
-        </w:rPr>
-      </w:pPr>
-    </w:p>
-    <w:p>
-      <w:pPr>
-        <w:rPr>
-          <w:rFonts w:ascii="Helvetica Neue" w:hAnsi="Helvetica Neue" w:cs="Times New Roman"/>
-        </w:rPr>
-      </w:pPr>
-    </w:p>
-    <w:p>
-      <w:pPr>
-        <w:rPr>
-          <w:rFonts w:ascii="Helvetica Neue" w:hAnsi="Helvetica Neue" w:cs="Times New Roman"/>
-        </w:rPr>
-      </w:pPr>
-    </w:p>
-    <w:p>
-      <w:pPr>
-        <w:rPr>
-          <w:rFonts w:ascii="Helvetica Neue" w:hAnsi="Helvetica Neue" w:cs="Times New Roman"/>
-        </w:rPr>
-      </w:pPr>
-    </w:p>
-    <w:p>
-      <w:pPr>
-        <w:rPr>
-          <w:rFonts w:ascii="Helvetica Neue" w:hAnsi="Helvetica Neue" w:cs="Times New Roman"/>
-        </w:rPr>
-      </w:pPr>
-    </w:p>
-    <w:p>
-      <w:pPr>
-        <w:rPr>
-          <w:rFonts w:ascii="Helvetica Neue" w:hAnsi="Helvetica Neue" w:cs="Times New Roman"/>
-        </w:rPr>
-      </w:pPr>
-    </w:p>
-    <w:p>
-      <w:pPr>
-        <w:rPr>
-          <w:rFonts w:ascii="Helvetica Neue" w:hAnsi="Helvetica Neue" w:cs="Times New Roman"/>
-        </w:rPr>
-      </w:pPr>
-    </w:p>
-    <w:p>
-      <w:pPr>
-        <w:rPr>
-          <w:rFonts w:ascii="Helvetica Neue" w:hAnsi="Helvetica Neue" w:cs="Times New Roman"/>
-        </w:rPr>
-      </w:pPr>
-    </w:p>
-    <w:p>
-      <w:pPr>
-        <w:rPr>
-          <w:rFonts w:ascii="Helvetica Neue" w:hAnsi="Helvetica Neue" w:cs="Times New Roman"/>
-          <w:color w:val="E6E6E6"/>
-        </w:rPr>
-      </w:pPr>
-      <w:r>
-        <w:rPr>
-          <w:rFonts w:ascii="Helvetica Neue" w:hAnsi="Helvetica Neue" w:cs="Times New Roman"/>
-        </w:rPr>
-        <w:br w:type="page"/>
-      </w:r>
-    </w:p>
-    <w:p>
-      <w:pPr>
-        <w:rPr>
-          <w:rFonts w:ascii="Helvetica" w:hAnsi="Helvetica" w:cs="Times New Roman"/>
-          <w:sz w:val="22"/>
-          <w:szCs w:val="22"/>
-        </w:rPr>
-      </w:pPr>
-      <w:r>
-        <w:rPr>
-          <w:rFonts w:ascii="Helvetica" w:hAnsi="Helvetica" w:cs="Times New Roman"/>
-          <w:sz w:val="22"/>
-          <w:szCs w:val="22"/>
-        </w:rPr>
-        <w:lastRenderedPageBreak/>
-        <w:t>_</w:t>
-      </w:r>
-      <w:r>
-        <w:rPr>
-          <w:rFonts w:ascii="Helvetica" w:hAnsi="Helvetica" w:cs="Times New Roman"/>
-          <w:sz w:val="22"/>
-          <w:szCs w:val="22"/>
-        </w:rPr>
-        <w:t>Header</w:t>
-      </w:r>
-      <w:r>
-        <w:rPr>
-          <w:rFonts w:ascii="Helvetica" w:hAnsi="Helvetica" w:cs="Times New Roman"/>
-          <w:sz w:val="22"/>
-          <w:szCs w:val="22"/>
-        </w:rPr>
-        <w:t>_</w:t>
-      </w:r>
-    </w:p>
-    <w:p>
-      <w:pPr>
-        <w:rPr>
-          <w:rFonts w:ascii="Helvetica" w:hAnsi="Helvetica" w:cs="Times New Roman"/>
-          <w:sz w:val="22"/>
-          <w:szCs w:val="22"/>
-        </w:rPr>
-      </w:pPr>
-    </w:p>
-    <w:p>
-      <w:pPr>
-        <w:jc w:val="center"/>
-        <w:rPr>
-          <w:rFonts w:ascii="Helvetica" w:hAnsi="Helvetica"/>
-          <w:sz w:val="22"/>
-          <w:szCs w:val="22"/>
-        </w:rPr>
-      </w:pPr>
-      <w:r>
-        <w:rPr>
-          <w:rFonts w:ascii="Helvetica" w:hAnsi="Helvetica" w:cs="Times New Roman"/>
-          <w:b/>
-          <w:sz w:val="22"/>
-          <w:szCs w:val="22"/>
-        </w:rPr>
-        <w:t>_</w:t>
-      </w:r>
-      <w:r>
-        <w:rPr>
-          <w:rFonts w:ascii="Helvetica" w:hAnsi="Helvetica" w:cs="Times New Roman"/>
-          <w:b/>
-          <w:sz w:val="22"/>
-          <w:szCs w:val="22"/>
-        </w:rPr>
-        <w:t>Kicker</w:t>
-      </w:r>
-      <w:r>
-        <w:rPr>
-          <w:rFonts w:ascii="Helvetica" w:hAnsi="Helvetica" w:cs="Times New Roman"/>
-          <w:b/>
-          <w:sz w:val="22"/>
-          <w:szCs w:val="22"/>
-        </w:rPr>
-        <w:t>_</w:t>
-      </w:r>
-    </w:p>
-    <w:p>
-      <w:pPr>
-        <w:jc w:val="both"/>
-        <w:rPr>
-          <w:rFonts w:ascii="Times" w:hAnsi="Times"/>
-        </w:rPr>
-      </w:pPr>
-    </w:p>
-    <w:p>
-      <w:pPr>
-        <w:jc w:val="right"/>
-        <w:rPr>
-          <w:rFonts w:ascii="Helvetica" w:hAnsi="Helvetica"/>
-          <w:sz w:val="22"/>
-          <w:szCs w:val="22"/>
-        </w:rPr>
-      </w:pPr>
-      <w:r>
-        <w:rPr>
-          <w:rFonts w:ascii="Helvetica" w:hAnsi="Helvetica" w:cs="Times New Roman"/>
-          <w:b/>
-          <w:sz w:val="22"/>
-          <w:szCs w:val="22"/>
-        </w:rPr>
-        <w:t>_</w:t>
-      </w:r>
-      <w:r>
-        <w:rPr>
-          <w:rFonts w:ascii="Helvetica" w:hAnsi="Helvetica" w:cs="Times New Roman"/>
-          <w:b/>
-          <w:sz w:val="22"/>
-          <w:szCs w:val="22"/>
-        </w:rPr>
-        <w:t>Hed</w:t>
-      </w:r>
-      <w:r>
-        <w:rPr>
-          <w:rFonts w:ascii="Helvetica" w:hAnsi="Helvetica" w:cs="Times New Roman"/>
-          <w:b/>
-          <w:sz w:val="22"/>
-          <w:szCs w:val="22"/>
-        </w:rPr>
-        <w:t>_</w:t>
-      </w:r>
-    </w:p>
-    <w:p>
-      <w:pPr>
-        <w:jc w:val="both"/>
-        <w:rPr>
-          <w:rFonts w:ascii="Times" w:hAnsi="Times"/>
-        </w:rPr>
-      </w:pPr>
-    </w:p>
-    <w:p>
-      <w:pPr>
-        <w:rPr>
-          <w:rFonts w:ascii="Helvetica" w:hAnsi="Helvetica"/>
-          <w:sz w:val="22"/>
-          <w:szCs w:val="22"/>
-        </w:rPr>
-      </w:pPr>
-      <w:r>
-        <w:rPr>
-          <w:rFonts w:ascii="Helvetica" w:hAnsi="Helvetica" w:cs="Times New Roman"/>
-          <w:b/>
-          <w:sz w:val="22"/>
-          <w:szCs w:val="22"/>
-        </w:rPr>
-        <w:t>_</w:t>
-      </w:r>
-      <w:r>
-        <w:rPr>
-          <w:rFonts w:ascii="Helvetica" w:hAnsi="Helvetica" w:cs="Times New Roman"/>
-          <w:b/>
-          <w:sz w:val="22"/>
-          <w:szCs w:val="22"/>
-        </w:rPr>
-        <w:t>Subhe</w:t>
-      </w:r>
-      <w:r>
-        <w:rPr>
-          <w:rFonts w:ascii="Helvetica" w:hAnsi="Helvetica" w:cs="Times New Roman"/>
-          <w:b/>
-          <w:sz w:val="22"/>
-          <w:szCs w:val="22"/>
-        </w:rPr>
-        <w:t>d</w:t>
-      </w:r>
-      <w:r>
-        <w:rPr>
-          <w:rFonts w:ascii="Helvetica" w:hAnsi="Helvetica" w:cs="Times New Roman"/>
-          <w:b/>
-          <w:sz w:val="22"/>
-          <w:szCs w:val="22"/>
-        </w:rPr>
-        <w:t>_</w:t>
-      </w:r>
-    </w:p>
-    <w:p>
-      <w:pPr>
-        <w:jc w:val="both"/>
-        <w:rPr>
-          <w:rFonts w:ascii="Times" w:hAnsi="Times"/>
-        </w:rPr>
-      </w:pPr>
-    </w:p>
-    <w:p>
-      <w:pPr>
-        <w:jc w:val="both"/>
-        <w:rPr>
-          <w:rFonts w:ascii="Times" w:hAnsi="Times" w:cs="Times New Roman"/>
-          <w:color w:val="F2F2F2" w:themeColor="background1" w:themeShade="F2"/>
-        </w:rPr>
-      </w:pPr>
-      <w:r>
-        <w:rPr>
-          <w:rFonts w:ascii="Times" w:hAnsi="Times" w:cs="Times New Roman"/>
-          <w:b/>
-        </w:rPr>
-        <w:t>Actions</w:t>
-      </w:r>
-      <w:r>
-        <w:rPr>
-          <w:rFonts w:ascii="Times" w:hAnsi="Times" w:cs="Times New Roman"/>
-        </w:rPr>
-        <w:t xml:space="preserve"> </w:t>
-      </w:r>
-      <w:r>
-        <w:rPr>
-          <w:rFonts w:ascii="Times" w:hAnsi="Times" w:cs="Times New Roman"/>
-        </w:rPr>
-        <w:t>speak</w:t>
-      </w:r>
-      <w:r>
-        <w:rPr>
-          <w:rFonts w:ascii="Times" w:hAnsi="Times" w:cs="Times New Roman"/>
-        </w:rPr>
-        <w:t xml:space="preserve"> </w:t>
-      </w:r>
-      <w:r>
-        <w:rPr>
-          <w:rFonts w:ascii="Times" w:hAnsi="Times" w:cs="Times New Roman"/>
-          <w:b/>
-        </w:rPr>
-        <w:t>louder</w:t>
-      </w:r>
-      <w:r>
-        <w:rPr>
-          <w:rFonts w:ascii="Times" w:hAnsi="Times" w:cs="Times New Roman"/>
-        </w:rPr>
-        <w:t xml:space="preserve"> </w:t>
-      </w:r>
-      <w:r>
-        <w:rPr>
-          <w:rFonts w:ascii="Times" w:hAnsi="Times" w:cs="Times New Roman"/>
-        </w:rPr>
-        <w:t xml:space="preserve">than </w:t>
-      </w:r>
-      <w:r>
-        <w:rPr>
-          <w:rFonts w:ascii="Times" w:hAnsi="Times" w:cs="Times New Roman"/>
-          <w:u w:val="single"/>
-        </w:rPr>
-        <w:t>words</w:t>
-      </w:r>
-      <w:r>
-        <w:rPr>
-          <w:rFonts w:ascii="Times" w:hAnsi="Times" w:cs="Times New Roman"/>
-        </w:rPr>
-        <w:t xml:space="preserve"> (</w:t>
-      </w:r>
-      <w:r>
-        <w:rPr>
-          <w:rFonts w:ascii="Times" w:hAnsi="Times" w:cs="Times New Roman"/>
-        </w:rPr>
-        <w:t>_</w:t>
-      </w:r>
-      <w:r>
-        <w:rPr>
-          <w:rFonts w:ascii="Times" w:hAnsi="Times" w:cs="Times"/>
-        </w:rPr>
-        <w:t>de</w:t>
-      </w:r>
-      <w:r>
-        <w:rPr>
-          <w:rFonts w:ascii="Times" w:hAnsi="Times" w:cs="Times"/>
-        </w:rPr>
-        <w:t>finition</w:t>
-      </w:r>
-      <w:r>
-        <w:rPr>
-          <w:rFonts w:ascii="Times" w:hAnsi="Times" w:cs="Times"/>
-        </w:rPr>
-        <w:t>_</w:t>
-      </w:r>
-      <w:r>
-        <w:rPr>
-          <w:rFonts w:ascii="Times" w:hAnsi="Times" w:cs="Times New Roman"/>
-        </w:rPr>
-        <w:t>)</w:t>
-      </w:r>
-      <w:r>
-        <w:rPr>
-          <w:rFonts w:ascii="Times" w:hAnsi="Times" w:cs="Times New Roman"/>
-        </w:rPr>
-        <w:t>.</w:t>
-      </w:r>
-      <w:r>
-        <w:rPr>
-          <w:rFonts w:ascii="Times" w:hAnsi="Times" w:cs="Times New Roman"/>
-          <w:color w:val="F2F2F2" w:themeColor="background1" w:themeShade="F2"/>
-        </w:rPr>
-        <w:t xml:space="preserve"> </w:t>
-      </w:r>
-      <w:r>
-        <w:rPr>
-          <w:rFonts w:ascii="Helvetica" w:hAnsi="Helvetica" w:cs="Times New Roman"/>
-          <w:color w:val="F2F2F2" w:themeColor="background1" w:themeShade="F2"/>
           <w:sz w:val="16"/>
           <w:szCs w:val="16"/>
         </w:rPr>
@@ -681,14 +595,16 @@
     </w:p>
     <w:p>
       <w:pPr>
-        <w:jc w:val="both"/>
-        <w:rPr>
-          <w:rFonts w:ascii="Times" w:hAnsi="Times"/>
-        </w:rPr>
-      </w:pPr>
-    </w:p>
-    <w:p>
-      <w:pPr>
+        <w:spacing w:line="0" w:lineRule="atLeast"/>
+        <w:jc w:val="both"/>
+        <w:rPr>
+          <w:rFonts w:ascii="Times" w:hAnsi="Times"/>
+        </w:rPr>
+      </w:pPr>
+    </w:p>
+    <w:p>
+      <w:pPr>
+        <w:spacing w:line="0" w:lineRule="atLeast"/>
         <w:jc w:val="both"/>
         <w:rPr>
           <w:rFonts w:ascii="Times" w:hAnsi="Times" w:cs="Times New Roman"/>
@@ -706,51 +622,13 @@
           <w:rFonts w:ascii="Times" w:hAnsi="Times" w:cs="Times"/>
           <w:u w:val="single"/>
         </w:rPr>
-        <w:t>_</w:t>
+        <w:t>_Term_</w:t>
       </w:r>
       <w:r>
         <w:rPr>
           <w:rFonts w:ascii="Times" w:hAnsi="Times" w:cs="Times"/>
-          <w:u w:val="single"/>
-        </w:rPr>
-        <w:t>Term</w:t>
-      </w:r>
-      <w:r>
-        <w:rPr>
-          <w:rFonts w:ascii="Times" w:hAnsi="Times" w:cs="Times"/>
-          <w:u w:val="single"/>
-        </w:rPr>
-        <w:t>_</w:t>
-      </w:r>
-      <w:r>
-        <w:rPr>
-          <w:rFonts w:ascii="Times" w:hAnsi="Times" w:cs="Times"/>
-        </w:rPr>
-        <w:t xml:space="preserve"> : </w:t>
-      </w:r>
-      <w:r>
-        <w:rPr>
-          <w:rFonts w:ascii="Times" w:hAnsi="Times" w:cs="Times"/>
-        </w:rPr>
-        <w:t>_</w:t>
-      </w:r>
-      <w:r>
-        <w:rPr>
-          <w:rFonts w:ascii="Times" w:hAnsi="Times" w:cs="Times"/>
-        </w:rPr>
-        <w:t>De</w:t>
-      </w:r>
-      <w:r>
-        <w:rPr>
-          <w:rFonts w:ascii="Times" w:hAnsi="Times" w:cs="Times"/>
-        </w:rPr>
-        <w:t>finition</w:t>
-      </w:r>
-      <w:r>
-        <w:rPr>
-          <w:rFonts w:ascii="Times" w:hAnsi="Times" w:cs="Times"/>
-        </w:rPr>
-        <w:t>_</w:t>
+        </w:rPr>
+        <w:t xml:space="preserve"> : _Definition_</w:t>
       </w:r>
       <w:r>
         <w:rPr>
@@ -761,44 +639,390 @@
       </w:r>
       <w:r>
         <w:rPr>
-          <w:rFonts w:ascii="Helvetica" w:hAnsi="Helvetica" w:cs="Times New Roman"/>
+          <w:rFonts w:ascii="Helvetica Neue" w:hAnsi="Helvetica Neue" w:cs="Times New Roman"/>
+          <w:color w:val="E6E6E6"/>
+          <w:sz w:val="16"/>
+          <w:szCs w:val="16"/>
+        </w:rPr>
+        <w:t>BILLBOARD</w:t>
+      </w:r>
+    </w:p>
+    <w:p>
+      <w:pPr>
+        <w:spacing w:line="0" w:lineRule="atLeast"/>
+        <w:jc w:val="both"/>
+        <w:rPr>
+          <w:rFonts w:ascii="Times" w:hAnsi="Times"/>
+        </w:rPr>
+      </w:pPr>
+    </w:p>
+    <w:p>
+      <w:pPr>
+        <w:spacing w:line="0" w:lineRule="atLeast"/>
+        <w:jc w:val="both"/>
+        <w:rPr>
+          <w:rFonts w:ascii="Times" w:hAnsi="Times" w:cs="Times New Roman"/>
           <w:color w:val="F2F2F2" w:themeColor="background1" w:themeShade="F2"/>
-          <w:sz w:val="16"/>
-          <w:szCs w:val="16"/>
-        </w:rPr>
-        <w:t>BILLBOARD</w:t>
-      </w:r>
-    </w:p>
-    <w:p>
-      <w:pPr>
-        <w:jc w:val="both"/>
-        <w:rPr>
-          <w:rFonts w:ascii="Times" w:hAnsi="Times"/>
-        </w:rPr>
-      </w:pPr>
-    </w:p>
-    <w:p>
-      <w:pPr>
-        <w:jc w:val="both"/>
-        <w:rPr>
-          <w:rFonts w:ascii="Helvetica" w:hAnsi="Helvetica" w:cs="Times New Roman"/>
+        </w:rPr>
+      </w:pPr>
+      <w:r>
+        <w:rPr>
+          <w:rFonts w:ascii="Times" w:hAnsi="Times" w:cs="Times New Roman"/>
+        </w:rPr>
+        <w:t xml:space="preserve">Talk </w:t>
+      </w:r>
+      <w:r>
+        <w:rPr>
+          <w:rFonts w:ascii="Times" w:hAnsi="Times" w:cs="Times New Roman"/>
+          <w:b/>
+        </w:rPr>
+        <w:t>less</w:t>
+      </w:r>
+      <w:r>
+        <w:rPr>
+          <w:rFonts w:ascii="Times" w:hAnsi="Times" w:cs="Times New Roman"/>
+        </w:rPr>
+        <w:t xml:space="preserve"> act more talk </w:t>
+      </w:r>
+      <w:r>
+        <w:rPr>
+          <w:rFonts w:ascii="Times" w:hAnsi="Times" w:cs="Times New Roman"/>
+          <w:b/>
+        </w:rPr>
+        <w:t>less</w:t>
+      </w:r>
+      <w:r>
+        <w:rPr>
+          <w:rFonts w:ascii="Times" w:hAnsi="Times" w:cs="Times New Roman"/>
+        </w:rPr>
+        <w:t xml:space="preserve"> act more talk less act more talk less act more talk less act more talk less act more talk less act more talk less act more.</w:t>
+      </w:r>
+      <w:r>
+        <w:rPr>
+          <w:rFonts w:ascii="Times" w:hAnsi="Times" w:cs="Times New Roman"/>
           <w:color w:val="F2F2F2" w:themeColor="background1" w:themeShade="F2"/>
         </w:rPr>
-      </w:pPr>
-      <w:r>
-        <w:rPr>
-          <w:rFonts w:ascii="Times" w:hAnsi="Times" w:cs="Times New Roman"/>
-        </w:rPr>
-        <w:t>Talk</w:t>
-      </w:r>
-      <w:r>
-        <w:rPr>
-          <w:rFonts w:ascii="Times" w:hAnsi="Times" w:cs="Times New Roman"/>
-        </w:rPr>
         <w:t xml:space="preserve"> </w:t>
       </w:r>
       <w:r>
         <w:rPr>
+          <w:rFonts w:ascii="Helvetica Neue" w:hAnsi="Helvetica Neue" w:cs="Times New Roman"/>
+          <w:color w:val="E6E6E6"/>
+          <w:sz w:val="16"/>
+          <w:szCs w:val="16"/>
+        </w:rPr>
+        <w:t>PARAGRAPH</w:t>
+      </w:r>
+    </w:p>
+    <w:p>
+      <w:pPr>
+        <w:spacing w:line="0" w:lineRule="atLeast"/>
+        <w:jc w:val="both"/>
+        <w:rPr>
+          <w:rFonts w:ascii="Times" w:hAnsi="Times"/>
+        </w:rPr>
+      </w:pPr>
+    </w:p>
+    <w:p>
+      <w:pPr>
+        <w:spacing w:line="0" w:lineRule="atLeast"/>
+        <w:jc w:val="both"/>
+        <w:rPr>
+          <w:rFonts w:ascii="Times" w:hAnsi="Times"/>
+        </w:rPr>
+      </w:pPr>
+      <w:r>
+        <w:rPr>
+          <w:rFonts w:ascii="Times" w:hAnsi="Times" w:cs="Times New Roman"/>
+          <w:b/>
+        </w:rPr>
+        <w:tab/>
+        <w:t>_Subsubhed_</w:t>
+      </w:r>
+    </w:p>
+    <w:p>
+      <w:pPr>
+        <w:spacing w:line="0" w:lineRule="atLeast"/>
+        <w:jc w:val="both"/>
+        <w:rPr>
+          <w:rFonts w:ascii="Times" w:hAnsi="Times"/>
+        </w:rPr>
+      </w:pPr>
+    </w:p>
+    <w:p>
+      <w:pPr>
+        <w:spacing w:line="0" w:lineRule="atLeast"/>
+        <w:jc w:val="both"/>
+        <w:rPr>
+          <w:rFonts w:ascii="Times" w:hAnsi="Times" w:cs="Times New Roman"/>
+        </w:rPr>
+      </w:pPr>
+      <w:r>
+        <w:rPr>
+          <w:rFonts w:ascii="Times" w:hAnsi="Times" w:cs="Times New Roman"/>
+          <w:b/>
+        </w:rPr>
+        <w:tab/>
+      </w:r>
+      <w:r>
+        <w:rPr>
+          <w:rFonts w:ascii="Times" w:hAnsi="Times" w:cs="Times New Roman"/>
+          <w:b/>
+        </w:rPr>
+        <w:t>_Subsubsubhed_ —</w:t>
+      </w:r>
+      <w:r>
+        <w:rPr>
+          <w:rFonts w:ascii="Times" w:hAnsi="Times" w:cs="Times New Roman"/>
+        </w:rPr>
+        <w:t xml:space="preserve"> Actions speak louder than words talk less act more actions speak louder than words talk less act more actions speak louder than words.</w:t>
+      </w:r>
+    </w:p>
+    <w:p>
+      <w:pPr>
+        <w:spacing w:line="0" w:lineRule="atLeast"/>
+        <w:jc w:val="both"/>
+        <w:rPr>
+          <w:rFonts w:ascii="Times" w:hAnsi="Times" w:cs="Times New Roman"/>
+          <w:color w:val="F2F2F2" w:themeColor="background1" w:themeShade="F2"/>
+        </w:rPr>
+      </w:pPr>
+      <w:r>
+        <w:rPr>
+          <w:rFonts w:ascii="Times" w:hAnsi="Times" w:cs="Times New Roman"/>
+        </w:rPr>
+        <w:t>Talk less act more actions speak louder than words talk less act more.</w:t>
+      </w:r>
+      <w:r>
+        <w:rPr>
+          <w:rFonts w:ascii="Times" w:hAnsi="Times" w:cs="Times New Roman"/>
+          <w:color w:val="F2F2F2" w:themeColor="background1" w:themeShade="F2"/>
+        </w:rPr>
+        <w:t xml:space="preserve"> </w:t>
+      </w:r>
+      <w:r>
+        <w:rPr>
+          <w:rFonts w:ascii="Helvetica Neue" w:hAnsi="Helvetica Neue" w:cs="Times New Roman"/>
+          <w:color w:val="E6E6E6"/>
+          <w:sz w:val="16"/>
+          <w:szCs w:val="16"/>
+        </w:rPr>
+        <w:t>PARAGRAPH</w:t>
+      </w:r>
+    </w:p>
+    <w:p>
+      <w:pPr>
+        <w:spacing w:line="0" w:lineRule="atLeast"/>
+        <w:jc w:val="both"/>
+        <w:rPr>
+          <w:rFonts w:ascii="Times" w:hAnsi="Times"/>
+        </w:rPr>
+      </w:pPr>
+    </w:p>
+    <w:p>
+      <w:pPr>
+        <w:spacing w:line="0" w:lineRule="atLeast"/>
+        <w:jc w:val="both"/>
+        <w:rPr>
+          <w:rFonts w:ascii="Times" w:hAnsi="Times" w:cs="Times New Roman"/>
+        </w:rPr>
+      </w:pPr>
+      <w:r>
+        <w:rPr>
+          <w:rFonts w:ascii="Times" w:hAnsi="Times" w:cs="Times New Roman"/>
+        </w:rPr>
+        <w:t xml:space="preserve">Spirit does </w:t>
+      </w:r>
+      <w:r>
+        <w:rPr>
+          <w:rFonts w:ascii="Times" w:hAnsi="Times" w:cs="Times New Roman"/>
+          <w:i/>
+        </w:rPr>
+        <w:t>not</w:t>
+      </w:r>
+      <w:r>
+        <w:rPr>
+          <w:rFonts w:ascii="Times" w:hAnsi="Times" w:cs="Times New Roman"/>
+        </w:rPr>
+        <w:t xml:space="preserve"> understand </w:t>
+      </w:r>
+      <w:r>
+        <w:rPr>
+          <w:rFonts w:ascii="Times" w:hAnsi="Times" w:cs="Times New Roman"/>
+          <w:b/>
+        </w:rPr>
+        <w:t>negation</w:t>
+      </w:r>
+      <w:r>
+        <w:rPr>
+          <w:rFonts w:ascii="Times" w:hAnsi="Times" w:cs="Times New Roman"/>
+        </w:rPr>
+        <w:t>. ;)</w:t>
+      </w:r>
+      <w:r>
+        <w:rPr>
+          <w:rFonts w:ascii="Times" w:hAnsi="Times" w:cs="Times New Roman"/>
+          <w:color w:val="F2F2F2" w:themeColor="background1" w:themeShade="F2"/>
+        </w:rPr>
+        <w:t xml:space="preserve"> </w:t>
+      </w:r>
+      <w:r>
+        <w:rPr>
+          <w:rFonts w:ascii="Helvetica Neue" w:hAnsi="Helvetica Neue" w:cs="Times New Roman"/>
+          <w:color w:val="E6E6E6"/>
+          <w:sz w:val="16"/>
+          <w:szCs w:val="16"/>
+        </w:rPr>
+        <w:t>PARAGRAPH</w:t>
+      </w:r>
+    </w:p>
+    <w:p>
+      <w:pPr>
+        <w:spacing w:line="0" w:lineRule="atLeast"/>
+        <w:jc w:val="both"/>
+        <w:rPr>
+          <w:rFonts w:ascii="Times" w:hAnsi="Times"/>
+        </w:rPr>
+      </w:pPr>
+    </w:p>
+    <w:p>
+      <w:pPr>
+        <w:spacing w:line="0" w:lineRule="atLeast"/>
+        <w:jc w:val="both"/>
+        <w:rPr>
+          <w:rFonts w:ascii="Times" w:hAnsi="Times"/>
+        </w:rPr>
+      </w:pPr>
+      <w:r>
+        <w:rPr>
+          <w:rFonts w:ascii="Times" w:hAnsi="Times" w:cs="Times New Roman"/>
+          <w:b/>
+        </w:rPr>
+        <w:tab/>
+      </w:r>
+      <w:r>
+        <w:rPr>
+          <w:rFonts w:ascii="Times" w:hAnsi="Times" w:cs="Times New Roman"/>
+          <w:b/>
+        </w:rPr>
+        <w:t>_Subsubsubhed_ :</w:t>
+      </w:r>
+    </w:p>
+    <w:p>
+      <w:pPr>
+        <w:spacing w:line="0" w:lineRule="atLeast"/>
+        <w:jc w:val="both"/>
+        <w:rPr>
+          <w:rFonts w:ascii="Times" w:hAnsi="Times"/>
+        </w:rPr>
+      </w:pPr>
+      <w:r>
+        <w:rPr>
+          <w:rFonts w:ascii="Times" w:hAnsi="Times" w:cs="Times New Roman"/>
+          <w:b/>
+        </w:rPr>
+        <w:tab/>
+      </w:r>
+      <w:r>
+        <w:rPr>
+          <w:rFonts w:ascii="Times" w:hAnsi="Times"/>
+        </w:rPr>
+        <w:t>-</w:t>
+      </w:r>
+      <w:r>
+        <w:rPr>
+          <w:rFonts w:ascii="Times" w:hAnsi="Times"/>
+        </w:rPr>
+        <w:tab/>
+        <w:t>Time</w:t>
+      </w:r>
+    </w:p>
+    <w:p>
+      <w:pPr>
+        <w:spacing w:line="0" w:lineRule="atLeast"/>
+        <w:jc w:val="both"/>
+        <w:rPr>
+          <w:rFonts w:ascii="Times" w:hAnsi="Times"/>
+        </w:rPr>
+      </w:pPr>
+      <w:r>
+        <w:rPr>
+          <w:rFonts w:ascii="Times" w:hAnsi="Times" w:cs="Times New Roman"/>
+          <w:b/>
+        </w:rPr>
+        <w:tab/>
+      </w:r>
+      <w:r>
+        <w:rPr>
+          <w:rFonts w:ascii="Times" w:hAnsi="Times"/>
+        </w:rPr>
+        <w:t>-</w:t>
+      </w:r>
+      <w:r>
+        <w:rPr>
+          <w:rFonts w:ascii="Times" w:hAnsi="Times"/>
+        </w:rPr>
+        <w:tab/>
+        <w:t>Attention</w:t>
+      </w:r>
+    </w:p>
+    <w:p>
+      <w:pPr>
+        <w:spacing w:line="0" w:lineRule="atLeast"/>
+        <w:jc w:val="both"/>
+        <w:rPr>
+          <w:rFonts w:ascii="Times" w:hAnsi="Times" w:cs="Times New Roman"/>
+        </w:rPr>
+      </w:pPr>
+      <w:r>
+        <w:rPr>
+          <w:rFonts w:ascii="Times" w:hAnsi="Times" w:cs="Times New Roman"/>
+        </w:rPr>
+        <w:t>What spectators lose to talk for shit is what actors gain to act like shit.</w:t>
+      </w:r>
+    </w:p>
+    <w:p>
+      <w:pPr>
+        <w:spacing w:line="0" w:lineRule="atLeast"/>
+        <w:jc w:val="both"/>
+        <w:rPr>
+          <w:rFonts w:ascii="Times" w:hAnsi="Times"/>
+        </w:rPr>
+      </w:pPr>
+      <w:r>
+        <w:rPr>
+          <w:rFonts w:ascii="Times" w:hAnsi="Times"/>
+        </w:rPr>
+        <w:tab/>
+        <w:t>Eg, _Exemple_</w:t>
+      </w:r>
+    </w:p>
+    <w:p>
+      <w:pPr>
+        <w:spacing w:line="0" w:lineRule="atLeast"/>
+        <w:jc w:val="both"/>
+        <w:rPr>
+          <w:rFonts w:ascii="Times" w:hAnsi="Times"/>
+        </w:rPr>
+      </w:pPr>
+    </w:p>
+    <w:p>
+      <w:pPr>
+        <w:spacing w:line="0" w:lineRule="atLeast"/>
+        <w:jc w:val="both"/>
+        <w:rPr>
+          <w:rFonts w:ascii="Times" w:hAnsi="Times" w:cs="Times New Roman"/>
+          <w:color w:val="F2F2F2" w:themeColor="background1" w:themeShade="F2"/>
+        </w:rPr>
+      </w:pPr>
+      <w:r>
+        <w:rPr>
+          <w:rFonts w:ascii="Times" w:hAnsi="Times" w:cs="Times New Roman"/>
+        </w:rPr>
+        <w:t xml:space="preserve">Talk </w:t>
+      </w:r>
+      <w:r>
+        <w:rPr>
           <w:rFonts w:ascii="Times" w:hAnsi="Times" w:cs="Times New Roman"/>
           <w:b/>
         </w:rPr>
@@ -808,590 +1032,32 @@
         <w:rPr>
           <w:rFonts w:ascii="Times" w:hAnsi="Times" w:cs="Times New Roman"/>
         </w:rPr>
+        <w:t xml:space="preserve"> act more talk </w:t>
+      </w:r>
+      <w:r>
+        <w:rPr>
+          <w:rFonts w:ascii="Times" w:hAnsi="Times" w:cs="Times New Roman"/>
+          <w:b/>
+        </w:rPr>
+        <w:t>less</w:t>
+      </w:r>
+      <w:r>
+        <w:rPr>
+          <w:rFonts w:ascii="Times" w:hAnsi="Times" w:cs="Times New Roman"/>
+        </w:rPr>
+        <w:t xml:space="preserve"> act more talk less act more talk less act more talk less act more talk less act more talk less act more talk less act more.</w:t>
+      </w:r>
+      <w:r>
+        <w:rPr>
+          <w:rFonts w:ascii="Times" w:hAnsi="Times" w:cs="Times New Roman"/>
+          <w:color w:val="F2F2F2" w:themeColor="background1" w:themeShade="F2"/>
+        </w:rPr>
         <w:t xml:space="preserve"> </w:t>
       </w:r>
       <w:r>
         <w:rPr>
-          <w:rFonts w:ascii="Times" w:hAnsi="Times" w:cs="Times New Roman"/>
-        </w:rPr>
-        <w:t>act</w:t>
-      </w:r>
-      <w:r>
-        <w:rPr>
-          <w:rFonts w:ascii="Times" w:hAnsi="Times" w:cs="Times New Roman"/>
-        </w:rPr>
-        <w:t xml:space="preserve"> </w:t>
-      </w:r>
-      <w:r>
-        <w:rPr>
-          <w:rFonts w:ascii="Times" w:hAnsi="Times" w:cs="Times New Roman"/>
-        </w:rPr>
-        <w:t>more talk</w:t>
-      </w:r>
-      <w:r>
-        <w:rPr>
-          <w:rFonts w:ascii="Times" w:hAnsi="Times" w:cs="Times New Roman"/>
-        </w:rPr>
-        <w:t xml:space="preserve"> </w:t>
-      </w:r>
-      <w:r>
-        <w:rPr>
-          <w:rFonts w:ascii="Times" w:hAnsi="Times" w:cs="Times New Roman"/>
-          <w:b/>
-        </w:rPr>
-        <w:t>less</w:t>
-      </w:r>
-      <w:r>
-        <w:rPr>
-          <w:rFonts w:ascii="Times" w:hAnsi="Times" w:cs="Times New Roman"/>
-        </w:rPr>
-        <w:t xml:space="preserve"> </w:t>
-      </w:r>
-      <w:r>
-        <w:rPr>
-          <w:rFonts w:ascii="Times" w:hAnsi="Times" w:cs="Times New Roman"/>
-        </w:rPr>
-        <w:t>act more</w:t>
-      </w:r>
-      <w:r>
-        <w:rPr>
-          <w:rFonts w:ascii="Times" w:hAnsi="Times" w:cs="Times New Roman"/>
-        </w:rPr>
-        <w:t xml:space="preserve"> </w:t>
-      </w:r>
-      <w:r>
-        <w:rPr>
-          <w:rFonts w:ascii="Times" w:hAnsi="Times" w:cs="Times New Roman"/>
-        </w:rPr>
-        <w:t>talk less act more</w:t>
-      </w:r>
-      <w:r>
-        <w:rPr>
-          <w:rFonts w:ascii="Times" w:hAnsi="Times" w:cs="Times New Roman"/>
-        </w:rPr>
-        <w:t xml:space="preserve"> </w:t>
-      </w:r>
-      <w:r>
-        <w:rPr>
-          <w:rFonts w:ascii="Times" w:hAnsi="Times" w:cs="Times New Roman"/>
-        </w:rPr>
-        <w:t>talk less act more talk less act more talk less act more talk less act more talk less act more.</w:t>
-      </w:r>
-      <w:r>
-        <w:rPr>
-          <w:rFonts w:ascii="Times" w:hAnsi="Times" w:cs="Times New Roman"/>
-          <w:color w:val="F2F2F2" w:themeColor="background1" w:themeShade="F2"/>
-        </w:rPr>
-        <w:t xml:space="preserve"> </w:t>
-      </w:r>
-      <w:r>
-        <w:rPr>
-          <w:rFonts w:ascii="Helvetica" w:hAnsi="Helvetica" w:cs="Times New Roman"/>
-          <w:color w:val="F2F2F2" w:themeColor="background1" w:themeShade="F2"/>
-          <w:sz w:val="16"/>
-          <w:szCs w:val="16"/>
-        </w:rPr>
-        <w:t>PARAGRAPH</w:t>
-      </w:r>
-    </w:p>
-    <w:p>
-      <w:pPr>
-        <w:jc w:val="both"/>
-        <w:rPr>
-          <w:rFonts w:ascii="Times" w:hAnsi="Times"/>
-        </w:rPr>
-      </w:pPr>
-    </w:p>
-    <w:p>
-      <w:pPr>
-        <w:jc w:val="both"/>
-        <w:rPr>
-          <w:rFonts w:ascii="Helvetica" w:hAnsi="Helvetica"/>
-          <w:sz w:val="22"/>
-          <w:szCs w:val="22"/>
-        </w:rPr>
-      </w:pPr>
-      <w:r>
-        <w:rPr>
-          <w:rFonts w:ascii="Helvetica" w:hAnsi="Helvetica" w:cs="Times New Roman"/>
-          <w:b/>
-          <w:sz w:val="22"/>
-          <w:szCs w:val="22"/>
-        </w:rPr>
-        <w:tab/>
-      </w:r>
-      <w:r>
-        <w:rPr>
-          <w:rFonts w:ascii="Helvetica" w:hAnsi="Helvetica" w:cs="Times New Roman"/>
-          <w:b/>
-          <w:sz w:val="22"/>
-          <w:szCs w:val="22"/>
-        </w:rPr>
-        <w:t>_</w:t>
-      </w:r>
-      <w:r>
-        <w:rPr>
-          <w:rFonts w:ascii="Helvetica" w:hAnsi="Helvetica" w:cs="Times New Roman"/>
-          <w:b/>
-          <w:sz w:val="22"/>
-          <w:szCs w:val="22"/>
-        </w:rPr>
-        <w:t>Subsubhe</w:t>
-      </w:r>
-      <w:r>
-        <w:rPr>
-          <w:rFonts w:ascii="Helvetica" w:hAnsi="Helvetica" w:cs="Times New Roman"/>
-          <w:b/>
-          <w:sz w:val="22"/>
-          <w:szCs w:val="22"/>
-        </w:rPr>
-        <w:t>d</w:t>
-      </w:r>
-      <w:r>
-        <w:rPr>
-          <w:rFonts w:ascii="Helvetica" w:hAnsi="Helvetica" w:cs="Times New Roman"/>
-          <w:b/>
-          <w:sz w:val="22"/>
-          <w:szCs w:val="22"/>
-        </w:rPr>
-        <w:t>_</w:t>
-      </w:r>
-    </w:p>
-    <w:p>
-      <w:pPr>
-        <w:jc w:val="both"/>
-        <w:rPr>
-          <w:rFonts w:ascii="Times" w:hAnsi="Times"/>
-        </w:rPr>
-      </w:pPr>
-    </w:p>
-    <w:p>
-      <w:pPr>
-        <w:jc w:val="both"/>
-        <w:rPr>
-          <w:rFonts w:ascii="Helvetica" w:hAnsi="Helvetica" w:cs="Times New Roman"/>
-        </w:rPr>
-      </w:pPr>
-      <w:r>
-        <w:rPr>
-          <w:rFonts w:ascii="Helvetica" w:hAnsi="Helvetica" w:cs="Times New Roman"/>
-          <w:b/>
-          <w:sz w:val="22"/>
-          <w:szCs w:val="22"/>
-        </w:rPr>
-        <w:tab/>
-      </w:r>
-      <w:r>
-        <w:rPr>
-          <w:rFonts w:ascii="Helvetica" w:hAnsi="Helvetica" w:cs="Times New Roman"/>
-          <w:b/>
-          <w:sz w:val="22"/>
-          <w:szCs w:val="22"/>
-        </w:rPr>
-        <w:t>_</w:t>
-      </w:r>
-      <w:r>
-        <w:rPr>
-          <w:rFonts w:ascii="Helvetica" w:hAnsi="Helvetica" w:cs="Times New Roman"/>
-          <w:b/>
-          <w:sz w:val="22"/>
-          <w:szCs w:val="22"/>
-        </w:rPr>
-        <w:t>Subsubsubhe</w:t>
-      </w:r>
-      <w:r>
-        <w:rPr>
-          <w:rFonts w:ascii="Helvetica" w:hAnsi="Helvetica" w:cs="Times New Roman"/>
-          <w:b/>
-          <w:sz w:val="22"/>
-          <w:szCs w:val="22"/>
-        </w:rPr>
-        <w:t>d</w:t>
-      </w:r>
-      <w:r>
-        <w:rPr>
-          <w:rFonts w:ascii="Helvetica" w:hAnsi="Helvetica" w:cs="Times New Roman"/>
-          <w:b/>
-          <w:sz w:val="22"/>
-          <w:szCs w:val="22"/>
-        </w:rPr>
-        <w:t>_</w:t>
-      </w:r>
-      <w:r>
-        <w:rPr>
-          <w:rFonts w:ascii="Helvetica" w:hAnsi="Helvetica" w:cs="Times New Roman"/>
-          <w:b/>
-          <w:sz w:val="22"/>
-          <w:szCs w:val="22"/>
-        </w:rPr>
-        <w:t xml:space="preserve"> —</w:t>
-      </w:r>
-      <w:r>
-        <w:rPr>
-          <w:rFonts w:ascii="Times" w:hAnsi="Times" w:cs="Times New Roman"/>
-        </w:rPr>
-        <w:t xml:space="preserve"> </w:t>
-      </w:r>
-      <w:r>
-        <w:rPr>
-          <w:rFonts w:ascii="Times" w:hAnsi="Times" w:cs="Times New Roman"/>
-        </w:rPr>
-        <w:t xml:space="preserve">Actions </w:t>
-      </w:r>
-      <w:r>
-        <w:rPr>
-          <w:rFonts w:ascii="Times" w:hAnsi="Times" w:cs="Times New Roman"/>
-        </w:rPr>
-        <w:t xml:space="preserve">speak louder than words talk less act more actions </w:t>
-      </w:r>
-      <w:r>
-        <w:rPr>
-          <w:rFonts w:ascii="Times" w:hAnsi="Times" w:cs="Times New Roman"/>
-        </w:rPr>
-        <w:t>speak louder than words talk less act more actions speak louder than words.</w:t>
-      </w:r>
-    </w:p>
-    <w:p>
-      <w:pPr>
-        <w:jc w:val="both"/>
-        <w:rPr>
-          <w:rFonts w:ascii="Helvetica" w:hAnsi="Helvetica" w:cs="Times New Roman"/>
-          <w:color w:val="F2F2F2" w:themeColor="background1" w:themeShade="F2"/>
-        </w:rPr>
-      </w:pPr>
-      <w:r>
-        <w:rPr>
-          <w:rFonts w:ascii="Times" w:hAnsi="Times" w:cs="Times New Roman"/>
-        </w:rPr>
-        <w:t xml:space="preserve">Talk less act more actions speak louder than words </w:t>
-      </w:r>
-      <w:r>
-        <w:rPr>
-          <w:rFonts w:ascii="Times" w:hAnsi="Times" w:cs="Times New Roman"/>
-        </w:rPr>
-        <w:t>talk less act more.</w:t>
-      </w:r>
-      <w:r>
-        <w:rPr>
-          <w:rFonts w:ascii="Times" w:hAnsi="Times" w:cs="Times New Roman"/>
-          <w:color w:val="F2F2F2" w:themeColor="background1" w:themeShade="F2"/>
-        </w:rPr>
-        <w:t xml:space="preserve"> </w:t>
-      </w:r>
-      <w:r>
-        <w:rPr>
-          <w:rFonts w:ascii="Helvetica" w:hAnsi="Helvetica" w:cs="Times New Roman"/>
-          <w:color w:val="F2F2F2" w:themeColor="background1" w:themeShade="F2"/>
-          <w:sz w:val="16"/>
-          <w:szCs w:val="16"/>
-        </w:rPr>
-        <w:t>PARAGRAPH</w:t>
-      </w:r>
-    </w:p>
-    <w:p>
-      <w:pPr>
-        <w:jc w:val="both"/>
-        <w:rPr>
-          <w:rFonts w:ascii="Times" w:hAnsi="Times"/>
-        </w:rPr>
-      </w:pPr>
-    </w:p>
-    <w:p>
-      <w:pPr>
-        <w:jc w:val="both"/>
-        <w:rPr>
-          <w:rFonts w:ascii="Helvetica" w:hAnsi="Helvetica" w:cs="Times New Roman"/>
-        </w:rPr>
-      </w:pPr>
-      <w:r>
-        <w:rPr>
-          <w:rFonts w:ascii="Times" w:hAnsi="Times" w:cs="Times New Roman"/>
-        </w:rPr>
-        <w:t xml:space="preserve">Spirit does </w:t>
-      </w:r>
-      <w:r>
-        <w:rPr>
-          <w:rFonts w:ascii="Times" w:hAnsi="Times" w:cs="Times New Roman"/>
-          <w:i/>
-        </w:rPr>
-        <w:t>not</w:t>
-      </w:r>
-      <w:r>
-        <w:rPr>
-          <w:rFonts w:ascii="Times" w:hAnsi="Times" w:cs="Times New Roman"/>
-        </w:rPr>
-        <w:t xml:space="preserve"> understand </w:t>
-      </w:r>
-      <w:r>
-        <w:rPr>
-          <w:rFonts w:ascii="Times" w:hAnsi="Times" w:cs="Times New Roman"/>
-          <w:b/>
-        </w:rPr>
-        <w:t>negation</w:t>
-      </w:r>
-      <w:r>
-        <w:rPr>
-          <w:rFonts w:ascii="Times" w:hAnsi="Times" w:cs="Times New Roman"/>
-        </w:rPr>
-        <w:t>.</w:t>
-      </w:r>
-      <w:r>
-        <w:rPr>
-          <w:rFonts w:ascii="Times" w:hAnsi="Times" w:cs="Times New Roman"/>
-        </w:rPr>
-        <w:t xml:space="preserve"> ;)</w:t>
-      </w:r>
-      <w:r>
-        <w:rPr>
-          <w:rFonts w:ascii="Times" w:hAnsi="Times" w:cs="Times New Roman"/>
-          <w:color w:val="F2F2F2" w:themeColor="background1" w:themeShade="F2"/>
-        </w:rPr>
-        <w:t xml:space="preserve"> </w:t>
-      </w:r>
-      <w:r>
-        <w:rPr>
-          <w:rFonts w:ascii="Helvetica" w:hAnsi="Helvetica" w:cs="Times New Roman"/>
-          <w:color w:val="F2F2F2" w:themeColor="background1" w:themeShade="F2"/>
-          <w:sz w:val="16"/>
-          <w:szCs w:val="16"/>
-        </w:rPr>
-        <w:t>PARAGRAPH</w:t>
-      </w:r>
-    </w:p>
-    <w:p>
-      <w:pPr>
-        <w:jc w:val="both"/>
-        <w:rPr>
-          <w:rFonts w:ascii="Times" w:hAnsi="Times"/>
-        </w:rPr>
-      </w:pPr>
-    </w:p>
-    <w:p>
-      <w:pPr>
-        <w:jc w:val="both"/>
-        <w:rPr>
-          <w:rFonts w:ascii="Helvetica" w:hAnsi="Helvetica"/>
-          <w:sz w:val="22"/>
-          <w:szCs w:val="22"/>
-        </w:rPr>
-      </w:pPr>
-      <w:r>
-        <w:rPr>
-          <w:rFonts w:ascii="Helvetica" w:hAnsi="Helvetica" w:cs="Times New Roman"/>
-          <w:b/>
-          <w:sz w:val="22"/>
-          <w:szCs w:val="22"/>
-        </w:rPr>
-        <w:tab/>
-      </w:r>
-      <w:r>
-        <w:rPr>
-          <w:rFonts w:ascii="Helvetica" w:hAnsi="Helvetica" w:cs="Times New Roman"/>
-          <w:b/>
-          <w:sz w:val="22"/>
-          <w:szCs w:val="22"/>
-        </w:rPr>
-        <w:t>Subsubsubhe</w:t>
-      </w:r>
-      <w:r>
-        <w:rPr>
-          <w:rFonts w:ascii="Helvetica" w:hAnsi="Helvetica" w:cs="Times New Roman"/>
-          <w:b/>
-          <w:sz w:val="22"/>
-          <w:szCs w:val="22"/>
-        </w:rPr>
-        <w:t>d</w:t>
-      </w:r>
-      <w:r>
-        <w:rPr>
-          <w:rFonts w:ascii="Helvetica" w:hAnsi="Helvetica" w:cs="Times New Roman"/>
-          <w:b/>
-          <w:sz w:val="22"/>
-          <w:szCs w:val="22"/>
-        </w:rPr>
-        <w:t xml:space="preserve"> </w:t>
-      </w:r>
-      <w:r>
-        <w:rPr>
-          <w:rFonts w:ascii="Helvetica" w:hAnsi="Helvetica" w:cs="Times New Roman"/>
-          <w:b/>
-          <w:sz w:val="22"/>
-          <w:szCs w:val="22"/>
-        </w:rPr>
-        <w:t>:</w:t>
-      </w:r>
-    </w:p>
-    <w:p>
-      <w:pPr>
-        <w:jc w:val="both"/>
-        <w:rPr>
-          <w:rFonts w:ascii="Times" w:hAnsi="Times"/>
-        </w:rPr>
-      </w:pPr>
-      <w:r>
-        <w:rPr>
-          <w:rFonts w:ascii="Times" w:hAnsi="Times"/>
-        </w:rPr>
-        <w:tab/>
-        <w:t>-</w:t>
-      </w:r>
-      <w:r>
-        <w:rPr>
-          <w:rFonts w:ascii="Times" w:hAnsi="Times"/>
-        </w:rPr>
-        <w:tab/>
-      </w:r>
-      <w:r>
-        <w:rPr>
-          <w:rFonts w:ascii="Times" w:hAnsi="Times"/>
-        </w:rPr>
-        <w:t>Time</w:t>
-      </w:r>
-    </w:p>
-    <w:p>
-      <w:pPr>
-        <w:jc w:val="both"/>
-        <w:rPr>
-          <w:rFonts w:ascii="Times" w:hAnsi="Times"/>
-        </w:rPr>
-      </w:pPr>
-      <w:r>
-        <w:rPr>
-          <w:rFonts w:ascii="Times" w:hAnsi="Times"/>
-        </w:rPr>
-        <w:tab/>
-        <w:t>-</w:t>
-      </w:r>
-      <w:r>
-        <w:rPr>
-          <w:rFonts w:ascii="Times" w:hAnsi="Times"/>
-        </w:rPr>
-        <w:tab/>
-      </w:r>
-      <w:r>
-        <w:rPr>
-          <w:rFonts w:ascii="Times" w:hAnsi="Times"/>
-        </w:rPr>
-        <w:t>Attention</w:t>
-      </w:r>
-    </w:p>
-    <w:p>
-      <w:pPr>
-        <w:jc w:val="both"/>
-        <w:rPr>
-          <w:rFonts w:ascii="Times" w:hAnsi="Times" w:cs="Times New Roman"/>
-        </w:rPr>
-      </w:pPr>
-      <w:r>
-        <w:rPr>
-          <w:rFonts w:ascii="Times" w:hAnsi="Times" w:cs="Times New Roman"/>
-        </w:rPr>
-        <w:t>What spectators lose to talk for shit is what actors gain to act like shit.</w:t>
-      </w:r>
-    </w:p>
-    <w:p>
-      <w:pPr>
-        <w:jc w:val="both"/>
-        <w:rPr>
-          <w:rFonts w:ascii="Times" w:hAnsi="Times"/>
-        </w:rPr>
-      </w:pPr>
-      <w:r>
-        <w:rPr>
-          <w:rFonts w:ascii="Times" w:hAnsi="Times"/>
-        </w:rPr>
-        <w:tab/>
-      </w:r>
-      <w:r>
-        <w:rPr>
-          <w:rFonts w:ascii="Times" w:hAnsi="Times"/>
-        </w:rPr>
-        <w:t>Eg,</w:t>
-      </w:r>
-      <w:r>
-        <w:rPr>
-          <w:rFonts w:ascii="Times" w:hAnsi="Times"/>
-        </w:rPr>
-        <w:t xml:space="preserve"> </w:t>
-      </w:r>
-      <w:r>
-        <w:rPr>
-          <w:rFonts w:ascii="Times" w:hAnsi="Times"/>
-        </w:rPr>
-        <w:t>_</w:t>
-      </w:r>
-      <w:r>
-        <w:rPr>
-          <w:rFonts w:ascii="Times" w:hAnsi="Times"/>
-        </w:rPr>
-        <w:t>Exemple</w:t>
-      </w:r>
-      <w:r>
-        <w:rPr>
-          <w:rFonts w:ascii="Times" w:hAnsi="Times"/>
-        </w:rPr>
-        <w:t>_</w:t>
-      </w:r>
-    </w:p>
-    <w:p>
-      <w:pPr>
-        <w:jc w:val="both"/>
-        <w:rPr>
-          <w:rFonts w:ascii="Times" w:hAnsi="Times"/>
-        </w:rPr>
-      </w:pPr>
-    </w:p>
-    <w:p>
-      <w:pPr>
-        <w:jc w:val="both"/>
-        <w:rPr>
-          <w:rFonts w:ascii="Times" w:hAnsi="Times" w:cs="Times New Roman"/>
-          <w:color w:val="F2F2F2" w:themeColor="background1" w:themeShade="F2"/>
-        </w:rPr>
-      </w:pPr>
-      <w:r>
-        <w:rPr>
-          <w:rFonts w:ascii="Times" w:hAnsi="Times" w:cs="Times New Roman"/>
-        </w:rPr>
-        <w:t xml:space="preserve">Talk </w:t>
-      </w:r>
-      <w:r>
-        <w:rPr>
-          <w:rFonts w:ascii="Times" w:hAnsi="Times" w:cs="Times New Roman"/>
-          <w:b/>
-        </w:rPr>
-        <w:t>less</w:t>
-      </w:r>
-      <w:r>
-        <w:rPr>
-          <w:rFonts w:ascii="Times" w:hAnsi="Times" w:cs="Times New Roman"/>
-        </w:rPr>
-        <w:t xml:space="preserve"> act more talk </w:t>
-      </w:r>
-      <w:r>
-        <w:rPr>
-          <w:rFonts w:ascii="Times" w:hAnsi="Times" w:cs="Times New Roman"/>
-          <w:b/>
-        </w:rPr>
-        <w:t>less</w:t>
-      </w:r>
-      <w:r>
-        <w:rPr>
-          <w:rFonts w:ascii="Times" w:hAnsi="Times" w:cs="Times New Roman"/>
-        </w:rPr>
-        <w:t xml:space="preserve"> act more talk less act more talk less act more talk less act more talk less act more talk less act more talk less act more.</w:t>
-      </w:r>
-      <w:r>
-        <w:rPr>
-          <w:rFonts w:ascii="Times" w:hAnsi="Times" w:cs="Times New Roman"/>
-          <w:color w:val="F2F2F2" w:themeColor="background1" w:themeShade="F2"/>
-        </w:rPr>
-        <w:t xml:space="preserve"> </w:t>
-      </w:r>
-      <w:r>
-        <w:rPr>
-          <w:rFonts w:ascii="Helvetica" w:hAnsi="Helvetica" w:cs="Times New Roman"/>
-          <w:color w:val="F2F2F2" w:themeColor="background1" w:themeShade="F2"/>
+          <w:rFonts w:ascii="Helvetica Neue" w:hAnsi="Helvetica Neue" w:cs="Times New Roman"/>
+          <w:color w:val="E6E6E6"/>
           <w:sz w:val="16"/>
           <w:szCs w:val="16"/>
         </w:rPr>
@@ -1400,16 +1066,16 @@
     </w:p>
     <w:p>
       <w:pPr>
-        <w:jc w:val="both"/>
-        <w:rPr>
-          <w:rFonts w:ascii="Times" w:hAnsi="Times"/>
-          <w:sz w:val="22"/>
-          <w:szCs w:val="22"/>
-        </w:rPr>
-      </w:pPr>
-    </w:p>
-    <w:p>
-      <w:pPr>
+        <w:spacing w:line="0" w:lineRule="atLeast"/>
+        <w:jc w:val="both"/>
+        <w:rPr>
+          <w:rFonts w:ascii="Times" w:hAnsi="Times"/>
+        </w:rPr>
+      </w:pPr>
+    </w:p>
+    <w:p>
+      <w:pPr>
+        <w:spacing w:line="0" w:lineRule="atLeast"/>
         <w:rPr>
           <w:rFonts w:ascii="Menlo Regular" w:hAnsi="Menlo Regular" w:cs="Menlo Regular"/>
           <w:sz w:val="20"/>
@@ -1430,7 +1096,1433 @@
           <w:sz w:val="20"/>
           <w:szCs w:val="20"/>
         </w:rPr>
-        <w:t>infinisubhe</w:t>
+        <w:t>infinisubheds</w:t>
+      </w:r>
+      <w:r>
+        <w:rPr>
+          <w:rFonts w:ascii="Menlo Regular" w:hAnsi="Menlo Regular" w:cs="Menlo Regular"/>
+          <w:sz w:val="20"/>
+          <w:szCs w:val="20"/>
+        </w:rPr>
+        <w:t>, on spécifie un plan en amont – pour les traiter ensuite – tel que :</w:t>
+      </w:r>
+    </w:p>
+    <w:p>
+      <w:pPr>
+        <w:spacing w:line="0" w:lineRule="atLeast"/>
+        <w:rPr>
+          <w:rFonts w:ascii="Menlo Regular" w:hAnsi="Menlo Regular" w:cs="Menlo Regular"/>
+          <w:sz w:val="20"/>
+          <w:szCs w:val="20"/>
+        </w:rPr>
+      </w:pPr>
+    </w:p>
+    <w:p>
+      <w:pPr>
+        <w:spacing w:line="0" w:lineRule="atLeast"/>
+        <w:rPr>
+          <w:rFonts w:ascii="Times" w:hAnsi="Times" w:cs="Menlo Regular"/>
+        </w:rPr>
+      </w:pPr>
+      <w:r>
+        <w:rPr>
+          <w:rFonts w:ascii="Menlo Regular" w:hAnsi="Menlo Regular" w:cs="Menlo Regular"/>
+          <w:sz w:val="20"/>
+          <w:szCs w:val="20"/>
+        </w:rPr>
+        <w:t>&gt;</w:t>
+      </w:r>
+      <w:r>
+        <w:rPr>
+          <w:rFonts w:ascii="Helvetica" w:hAnsi="Helvetica" w:cs="Times New Roman"/>
+          <w:b/>
+          <w:sz w:val="22"/>
+          <w:szCs w:val="22"/>
+        </w:rPr>
+        <w:tab/>
+      </w:r>
+      <w:r>
+        <w:rPr>
+          <w:rFonts w:ascii="Times" w:hAnsi="Times" w:cs="Menlo Regular"/>
+          <w:b/>
+        </w:rPr>
+        <w:t>_Subsubsubhed_ —</w:t>
+      </w:r>
+      <w:r>
+        <w:rPr>
+          <w:rFonts w:ascii="Times" w:hAnsi="Times" w:cs="Menlo Regular"/>
+        </w:rPr>
+        <w:t xml:space="preserve"> _Paragraph_</w:t>
+      </w:r>
+    </w:p>
+    <w:p>
+      <w:pPr>
+        <w:spacing w:line="0" w:lineRule="atLeast"/>
+        <w:rPr>
+          <w:rFonts w:ascii="Times" w:hAnsi="Times" w:cs="Menlo Regular"/>
+        </w:rPr>
+      </w:pPr>
+      <w:r>
+        <w:rPr>
+          <w:rFonts w:ascii="Menlo Regular" w:hAnsi="Menlo Regular" w:cs="Menlo Regular"/>
+          <w:sz w:val="20"/>
+          <w:szCs w:val="20"/>
+        </w:rPr>
+        <w:t>&gt;</w:t>
+      </w:r>
+      <w:r>
+        <w:rPr>
+          <w:rFonts w:ascii="Times" w:hAnsi="Times" w:cs="Menlo Regular"/>
+        </w:rPr>
+        <w:tab/>
+      </w:r>
+      <w:r>
+        <w:rPr>
+          <w:rFonts w:ascii="Times" w:hAnsi="Times" w:cs="Menlo Regular"/>
+        </w:rPr>
+        <w:t>-</w:t>
+      </w:r>
+      <w:r>
+        <w:rPr>
+          <w:rFonts w:ascii="Times" w:hAnsi="Times" w:cs="Menlo Regular"/>
+        </w:rPr>
+        <w:tab/>
+      </w:r>
+      <w:r>
+        <w:rPr>
+          <w:rFonts w:ascii="Times" w:hAnsi="Times" w:cs="Menlo Regular"/>
+          <w:b/>
+        </w:rPr>
+        <w:t>_Subsubsub-subhed_</w:t>
+      </w:r>
+    </w:p>
+    <w:p>
+      <w:pPr>
+        <w:spacing w:line="0" w:lineRule="atLeast"/>
+        <w:rPr>
+          <w:rFonts w:ascii="Times" w:hAnsi="Times" w:cs="Menlo Regular"/>
+        </w:rPr>
+      </w:pPr>
+      <w:r>
+        <w:rPr>
+          <w:rFonts w:ascii="Menlo Regular" w:hAnsi="Menlo Regular" w:cs="Menlo Regular"/>
+          <w:sz w:val="20"/>
+          <w:szCs w:val="20"/>
+        </w:rPr>
+        <w:t>&gt;</w:t>
+      </w:r>
+      <w:r>
+        <w:rPr>
+          <w:rFonts w:ascii="Times" w:hAnsi="Times" w:cs="Menlo Regular"/>
+        </w:rPr>
+        <w:tab/>
+      </w:r>
+      <w:r>
+        <w:rPr>
+          <w:rFonts w:ascii="Times" w:hAnsi="Times" w:cs="Menlo Regular"/>
+        </w:rPr>
+        <w:t>-</w:t>
+      </w:r>
+      <w:r>
+        <w:rPr>
+          <w:rFonts w:ascii="Times" w:hAnsi="Times" w:cs="Menlo Regular"/>
+        </w:rPr>
+        <w:tab/>
+      </w:r>
+      <w:r>
+        <w:rPr>
+          <w:rFonts w:ascii="Times" w:hAnsi="Times" w:cs="Menlo Regular"/>
+          <w:b/>
+        </w:rPr>
+        <w:t>_Sub-subsubsubhed_</w:t>
+      </w:r>
+    </w:p>
+    <w:p>
+      <w:pPr>
+        <w:spacing w:line="0" w:lineRule="atLeast"/>
+        <w:rPr>
+          <w:rFonts w:ascii="Menlo Regular" w:hAnsi="Menlo Regular" w:cs="Menlo Regular"/>
+          <w:sz w:val="20"/>
+          <w:szCs w:val="20"/>
+        </w:rPr>
+      </w:pPr>
+    </w:p>
+    <w:p>
+      <w:pPr>
+        <w:spacing w:line="0" w:lineRule="atLeast"/>
+        <w:rPr>
+          <w:rFonts w:ascii="Menlo Regular" w:hAnsi="Menlo Regular" w:cs="Menlo Regular"/>
+          <w:sz w:val="20"/>
+          <w:szCs w:val="20"/>
+        </w:rPr>
+      </w:pPr>
+      <w:r>
+        <w:rPr>
+          <w:rFonts w:ascii="Menlo Regular" w:hAnsi="Menlo Regular" w:cs="Menlo Regular"/>
+          <w:sz w:val="20"/>
+          <w:szCs w:val="20"/>
+        </w:rPr>
+        <w:t xml:space="preserve">Puis, si un point du plan est trop long pour ou incompatible avec une forme de définition, on le traite en </w:t>
+      </w:r>
+      <w:r>
+        <w:rPr>
+          <w:rFonts w:ascii="Menlo Bold" w:hAnsi="Menlo Bold" w:cs="Menlo Bold"/>
+          <w:b/>
+          <w:sz w:val="20"/>
+          <w:szCs w:val="20"/>
+        </w:rPr>
+        <w:t>subsubsubhead</w:t>
+      </w:r>
+      <w:r>
+        <w:rPr>
+          <w:rFonts w:ascii="Menlo Regular" w:hAnsi="Menlo Regular" w:cs="Menlo Regular"/>
+          <w:sz w:val="20"/>
+          <w:szCs w:val="20"/>
+        </w:rPr>
+        <w:t>.</w:t>
+      </w:r>
+    </w:p>
+    <w:p>
+      <w:pPr>
+        <w:pBdr>
+          <w:bottom w:val="single" w:sz="6" w:space="1" w:color="auto"/>
+        </w:pBdr>
+        <w:spacing w:line="0" w:lineRule="atLeast"/>
+        <w:jc w:val="both"/>
+        <w:rPr>
+          <w:rFonts w:ascii="Times" w:hAnsi="Times"/>
+        </w:rPr>
+      </w:pPr>
+    </w:p>
+    <w:p>
+      <w:pPr>
+        <w:spacing w:line="0" w:lineRule="atLeast"/>
+        <w:rPr>
+          <w:rFonts w:ascii="Helvetica" w:hAnsi="Helvetica" w:cs="Times New Roman"/>
+          <w:sz w:val="16"/>
+          <w:szCs w:val="16"/>
+        </w:rPr>
+      </w:pPr>
+    </w:p>
+    <w:p>
+      <w:pPr>
+        <w:spacing w:line="0" w:lineRule="atLeast"/>
+        <w:rPr>
+          <w:rFonts w:ascii="Helvetica" w:hAnsi="Helvetica" w:cs="Times New Roman"/>
+          <w:sz w:val="16"/>
+          <w:szCs w:val="16"/>
+        </w:rPr>
+      </w:pPr>
+      <w:r>
+        <w:rPr>
+          <w:rFonts w:ascii="Helvetica" w:hAnsi="Helvetica" w:cs="Times New Roman"/>
+          <w:sz w:val="16"/>
+          <w:szCs w:val="16"/>
+        </w:rPr>
+        <w:t>1</w:t>
+      </w:r>
+      <w:r>
+        <w:rPr>
+          <w:rFonts w:ascii="Helvetica" w:hAnsi="Helvetica" w:cs="Times New Roman"/>
+          <w:sz w:val="16"/>
+          <w:szCs w:val="16"/>
+        </w:rPr>
+        <w:tab/>
+      </w:r>
+      <w:r>
+        <w:rPr>
+          <w:rFonts w:ascii="Helvetica" w:hAnsi="Helvetica" w:cs="Times New Roman"/>
+          <w:sz w:val="16"/>
+          <w:szCs w:val="16"/>
+        </w:rPr>
+        <w:t>The original</w:t>
+      </w:r>
+      <w:r>
+        <w:rPr>
+          <w:rFonts w:ascii="Helvetica" w:hAnsi="Helvetica" w:cs="Times New Roman"/>
+          <w:sz w:val="16"/>
+          <w:szCs w:val="16"/>
+        </w:rPr>
+        <w:t xml:space="preserve">, the </w:t>
+      </w:r>
+      <w:r>
+        <w:rPr>
+          <w:rFonts w:ascii="Helvetica" w:hAnsi="Helvetica" w:cs="Times New Roman"/>
+          <w:sz w:val="16"/>
+          <w:szCs w:val="16"/>
+        </w:rPr>
+        <w:t>first</w:t>
+      </w:r>
+      <w:r>
+        <w:rPr>
+          <w:rFonts w:ascii="Helvetica" w:hAnsi="Helvetica" w:cs="Times New Roman"/>
+          <w:sz w:val="16"/>
+          <w:szCs w:val="16"/>
+        </w:rPr>
+        <w:t>, the</w:t>
+      </w:r>
+      <w:r>
+        <w:rPr>
+          <w:rFonts w:ascii="Helvetica" w:hAnsi="Helvetica" w:cs="Times New Roman"/>
+          <w:sz w:val="16"/>
+          <w:szCs w:val="16"/>
+        </w:rPr>
+        <w:t xml:space="preserve"> classic</w:t>
+      </w:r>
+      <w:r>
+        <w:rPr>
+          <w:rFonts w:ascii="Helvetica" w:hAnsi="Helvetica" w:cs="Times New Roman"/>
+          <w:sz w:val="16"/>
+          <w:szCs w:val="16"/>
+        </w:rPr>
+        <w:t>.</w:t>
+      </w:r>
+    </w:p>
+    <w:p>
+      <w:pPr>
+        <w:spacing w:line="0" w:lineRule="atLeast"/>
+        <w:rPr>
+          <w:rFonts w:ascii="Helvetica" w:hAnsi="Helvetica" w:cs="Times New Roman"/>
+          <w:sz w:val="16"/>
+          <w:szCs w:val="16"/>
+        </w:rPr>
+      </w:pPr>
+      <w:r>
+        <w:rPr>
+          <w:rFonts w:ascii="Helvetica" w:hAnsi="Helvetica" w:cs="Times New Roman"/>
+          <w:sz w:val="16"/>
+          <w:szCs w:val="16"/>
+        </w:rPr>
+        <w:t>2</w:t>
+      </w:r>
+      <w:r>
+        <w:rPr>
+          <w:rFonts w:ascii="Helvetica" w:hAnsi="Helvetica" w:cs="Times New Roman"/>
+          <w:sz w:val="16"/>
+          <w:szCs w:val="16"/>
+        </w:rPr>
+        <w:tab/>
+        <w:t>Built by KVPB.</w:t>
+      </w:r>
+    </w:p>
+    <w:p>
+      <w:pPr>
+        <w:spacing w:line="0" w:lineRule="atLeast"/>
+        <w:jc w:val="both"/>
+        <w:rPr>
+          <w:rFonts w:ascii="Helvetica" w:hAnsi="Helvetica"/>
+        </w:rPr>
+      </w:pPr>
+      <w:r>
+        <w:rPr>
+          <w:rFonts w:ascii="Helvetica" w:hAnsi="Helvetica"/>
+        </w:rPr>
+        <w:br w:type="page"/>
+      </w:r>
+    </w:p>
+    <w:p>
+      <w:pPr>
+        <w:spacing w:line="0" w:lineRule="atLeast"/>
+        <w:rPr>
+          <w:rFonts w:ascii="Helvetica" w:hAnsi="Helvetica" w:cs="Times New Roman"/>
+          <w:sz w:val="22"/>
+          <w:szCs w:val="22"/>
+        </w:rPr>
+      </w:pPr>
+      <w:r>
+        <w:rPr>
+          <w:rFonts w:ascii="Helvetica" w:hAnsi="Helvetica" w:cs="Times New Roman"/>
+          <w:sz w:val="22"/>
+          <w:szCs w:val="22"/>
+        </w:rPr>
+        <w:lastRenderedPageBreak/>
+        <w:t>_</w:t>
+      </w:r>
+      <w:r>
+        <w:rPr>
+          <w:rFonts w:ascii="Helvetica" w:hAnsi="Helvetica" w:cs="Times New Roman"/>
+          <w:sz w:val="22"/>
+          <w:szCs w:val="22"/>
+        </w:rPr>
+        <w:t>Header</w:t>
+      </w:r>
+      <w:r>
+        <w:rPr>
+          <w:rFonts w:ascii="Helvetica" w:hAnsi="Helvetica" w:cs="Times New Roman"/>
+          <w:sz w:val="22"/>
+          <w:szCs w:val="22"/>
+        </w:rPr>
+        <w:t>_</w:t>
+      </w:r>
+    </w:p>
+    <w:p>
+      <w:pPr>
+        <w:spacing w:line="0" w:lineRule="atLeast"/>
+        <w:rPr>
+          <w:rFonts w:ascii="Helvetica" w:hAnsi="Helvetica" w:cs="Times New Roman"/>
+          <w:sz w:val="22"/>
+          <w:szCs w:val="22"/>
+        </w:rPr>
+      </w:pPr>
+    </w:p>
+    <w:p>
+      <w:pPr>
+        <w:spacing w:line="0" w:lineRule="atLeast"/>
+        <w:jc w:val="center"/>
+        <w:rPr>
+          <w:rFonts w:ascii="Helvetica" w:hAnsi="Helvetica"/>
+          <w:sz w:val="22"/>
+          <w:szCs w:val="22"/>
+        </w:rPr>
+      </w:pPr>
+      <w:r>
+        <w:rPr>
+          <w:rFonts w:ascii="Helvetica" w:hAnsi="Helvetica" w:cs="Times New Roman"/>
+          <w:b/>
+          <w:sz w:val="22"/>
+          <w:szCs w:val="22"/>
+        </w:rPr>
+        <w:t>_</w:t>
+      </w:r>
+      <w:r>
+        <w:rPr>
+          <w:rFonts w:ascii="Helvetica" w:hAnsi="Helvetica" w:cs="Times New Roman"/>
+          <w:b/>
+          <w:sz w:val="22"/>
+          <w:szCs w:val="22"/>
+        </w:rPr>
+        <w:t>Kicker</w:t>
+      </w:r>
+      <w:r>
+        <w:rPr>
+          <w:rFonts w:ascii="Helvetica" w:hAnsi="Helvetica" w:cs="Times New Roman"/>
+          <w:b/>
+          <w:sz w:val="22"/>
+          <w:szCs w:val="22"/>
+        </w:rPr>
+        <w:t>_</w:t>
+      </w:r>
+    </w:p>
+    <w:p>
+      <w:pPr>
+        <w:spacing w:line="0" w:lineRule="atLeast"/>
+        <w:jc w:val="both"/>
+        <w:rPr>
+          <w:rFonts w:ascii="Times" w:hAnsi="Times"/>
+        </w:rPr>
+      </w:pPr>
+    </w:p>
+    <w:p>
+      <w:pPr>
+        <w:spacing w:line="0" w:lineRule="atLeast"/>
+        <w:jc w:val="right"/>
+        <w:rPr>
+          <w:rFonts w:ascii="Helvetica" w:hAnsi="Helvetica"/>
+          <w:sz w:val="22"/>
+          <w:szCs w:val="22"/>
+        </w:rPr>
+      </w:pPr>
+      <w:r>
+        <w:rPr>
+          <w:rFonts w:ascii="Helvetica" w:hAnsi="Helvetica" w:cs="Times New Roman"/>
+          <w:b/>
+          <w:sz w:val="22"/>
+          <w:szCs w:val="22"/>
+        </w:rPr>
+        <w:t>_</w:t>
+      </w:r>
+      <w:r>
+        <w:rPr>
+          <w:rFonts w:ascii="Helvetica" w:hAnsi="Helvetica" w:cs="Times New Roman"/>
+          <w:b/>
+          <w:sz w:val="22"/>
+          <w:szCs w:val="22"/>
+        </w:rPr>
+        <w:t>Hed</w:t>
+      </w:r>
+      <w:r>
+        <w:rPr>
+          <w:rFonts w:ascii="Helvetica" w:hAnsi="Helvetica" w:cs="Times New Roman"/>
+          <w:b/>
+          <w:sz w:val="22"/>
+          <w:szCs w:val="22"/>
+        </w:rPr>
+        <w:t>_</w:t>
+      </w:r>
+    </w:p>
+    <w:p>
+      <w:pPr>
+        <w:spacing w:line="0" w:lineRule="atLeast"/>
+        <w:jc w:val="both"/>
+        <w:rPr>
+          <w:rFonts w:ascii="Times" w:hAnsi="Times"/>
+        </w:rPr>
+      </w:pPr>
+    </w:p>
+    <w:p>
+      <w:pPr>
+        <w:spacing w:line="0" w:lineRule="atLeast"/>
+        <w:rPr>
+          <w:rFonts w:ascii="Helvetica" w:hAnsi="Helvetica"/>
+          <w:sz w:val="22"/>
+          <w:szCs w:val="22"/>
+        </w:rPr>
+      </w:pPr>
+      <w:r>
+        <w:rPr>
+          <w:rFonts w:ascii="Helvetica" w:hAnsi="Helvetica" w:cs="Times New Roman"/>
+          <w:b/>
+          <w:sz w:val="22"/>
+          <w:szCs w:val="22"/>
+        </w:rPr>
+        <w:t>_</w:t>
+      </w:r>
+      <w:r>
+        <w:rPr>
+          <w:rFonts w:ascii="Helvetica" w:hAnsi="Helvetica" w:cs="Times New Roman"/>
+          <w:b/>
+          <w:sz w:val="22"/>
+          <w:szCs w:val="22"/>
+        </w:rPr>
+        <w:t>Subhe</w:t>
+      </w:r>
+      <w:r>
+        <w:rPr>
+          <w:rFonts w:ascii="Helvetica" w:hAnsi="Helvetica" w:cs="Times New Roman"/>
+          <w:b/>
+          <w:sz w:val="22"/>
+          <w:szCs w:val="22"/>
+        </w:rPr>
+        <w:t>d</w:t>
+      </w:r>
+      <w:r>
+        <w:rPr>
+          <w:rFonts w:ascii="Helvetica" w:hAnsi="Helvetica" w:cs="Times New Roman"/>
+          <w:b/>
+          <w:sz w:val="22"/>
+          <w:szCs w:val="22"/>
+        </w:rPr>
+        <w:t>_</w:t>
+      </w:r>
+    </w:p>
+    <w:p>
+      <w:pPr>
+        <w:spacing w:line="0" w:lineRule="atLeast"/>
+        <w:jc w:val="both"/>
+        <w:rPr>
+          <w:rFonts w:ascii="Times" w:hAnsi="Times"/>
+        </w:rPr>
+      </w:pPr>
+    </w:p>
+    <w:p>
+      <w:pPr>
+        <w:spacing w:line="0" w:lineRule="atLeast"/>
+        <w:jc w:val="both"/>
+        <w:rPr>
+          <w:rFonts w:ascii="Times" w:hAnsi="Times" w:cs="Times New Roman"/>
+          <w:color w:val="F2F2F2" w:themeColor="background1" w:themeShade="F2"/>
+        </w:rPr>
+      </w:pPr>
+      <w:r>
+        <w:rPr>
+          <w:rFonts w:ascii="Times" w:hAnsi="Times" w:cs="Times New Roman"/>
+          <w:b/>
+        </w:rPr>
+        <w:t>Actions</w:t>
+      </w:r>
+      <w:r>
+        <w:rPr>
+          <w:rFonts w:ascii="Times" w:hAnsi="Times" w:cs="Times New Roman"/>
+        </w:rPr>
+        <w:t xml:space="preserve"> </w:t>
+      </w:r>
+      <w:r>
+        <w:rPr>
+          <w:rFonts w:ascii="Times" w:hAnsi="Times" w:cs="Times New Roman"/>
+        </w:rPr>
+        <w:t>speak</w:t>
+      </w:r>
+      <w:r>
+        <w:rPr>
+          <w:rFonts w:ascii="Times" w:hAnsi="Times" w:cs="Times New Roman"/>
+        </w:rPr>
+        <w:t xml:space="preserve"> </w:t>
+      </w:r>
+      <w:r>
+        <w:rPr>
+          <w:rFonts w:ascii="Times" w:hAnsi="Times" w:cs="Times New Roman"/>
+          <w:b/>
+        </w:rPr>
+        <w:t>louder</w:t>
+      </w:r>
+      <w:r>
+        <w:rPr>
+          <w:rFonts w:ascii="Times" w:hAnsi="Times" w:cs="Times New Roman"/>
+        </w:rPr>
+        <w:t xml:space="preserve"> </w:t>
+      </w:r>
+      <w:r>
+        <w:rPr>
+          <w:rFonts w:ascii="Times" w:hAnsi="Times" w:cs="Times New Roman"/>
+        </w:rPr>
+        <w:t xml:space="preserve">than </w:t>
+      </w:r>
+      <w:r>
+        <w:rPr>
+          <w:rFonts w:ascii="Times" w:hAnsi="Times" w:cs="Times New Roman"/>
+          <w:u w:val="single"/>
+        </w:rPr>
+        <w:t>words</w:t>
+      </w:r>
+      <w:r>
+        <w:rPr>
+          <w:rFonts w:ascii="Times" w:hAnsi="Times" w:cs="Times New Roman"/>
+        </w:rPr>
+        <w:t xml:space="preserve"> (</w:t>
+      </w:r>
+      <w:r>
+        <w:rPr>
+          <w:rFonts w:ascii="Times" w:hAnsi="Times" w:cs="Times New Roman"/>
+        </w:rPr>
+        <w:t>_</w:t>
+      </w:r>
+      <w:r>
+        <w:rPr>
+          <w:rFonts w:ascii="Times" w:hAnsi="Times" w:cs="Times"/>
+        </w:rPr>
+        <w:t>de</w:t>
+      </w:r>
+      <w:r>
+        <w:rPr>
+          <w:rFonts w:ascii="Times" w:hAnsi="Times" w:cs="Times"/>
+        </w:rPr>
+        <w:t>finition</w:t>
+      </w:r>
+      <w:r>
+        <w:rPr>
+          <w:rFonts w:ascii="Times" w:hAnsi="Times" w:cs="Times"/>
+        </w:rPr>
+        <w:t>_</w:t>
+      </w:r>
+      <w:r>
+        <w:rPr>
+          <w:rFonts w:ascii="Times" w:hAnsi="Times" w:cs="Times New Roman"/>
+        </w:rPr>
+        <w:t>)</w:t>
+      </w:r>
+      <w:r>
+        <w:rPr>
+          <w:rFonts w:ascii="Times" w:hAnsi="Times" w:cs="Times New Roman"/>
+        </w:rPr>
+        <w:t>.</w:t>
+      </w:r>
+      <w:r>
+        <w:rPr>
+          <w:rFonts w:ascii="Times" w:hAnsi="Times" w:cs="Times New Roman"/>
+          <w:color w:val="F2F2F2" w:themeColor="background1" w:themeShade="F2"/>
+        </w:rPr>
+        <w:t xml:space="preserve"> </w:t>
+      </w:r>
+      <w:r>
+        <w:rPr>
+          <w:rFonts w:ascii="Helvetica Neue" w:hAnsi="Helvetica Neue" w:cs="Times New Roman"/>
+          <w:color w:val="E6E6E6"/>
+          <w:sz w:val="16"/>
+          <w:szCs w:val="16"/>
+        </w:rPr>
+        <w:t>LEDE</w:t>
+      </w:r>
+    </w:p>
+    <w:p>
+      <w:pPr>
+        <w:spacing w:line="0" w:lineRule="atLeast"/>
+        <w:jc w:val="both"/>
+        <w:rPr>
+          <w:rFonts w:ascii="Times" w:hAnsi="Times"/>
+        </w:rPr>
+      </w:pPr>
+    </w:p>
+    <w:p>
+      <w:pPr>
+        <w:spacing w:line="0" w:lineRule="atLeast"/>
+        <w:jc w:val="both"/>
+        <w:rPr>
+          <w:rFonts w:ascii="Times" w:hAnsi="Times" w:cs="Times New Roman"/>
+          <w:color w:val="F2F2F2" w:themeColor="background1" w:themeShade="F2"/>
+        </w:rPr>
+      </w:pPr>
+      <w:r>
+        <w:rPr>
+          <w:rFonts w:ascii="Times" w:hAnsi="Times" w:cs="Times"/>
+        </w:rPr>
+        <w:tab/>
+      </w:r>
+      <w:r>
+        <w:rPr>
+          <w:rFonts w:ascii="Times" w:hAnsi="Times" w:cs="Times"/>
+          <w:u w:val="single"/>
+        </w:rPr>
+        <w:t>_</w:t>
+      </w:r>
+      <w:r>
+        <w:rPr>
+          <w:rFonts w:ascii="Times" w:hAnsi="Times" w:cs="Times"/>
+          <w:u w:val="single"/>
+        </w:rPr>
+        <w:t>Term</w:t>
+      </w:r>
+      <w:r>
+        <w:rPr>
+          <w:rFonts w:ascii="Times" w:hAnsi="Times" w:cs="Times"/>
+          <w:u w:val="single"/>
+        </w:rPr>
+        <w:t>_</w:t>
+      </w:r>
+      <w:r>
+        <w:rPr>
+          <w:rFonts w:ascii="Times" w:hAnsi="Times" w:cs="Times"/>
+        </w:rPr>
+        <w:t xml:space="preserve"> : </w:t>
+      </w:r>
+      <w:r>
+        <w:rPr>
+          <w:rFonts w:ascii="Times" w:hAnsi="Times" w:cs="Times"/>
+        </w:rPr>
+        <w:t>_</w:t>
+      </w:r>
+      <w:r>
+        <w:rPr>
+          <w:rFonts w:ascii="Times" w:hAnsi="Times" w:cs="Times"/>
+        </w:rPr>
+        <w:t>De</w:t>
+      </w:r>
+      <w:r>
+        <w:rPr>
+          <w:rFonts w:ascii="Times" w:hAnsi="Times" w:cs="Times"/>
+        </w:rPr>
+        <w:t>finition</w:t>
+      </w:r>
+      <w:r>
+        <w:rPr>
+          <w:rFonts w:ascii="Times" w:hAnsi="Times" w:cs="Times"/>
+        </w:rPr>
+        <w:t>_</w:t>
+      </w:r>
+      <w:r>
+        <w:rPr>
+          <w:rFonts w:ascii="Times" w:hAnsi="Times" w:cs="Times New Roman"/>
+          <w:color w:val="F2F2F2" w:themeColor="background1" w:themeShade="F2"/>
+        </w:rPr>
+        <w:t xml:space="preserve"> </w:t>
+      </w:r>
+      <w:r>
+        <w:rPr>
+          <w:rFonts w:ascii="Helvetica Neue" w:hAnsi="Helvetica Neue" w:cs="Times New Roman"/>
+          <w:color w:val="E6E6E6"/>
+          <w:sz w:val="16"/>
+          <w:szCs w:val="16"/>
+        </w:rPr>
+        <w:t>BILLBOARD</w:t>
+      </w:r>
+    </w:p>
+    <w:p>
+      <w:pPr>
+        <w:spacing w:line="0" w:lineRule="atLeast"/>
+        <w:jc w:val="both"/>
+        <w:rPr>
+          <w:rFonts w:ascii="Times" w:hAnsi="Times"/>
+        </w:rPr>
+      </w:pPr>
+    </w:p>
+    <w:p>
+      <w:pPr>
+        <w:spacing w:line="0" w:lineRule="atLeast"/>
+        <w:jc w:val="both"/>
+        <w:rPr>
+          <w:rFonts w:ascii="Helvetica" w:hAnsi="Helvetica" w:cs="Times New Roman"/>
+          <w:color w:val="F2F2F2" w:themeColor="background1" w:themeShade="F2"/>
+        </w:rPr>
+      </w:pPr>
+      <w:r>
+        <w:rPr>
+          <w:rFonts w:ascii="Times" w:hAnsi="Times" w:cs="Times New Roman"/>
+        </w:rPr>
+        <w:t>Talk</w:t>
+      </w:r>
+      <w:r>
+        <w:rPr>
+          <w:rFonts w:ascii="Times" w:hAnsi="Times" w:cs="Times New Roman"/>
+        </w:rPr>
+        <w:t xml:space="preserve"> </w:t>
+      </w:r>
+      <w:r>
+        <w:rPr>
+          <w:rFonts w:ascii="Times" w:hAnsi="Times" w:cs="Times New Roman"/>
+          <w:b/>
+        </w:rPr>
+        <w:t>less</w:t>
+      </w:r>
+      <w:r>
+        <w:rPr>
+          <w:rFonts w:ascii="Times" w:hAnsi="Times" w:cs="Times New Roman"/>
+        </w:rPr>
+        <w:t xml:space="preserve"> </w:t>
+      </w:r>
+      <w:r>
+        <w:rPr>
+          <w:rFonts w:ascii="Times" w:hAnsi="Times" w:cs="Times New Roman"/>
+        </w:rPr>
+        <w:t>act</w:t>
+      </w:r>
+      <w:r>
+        <w:rPr>
+          <w:rFonts w:ascii="Times" w:hAnsi="Times" w:cs="Times New Roman"/>
+        </w:rPr>
+        <w:t xml:space="preserve"> </w:t>
+      </w:r>
+      <w:r>
+        <w:rPr>
+          <w:rFonts w:ascii="Times" w:hAnsi="Times" w:cs="Times New Roman"/>
+        </w:rPr>
+        <w:t>more talk</w:t>
+      </w:r>
+      <w:r>
+        <w:rPr>
+          <w:rFonts w:ascii="Times" w:hAnsi="Times" w:cs="Times New Roman"/>
+        </w:rPr>
+        <w:t xml:space="preserve"> </w:t>
+      </w:r>
+      <w:r>
+        <w:rPr>
+          <w:rFonts w:ascii="Times" w:hAnsi="Times" w:cs="Times New Roman"/>
+          <w:b/>
+        </w:rPr>
+        <w:t>less</w:t>
+      </w:r>
+      <w:r>
+        <w:rPr>
+          <w:rFonts w:ascii="Times" w:hAnsi="Times" w:cs="Times New Roman"/>
+        </w:rPr>
+        <w:t xml:space="preserve"> </w:t>
+      </w:r>
+      <w:r>
+        <w:rPr>
+          <w:rFonts w:ascii="Times" w:hAnsi="Times" w:cs="Times New Roman"/>
+        </w:rPr>
+        <w:t>act more</w:t>
+      </w:r>
+      <w:r>
+        <w:rPr>
+          <w:rFonts w:ascii="Times" w:hAnsi="Times" w:cs="Times New Roman"/>
+        </w:rPr>
+        <w:t xml:space="preserve"> </w:t>
+      </w:r>
+      <w:r>
+        <w:rPr>
+          <w:rFonts w:ascii="Times" w:hAnsi="Times" w:cs="Times New Roman"/>
+        </w:rPr>
+        <w:t>talk less act more</w:t>
+      </w:r>
+      <w:r>
+        <w:rPr>
+          <w:rFonts w:ascii="Times" w:hAnsi="Times" w:cs="Times New Roman"/>
+        </w:rPr>
+        <w:t xml:space="preserve"> </w:t>
+      </w:r>
+      <w:r>
+        <w:rPr>
+          <w:rFonts w:ascii="Times" w:hAnsi="Times" w:cs="Times New Roman"/>
+        </w:rPr>
+        <w:t>talk less act more talk less act more talk less act more talk less act more talk less act more.</w:t>
+      </w:r>
+      <w:r>
+        <w:rPr>
+          <w:rFonts w:ascii="Times" w:hAnsi="Times" w:cs="Times New Roman"/>
+          <w:color w:val="F2F2F2" w:themeColor="background1" w:themeShade="F2"/>
+        </w:rPr>
+        <w:t xml:space="preserve"> </w:t>
+      </w:r>
+      <w:r>
+        <w:rPr>
+          <w:rFonts w:ascii="Helvetica Neue" w:hAnsi="Helvetica Neue" w:cs="Times New Roman"/>
+          <w:color w:val="E6E6E6"/>
+          <w:sz w:val="16"/>
+          <w:szCs w:val="16"/>
+        </w:rPr>
+        <w:t>PARAGRAPH</w:t>
+      </w:r>
+    </w:p>
+    <w:p>
+      <w:pPr>
+        <w:spacing w:line="0" w:lineRule="atLeast"/>
+        <w:jc w:val="both"/>
+        <w:rPr>
+          <w:rFonts w:ascii="Times" w:hAnsi="Times"/>
+        </w:rPr>
+      </w:pPr>
+    </w:p>
+    <w:p>
+      <w:pPr>
+        <w:spacing w:line="0" w:lineRule="atLeast"/>
+        <w:jc w:val="both"/>
+        <w:rPr>
+          <w:rFonts w:ascii="Helvetica" w:hAnsi="Helvetica"/>
+          <w:sz w:val="22"/>
+          <w:szCs w:val="22"/>
+        </w:rPr>
+      </w:pPr>
+      <w:r>
+        <w:rPr>
+          <w:rFonts w:ascii="Helvetica" w:hAnsi="Helvetica" w:cs="Times New Roman"/>
+          <w:b/>
+          <w:sz w:val="22"/>
+          <w:szCs w:val="22"/>
+        </w:rPr>
+        <w:tab/>
+      </w:r>
+      <w:r>
+        <w:rPr>
+          <w:rFonts w:ascii="Helvetica" w:hAnsi="Helvetica" w:cs="Times New Roman"/>
+          <w:b/>
+          <w:sz w:val="22"/>
+          <w:szCs w:val="22"/>
+        </w:rPr>
+        <w:t>_</w:t>
+      </w:r>
+      <w:r>
+        <w:rPr>
+          <w:rFonts w:ascii="Helvetica" w:hAnsi="Helvetica" w:cs="Times New Roman"/>
+          <w:b/>
+          <w:sz w:val="22"/>
+          <w:szCs w:val="22"/>
+        </w:rPr>
+        <w:t>Subsubhe</w:t>
+      </w:r>
+      <w:r>
+        <w:rPr>
+          <w:rFonts w:ascii="Helvetica" w:hAnsi="Helvetica" w:cs="Times New Roman"/>
+          <w:b/>
+          <w:sz w:val="22"/>
+          <w:szCs w:val="22"/>
+        </w:rPr>
+        <w:t>d</w:t>
+      </w:r>
+      <w:r>
+        <w:rPr>
+          <w:rFonts w:ascii="Helvetica" w:hAnsi="Helvetica" w:cs="Times New Roman"/>
+          <w:b/>
+          <w:sz w:val="22"/>
+          <w:szCs w:val="22"/>
+        </w:rPr>
+        <w:t>_</w:t>
+      </w:r>
+    </w:p>
+    <w:p>
+      <w:pPr>
+        <w:spacing w:line="0" w:lineRule="atLeast"/>
+        <w:jc w:val="both"/>
+        <w:rPr>
+          <w:rFonts w:ascii="Times" w:hAnsi="Times"/>
+        </w:rPr>
+      </w:pPr>
+    </w:p>
+    <w:p>
+      <w:pPr>
+        <w:spacing w:line="0" w:lineRule="atLeast"/>
+        <w:jc w:val="both"/>
+        <w:rPr>
+          <w:rFonts w:ascii="Helvetica" w:hAnsi="Helvetica" w:cs="Times New Roman"/>
+        </w:rPr>
+      </w:pPr>
+      <w:r>
+        <w:rPr>
+          <w:rFonts w:ascii="Helvetica" w:hAnsi="Helvetica" w:cs="Times New Roman"/>
+          <w:b/>
+          <w:sz w:val="22"/>
+          <w:szCs w:val="22"/>
+        </w:rPr>
+        <w:tab/>
+      </w:r>
+      <w:r>
+        <w:rPr>
+          <w:rFonts w:ascii="Helvetica" w:hAnsi="Helvetica" w:cs="Times New Roman"/>
+          <w:b/>
+          <w:sz w:val="22"/>
+          <w:szCs w:val="22"/>
+        </w:rPr>
+        <w:t>_</w:t>
+      </w:r>
+      <w:r>
+        <w:rPr>
+          <w:rFonts w:ascii="Helvetica" w:hAnsi="Helvetica" w:cs="Times New Roman"/>
+          <w:b/>
+          <w:sz w:val="22"/>
+          <w:szCs w:val="22"/>
+        </w:rPr>
+        <w:t>Subsubsubhe</w:t>
+      </w:r>
+      <w:r>
+        <w:rPr>
+          <w:rFonts w:ascii="Helvetica" w:hAnsi="Helvetica" w:cs="Times New Roman"/>
+          <w:b/>
+          <w:sz w:val="22"/>
+          <w:szCs w:val="22"/>
+        </w:rPr>
+        <w:t>d</w:t>
+      </w:r>
+      <w:r>
+        <w:rPr>
+          <w:rFonts w:ascii="Helvetica" w:hAnsi="Helvetica" w:cs="Times New Roman"/>
+          <w:b/>
+          <w:sz w:val="22"/>
+          <w:szCs w:val="22"/>
+        </w:rPr>
+        <w:t>_</w:t>
+      </w:r>
+      <w:r>
+        <w:rPr>
+          <w:rFonts w:ascii="Helvetica" w:hAnsi="Helvetica" w:cs="Times New Roman"/>
+          <w:b/>
+          <w:sz w:val="22"/>
+          <w:szCs w:val="22"/>
+        </w:rPr>
+        <w:t xml:space="preserve"> —</w:t>
+      </w:r>
+      <w:r>
+        <w:rPr>
+          <w:rFonts w:ascii="Times" w:hAnsi="Times" w:cs="Times New Roman"/>
+        </w:rPr>
+        <w:t xml:space="preserve"> </w:t>
+      </w:r>
+      <w:r>
+        <w:rPr>
+          <w:rFonts w:ascii="Times" w:hAnsi="Times" w:cs="Times New Roman"/>
+        </w:rPr>
+        <w:t xml:space="preserve">Actions </w:t>
+      </w:r>
+      <w:r>
+        <w:rPr>
+          <w:rFonts w:ascii="Times" w:hAnsi="Times" w:cs="Times New Roman"/>
+        </w:rPr>
+        <w:t xml:space="preserve">speak louder than words talk less act more actions </w:t>
+      </w:r>
+      <w:r>
+        <w:rPr>
+          <w:rFonts w:ascii="Times" w:hAnsi="Times" w:cs="Times New Roman"/>
+        </w:rPr>
+        <w:t>speak louder than words talk less act more actions speak louder than words.</w:t>
+      </w:r>
+    </w:p>
+    <w:p>
+      <w:pPr>
+        <w:spacing w:line="0" w:lineRule="atLeast"/>
+        <w:jc w:val="both"/>
+        <w:rPr>
+          <w:rFonts w:ascii="Helvetica" w:hAnsi="Helvetica" w:cs="Times New Roman"/>
+          <w:color w:val="F2F2F2" w:themeColor="background1" w:themeShade="F2"/>
+        </w:rPr>
+      </w:pPr>
+      <w:r>
+        <w:rPr>
+          <w:rFonts w:ascii="Times" w:hAnsi="Times" w:cs="Times New Roman"/>
+        </w:rPr>
+        <w:t xml:space="preserve">Talk less act more actions speak louder than words </w:t>
+      </w:r>
+      <w:r>
+        <w:rPr>
+          <w:rFonts w:ascii="Times" w:hAnsi="Times" w:cs="Times New Roman"/>
+        </w:rPr>
+        <w:t>talk less act more.</w:t>
+      </w:r>
+      <w:r>
+        <w:rPr>
+          <w:rFonts w:ascii="Times" w:hAnsi="Times" w:cs="Times New Roman"/>
+          <w:color w:val="F2F2F2" w:themeColor="background1" w:themeShade="F2"/>
+        </w:rPr>
+        <w:t xml:space="preserve"> </w:t>
+      </w:r>
+      <w:r>
+        <w:rPr>
+          <w:rFonts w:ascii="Helvetica Neue" w:hAnsi="Helvetica Neue" w:cs="Times New Roman"/>
+          <w:color w:val="E6E6E6"/>
+          <w:sz w:val="16"/>
+          <w:szCs w:val="16"/>
+        </w:rPr>
+        <w:t>PARAGRAPH</w:t>
+      </w:r>
+    </w:p>
+    <w:p>
+      <w:pPr>
+        <w:spacing w:line="0" w:lineRule="atLeast"/>
+        <w:jc w:val="both"/>
+        <w:rPr>
+          <w:rFonts w:ascii="Times" w:hAnsi="Times"/>
+        </w:rPr>
+      </w:pPr>
+    </w:p>
+    <w:p>
+      <w:pPr>
+        <w:spacing w:line="0" w:lineRule="atLeast"/>
+        <w:jc w:val="both"/>
+        <w:rPr>
+          <w:rFonts w:ascii="Helvetica" w:hAnsi="Helvetica" w:cs="Times New Roman"/>
+        </w:rPr>
+      </w:pPr>
+      <w:r>
+        <w:rPr>
+          <w:rFonts w:ascii="Times" w:hAnsi="Times" w:cs="Times New Roman"/>
+        </w:rPr>
+        <w:t xml:space="preserve">Spirit does </w:t>
+      </w:r>
+      <w:r>
+        <w:rPr>
+          <w:rFonts w:ascii="Times" w:hAnsi="Times" w:cs="Times New Roman"/>
+          <w:i/>
+        </w:rPr>
+        <w:t>not</w:t>
+      </w:r>
+      <w:r>
+        <w:rPr>
+          <w:rFonts w:ascii="Times" w:hAnsi="Times" w:cs="Times New Roman"/>
+        </w:rPr>
+        <w:t xml:space="preserve"> understand </w:t>
+      </w:r>
+      <w:r>
+        <w:rPr>
+          <w:rFonts w:ascii="Times" w:hAnsi="Times" w:cs="Times New Roman"/>
+          <w:b/>
+        </w:rPr>
+        <w:t>negation</w:t>
+      </w:r>
+      <w:r>
+        <w:rPr>
+          <w:rFonts w:ascii="Times" w:hAnsi="Times" w:cs="Times New Roman"/>
+        </w:rPr>
+        <w:t>.</w:t>
+      </w:r>
+      <w:r>
+        <w:rPr>
+          <w:rFonts w:ascii="Times" w:hAnsi="Times" w:cs="Times New Roman"/>
+        </w:rPr>
+        <w:t xml:space="preserve"> ;)</w:t>
+      </w:r>
+      <w:r>
+        <w:rPr>
+          <w:rFonts w:ascii="Times" w:hAnsi="Times" w:cs="Times New Roman"/>
+          <w:color w:val="F2F2F2" w:themeColor="background1" w:themeShade="F2"/>
+        </w:rPr>
+        <w:t xml:space="preserve"> </w:t>
+      </w:r>
+      <w:r>
+        <w:rPr>
+          <w:rFonts w:ascii="Helvetica Neue" w:hAnsi="Helvetica Neue" w:cs="Times New Roman"/>
+          <w:color w:val="E6E6E6"/>
+          <w:sz w:val="16"/>
+          <w:szCs w:val="16"/>
+        </w:rPr>
+        <w:t>PARAGRAPH</w:t>
+      </w:r>
+    </w:p>
+    <w:p>
+      <w:pPr>
+        <w:spacing w:line="0" w:lineRule="atLeast"/>
+        <w:jc w:val="both"/>
+        <w:rPr>
+          <w:rFonts w:ascii="Times" w:hAnsi="Times"/>
+        </w:rPr>
+      </w:pPr>
+    </w:p>
+    <w:p>
+      <w:pPr>
+        <w:spacing w:line="0" w:lineRule="atLeast"/>
+        <w:jc w:val="both"/>
+        <w:rPr>
+          <w:rFonts w:ascii="Helvetica" w:hAnsi="Helvetica"/>
+          <w:sz w:val="22"/>
+          <w:szCs w:val="22"/>
+        </w:rPr>
+      </w:pPr>
+      <w:r>
+        <w:rPr>
+          <w:rFonts w:ascii="Helvetica" w:hAnsi="Helvetica" w:cs="Times New Roman"/>
+          <w:b/>
+          <w:sz w:val="22"/>
+          <w:szCs w:val="22"/>
+        </w:rPr>
+        <w:tab/>
+      </w:r>
+      <w:r>
+        <w:rPr>
+          <w:rFonts w:ascii="Helvetica" w:hAnsi="Helvetica" w:cs="Times New Roman"/>
+          <w:b/>
+          <w:sz w:val="22"/>
+          <w:szCs w:val="22"/>
+        </w:rPr>
+        <w:t>_</w:t>
+      </w:r>
+      <w:r>
+        <w:rPr>
+          <w:rFonts w:ascii="Helvetica" w:hAnsi="Helvetica" w:cs="Times New Roman"/>
+          <w:b/>
+          <w:sz w:val="22"/>
+          <w:szCs w:val="22"/>
+        </w:rPr>
+        <w:t>Subsubsubhe</w:t>
+      </w:r>
+      <w:r>
+        <w:rPr>
+          <w:rFonts w:ascii="Helvetica" w:hAnsi="Helvetica" w:cs="Times New Roman"/>
+          <w:b/>
+          <w:sz w:val="22"/>
+          <w:szCs w:val="22"/>
+        </w:rPr>
+        <w:t>d</w:t>
+      </w:r>
+      <w:r>
+        <w:rPr>
+          <w:rFonts w:ascii="Helvetica" w:hAnsi="Helvetica" w:cs="Times New Roman"/>
+          <w:b/>
+          <w:sz w:val="22"/>
+          <w:szCs w:val="22"/>
+        </w:rPr>
+        <w:t>_</w:t>
+      </w:r>
+      <w:r>
+        <w:rPr>
+          <w:rFonts w:ascii="Helvetica" w:hAnsi="Helvetica" w:cs="Times New Roman"/>
+          <w:b/>
+          <w:sz w:val="22"/>
+          <w:szCs w:val="22"/>
+        </w:rPr>
+        <w:t xml:space="preserve"> </w:t>
+      </w:r>
+      <w:r>
+        <w:rPr>
+          <w:rFonts w:ascii="Helvetica" w:hAnsi="Helvetica" w:cs="Times New Roman"/>
+          <w:b/>
+          <w:sz w:val="22"/>
+          <w:szCs w:val="22"/>
+        </w:rPr>
+        <w:t>:</w:t>
+      </w:r>
+    </w:p>
+    <w:p>
+      <w:pPr>
+        <w:spacing w:line="0" w:lineRule="atLeast"/>
+        <w:jc w:val="both"/>
+        <w:rPr>
+          <w:rFonts w:ascii="Times" w:hAnsi="Times"/>
+        </w:rPr>
+      </w:pPr>
+      <w:r>
+        <w:rPr>
+          <w:rFonts w:ascii="Times" w:hAnsi="Times"/>
+        </w:rPr>
+        <w:tab/>
+        <w:t>-</w:t>
+      </w:r>
+      <w:r>
+        <w:rPr>
+          <w:rFonts w:ascii="Times" w:hAnsi="Times"/>
+        </w:rPr>
+        <w:tab/>
+      </w:r>
+      <w:r>
+        <w:rPr>
+          <w:rFonts w:ascii="Times" w:hAnsi="Times"/>
+        </w:rPr>
+        <w:t>Time</w:t>
+      </w:r>
+    </w:p>
+    <w:p>
+      <w:pPr>
+        <w:spacing w:line="0" w:lineRule="atLeast"/>
+        <w:jc w:val="both"/>
+        <w:rPr>
+          <w:rFonts w:ascii="Times" w:hAnsi="Times"/>
+        </w:rPr>
+      </w:pPr>
+      <w:r>
+        <w:rPr>
+          <w:rFonts w:ascii="Times" w:hAnsi="Times"/>
+        </w:rPr>
+        <w:tab/>
+        <w:t>-</w:t>
+      </w:r>
+      <w:r>
+        <w:rPr>
+          <w:rFonts w:ascii="Times" w:hAnsi="Times"/>
+        </w:rPr>
+        <w:tab/>
+      </w:r>
+      <w:r>
+        <w:rPr>
+          <w:rFonts w:ascii="Times" w:hAnsi="Times"/>
+        </w:rPr>
+        <w:t>Attention</w:t>
+      </w:r>
+    </w:p>
+    <w:p>
+      <w:pPr>
+        <w:spacing w:line="0" w:lineRule="atLeast"/>
+        <w:jc w:val="both"/>
+        <w:rPr>
+          <w:rFonts w:ascii="Times" w:hAnsi="Times" w:cs="Times New Roman"/>
+        </w:rPr>
+      </w:pPr>
+      <w:r>
+        <w:rPr>
+          <w:rFonts w:ascii="Times" w:hAnsi="Times" w:cs="Times New Roman"/>
+        </w:rPr>
+        <w:t>What spectators lose to talk for shit is what actors gain to act like shit.</w:t>
+      </w:r>
+    </w:p>
+    <w:p>
+      <w:pPr>
+        <w:spacing w:line="0" w:lineRule="atLeast"/>
+        <w:jc w:val="both"/>
+        <w:rPr>
+          <w:rFonts w:ascii="Times" w:hAnsi="Times"/>
+        </w:rPr>
+      </w:pPr>
+      <w:r>
+        <w:rPr>
+          <w:rFonts w:ascii="Times" w:hAnsi="Times"/>
+        </w:rPr>
+        <w:tab/>
+      </w:r>
+      <w:r>
+        <w:rPr>
+          <w:rFonts w:ascii="Times" w:hAnsi="Times"/>
+        </w:rPr>
+        <w:t>Eg,</w:t>
+      </w:r>
+      <w:r>
+        <w:rPr>
+          <w:rFonts w:ascii="Times" w:hAnsi="Times"/>
+        </w:rPr>
+        <w:t xml:space="preserve"> </w:t>
+      </w:r>
+      <w:r>
+        <w:rPr>
+          <w:rFonts w:ascii="Times" w:hAnsi="Times"/>
+        </w:rPr>
+        <w:t>_</w:t>
+      </w:r>
+      <w:r>
+        <w:rPr>
+          <w:rFonts w:ascii="Times" w:hAnsi="Times"/>
+        </w:rPr>
+        <w:t>Exemple</w:t>
+      </w:r>
+      <w:r>
+        <w:rPr>
+          <w:rFonts w:ascii="Times" w:hAnsi="Times"/>
+        </w:rPr>
+        <w:t>_</w:t>
+      </w:r>
+    </w:p>
+    <w:p>
+      <w:pPr>
+        <w:spacing w:line="0" w:lineRule="atLeast"/>
+        <w:jc w:val="both"/>
+        <w:rPr>
+          <w:rFonts w:ascii="Times" w:hAnsi="Times"/>
+        </w:rPr>
+      </w:pPr>
+    </w:p>
+    <w:p>
+      <w:pPr>
+        <w:spacing w:line="0" w:lineRule="atLeast"/>
+        <w:jc w:val="both"/>
+        <w:rPr>
+          <w:rFonts w:ascii="Times" w:hAnsi="Times" w:cs="Times New Roman"/>
+          <w:color w:val="F2F2F2" w:themeColor="background1" w:themeShade="F2"/>
+        </w:rPr>
+      </w:pPr>
+      <w:r>
+        <w:rPr>
+          <w:rFonts w:ascii="Times" w:hAnsi="Times" w:cs="Times New Roman"/>
+        </w:rPr>
+        <w:t xml:space="preserve">Talk </w:t>
+      </w:r>
+      <w:r>
+        <w:rPr>
+          <w:rFonts w:ascii="Times" w:hAnsi="Times" w:cs="Times New Roman"/>
+          <w:b/>
+        </w:rPr>
+        <w:t>less</w:t>
+      </w:r>
+      <w:r>
+        <w:rPr>
+          <w:rFonts w:ascii="Times" w:hAnsi="Times" w:cs="Times New Roman"/>
+        </w:rPr>
+        <w:t xml:space="preserve"> act more talk </w:t>
+      </w:r>
+      <w:r>
+        <w:rPr>
+          <w:rFonts w:ascii="Times" w:hAnsi="Times" w:cs="Times New Roman"/>
+          <w:b/>
+        </w:rPr>
+        <w:t>less</w:t>
+      </w:r>
+      <w:r>
+        <w:rPr>
+          <w:rFonts w:ascii="Times" w:hAnsi="Times" w:cs="Times New Roman"/>
+        </w:rPr>
+        <w:t xml:space="preserve"> act more talk less act more talk less act more talk less act more talk less act more talk less act more talk less act more.</w:t>
+      </w:r>
+      <w:r>
+        <w:rPr>
+          <w:rFonts w:ascii="Times" w:hAnsi="Times" w:cs="Times New Roman"/>
+          <w:color w:val="F2F2F2" w:themeColor="background1" w:themeShade="F2"/>
+        </w:rPr>
+        <w:t xml:space="preserve"> </w:t>
+      </w:r>
+      <w:r>
+        <w:rPr>
+          <w:rFonts w:ascii="Helvetica Neue" w:hAnsi="Helvetica Neue" w:cs="Times New Roman"/>
+          <w:color w:val="E6E6E6"/>
+          <w:sz w:val="16"/>
+          <w:szCs w:val="16"/>
+        </w:rPr>
+        <w:t>NUTSHELL</w:t>
+      </w:r>
+    </w:p>
+    <w:p>
+      <w:pPr>
+        <w:spacing w:line="0" w:lineRule="atLeast"/>
+        <w:jc w:val="both"/>
+        <w:rPr>
+          <w:rFonts w:ascii="Times" w:hAnsi="Times"/>
+        </w:rPr>
+      </w:pPr>
+    </w:p>
+    <w:p>
+      <w:pPr>
+        <w:spacing w:line="0" w:lineRule="atLeast"/>
+        <w:jc w:val="both"/>
+        <w:rPr>
+          <w:rFonts w:ascii="Times" w:hAnsi="Times"/>
+        </w:rPr>
+      </w:pPr>
+    </w:p>
+    <w:p>
+      <w:pPr>
+        <w:spacing w:line="0" w:lineRule="atLeast"/>
+        <w:rPr>
+          <w:rFonts w:ascii="Menlo Regular" w:hAnsi="Menlo Regular" w:cs="Menlo Regular"/>
+          <w:sz w:val="20"/>
+          <w:szCs w:val="20"/>
+        </w:rPr>
+      </w:pPr>
+      <w:r>
+        <w:rPr>
+          <w:rFonts w:ascii="Menlo Regular" w:hAnsi="Menlo Regular" w:cs="Menlo Regular"/>
+          <w:sz w:val="20"/>
+          <w:szCs w:val="20"/>
+        </w:rPr>
+        <w:t xml:space="preserve">S'il faut des </w:t>
       </w:r>
       <w:r>
         <w:rPr>
@@ -1438,7 +2530,7 @@
           <w:sz w:val="20"/>
           <w:szCs w:val="20"/>
         </w:rPr>
-        <w:t>d</w:t>
+        <w:t>infinisubhe</w:t>
       </w:r>
       <w:r>
         <w:rPr>
@@ -1446,6 +2538,14 @@
           <w:sz w:val="20"/>
           <w:szCs w:val="20"/>
         </w:rPr>
+        <w:t>d</w:t>
+      </w:r>
+      <w:r>
+        <w:rPr>
+          <w:rFonts w:ascii="Menlo Bold" w:hAnsi="Menlo Bold" w:cs="Menlo Bold"/>
+          <w:sz w:val="20"/>
+          <w:szCs w:val="20"/>
+        </w:rPr>
         <w:t>s</w:t>
       </w:r>
       <w:r>
@@ -1459,6 +2559,7 @@
     </w:p>
     <w:p>
       <w:pPr>
+        <w:spacing w:line="0" w:lineRule="atLeast"/>
         <w:rPr>
           <w:rFonts w:ascii="Menlo Regular" w:hAnsi="Menlo Regular" w:cs="Menlo Regular"/>
           <w:sz w:val="20"/>
@@ -1468,6 +2569,7 @@
     </w:p>
     <w:p>
       <w:pPr>
+        <w:spacing w:line="0" w:lineRule="atLeast"/>
         <w:rPr>
           <w:rFonts w:ascii="Times" w:hAnsi="Times" w:cs="Menlo Regular"/>
         </w:rPr>
@@ -1561,6 +2663,7 @@
     </w:p>
     <w:p>
       <w:pPr>
+        <w:spacing w:line="0" w:lineRule="atLeast"/>
         <w:rPr>
           <w:rFonts w:ascii="Times" w:hAnsi="Times" w:cs="Menlo Regular"/>
         </w:rPr>
@@ -1643,6 +2746,7 @@
     </w:p>
     <w:p>
       <w:pPr>
+        <w:spacing w:line="0" w:lineRule="atLeast"/>
         <w:rPr>
           <w:rFonts w:ascii="Times" w:hAnsi="Times" w:cs="Menlo Regular"/>
         </w:rPr>
@@ -1725,6 +2829,7 @@
     </w:p>
     <w:p>
       <w:pPr>
+        <w:spacing w:line="0" w:lineRule="atLeast"/>
         <w:rPr>
           <w:rFonts w:ascii="Menlo Regular" w:hAnsi="Menlo Regular" w:cs="Menlo Regular"/>
           <w:sz w:val="20"/>
@@ -1734,6 +2839,7 @@
     </w:p>
     <w:p>
       <w:pPr>
+        <w:spacing w:line="0" w:lineRule="atLeast"/>
         <w:rPr>
           <w:rFonts w:ascii="Menlo Regular" w:hAnsi="Menlo Regular" w:cs="Menlo Regular"/>
           <w:sz w:val="20"/>
@@ -1771,23 +2877,26 @@
         <w:pBdr>
           <w:bottom w:val="single" w:sz="6" w:space="1" w:color="auto"/>
         </w:pBdr>
-        <w:jc w:val="both"/>
-        <w:rPr>
-          <w:rFonts w:ascii="Times" w:hAnsi="Times"/>
-        </w:rPr>
-      </w:pPr>
-    </w:p>
-    <w:p>
-      <w:pPr>
-        <w:rPr>
-          <w:rFonts w:ascii="Helvetica" w:hAnsi="Helvetica" w:cs="Times New Roman"/>
-          <w:sz w:val="16"/>
-          <w:szCs w:val="16"/>
-        </w:rPr>
-      </w:pPr>
-    </w:p>
-    <w:p>
-      <w:pPr>
+        <w:spacing w:line="0" w:lineRule="atLeast"/>
+        <w:jc w:val="both"/>
+        <w:rPr>
+          <w:rFonts w:ascii="Times" w:hAnsi="Times"/>
+        </w:rPr>
+      </w:pPr>
+    </w:p>
+    <w:p>
+      <w:pPr>
+        <w:spacing w:line="0" w:lineRule="atLeast"/>
+        <w:rPr>
+          <w:rFonts w:ascii="Helvetica" w:hAnsi="Helvetica" w:cs="Times New Roman"/>
+          <w:sz w:val="16"/>
+          <w:szCs w:val="16"/>
+        </w:rPr>
+      </w:pPr>
+    </w:p>
+    <w:p>
+      <w:pPr>
+        <w:spacing w:line="0" w:lineRule="atLeast"/>
         <w:rPr>
           <w:rFonts w:ascii="Helvetica" w:hAnsi="Helvetica" w:cs="Times New Roman"/>
           <w:sz w:val="16"/>
@@ -1925,6 +3034,7 @@
     </w:p>
     <w:p>
       <w:pPr>
+        <w:spacing w:line="0" w:lineRule="atLeast"/>
         <w:rPr>
           <w:rFonts w:ascii="Helvetica" w:hAnsi="Helvetica" w:cs="Times New Roman"/>
           <w:sz w:val="16"/>
@@ -1951,6 +3061,7 @@
     </w:p>
     <w:p>
       <w:pPr>
+        <w:spacing w:line="0" w:lineRule="atLeast"/>
         <w:rPr>
           <w:rFonts w:ascii="Helvetica" w:hAnsi="Helvetica" w:cs="Times New Roman"/>
           <w:sz w:val="16"/>
@@ -2008,6 +3119,7 @@
     </w:p>
     <w:p>
       <w:pPr>
+        <w:spacing w:line="0" w:lineRule="atLeast"/>
         <w:jc w:val="both"/>
         <w:rPr>
           <w:rFonts w:ascii="Helvetica" w:hAnsi="Helvetica"/>
@@ -2022,6 +3134,7 @@
     </w:p>
     <w:p>
       <w:pPr>
+        <w:spacing w:line="0" w:lineRule="atLeast"/>
         <w:rPr>
           <w:rFonts w:ascii="Helvetica" w:hAnsi="Helvetica" w:cs="Times New Roman"/>
           <w:sz w:val="22"/>
@@ -2040,15 +3153,17 @@
     </w:p>
     <w:p>
       <w:pPr>
-        <w:rPr>
-          <w:rFonts w:ascii="Helvetica" w:hAnsi="Helvetica" w:cs="Times New Roman"/>
-          <w:sz w:val="22"/>
-          <w:szCs w:val="22"/>
-        </w:rPr>
-      </w:pPr>
-    </w:p>
-    <w:p>
-      <w:pPr>
+        <w:spacing w:line="0" w:lineRule="atLeast"/>
+        <w:rPr>
+          <w:rFonts w:ascii="Helvetica" w:hAnsi="Helvetica" w:cs="Times New Roman"/>
+          <w:sz w:val="22"/>
+          <w:szCs w:val="22"/>
+        </w:rPr>
+      </w:pPr>
+    </w:p>
+    <w:p>
+      <w:pPr>
+        <w:spacing w:line="0" w:lineRule="atLeast"/>
         <w:jc w:val="center"/>
         <w:rPr>
           <w:rFonts w:ascii="Helvetica" w:hAnsi="Helvetica"/>
@@ -2296,16 +3411,18 @@
     </w:p>
     <w:p>
       <w:pPr>
-        <w:jc w:val="both"/>
-        <w:rPr>
-          <w:rFonts w:ascii="Helvetica" w:hAnsi="Helvetica" w:cs="Times New Roman"/>
-          <w:sz w:val="22"/>
-          <w:szCs w:val="22"/>
-        </w:rPr>
-      </w:pPr>
-    </w:p>
-    <w:p>
-      <w:pPr>
+        <w:spacing w:line="0" w:lineRule="atLeast"/>
+        <w:jc w:val="both"/>
+        <w:rPr>
+          <w:rFonts w:ascii="Helvetica" w:hAnsi="Helvetica" w:cs="Times New Roman"/>
+          <w:sz w:val="22"/>
+          <w:szCs w:val="22"/>
+        </w:rPr>
+      </w:pPr>
+    </w:p>
+    <w:p>
+      <w:pPr>
+        <w:spacing w:line="0" w:lineRule="atLeast"/>
         <w:jc w:val="center"/>
         <w:rPr>
           <w:rFonts w:ascii="Helvetica" w:hAnsi="Helvetica"/>
@@ -2343,14 +3460,16 @@
     </w:p>
     <w:p>
       <w:pPr>
-        <w:jc w:val="both"/>
-        <w:rPr>
-          <w:rFonts w:ascii="Times" w:hAnsi="Times"/>
-        </w:rPr>
-      </w:pPr>
-    </w:p>
-    <w:p>
-      <w:pPr>
+        <w:spacing w:line="0" w:lineRule="atLeast"/>
+        <w:jc w:val="both"/>
+        <w:rPr>
+          <w:rFonts w:ascii="Times" w:hAnsi="Times"/>
+        </w:rPr>
+      </w:pPr>
+    </w:p>
+    <w:p>
+      <w:pPr>
+        <w:spacing w:line="0" w:lineRule="atLeast"/>
         <w:jc w:val="right"/>
         <w:rPr>
           <w:rFonts w:ascii="Helvetica" w:hAnsi="Helvetica"/>
@@ -2402,14 +3521,16 @@
     </w:p>
     <w:p>
       <w:pPr>
-        <w:jc w:val="both"/>
-        <w:rPr>
-          <w:rFonts w:ascii="Times" w:hAnsi="Times"/>
-        </w:rPr>
-      </w:pPr>
-    </w:p>
-    <w:p>
-      <w:pPr>
+        <w:spacing w:line="0" w:lineRule="atLeast"/>
+        <w:jc w:val="both"/>
+        <w:rPr>
+          <w:rFonts w:ascii="Times" w:hAnsi="Times"/>
+        </w:rPr>
+      </w:pPr>
+    </w:p>
+    <w:p>
+      <w:pPr>
+        <w:spacing w:line="0" w:lineRule="atLeast"/>
         <w:rPr>
           <w:rFonts w:ascii="Helvetica" w:hAnsi="Helvetica"/>
           <w:sz w:val="26"/>
@@ -2455,14 +3576,16 @@
     </w:p>
     <w:p>
       <w:pPr>
-        <w:jc w:val="both"/>
-        <w:rPr>
-          <w:rFonts w:ascii="Times" w:hAnsi="Times"/>
-        </w:rPr>
-      </w:pPr>
-    </w:p>
-    <w:p>
-      <w:pPr>
+        <w:spacing w:line="0" w:lineRule="atLeast"/>
+        <w:jc w:val="both"/>
+        <w:rPr>
+          <w:rFonts w:ascii="Times" w:hAnsi="Times"/>
+        </w:rPr>
+      </w:pPr>
+    </w:p>
+    <w:p>
+      <w:pPr>
+        <w:spacing w:line="0" w:lineRule="atLeast"/>
         <w:jc w:val="both"/>
         <w:rPr>
           <w:rFonts w:ascii="Times" w:hAnsi="Times" w:cs="Times New Roman"/>
@@ -2522,8 +3645,8 @@
       </w:r>
       <w:r>
         <w:rPr>
-          <w:rFonts w:ascii="Helvetica" w:hAnsi="Helvetica" w:cs="Times New Roman"/>
-          <w:color w:val="F2F2F2" w:themeColor="background1" w:themeShade="F2"/>
+          <w:rFonts w:ascii="Helvetica Neue" w:hAnsi="Helvetica Neue" w:cs="Times New Roman"/>
+          <w:color w:val="E6E6E6"/>
           <w:sz w:val="16"/>
           <w:szCs w:val="16"/>
         </w:rPr>
@@ -2532,14 +3655,16 @@
     </w:p>
     <w:p>
       <w:pPr>
-        <w:jc w:val="both"/>
-        <w:rPr>
-          <w:rFonts w:ascii="Times" w:hAnsi="Times"/>
-        </w:rPr>
-      </w:pPr>
-    </w:p>
-    <w:p>
-      <w:pPr>
+        <w:spacing w:line="0" w:lineRule="atLeast"/>
+        <w:jc w:val="both"/>
+        <w:rPr>
+          <w:rFonts w:ascii="Times" w:hAnsi="Times"/>
+        </w:rPr>
+      </w:pPr>
+    </w:p>
+    <w:p>
+      <w:pPr>
+        <w:spacing w:line="0" w:lineRule="atLeast"/>
         <w:jc w:val="both"/>
         <w:rPr>
           <w:rFonts w:ascii="Times" w:hAnsi="Times" w:cs="Times New Roman"/>
@@ -2574,86 +3699,88 @@
       </w:r>
       <w:r>
         <w:rPr>
+          <w:rFonts w:ascii="Helvetica Neue" w:hAnsi="Helvetica Neue" w:cs="Times New Roman"/>
+          <w:color w:val="E6E6E6"/>
+          <w:sz w:val="16"/>
+          <w:szCs w:val="16"/>
+        </w:rPr>
+        <w:t>BILLBOARD</w:t>
+      </w:r>
+    </w:p>
+    <w:p>
+      <w:pPr>
+        <w:spacing w:line="0" w:lineRule="atLeast"/>
+        <w:jc w:val="both"/>
+        <w:rPr>
+          <w:rFonts w:ascii="Times" w:hAnsi="Times"/>
+        </w:rPr>
+      </w:pPr>
+    </w:p>
+    <w:p>
+      <w:pPr>
+        <w:spacing w:line="0" w:lineRule="atLeast"/>
+        <w:jc w:val="both"/>
+        <w:rPr>
           <w:rFonts w:ascii="Helvetica" w:hAnsi="Helvetica" w:cs="Times New Roman"/>
           <w:color w:val="F2F2F2" w:themeColor="background1" w:themeShade="F2"/>
-          <w:sz w:val="16"/>
-          <w:szCs w:val="16"/>
-        </w:rPr>
-        <w:t>BILLBOARD</w:t>
-      </w:r>
-    </w:p>
-    <w:p>
-      <w:pPr>
-        <w:jc w:val="both"/>
-        <w:rPr>
-          <w:rFonts w:ascii="Times" w:hAnsi="Times"/>
-        </w:rPr>
-      </w:pPr>
-    </w:p>
-    <w:p>
-      <w:pPr>
-        <w:jc w:val="both"/>
-        <w:rPr>
-          <w:rFonts w:ascii="Helvetica" w:hAnsi="Helvetica" w:cs="Times New Roman"/>
+        </w:rPr>
+      </w:pPr>
+      <w:r>
+        <w:rPr>
+          <w:rFonts w:ascii="Times" w:hAnsi="Times" w:cs="Times New Roman"/>
+        </w:rPr>
+        <w:t xml:space="preserve">Talk less </w:t>
+      </w:r>
+      <w:r>
+        <w:rPr>
+          <w:rFonts w:ascii="Times" w:hAnsi="Times" w:cs="Times New Roman"/>
+          <w:color w:val="FF8000"/>
+        </w:rPr>
+        <w:t>a</w:t>
+      </w:r>
+      <w:r>
+        <w:rPr>
+          <w:rFonts w:ascii="Times" w:hAnsi="Times" w:cs="Times New Roman"/>
+          <w:color w:val="FF8000"/>
+        </w:rPr>
+        <w:t>ct</w:t>
+      </w:r>
+      <w:r>
+        <w:rPr>
+          <w:rFonts w:ascii="Times" w:hAnsi="Times" w:cs="Times New Roman"/>
+          <w:color w:val="FF8000"/>
+        </w:rPr>
+        <w:t xml:space="preserve"> more</w:t>
+      </w:r>
+      <w:r>
+        <w:rPr>
+          <w:rFonts w:ascii="Times" w:hAnsi="Times" w:cs="Times New Roman"/>
+        </w:rPr>
+        <w:t xml:space="preserve"> </w:t>
+      </w:r>
+      <w:r>
+        <w:rPr>
+          <w:rFonts w:ascii="Times" w:hAnsi="Times" w:cs="Times New Roman"/>
+        </w:rPr>
+        <w:t xml:space="preserve">talk less act more talk less act more talk less act more talk less act more talk </w:t>
+      </w:r>
+      <w:r>
+        <w:rPr>
+          <w:rFonts w:ascii="Times" w:hAnsi="Times" w:cs="Times New Roman"/>
+        </w:rPr>
+        <w:t>less act more talk less act more talk less act more.</w:t>
+      </w:r>
+      <w:r>
+        <w:rPr>
+          <w:rFonts w:ascii="Times" w:hAnsi="Times" w:cs="Times New Roman"/>
           <w:color w:val="F2F2F2" w:themeColor="background1" w:themeShade="F2"/>
         </w:rPr>
-      </w:pPr>
-      <w:r>
-        <w:rPr>
-          <w:rFonts w:ascii="Times" w:hAnsi="Times" w:cs="Times New Roman"/>
-        </w:rPr>
-        <w:t xml:space="preserve">Talk less </w:t>
-      </w:r>
-      <w:r>
-        <w:rPr>
-          <w:rFonts w:ascii="Times" w:hAnsi="Times" w:cs="Times New Roman"/>
-          <w:color w:val="FF8000"/>
-        </w:rPr>
-        <w:t>a</w:t>
-      </w:r>
-      <w:r>
-        <w:rPr>
-          <w:rFonts w:ascii="Times" w:hAnsi="Times" w:cs="Times New Roman"/>
-          <w:color w:val="FF8000"/>
-        </w:rPr>
-        <w:t>ct</w:t>
-      </w:r>
-      <w:r>
-        <w:rPr>
-          <w:rFonts w:ascii="Times" w:hAnsi="Times" w:cs="Times New Roman"/>
-          <w:color w:val="FF8000"/>
-        </w:rPr>
-        <w:t xml:space="preserve"> more</w:t>
-      </w:r>
-      <w:r>
-        <w:rPr>
-          <w:rFonts w:ascii="Times" w:hAnsi="Times" w:cs="Times New Roman"/>
-        </w:rPr>
         <w:t xml:space="preserve"> </w:t>
       </w:r>
       <w:r>
         <w:rPr>
-          <w:rFonts w:ascii="Times" w:hAnsi="Times" w:cs="Times New Roman"/>
-        </w:rPr>
-        <w:t xml:space="preserve">talk less act more talk less act more talk less act more talk less act more talk </w:t>
-      </w:r>
-      <w:r>
-        <w:rPr>
-          <w:rFonts w:ascii="Times" w:hAnsi="Times" w:cs="Times New Roman"/>
-        </w:rPr>
-        <w:t>less act more talk less act more talk less act more.</w:t>
-      </w:r>
-      <w:r>
-        <w:rPr>
-          <w:rFonts w:ascii="Times" w:hAnsi="Times" w:cs="Times New Roman"/>
-          <w:color w:val="F2F2F2" w:themeColor="background1" w:themeShade="F2"/>
-        </w:rPr>
-        <w:t xml:space="preserve"> </w:t>
-      </w:r>
-      <w:r>
-        <w:rPr>
-          <w:rFonts w:ascii="Helvetica" w:hAnsi="Helvetica" w:cs="Times New Roman"/>
-          <w:color w:val="F2F2F2" w:themeColor="background1" w:themeShade="F2"/>
+          <w:rFonts w:ascii="Helvetica Neue" w:hAnsi="Helvetica Neue" w:cs="Times New Roman"/>
+          <w:color w:val="E6E6E6"/>
           <w:sz w:val="16"/>
           <w:szCs w:val="16"/>
         </w:rPr>
@@ -2662,14 +3789,16 @@
     </w:p>
     <w:p>
       <w:pPr>
-        <w:jc w:val="both"/>
-        <w:rPr>
-          <w:rFonts w:ascii="Times" w:hAnsi="Times"/>
-        </w:rPr>
-      </w:pPr>
-    </w:p>
-    <w:p>
-      <w:pPr>
+        <w:spacing w:line="0" w:lineRule="atLeast"/>
+        <w:jc w:val="both"/>
+        <w:rPr>
+          <w:rFonts w:ascii="Times" w:hAnsi="Times"/>
+        </w:rPr>
+      </w:pPr>
+    </w:p>
+    <w:p>
+      <w:pPr>
+        <w:spacing w:line="0" w:lineRule="atLeast"/>
         <w:jc w:val="both"/>
         <w:rPr>
           <w:rFonts w:ascii="Helvetica" w:hAnsi="Helvetica"/>
@@ -2708,14 +3837,16 @@
     </w:p>
     <w:p>
       <w:pPr>
-        <w:jc w:val="both"/>
-        <w:rPr>
-          <w:rFonts w:ascii="Times" w:hAnsi="Times"/>
-        </w:rPr>
-      </w:pPr>
-    </w:p>
-    <w:p>
-      <w:pPr>
+        <w:spacing w:line="0" w:lineRule="atLeast"/>
+        <w:jc w:val="both"/>
+        <w:rPr>
+          <w:rFonts w:ascii="Times" w:hAnsi="Times"/>
+        </w:rPr>
+      </w:pPr>
+    </w:p>
+    <w:p>
+      <w:pPr>
+        <w:spacing w:line="0" w:lineRule="atLeast"/>
         <w:jc w:val="both"/>
         <w:rPr>
           <w:rFonts w:ascii="Times" w:hAnsi="Times" w:cs="Times New Roman"/>
@@ -2765,6 +3896,7 @@
     </w:p>
     <w:p>
       <w:pPr>
+        <w:spacing w:line="0" w:lineRule="atLeast"/>
         <w:jc w:val="both"/>
         <w:rPr>
           <w:rFonts w:ascii="Helvetica" w:hAnsi="Helvetica" w:cs="Times New Roman"/>
@@ -2786,8 +3918,82 @@
       </w:r>
       <w:r>
         <w:rPr>
+          <w:rFonts w:ascii="Helvetica Neue" w:hAnsi="Helvetica Neue" w:cs="Times New Roman"/>
+          <w:color w:val="E6E6E6"/>
+          <w:sz w:val="16"/>
+          <w:szCs w:val="16"/>
+        </w:rPr>
+        <w:t>PARAGRAPH</w:t>
+      </w:r>
+    </w:p>
+    <w:p>
+      <w:pPr>
+        <w:spacing w:line="0" w:lineRule="atLeast"/>
+        <w:jc w:val="both"/>
+        <w:rPr>
+          <w:rFonts w:ascii="Times" w:hAnsi="Times"/>
+        </w:rPr>
+      </w:pPr>
+    </w:p>
+    <w:p>
+      <w:pPr>
+        <w:spacing w:line="0" w:lineRule="atLeast"/>
+        <w:jc w:val="both"/>
+        <w:rPr>
           <w:rFonts w:ascii="Helvetica" w:hAnsi="Helvetica" w:cs="Times New Roman"/>
           <w:color w:val="F2F2F2" w:themeColor="background1" w:themeShade="F2"/>
+        </w:rPr>
+      </w:pPr>
+      <w:r>
+        <w:rPr>
+          <w:rFonts w:ascii="Times" w:hAnsi="Times" w:cs="Times New Roman"/>
+          <w:color w:val="FF8000"/>
+        </w:rPr>
+        <w:t>Actions</w:t>
+      </w:r>
+      <w:r>
+        <w:rPr>
+          <w:rFonts w:ascii="Times" w:hAnsi="Times" w:cs="Times New Roman"/>
+        </w:rPr>
+        <w:t xml:space="preserve"> speak </w:t>
+      </w:r>
+      <w:r>
+        <w:rPr>
+          <w:rFonts w:ascii="Times" w:hAnsi="Times" w:cs="Times New Roman"/>
+          <w:color w:val="FF6666"/>
+        </w:rPr>
+        <w:t>louder</w:t>
+      </w:r>
+      <w:r>
+        <w:rPr>
+          <w:rFonts w:ascii="Times" w:hAnsi="Times" w:cs="Times New Roman"/>
+        </w:rPr>
+        <w:t xml:space="preserve"> than words talk less </w:t>
+      </w:r>
+      <w:r>
+        <w:rPr>
+          <w:rFonts w:ascii="Times" w:hAnsi="Times" w:cs="Times New Roman"/>
+          <w:color w:val="0080FF"/>
+        </w:rPr>
+        <w:t>act more</w:t>
+      </w:r>
+      <w:r>
+        <w:rPr>
+          <w:rFonts w:ascii="Times" w:hAnsi="Times" w:cs="Times New Roman"/>
+        </w:rPr>
+        <w:t xml:space="preserve"> actions speak louder than words.</w:t>
+      </w:r>
+      <w:r>
+        <w:rPr>
+          <w:rFonts w:ascii="Times" w:hAnsi="Times" w:cs="Times New Roman"/>
+          <w:color w:val="F2F2F2" w:themeColor="background1" w:themeShade="F2"/>
+        </w:rPr>
+        <w:t xml:space="preserve"> </w:t>
+      </w:r>
+      <w:r>
+        <w:rPr>
+          <w:rFonts w:ascii="Helvetica Neue" w:hAnsi="Helvetica Neue" w:cs="Times New Roman"/>
+          <w:color w:val="E6E6E6"/>
           <w:sz w:val="16"/>
           <w:szCs w:val="16"/>
         </w:rPr>
@@ -2796,86 +4002,16 @@
     </w:p>
     <w:p>
       <w:pPr>
-        <w:jc w:val="both"/>
-        <w:rPr>
-          <w:rFonts w:ascii="Times" w:hAnsi="Times"/>
-        </w:rPr>
-      </w:pPr>
-    </w:p>
-    <w:p>
-      <w:pPr>
-        <w:jc w:val="both"/>
-        <w:rPr>
-          <w:rFonts w:ascii="Helvetica" w:hAnsi="Helvetica" w:cs="Times New Roman"/>
-          <w:color w:val="F2F2F2" w:themeColor="background1" w:themeShade="F2"/>
-        </w:rPr>
-      </w:pPr>
-      <w:r>
-        <w:rPr>
-          <w:rFonts w:ascii="Times" w:hAnsi="Times" w:cs="Times New Roman"/>
-          <w:color w:val="FF8000"/>
-        </w:rPr>
-        <w:t>Actions</w:t>
-      </w:r>
-      <w:r>
-        <w:rPr>
-          <w:rFonts w:ascii="Times" w:hAnsi="Times" w:cs="Times New Roman"/>
-        </w:rPr>
-        <w:t xml:space="preserve"> speak </w:t>
-      </w:r>
-      <w:r>
-        <w:rPr>
-          <w:rFonts w:ascii="Times" w:hAnsi="Times" w:cs="Times New Roman"/>
-          <w:color w:val="FF6666"/>
-        </w:rPr>
-        <w:t>louder</w:t>
-      </w:r>
-      <w:r>
-        <w:rPr>
-          <w:rFonts w:ascii="Times" w:hAnsi="Times" w:cs="Times New Roman"/>
-        </w:rPr>
-        <w:t xml:space="preserve"> than words talk less </w:t>
-      </w:r>
-      <w:r>
-        <w:rPr>
-          <w:rFonts w:ascii="Times" w:hAnsi="Times" w:cs="Times New Roman"/>
-          <w:color w:val="0080FF"/>
-        </w:rPr>
-        <w:t>act more</w:t>
-      </w:r>
-      <w:r>
-        <w:rPr>
-          <w:rFonts w:ascii="Times" w:hAnsi="Times" w:cs="Times New Roman"/>
-        </w:rPr>
-        <w:t xml:space="preserve"> actions speak louder than words.</w:t>
-      </w:r>
-      <w:r>
-        <w:rPr>
-          <w:rFonts w:ascii="Times" w:hAnsi="Times" w:cs="Times New Roman"/>
-          <w:color w:val="F2F2F2" w:themeColor="background1" w:themeShade="F2"/>
-        </w:rPr>
-        <w:t xml:space="preserve"> </w:t>
-      </w:r>
-      <w:r>
-        <w:rPr>
-          <w:rFonts w:ascii="Helvetica" w:hAnsi="Helvetica" w:cs="Times New Roman"/>
-          <w:color w:val="F2F2F2" w:themeColor="background1" w:themeShade="F2"/>
-          <w:sz w:val="16"/>
-          <w:szCs w:val="16"/>
-        </w:rPr>
-        <w:t>PARAGRAPH</w:t>
-      </w:r>
-    </w:p>
-    <w:p>
-      <w:pPr>
-        <w:jc w:val="both"/>
-        <w:rPr>
-          <w:rFonts w:ascii="Times" w:hAnsi="Times"/>
-        </w:rPr>
-      </w:pPr>
-    </w:p>
-    <w:p>
-      <w:pPr>
+        <w:spacing w:line="0" w:lineRule="atLeast"/>
+        <w:jc w:val="both"/>
+        <w:rPr>
+          <w:rFonts w:ascii="Times" w:hAnsi="Times"/>
+        </w:rPr>
+      </w:pPr>
+    </w:p>
+    <w:p>
+      <w:pPr>
+        <w:spacing w:line="0" w:lineRule="atLeast"/>
         <w:jc w:val="both"/>
         <w:rPr>
           <w:rFonts w:ascii="Helvetica" w:hAnsi="Helvetica"/>
@@ -2893,6 +4029,14 @@
       </w:r>
       <w:r>
         <w:rPr>
+          <w:rFonts w:ascii="Helvetica" w:hAnsi="Helvetica"/>
+          <w:sz w:val="22"/>
+          <w:szCs w:val="22"/>
+        </w:rPr>
+        <w:t>_</w:t>
+      </w:r>
+      <w:r>
+        <w:rPr>
           <w:rFonts w:ascii="Helvetica" w:hAnsi="Helvetica" w:cs="Times New Roman"/>
           <w:b/>
           <w:sz w:val="22"/>
@@ -2916,11 +4060,21 @@
           <w:sz w:val="22"/>
           <w:szCs w:val="22"/>
         </w:rPr>
+        <w:t>_</w:t>
+      </w:r>
+      <w:r>
+        <w:rPr>
+          <w:rFonts w:ascii="Helvetica" w:hAnsi="Helvetica" w:cs="Times New Roman"/>
+          <w:b/>
+          <w:sz w:val="22"/>
+          <w:szCs w:val="22"/>
+        </w:rPr>
         <w:t xml:space="preserve"> :</w:t>
       </w:r>
     </w:p>
     <w:p>
       <w:pPr>
+        <w:spacing w:line="0" w:lineRule="atLeast"/>
         <w:jc w:val="both"/>
         <w:rPr>
           <w:rFonts w:ascii="Times" w:hAnsi="Times"/>
@@ -2948,6 +4102,7 @@
     </w:p>
     <w:p>
       <w:pPr>
+        <w:spacing w:line="0" w:lineRule="atLeast"/>
         <w:jc w:val="both"/>
         <w:rPr>
           <w:rFonts w:ascii="Times" w:hAnsi="Times"/>
@@ -2975,6 +4130,7 @@
     </w:p>
     <w:p>
       <w:pPr>
+        <w:spacing w:line="0" w:lineRule="atLeast"/>
         <w:jc w:val="both"/>
         <w:rPr>
           <w:rFonts w:ascii="Times" w:hAnsi="Times" w:cs="Times New Roman"/>
@@ -2989,6 +4145,7 @@
     </w:p>
     <w:p>
       <w:pPr>
+        <w:spacing w:line="0" w:lineRule="atLeast"/>
         <w:jc w:val="both"/>
         <w:rPr>
           <w:rFonts w:ascii="Times" w:hAnsi="Times"/>
@@ -3004,14 +4161,16 @@
     </w:p>
     <w:p>
       <w:pPr>
-        <w:jc w:val="both"/>
-        <w:rPr>
-          <w:rFonts w:ascii="Times" w:hAnsi="Times"/>
-        </w:rPr>
-      </w:pPr>
-    </w:p>
-    <w:p>
-      <w:pPr>
+        <w:spacing w:line="0" w:lineRule="atLeast"/>
+        <w:jc w:val="both"/>
+        <w:rPr>
+          <w:rFonts w:ascii="Times" w:hAnsi="Times"/>
+        </w:rPr>
+      </w:pPr>
+    </w:p>
+    <w:p>
+      <w:pPr>
+        <w:spacing w:line="0" w:lineRule="atLeast"/>
         <w:jc w:val="both"/>
         <w:rPr>
           <w:rFonts w:ascii="Times" w:hAnsi="Times" w:cs="Times New Roman"/>
@@ -3059,8 +4218,8 @@
       </w:r>
       <w:r>
         <w:rPr>
-          <w:rFonts w:ascii="Helvetica" w:hAnsi="Helvetica" w:cs="Times New Roman"/>
-          <w:color w:val="F2F2F2" w:themeColor="background1" w:themeShade="F2"/>
+          <w:rFonts w:ascii="Helvetica Neue" w:hAnsi="Helvetica Neue" w:cs="Times New Roman"/>
+          <w:color w:val="E6E6E6"/>
           <w:sz w:val="16"/>
           <w:szCs w:val="16"/>
         </w:rPr>
@@ -3069,14 +4228,16 @@
     </w:p>
     <w:p>
       <w:pPr>
-        <w:jc w:val="both"/>
-        <w:rPr>
-          <w:rFonts w:ascii="Times" w:hAnsi="Times"/>
-        </w:rPr>
-      </w:pPr>
-    </w:p>
-    <w:p>
-      <w:pPr>
+        <w:spacing w:line="0" w:lineRule="atLeast"/>
+        <w:jc w:val="both"/>
+        <w:rPr>
+          <w:rFonts w:ascii="Times" w:hAnsi="Times"/>
+        </w:rPr>
+      </w:pPr>
+    </w:p>
+    <w:p>
+      <w:pPr>
+        <w:spacing w:line="0" w:lineRule="atLeast"/>
         <w:rPr>
           <w:rFonts w:ascii="Menlo Regular" w:hAnsi="Menlo Regular" w:cs="Menlo Regular"/>
           <w:sz w:val="20"/>
@@ -3110,6 +4271,7 @@
     </w:p>
     <w:p>
       <w:pPr>
+        <w:spacing w:line="0" w:lineRule="atLeast"/>
         <w:rPr>
           <w:rFonts w:ascii="Menlo Regular" w:hAnsi="Menlo Regular" w:cs="Menlo Regular"/>
           <w:sz w:val="20"/>
@@ -3119,6 +4281,7 @@
     </w:p>
     <w:p>
       <w:pPr>
+        <w:spacing w:line="0" w:lineRule="atLeast"/>
         <w:rPr>
           <w:rFonts w:ascii="Times" w:hAnsi="Times" w:cs="Menlo Regular"/>
         </w:rPr>
@@ -3175,6 +4338,7 @@
     </w:p>
     <w:p>
       <w:pPr>
+        <w:spacing w:line="0" w:lineRule="atLeast"/>
         <w:rPr>
           <w:rFonts w:ascii="Times" w:hAnsi="Times" w:cs="Menlo Regular"/>
         </w:rPr>
@@ -3217,6 +4381,7 @@
     </w:p>
     <w:p>
       <w:pPr>
+        <w:spacing w:line="0" w:lineRule="atLeast"/>
         <w:rPr>
           <w:rFonts w:ascii="Helvetica" w:hAnsi="Helvetica"/>
         </w:rPr>
@@ -3259,6 +4424,7 @@
     </w:p>
     <w:p>
       <w:pPr>
+        <w:spacing w:line="0" w:lineRule="atLeast"/>
         <w:rPr>
           <w:rFonts w:ascii="Menlo Regular" w:hAnsi="Menlo Regular" w:cs="Menlo Regular"/>
           <w:sz w:val="20"/>
@@ -3268,6 +4434,7 @@
     </w:p>
     <w:p>
       <w:pPr>
+        <w:spacing w:line="0" w:lineRule="atLeast"/>
         <w:rPr>
           <w:rFonts w:ascii="Menlo Regular" w:hAnsi="Menlo Regular" w:cs="Menlo Regular"/>
           <w:sz w:val="20"/>
@@ -3304,23 +4471,26 @@
         <w:pBdr>
           <w:bottom w:val="single" w:sz="6" w:space="1" w:color="auto"/>
         </w:pBdr>
-        <w:jc w:val="both"/>
-        <w:rPr>
-          <w:rFonts w:ascii="Times" w:hAnsi="Times"/>
-        </w:rPr>
-      </w:pPr>
-    </w:p>
-    <w:p>
-      <w:pPr>
-        <w:rPr>
-          <w:rFonts w:ascii="Helvetica" w:hAnsi="Helvetica" w:cs="Times New Roman"/>
-          <w:sz w:val="16"/>
-          <w:szCs w:val="16"/>
-        </w:rPr>
-      </w:pPr>
-    </w:p>
-    <w:p>
-      <w:pPr>
+        <w:spacing w:line="0" w:lineRule="atLeast"/>
+        <w:jc w:val="both"/>
+        <w:rPr>
+          <w:rFonts w:ascii="Times" w:hAnsi="Times"/>
+        </w:rPr>
+      </w:pPr>
+    </w:p>
+    <w:p>
+      <w:pPr>
+        <w:spacing w:line="0" w:lineRule="atLeast"/>
+        <w:rPr>
+          <w:rFonts w:ascii="Helvetica" w:hAnsi="Helvetica" w:cs="Times New Roman"/>
+          <w:sz w:val="16"/>
+          <w:szCs w:val="16"/>
+        </w:rPr>
+      </w:pPr>
+    </w:p>
+    <w:p>
+      <w:pPr>
+        <w:spacing w:line="0" w:lineRule="atLeast"/>
         <w:rPr>
           <w:rFonts w:ascii="Helvetica" w:hAnsi="Helvetica" w:cs="Times New Roman"/>
           <w:sz w:val="16"/>
@@ -3395,6 +4565,7 @@
     </w:p>
     <w:p>
       <w:pPr>
+        <w:spacing w:line="0" w:lineRule="atLeast"/>
         <w:rPr>
           <w:rFonts w:ascii="Helvetica" w:hAnsi="Helvetica" w:cs="Times New Roman"/>
           <w:sz w:val="16"/>
@@ -3469,6 +4640,7 @@
     </w:p>
     <w:p>
       <w:pPr>
+        <w:spacing w:line="0" w:lineRule="atLeast"/>
         <w:jc w:val="both"/>
         <w:rPr>
           <w:rFonts w:ascii="Times" w:hAnsi="Times" w:cs="Times New Roman"/>
@@ -3479,7 +4651,7 @@
       <w:headerReference w:type="default" r:id="rId9"/>
       <w:footerReference w:type="default" r:id="rId10"/>
       <w:pgSz w:w="12240" w:h="15840"/>
-      <w:pgMar w:top="1417" w:right="1417" w:bottom="1417" w:left="1417" w:header="720" w:footer="720" w:gutter="0"/>
+      <w:pgMar w:top="1134" w:right="1134" w:bottom="1134" w:left="1134" w:header="1134" w:footer="1101" w:gutter="0"/>
       <w:cols w:space="720"/>
     </w:sectPr>
   </w:body>
@@ -3513,7 +4685,7 @@
       <w:tabs>
         <w:tab w:val="clear" w:pos="4320"/>
         <w:tab w:val="clear" w:pos="8640"/>
-        <w:tab w:val="right" w:pos="9406"/>
+        <w:tab w:val="right" w:pos="9972"/>
       </w:tabs>
       <w:rPr>
         <w:rFonts w:ascii="Helvetica Neue" w:hAnsi="Helvetica Neue"/>
@@ -3522,12 +4694,14 @@
     <w:r>
       <w:rPr>
         <w:rFonts w:ascii="Helvetica Neue" w:hAnsi="Helvetica Neue"/>
+        <w:color w:val="FDFDFD"/>
       </w:rPr>
       <w:t xml:space="preserve">VERSION </w:t>
     </w:r>
     <w:r>
       <w:rPr>
         <w:rFonts w:ascii="Helvetica Neue" w:hAnsi="Helvetica Neue"/>
+        <w:color w:val="FDFDFD"/>
       </w:rPr>
       <w:t>2</w:t>
     </w:r>
@@ -3564,7 +4738,7 @@
         <w:rFonts w:ascii="Helvetica Neue" w:hAnsi="Helvetica Neue"/>
         <w:noProof/>
       </w:rPr>
-      <w:t>2</w:t>
+      <w:t>4</w:t>
     </w:r>
     <w:r>
       <w:rPr>
@@ -3604,7 +4778,7 @@
       <w:tabs>
         <w:tab w:val="clear" w:pos="4320"/>
         <w:tab w:val="clear" w:pos="8640"/>
-        <w:tab w:val="right" w:pos="9406"/>
+        <w:tab w:val="right" w:pos="9972"/>
       </w:tabs>
       <w:rPr>
         <w:rFonts w:ascii="Helvetica Neue" w:hAnsi="Helvetica Neue"/>
@@ -3613,12 +4787,14 @@
     <w:r>
       <w:rPr>
         <w:rFonts w:ascii="Helvetica Neue" w:hAnsi="Helvetica Neue"/>
+        <w:color w:val="FDFDFD"/>
       </w:rPr>
       <w:t>KARL</w:t>
     </w:r>
     <w:r>
       <w:rPr>
         <w:rFonts w:ascii="Helvetica Neue" w:hAnsi="Helvetica Neue"/>
+        <w:color w:val="FDFDFD"/>
       </w:rPr>
       <w:t xml:space="preserve"> BERTIN</w:t>
     </w:r>
@@ -3627,6 +4803,12 @@
         <w:rFonts w:ascii="Helvetica Neue" w:hAnsi="Helvetica Neue"/>
       </w:rPr>
       <w:tab/>
+    </w:r>
+    <w:r>
+      <w:rPr>
+        <w:rFonts w:ascii="Helvetica Neue" w:hAnsi="Helvetica Neue"/>
+        <w:color w:val="FDFDFD"/>
+      </w:rPr>
       <w:t>NOTETAKING STRUCTURES</w:t>
     </w:r>
   </w:p>
@@ -3912,7 +5094,6 @@
   <w:style w:type="character" w:default="1" w:styleId="DefaultParagraphFont">
     <w:name w:val="Default Paragraph Font"/>
     <w:uiPriority w:val="1"/>
-    <w:semiHidden/>
     <w:unhideWhenUsed/>
   </w:style>
   <w:style w:type="table" w:default="1" w:styleId="TableNormal">

</xml_diff>

<commit_message>
notetakingstructures.docx 3RC updated to version 3 (Kabe's Notetaking structures), uenctcnyyyymmdd.docx (Kabe's notetaking template) 2.71e updated to version 3, readme.md updated.
</commit_message>
<xml_diff>
--- a/notetakingstructures.docx
+++ b/notetakingstructures.docx
@@ -278,14 +278,6 @@
         </w:rPr>
         <w:t>3</w:t>
       </w:r>
-      <w:r>
-        <w:rPr>
-          <w:rFonts w:ascii="Helvetica Neue" w:hAnsi="Helvetica Neue" w:cs="Times New Roman"/>
-          <w:b/>
-          <w:color w:val="E6E6E6"/>
-        </w:rPr>
-        <w:t>RC</w:t>
-      </w:r>
     </w:p>
     <w:p>
       <w:pPr>
@@ -511,12 +503,9 @@
           <w:szCs w:val="22"/>
         </w:rPr>
         <w:sectPr>
-          <w:headerReference w:type="even" r:id="rId10"/>
-          <w:headerReference w:type="default" r:id="rId11"/>
-          <w:footerReference w:type="even" r:id="rId12"/>
-          <w:footerReference w:type="default" r:id="rId13"/>
-          <w:headerReference w:type="first" r:id="rId14"/>
-          <w:footerReference w:type="first" r:id="rId15"/>
+          <w:headerReference w:type="default" r:id="rId10"/>
+          <w:footerReference w:type="even" r:id="rId11"/>
+          <w:footerReference w:type="default" r:id="rId12"/>
           <w:pgSz w:w="11900" w:h="16840"/>
           <w:pgMar w:top="1134" w:right="1134" w:bottom="1134" w:left="1134" w:header="1134" w:footer="1134" w:gutter="0"/>
           <w:cols w:space="720"/>
@@ -1207,8 +1196,66 @@
       <w:r>
         <w:rPr>
           <w:rFonts w:ascii="Times" w:hAnsi="Times" w:cs="Times New Roman"/>
+        </w:rPr>
+        <w:t xml:space="preserve"> </w:t>
+      </w:r>
+      <w:r>
+        <w:rPr>
+          <w:rFonts w:ascii="Helvetica Neue" w:hAnsi="Helvetica Neue" w:cs="Times New Roman"/>
+          <w:color w:val="E6E6E6"/>
+          <w:sz w:val="16"/>
+          <w:szCs w:val="16"/>
+        </w:rPr>
+        <w:t>LEDE</w:t>
+      </w:r>
+    </w:p>
+    <w:p>
+      <w:pPr>
+        <w:jc w:val="both"/>
+        <w:rPr>
+          <w:rFonts w:ascii="Times" w:hAnsi="Times"/>
+        </w:rPr>
+      </w:pPr>
+    </w:p>
+    <w:p>
+      <w:pPr>
+        <w:jc w:val="both"/>
+        <w:rPr>
+          <w:rFonts w:ascii="Times" w:hAnsi="Times" w:cs="Times New Roman"/>
           <w:color w:val="F2F2F2" w:themeColor="background1" w:themeShade="F2"/>
         </w:rPr>
+      </w:pPr>
+      <w:r>
+        <w:rPr>
+          <w:rFonts w:ascii="Times" w:hAnsi="Times" w:cs="Times"/>
+        </w:rPr>
+        <w:tab/>
+      </w:r>
+      <w:r>
+        <w:rPr>
+          <w:rFonts w:ascii="Times" w:hAnsi="Times" w:cs="Times"/>
+          <w:highlight w:val="yellow"/>
+          <w:u w:val="single"/>
+        </w:rPr>
+        <w:t>_Term_</w:t>
+      </w:r>
+      <w:r>
+        <w:rPr>
+          <w:rFonts w:ascii="Times" w:hAnsi="Times" w:cs="Times"/>
+        </w:rPr>
+        <w:t xml:space="preserve"> : </w:t>
+      </w:r>
+      <w:r>
+        <w:rPr>
+          <w:rFonts w:ascii="Times" w:hAnsi="Times" w:cs="Times"/>
+          <w:highlight w:val="yellow"/>
+        </w:rPr>
+        <w:t>_Definition_</w:t>
+      </w:r>
+      <w:r>
+        <w:rPr>
+          <w:rFonts w:ascii="Times" w:hAnsi="Times" w:cs="Times New Roman"/>
+        </w:rPr>
         <w:t xml:space="preserve"> </w:t>
       </w:r>
       <w:r>
@@ -1218,7 +1265,7 @@
           <w:sz w:val="16"/>
           <w:szCs w:val="16"/>
         </w:rPr>
-        <w:t>LEDE</w:t>
+        <w:t>BILLBOARD</w:t>
       </w:r>
     </w:p>
     <w:p>
@@ -1239,255 +1286,226 @@
       </w:pPr>
       <w:r>
         <w:rPr>
-          <w:rFonts w:ascii="Times" w:hAnsi="Times" w:cs="Times"/>
+          <w:rFonts w:ascii="Times" w:hAnsi="Times" w:cs="Times New Roman"/>
+        </w:rPr>
+        <w:t xml:space="preserve">Talk </w:t>
+      </w:r>
+      <w:r>
+        <w:rPr>
+          <w:rFonts w:ascii="Times" w:hAnsi="Times" w:cs="Times New Roman"/>
+          <w:u w:val="single"/>
+        </w:rPr>
+        <w:t>less</w:t>
+      </w:r>
+      <w:r>
+        <w:rPr>
+          <w:rFonts w:ascii="Times" w:hAnsi="Times" w:cs="Times New Roman"/>
+        </w:rPr>
+        <w:t xml:space="preserve"> act more talk </w:t>
+      </w:r>
+      <w:r>
+        <w:rPr>
+          <w:rFonts w:ascii="Times" w:hAnsi="Times" w:cs="Times New Roman"/>
+          <w:u w:val="single"/>
+        </w:rPr>
+        <w:t>less</w:t>
+      </w:r>
+      <w:r>
+        <w:rPr>
+          <w:rFonts w:ascii="Times" w:hAnsi="Times" w:cs="Times New Roman"/>
+        </w:rPr>
+        <w:t xml:space="preserve"> act more talk less act more talk less act more talk less act more talk less act more talk less act more talk less act more.</w:t>
+      </w:r>
+      <w:r>
+        <w:rPr>
+          <w:rFonts w:ascii="Times" w:hAnsi="Times" w:cs="Times New Roman"/>
+        </w:rPr>
+        <w:t xml:space="preserve"> </w:t>
+      </w:r>
+      <w:r>
+        <w:rPr>
+          <w:rFonts w:ascii="Helvetica Neue" w:hAnsi="Helvetica Neue" w:cs="Times New Roman"/>
+          <w:color w:val="E6E6E6"/>
+          <w:sz w:val="16"/>
+          <w:szCs w:val="16"/>
+        </w:rPr>
+        <w:t>PARAGRAPH</w:t>
+      </w:r>
+    </w:p>
+    <w:p>
+      <w:pPr>
+        <w:rPr>
+          <w:rFonts w:ascii="Times" w:hAnsi="Times"/>
+        </w:rPr>
+      </w:pPr>
+    </w:p>
+    <w:p>
+      <w:pPr>
+        <w:jc w:val="both"/>
+        <w:rPr>
+          <w:rFonts w:ascii="Times" w:hAnsi="Times"/>
+        </w:rPr>
+      </w:pPr>
+      <w:r>
+        <w:rPr>
+          <w:rFonts w:ascii="Times" w:hAnsi="Times" w:cs="Times New Roman"/>
+          <w:b/>
         </w:rPr>
         <w:tab/>
       </w:r>
       <w:r>
         <w:rPr>
-          <w:rFonts w:ascii="Times" w:hAnsi="Times" w:cs="Times"/>
-          <w:highlight w:val="yellow"/>
+          <w:rFonts w:ascii="Times" w:hAnsi="Times" w:cs="Times New Roman"/>
+          <w:b/>
+          <w:highlight w:val="yellow"/>
+        </w:rPr>
+        <w:t>_Subsubhed_</w:t>
+      </w:r>
+    </w:p>
+    <w:p>
+      <w:pPr>
+        <w:rPr>
+          <w:rFonts w:ascii="Times" w:hAnsi="Times"/>
+        </w:rPr>
+      </w:pPr>
+    </w:p>
+    <w:p>
+      <w:pPr>
+        <w:jc w:val="both"/>
+        <w:rPr>
+          <w:rFonts w:ascii="Times" w:hAnsi="Times" w:cs="Times New Roman"/>
+        </w:rPr>
+      </w:pPr>
+      <w:r>
+        <w:rPr>
+          <w:rFonts w:ascii="Times" w:hAnsi="Times" w:cs="Times New Roman"/>
+          <w:b/>
+        </w:rPr>
+        <w:tab/>
+      </w:r>
+      <w:r>
+        <w:rPr>
+          <w:rFonts w:ascii="Times" w:hAnsi="Times" w:cs="Times New Roman"/>
+          <w:b/>
+          <w:highlight w:val="yellow"/>
+        </w:rPr>
+        <w:t>_Subsubsubhed_</w:t>
+      </w:r>
+      <w:r>
+        <w:rPr>
+          <w:rFonts w:ascii="Times" w:hAnsi="Times" w:cs="Times New Roman"/>
+          <w:b/>
+        </w:rPr>
+        <w:t xml:space="preserve"> —</w:t>
+      </w:r>
+      <w:r>
+        <w:rPr>
+          <w:rFonts w:ascii="Times" w:hAnsi="Times" w:cs="Times New Roman"/>
+        </w:rPr>
+        <w:t xml:space="preserve"> Actions speak louder than words talk less act more actions speak louder than words talk less act more actions speak louder than words</w:t>
+      </w:r>
+      <w:r>
+        <w:rPr>
+          <w:rFonts w:ascii="Times" w:hAnsi="Times" w:cs="Times New Roman"/>
+        </w:rPr>
+        <w:t xml:space="preserve"> talk less act more</w:t>
+      </w:r>
+      <w:r>
+        <w:rPr>
+          <w:rFonts w:ascii="Times" w:hAnsi="Times" w:cs="Times New Roman"/>
+        </w:rPr>
+        <w:t>.</w:t>
+      </w:r>
+      <w:r>
+        <w:rPr>
+          <w:rFonts w:ascii="Times" w:hAnsi="Times" w:cs="Times New Roman"/>
+        </w:rPr>
+        <w:t xml:space="preserve"> </w:t>
+      </w:r>
+      <w:r>
+        <w:rPr>
+          <w:rFonts w:ascii="Helvetica Neue" w:hAnsi="Helvetica Neue" w:cs="Times New Roman"/>
+          <w:color w:val="E6E6E6"/>
+          <w:sz w:val="16"/>
+          <w:szCs w:val="16"/>
+        </w:rPr>
+        <w:t>PARAGRAPH</w:t>
+      </w:r>
+    </w:p>
+    <w:p>
+      <w:pPr>
+        <w:jc w:val="both"/>
+        <w:rPr>
+          <w:rFonts w:ascii="Times" w:hAnsi="Times" w:cs="Times New Roman"/>
+          <w:color w:val="F2F2F2" w:themeColor="background1" w:themeShade="F2"/>
+        </w:rPr>
+      </w:pPr>
+      <w:r>
+        <w:rPr>
+          <w:rFonts w:ascii="Times" w:hAnsi="Times" w:cs="Times New Roman"/>
+        </w:rPr>
+        <w:tab/>
+      </w:r>
+      <w:r>
+        <w:rPr>
+          <w:rFonts w:ascii="Times" w:hAnsi="Times" w:cs="Times New Roman"/>
+        </w:rPr>
+        <w:t>Talk less act more actions speak louder than words talk less act more.</w:t>
+      </w:r>
+      <w:r>
+        <w:rPr>
+          <w:rFonts w:ascii="Times" w:hAnsi="Times" w:cs="Times New Roman"/>
+        </w:rPr>
+        <w:t xml:space="preserve"> </w:t>
+      </w:r>
+      <w:r>
+        <w:rPr>
+          <w:rFonts w:ascii="Helvetica Neue" w:hAnsi="Helvetica Neue" w:cs="Times New Roman"/>
+          <w:color w:val="E6E6E6"/>
+          <w:sz w:val="16"/>
+          <w:szCs w:val="16"/>
+        </w:rPr>
+        <w:t>PARAGRAPH</w:t>
+      </w:r>
+    </w:p>
+    <w:p>
+      <w:pPr>
+        <w:rPr>
+          <w:rFonts w:ascii="Times" w:hAnsi="Times"/>
+        </w:rPr>
+      </w:pPr>
+    </w:p>
+    <w:p>
+      <w:pPr>
+        <w:jc w:val="both"/>
+        <w:rPr>
+          <w:rFonts w:ascii="Times" w:hAnsi="Times" w:cs="Times New Roman"/>
+        </w:rPr>
+      </w:pPr>
+      <w:r>
+        <w:rPr>
+          <w:rFonts w:ascii="Times" w:hAnsi="Times" w:cs="Times New Roman"/>
+        </w:rPr>
+        <w:t xml:space="preserve">Spirit does </w:t>
+      </w:r>
+      <w:r>
+        <w:rPr>
+          <w:rFonts w:ascii="Times" w:hAnsi="Times" w:cs="Times New Roman"/>
           <w:u w:val="single"/>
         </w:rPr>
-        <w:t>_Term_</w:t>
-      </w:r>
-      <w:r>
-        <w:rPr>
-          <w:rFonts w:ascii="Times" w:hAnsi="Times" w:cs="Times"/>
-        </w:rPr>
-        <w:t xml:space="preserve"> : </w:t>
-      </w:r>
-      <w:r>
-        <w:rPr>
-          <w:rFonts w:ascii="Times" w:hAnsi="Times" w:cs="Times"/>
-          <w:highlight w:val="yellow"/>
-        </w:rPr>
-        <w:t>_Definition_</w:t>
-      </w:r>
-      <w:r>
-        <w:rPr>
-          <w:rFonts w:ascii="Times" w:hAnsi="Times" w:cs="Times New Roman"/>
-          <w:color w:val="F2F2F2" w:themeColor="background1" w:themeShade="F2"/>
-        </w:rPr>
-        <w:t xml:space="preserve"> </w:t>
-      </w:r>
-      <w:r>
-        <w:rPr>
-          <w:rFonts w:ascii="Helvetica Neue" w:hAnsi="Helvetica Neue" w:cs="Times New Roman"/>
-          <w:color w:val="E6E6E6"/>
-          <w:sz w:val="16"/>
-          <w:szCs w:val="16"/>
-        </w:rPr>
-        <w:t>BILLBOARD</w:t>
-      </w:r>
-    </w:p>
-    <w:p>
-      <w:pPr>
-        <w:jc w:val="both"/>
-        <w:rPr>
-          <w:rFonts w:ascii="Times" w:hAnsi="Times"/>
-        </w:rPr>
-      </w:pPr>
-    </w:p>
-    <w:p>
-      <w:pPr>
-        <w:jc w:val="both"/>
-        <w:rPr>
-          <w:rFonts w:ascii="Times" w:hAnsi="Times" w:cs="Times New Roman"/>
-          <w:color w:val="F2F2F2" w:themeColor="background1" w:themeShade="F2"/>
-        </w:rPr>
-      </w:pPr>
-      <w:r>
-        <w:rPr>
-          <w:rFonts w:ascii="Times" w:hAnsi="Times" w:cs="Times New Roman"/>
-        </w:rPr>
-        <w:t xml:space="preserve">Talk </w:t>
+        <w:t>not</w:t>
+      </w:r>
+      <w:r>
+        <w:rPr>
+          <w:rFonts w:ascii="Times" w:hAnsi="Times" w:cs="Times New Roman"/>
+        </w:rPr>
+        <w:t xml:space="preserve"> understand </w:t>
       </w:r>
       <w:r>
         <w:rPr>
           <w:rFonts w:ascii="Times" w:hAnsi="Times" w:cs="Times New Roman"/>
           <w:u w:val="single"/>
         </w:rPr>
-        <w:t>less</w:t>
-      </w:r>
-      <w:r>
-        <w:rPr>
-          <w:rFonts w:ascii="Times" w:hAnsi="Times" w:cs="Times New Roman"/>
-        </w:rPr>
-        <w:t xml:space="preserve"> act more talk </w:t>
-      </w:r>
-      <w:r>
-        <w:rPr>
-          <w:rFonts w:ascii="Times" w:hAnsi="Times" w:cs="Times New Roman"/>
-          <w:u w:val="single"/>
-        </w:rPr>
-        <w:t>less</w:t>
-      </w:r>
-      <w:r>
-        <w:rPr>
-          <w:rFonts w:ascii="Times" w:hAnsi="Times" w:cs="Times New Roman"/>
-        </w:rPr>
-        <w:t xml:space="preserve"> act more talk less act more talk less act more talk less act more talk less act more talk less act more talk less act more.</w:t>
-      </w:r>
-      <w:r>
-        <w:rPr>
-          <w:rFonts w:ascii="Times" w:hAnsi="Times" w:cs="Times New Roman"/>
-          <w:color w:val="F2F2F2" w:themeColor="background1" w:themeShade="F2"/>
-        </w:rPr>
-        <w:t xml:space="preserve"> </w:t>
-      </w:r>
-      <w:r>
-        <w:rPr>
-          <w:rFonts w:ascii="Helvetica Neue" w:hAnsi="Helvetica Neue" w:cs="Times New Roman"/>
-          <w:color w:val="E6E6E6"/>
-          <w:sz w:val="16"/>
-          <w:szCs w:val="16"/>
-        </w:rPr>
-        <w:t>PARAGRAPH</w:t>
-      </w:r>
-    </w:p>
-    <w:p>
-      <w:pPr>
-        <w:rPr>
-          <w:rFonts w:ascii="Times" w:hAnsi="Times"/>
-        </w:rPr>
-      </w:pPr>
-    </w:p>
-    <w:p>
-      <w:pPr>
-        <w:jc w:val="both"/>
-        <w:rPr>
-          <w:rFonts w:ascii="Times" w:hAnsi="Times"/>
-        </w:rPr>
-      </w:pPr>
-      <w:r>
-        <w:rPr>
-          <w:rFonts w:ascii="Times" w:hAnsi="Times" w:cs="Times New Roman"/>
-          <w:b/>
-        </w:rPr>
-        <w:tab/>
-      </w:r>
-      <w:r>
-        <w:rPr>
-          <w:rFonts w:ascii="Times" w:hAnsi="Times" w:cs="Times New Roman"/>
-          <w:b/>
-          <w:highlight w:val="yellow"/>
-        </w:rPr>
-        <w:t>_Subsubhed_</w:t>
-      </w:r>
-    </w:p>
-    <w:p>
-      <w:pPr>
-        <w:rPr>
-          <w:rFonts w:ascii="Times" w:hAnsi="Times"/>
-        </w:rPr>
-      </w:pPr>
-    </w:p>
-    <w:p>
-      <w:pPr>
-        <w:jc w:val="both"/>
-        <w:rPr>
-          <w:rFonts w:ascii="Times" w:hAnsi="Times" w:cs="Times New Roman"/>
-        </w:rPr>
-      </w:pPr>
-      <w:r>
-        <w:rPr>
-          <w:rFonts w:ascii="Times" w:hAnsi="Times" w:cs="Times New Roman"/>
-          <w:b/>
-        </w:rPr>
-        <w:tab/>
-      </w:r>
-      <w:r>
-        <w:rPr>
-          <w:rFonts w:ascii="Times" w:hAnsi="Times" w:cs="Times New Roman"/>
-          <w:b/>
-          <w:highlight w:val="yellow"/>
-        </w:rPr>
-        <w:t>_Subsubsubhed_</w:t>
-      </w:r>
-      <w:r>
-        <w:rPr>
-          <w:rFonts w:ascii="Times" w:hAnsi="Times" w:cs="Times New Roman"/>
-          <w:b/>
-        </w:rPr>
-        <w:t xml:space="preserve"> —</w:t>
-      </w:r>
-      <w:r>
-        <w:rPr>
-          <w:rFonts w:ascii="Times" w:hAnsi="Times" w:cs="Times New Roman"/>
-        </w:rPr>
-        <w:t xml:space="preserve"> Actions speak louder than words talk less act more actions speak louder than words talk less act more actions speak louder than words.</w:t>
-      </w:r>
-    </w:p>
-    <w:p>
-      <w:pPr>
-        <w:jc w:val="both"/>
-        <w:rPr>
-          <w:rFonts w:ascii="Times" w:hAnsi="Times" w:cs="Times New Roman"/>
-          <w:color w:val="F2F2F2" w:themeColor="background1" w:themeShade="F2"/>
-        </w:rPr>
-      </w:pPr>
-      <w:r>
-        <w:rPr>
-          <w:rFonts w:ascii="Times" w:hAnsi="Times" w:cs="Times New Roman"/>
-        </w:rPr>
-        <w:t>Talk less act more actions speak louder than words talk less act more.</w:t>
-      </w:r>
-      <w:r>
-        <w:rPr>
-          <w:rFonts w:ascii="Times" w:hAnsi="Times" w:cs="Times New Roman"/>
-          <w:color w:val="F2F2F2" w:themeColor="background1" w:themeShade="F2"/>
-        </w:rPr>
-        <w:t xml:space="preserve"> </w:t>
-      </w:r>
-      <w:r>
-        <w:rPr>
-          <w:rFonts w:ascii="Helvetica Neue" w:hAnsi="Helvetica Neue" w:cs="Times New Roman"/>
-          <w:color w:val="E6E6E6"/>
-          <w:sz w:val="16"/>
-          <w:szCs w:val="16"/>
-        </w:rPr>
-        <w:t>PARAGRAPH</w:t>
-      </w:r>
-    </w:p>
-    <w:p>
-      <w:pPr>
-        <w:rPr>
-          <w:rFonts w:ascii="Times" w:hAnsi="Times"/>
-        </w:rPr>
-      </w:pPr>
-    </w:p>
-    <w:p>
-      <w:pPr>
-        <w:jc w:val="both"/>
-        <w:rPr>
-          <w:rFonts w:ascii="Times" w:hAnsi="Times" w:cs="Times New Roman"/>
-        </w:rPr>
-      </w:pPr>
-      <w:r>
-        <w:rPr>
-          <w:rFonts w:ascii="Times" w:hAnsi="Times" w:cs="Times New Roman"/>
-        </w:rPr>
-        <w:t xml:space="preserve">Spirit does </w:t>
-      </w:r>
-      <w:r>
-        <w:rPr>
-          <w:rFonts w:ascii="Times" w:hAnsi="Times" w:cs="Times New Roman"/>
-          <w:u w:val="single"/>
-        </w:rPr>
-        <w:t>not</w:t>
-      </w:r>
-      <w:r>
-        <w:rPr>
-          <w:rFonts w:ascii="Times" w:hAnsi="Times" w:cs="Times New Roman"/>
-        </w:rPr>
-        <w:t xml:space="preserve"> understand </w:t>
-      </w:r>
-      <w:r>
-        <w:rPr>
-          <w:rFonts w:ascii="Times" w:hAnsi="Times" w:cs="Times New Roman"/>
-          <w:u w:val="single"/>
-        </w:rPr>
         <w:t>negation</w:t>
       </w:r>
       <w:r>
@@ -1499,7 +1517,6 @@
       <w:r>
         <w:rPr>
           <w:rFonts w:ascii="Times" w:hAnsi="Times" w:cs="Times New Roman"/>
-          <w:color w:val="F2F2F2" w:themeColor="background1" w:themeShade="F2"/>
         </w:rPr>
         <w:t xml:space="preserve"> </w:t>
       </w:r>
@@ -1693,7 +1710,6 @@
       <w:r>
         <w:rPr>
           <w:rFonts w:ascii="Times" w:hAnsi="Times" w:cs="Times New Roman"/>
-          <w:color w:val="F2F2F2" w:themeColor="background1" w:themeShade="F2"/>
         </w:rPr>
         <w:t xml:space="preserve"> </w:t>
       </w:r>
@@ -2383,18 +2399,127 @@
       <w:r>
         <w:rPr>
           <w:rFonts w:ascii="Times" w:hAnsi="Times" w:cs="Times New Roman"/>
+        </w:rPr>
+        <w:t xml:space="preserve"> </w:t>
+      </w:r>
+      <w:r>
+        <w:rPr>
+          <w:rFonts w:ascii="Helvetica Neue" w:hAnsi="Helvetica Neue" w:cs="Times New Roman"/>
+          <w:color w:val="E6E6E6"/>
+          <w:sz w:val="16"/>
+          <w:szCs w:val="16"/>
+        </w:rPr>
+        <w:t>LEDE</w:t>
+      </w:r>
+    </w:p>
+    <w:p>
+      <w:pPr>
+        <w:jc w:val="both"/>
+        <w:rPr>
+          <w:rFonts w:ascii="Times" w:hAnsi="Times"/>
+        </w:rPr>
+      </w:pPr>
+    </w:p>
+    <w:p>
+      <w:pPr>
+        <w:jc w:val="both"/>
+        <w:rPr>
+          <w:rFonts w:ascii="Times" w:hAnsi="Times" w:cs="Times New Roman"/>
           <w:color w:val="F2F2F2" w:themeColor="background1" w:themeShade="F2"/>
         </w:rPr>
+      </w:pPr>
+      <w:r>
+        <w:rPr>
+          <w:rFonts w:ascii="Times" w:hAnsi="Times" w:cs="Times"/>
+        </w:rPr>
+        <w:tab/>
+      </w:r>
+      <w:r>
+        <w:rPr>
+          <w:rFonts w:ascii="Helvetica" w:hAnsi="Helvetica" w:cs="Times"/>
+          <w:sz w:val="22"/>
+          <w:szCs w:val="22"/>
+          <w:highlight w:val="yellow"/>
+          <w:u w:val="single"/>
+        </w:rPr>
+        <w:t>_</w:t>
+      </w:r>
+      <w:r>
+        <w:rPr>
+          <w:rFonts w:ascii="Helvetica" w:hAnsi="Helvetica" w:cs="Times"/>
+          <w:sz w:val="22"/>
+          <w:szCs w:val="22"/>
+          <w:highlight w:val="yellow"/>
+          <w:u w:val="single"/>
+        </w:rPr>
+        <w:t>Term</w:t>
+      </w:r>
+      <w:r>
+        <w:rPr>
+          <w:rFonts w:ascii="Helvetica" w:hAnsi="Helvetica" w:cs="Times"/>
+          <w:sz w:val="22"/>
+          <w:szCs w:val="22"/>
+          <w:highlight w:val="yellow"/>
+          <w:u w:val="single"/>
+        </w:rPr>
+        <w:t>_</w:t>
+      </w:r>
+      <w:r>
+        <w:rPr>
+          <w:rFonts w:ascii="Helvetica" w:hAnsi="Helvetica" w:cs="Times"/>
+          <w:sz w:val="22"/>
+          <w:szCs w:val="22"/>
+        </w:rPr>
+        <w:t xml:space="preserve"> :</w:t>
+      </w:r>
+      <w:r>
+        <w:rPr>
+          <w:rFonts w:ascii="Times" w:hAnsi="Times" w:cs="Times"/>
+        </w:rPr>
         <w:t xml:space="preserve"> </w:t>
       </w:r>
       <w:r>
         <w:rPr>
+          <w:rFonts w:ascii="Times" w:hAnsi="Times" w:cs="Times"/>
+          <w:highlight w:val="yellow"/>
+        </w:rPr>
+        <w:t>_</w:t>
+      </w:r>
+      <w:r>
+        <w:rPr>
+          <w:rFonts w:ascii="Times" w:hAnsi="Times" w:cs="Times"/>
+          <w:highlight w:val="yellow"/>
+        </w:rPr>
+        <w:t>De</w:t>
+      </w:r>
+      <w:r>
+        <w:rPr>
+          <w:rFonts w:ascii="Times" w:hAnsi="Times" w:cs="Times"/>
+          <w:highlight w:val="yellow"/>
+        </w:rPr>
+        <w:t>finition</w:t>
+      </w:r>
+      <w:r>
+        <w:rPr>
+          <w:rFonts w:ascii="Times" w:hAnsi="Times" w:cs="Times"/>
+          <w:highlight w:val="yellow"/>
+        </w:rPr>
+        <w:t>_</w:t>
+      </w:r>
+      <w:r>
+        <w:rPr>
+          <w:rFonts w:ascii="Times" w:hAnsi="Times" w:cs="Times New Roman"/>
+        </w:rPr>
+        <w:t xml:space="preserve"> </w:t>
+      </w:r>
+      <w:r>
+        <w:rPr>
           <w:rFonts w:ascii="Helvetica Neue" w:hAnsi="Helvetica Neue" w:cs="Times New Roman"/>
           <w:color w:val="E6E6E6"/>
           <w:sz w:val="16"/>
           <w:szCs w:val="16"/>
         </w:rPr>
-        <w:t>LEDE</w:t>
+        <w:t>BILLBOARD</w:t>
       </w:r>
     </w:p>
     <w:p>
@@ -2409,93 +2534,343 @@
       <w:pPr>
         <w:jc w:val="both"/>
         <w:rPr>
-          <w:rFonts w:ascii="Times" w:hAnsi="Times" w:cs="Times New Roman"/>
+          <w:rFonts w:ascii="Helvetica" w:hAnsi="Helvetica" w:cs="Times New Roman"/>
           <w:color w:val="F2F2F2" w:themeColor="background1" w:themeShade="F2"/>
         </w:rPr>
       </w:pPr>
       <w:r>
         <w:rPr>
-          <w:rFonts w:ascii="Times" w:hAnsi="Times" w:cs="Times"/>
+          <w:rFonts w:ascii="Times" w:hAnsi="Times" w:cs="Times New Roman"/>
+        </w:rPr>
+        <w:t>Talk</w:t>
+      </w:r>
+      <w:r>
+        <w:rPr>
+          <w:rFonts w:ascii="Times" w:hAnsi="Times" w:cs="Times New Roman"/>
+        </w:rPr>
+        <w:t xml:space="preserve"> </w:t>
+      </w:r>
+      <w:r>
+        <w:rPr>
+          <w:rFonts w:ascii="Times" w:hAnsi="Times" w:cs="Times New Roman"/>
+          <w:b/>
+        </w:rPr>
+        <w:t>less</w:t>
+      </w:r>
+      <w:r>
+        <w:rPr>
+          <w:rFonts w:ascii="Times" w:hAnsi="Times" w:cs="Times New Roman"/>
+        </w:rPr>
+        <w:t xml:space="preserve"> </w:t>
+      </w:r>
+      <w:r>
+        <w:rPr>
+          <w:rFonts w:ascii="Times" w:hAnsi="Times" w:cs="Times New Roman"/>
+        </w:rPr>
+        <w:t>act</w:t>
+      </w:r>
+      <w:r>
+        <w:rPr>
+          <w:rFonts w:ascii="Times" w:hAnsi="Times" w:cs="Times New Roman"/>
+        </w:rPr>
+        <w:t xml:space="preserve"> </w:t>
+      </w:r>
+      <w:r>
+        <w:rPr>
+          <w:rFonts w:ascii="Times" w:hAnsi="Times" w:cs="Times New Roman"/>
+        </w:rPr>
+        <w:t>more talk</w:t>
+      </w:r>
+      <w:r>
+        <w:rPr>
+          <w:rFonts w:ascii="Times" w:hAnsi="Times" w:cs="Times New Roman"/>
+        </w:rPr>
+        <w:t xml:space="preserve"> </w:t>
+      </w:r>
+      <w:r>
+        <w:rPr>
+          <w:rFonts w:ascii="Times" w:hAnsi="Times" w:cs="Times New Roman"/>
+          <w:b/>
+        </w:rPr>
+        <w:t>less</w:t>
+      </w:r>
+      <w:r>
+        <w:rPr>
+          <w:rFonts w:ascii="Times" w:hAnsi="Times" w:cs="Times New Roman"/>
+        </w:rPr>
+        <w:t xml:space="preserve"> </w:t>
+      </w:r>
+      <w:r>
+        <w:rPr>
+          <w:rFonts w:ascii="Times" w:hAnsi="Times" w:cs="Times New Roman"/>
+        </w:rPr>
+        <w:t>act more</w:t>
+      </w:r>
+      <w:r>
+        <w:rPr>
+          <w:rFonts w:ascii="Times" w:hAnsi="Times" w:cs="Times New Roman"/>
+        </w:rPr>
+        <w:t xml:space="preserve"> </w:t>
+      </w:r>
+      <w:r>
+        <w:rPr>
+          <w:rFonts w:ascii="Times" w:hAnsi="Times" w:cs="Times New Roman"/>
+        </w:rPr>
+        <w:t>talk less act more</w:t>
+      </w:r>
+      <w:r>
+        <w:rPr>
+          <w:rFonts w:ascii="Times" w:hAnsi="Times" w:cs="Times New Roman"/>
+        </w:rPr>
+        <w:t xml:space="preserve"> </w:t>
+      </w:r>
+      <w:r>
+        <w:rPr>
+          <w:rFonts w:ascii="Times" w:hAnsi="Times" w:cs="Times New Roman"/>
+        </w:rPr>
+        <w:t>talk less act more talk less act more talk less act more talk less act more talk less act more.</w:t>
+      </w:r>
+      <w:r>
+        <w:rPr>
+          <w:rFonts w:ascii="Times" w:hAnsi="Times" w:cs="Times New Roman"/>
+        </w:rPr>
+        <w:t xml:space="preserve"> </w:t>
+      </w:r>
+      <w:r>
+        <w:rPr>
+          <w:rFonts w:ascii="Helvetica Neue" w:hAnsi="Helvetica Neue" w:cs="Times New Roman"/>
+          <w:color w:val="E6E6E6"/>
+          <w:sz w:val="16"/>
+          <w:szCs w:val="16"/>
+        </w:rPr>
+        <w:t>PARAGRAPH</w:t>
+      </w:r>
+    </w:p>
+    <w:p>
+      <w:pPr>
+        <w:rPr>
+          <w:rFonts w:ascii="Times" w:hAnsi="Times"/>
+        </w:rPr>
+      </w:pPr>
+    </w:p>
+    <w:p>
+      <w:pPr>
+        <w:rPr>
+          <w:rFonts w:ascii="Helvetica" w:hAnsi="Helvetica"/>
+          <w:sz w:val="22"/>
+          <w:szCs w:val="22"/>
+        </w:rPr>
+      </w:pPr>
+      <w:r>
+        <w:rPr>
+          <w:rFonts w:ascii="Helvetica" w:hAnsi="Helvetica" w:cs="Times New Roman"/>
+          <w:b/>
+          <w:sz w:val="22"/>
+          <w:szCs w:val="22"/>
         </w:rPr>
         <w:tab/>
       </w:r>
       <w:r>
         <w:rPr>
-          <w:rFonts w:ascii="Helvetica" w:hAnsi="Helvetica" w:cs="Times"/>
-          <w:sz w:val="22"/>
-          <w:szCs w:val="22"/>
-          <w:highlight w:val="yellow"/>
-          <w:u w:val="single"/>
+          <w:rFonts w:ascii="Helvetica" w:hAnsi="Helvetica" w:cs="Times New Roman"/>
+          <w:b/>
+          <w:sz w:val="22"/>
+          <w:szCs w:val="22"/>
+          <w:highlight w:val="yellow"/>
         </w:rPr>
         <w:t>_</w:t>
       </w:r>
       <w:r>
         <w:rPr>
-          <w:rFonts w:ascii="Helvetica" w:hAnsi="Helvetica" w:cs="Times"/>
-          <w:sz w:val="22"/>
-          <w:szCs w:val="22"/>
-          <w:highlight w:val="yellow"/>
-          <w:u w:val="single"/>
-        </w:rPr>
-        <w:t>Term</w:t>
-      </w:r>
-      <w:r>
-        <w:rPr>
-          <w:rFonts w:ascii="Helvetica" w:hAnsi="Helvetica" w:cs="Times"/>
-          <w:sz w:val="22"/>
-          <w:szCs w:val="22"/>
-          <w:highlight w:val="yellow"/>
-          <w:u w:val="single"/>
+          <w:rFonts w:ascii="Helvetica" w:hAnsi="Helvetica" w:cs="Times New Roman"/>
+          <w:b/>
+          <w:sz w:val="22"/>
+          <w:szCs w:val="22"/>
+          <w:highlight w:val="yellow"/>
+        </w:rPr>
+        <w:t>Subsubhe</w:t>
+      </w:r>
+      <w:r>
+        <w:rPr>
+          <w:rFonts w:ascii="Helvetica" w:hAnsi="Helvetica" w:cs="Times New Roman"/>
+          <w:b/>
+          <w:sz w:val="22"/>
+          <w:szCs w:val="22"/>
+          <w:highlight w:val="yellow"/>
+        </w:rPr>
+        <w:t>d</w:t>
+      </w:r>
+      <w:r>
+        <w:rPr>
+          <w:rFonts w:ascii="Helvetica" w:hAnsi="Helvetica" w:cs="Times New Roman"/>
+          <w:b/>
+          <w:sz w:val="22"/>
+          <w:szCs w:val="22"/>
+          <w:highlight w:val="yellow"/>
         </w:rPr>
         <w:t>_</w:t>
       </w:r>
-      <w:r>
-        <w:rPr>
-          <w:rFonts w:ascii="Helvetica" w:hAnsi="Helvetica" w:cs="Times"/>
-          <w:sz w:val="22"/>
-          <w:szCs w:val="22"/>
-        </w:rPr>
-        <w:t xml:space="preserve"> :</w:t>
-      </w:r>
-      <w:r>
-        <w:rPr>
-          <w:rFonts w:ascii="Times" w:hAnsi="Times" w:cs="Times"/>
+    </w:p>
+    <w:p>
+      <w:pPr>
+        <w:rPr>
+          <w:rFonts w:ascii="Times" w:hAnsi="Times"/>
+        </w:rPr>
+      </w:pPr>
+    </w:p>
+    <w:p>
+      <w:pPr>
+        <w:jc w:val="both"/>
+        <w:rPr>
+          <w:rFonts w:ascii="Helvetica" w:hAnsi="Helvetica" w:cs="Times New Roman"/>
+        </w:rPr>
+      </w:pPr>
+      <w:r>
+        <w:rPr>
+          <w:rFonts w:ascii="Helvetica" w:hAnsi="Helvetica" w:cs="Times New Roman"/>
+          <w:b/>
+          <w:sz w:val="22"/>
+          <w:szCs w:val="22"/>
+        </w:rPr>
+        <w:tab/>
+      </w:r>
+      <w:r>
+        <w:rPr>
+          <w:rFonts w:ascii="Helvetica" w:hAnsi="Helvetica" w:cs="Times New Roman"/>
+          <w:b/>
+          <w:sz w:val="22"/>
+          <w:szCs w:val="22"/>
+          <w:highlight w:val="yellow"/>
+        </w:rPr>
+        <w:t>_</w:t>
+      </w:r>
+      <w:r>
+        <w:rPr>
+          <w:rFonts w:ascii="Helvetica" w:hAnsi="Helvetica" w:cs="Times New Roman"/>
+          <w:b/>
+          <w:sz w:val="22"/>
+          <w:szCs w:val="22"/>
+          <w:highlight w:val="yellow"/>
+        </w:rPr>
+        <w:t>Subsubsubhe</w:t>
+      </w:r>
+      <w:r>
+        <w:rPr>
+          <w:rFonts w:ascii="Helvetica" w:hAnsi="Helvetica" w:cs="Times New Roman"/>
+          <w:b/>
+          <w:sz w:val="22"/>
+          <w:szCs w:val="22"/>
+          <w:highlight w:val="yellow"/>
+        </w:rPr>
+        <w:t>d</w:t>
+      </w:r>
+      <w:r>
+        <w:rPr>
+          <w:rFonts w:ascii="Helvetica" w:hAnsi="Helvetica" w:cs="Times New Roman"/>
+          <w:b/>
+          <w:sz w:val="22"/>
+          <w:szCs w:val="22"/>
+          <w:highlight w:val="yellow"/>
+        </w:rPr>
+        <w:t>_</w:t>
+      </w:r>
+      <w:r>
+        <w:rPr>
+          <w:rFonts w:ascii="Helvetica" w:hAnsi="Helvetica" w:cs="Times New Roman"/>
+          <w:b/>
+          <w:sz w:val="22"/>
+          <w:szCs w:val="22"/>
+        </w:rPr>
+        <w:t xml:space="preserve"> —</w:t>
+      </w:r>
+      <w:r>
+        <w:rPr>
+          <w:rFonts w:ascii="Times" w:hAnsi="Times" w:cs="Times New Roman"/>
         </w:rPr>
         <w:t xml:space="preserve"> </w:t>
       </w:r>
       <w:r>
         <w:rPr>
-          <w:rFonts w:ascii="Times" w:hAnsi="Times" w:cs="Times"/>
-          <w:highlight w:val="yellow"/>
-        </w:rPr>
-        <w:t>_</w:t>
-      </w:r>
-      <w:r>
-        <w:rPr>
-          <w:rFonts w:ascii="Times" w:hAnsi="Times" w:cs="Times"/>
-          <w:highlight w:val="yellow"/>
-        </w:rPr>
-        <w:t>De</w:t>
-      </w:r>
-      <w:r>
-        <w:rPr>
-          <w:rFonts w:ascii="Times" w:hAnsi="Times" w:cs="Times"/>
-          <w:highlight w:val="yellow"/>
-        </w:rPr>
-        <w:t>finition</w:t>
-      </w:r>
-      <w:r>
-        <w:rPr>
-          <w:rFonts w:ascii="Times" w:hAnsi="Times" w:cs="Times"/>
-          <w:highlight w:val="yellow"/>
-        </w:rPr>
-        <w:t>_</w:t>
-      </w:r>
-      <w:r>
-        <w:rPr>
-          <w:rFonts w:ascii="Times" w:hAnsi="Times" w:cs="Times New Roman"/>
+          <w:rFonts w:ascii="Times" w:hAnsi="Times" w:cs="Times New Roman"/>
+        </w:rPr>
+        <w:t xml:space="preserve">Actions </w:t>
+      </w:r>
+      <w:r>
+        <w:rPr>
+          <w:rFonts w:ascii="Times" w:hAnsi="Times" w:cs="Times New Roman"/>
+        </w:rPr>
+        <w:t xml:space="preserve">speak louder than words talk less act more actions </w:t>
+      </w:r>
+      <w:r>
+        <w:rPr>
+          <w:rFonts w:ascii="Times" w:hAnsi="Times" w:cs="Times New Roman"/>
+        </w:rPr>
+        <w:t>speak louder than words talk less act more actions speak louder than words</w:t>
+      </w:r>
+      <w:r>
+        <w:rPr>
+          <w:rFonts w:ascii="Times" w:hAnsi="Times" w:cs="Times New Roman"/>
+        </w:rPr>
+        <w:t xml:space="preserve"> talk less act more</w:t>
+      </w:r>
+      <w:r>
+        <w:rPr>
+          <w:rFonts w:ascii="Times" w:hAnsi="Times" w:cs="Times New Roman"/>
+        </w:rPr>
+        <w:t>.</w:t>
+      </w:r>
+      <w:r>
+        <w:rPr>
+          <w:rFonts w:ascii="Times" w:hAnsi="Times" w:cs="Times New Roman"/>
+        </w:rPr>
+        <w:t xml:space="preserve"> </w:t>
+      </w:r>
+      <w:r>
+        <w:rPr>
+          <w:rFonts w:ascii="Helvetica Neue" w:hAnsi="Helvetica Neue" w:cs="Times New Roman"/>
+          <w:color w:val="E6E6E6"/>
+          <w:sz w:val="16"/>
+          <w:szCs w:val="16"/>
+        </w:rPr>
+        <w:t>PARAGRAPH</w:t>
+      </w:r>
+    </w:p>
+    <w:p>
+      <w:pPr>
+        <w:jc w:val="both"/>
+        <w:rPr>
+          <w:rFonts w:ascii="Helvetica" w:hAnsi="Helvetica" w:cs="Times New Roman"/>
           <w:color w:val="F2F2F2" w:themeColor="background1" w:themeShade="F2"/>
         </w:rPr>
+      </w:pPr>
+      <w:r>
+        <w:rPr>
+          <w:rFonts w:ascii="Times" w:hAnsi="Times" w:cs="Times New Roman"/>
+        </w:rPr>
+        <w:tab/>
+      </w:r>
+      <w:r>
+        <w:rPr>
+          <w:rFonts w:ascii="Times" w:hAnsi="Times" w:cs="Times New Roman"/>
+        </w:rPr>
+        <w:t xml:space="preserve">Talk less act more actions speak louder than words </w:t>
+      </w:r>
+      <w:r>
+        <w:rPr>
+          <w:rFonts w:ascii="Times" w:hAnsi="Times" w:cs="Times New Roman"/>
+        </w:rPr>
+        <w:t>talk less act more</w:t>
+      </w:r>
+      <w:r>
+        <w:rPr>
+          <w:rFonts w:ascii="Times" w:hAnsi="Times" w:cs="Times New Roman"/>
+        </w:rPr>
+        <w:t>.</w:t>
+      </w:r>
+      <w:r>
+        <w:rPr>
+          <w:rFonts w:ascii="Times" w:hAnsi="Times" w:cs="Times New Roman"/>
+        </w:rPr>
         <w:t xml:space="preserve"> </w:t>
       </w:r>
       <w:r>
@@ -2505,7 +2880,7 @@
           <w:sz w:val="16"/>
           <w:szCs w:val="16"/>
         </w:rPr>
-        <w:t>BILLBOARD</w:t>
+        <w:t>PARAGRAPH</w:t>
       </w:r>
     </w:p>
     <w:p>
@@ -2521,330 +2896,6 @@
         <w:jc w:val="both"/>
         <w:rPr>
           <w:rFonts w:ascii="Helvetica" w:hAnsi="Helvetica" w:cs="Times New Roman"/>
-          <w:color w:val="F2F2F2" w:themeColor="background1" w:themeShade="F2"/>
-        </w:rPr>
-      </w:pPr>
-      <w:r>
-        <w:rPr>
-          <w:rFonts w:ascii="Times" w:hAnsi="Times" w:cs="Times New Roman"/>
-        </w:rPr>
-        <w:t>Talk</w:t>
-      </w:r>
-      <w:r>
-        <w:rPr>
-          <w:rFonts w:ascii="Times" w:hAnsi="Times" w:cs="Times New Roman"/>
-        </w:rPr>
-        <w:t xml:space="preserve"> </w:t>
-      </w:r>
-      <w:r>
-        <w:rPr>
-          <w:rFonts w:ascii="Times" w:hAnsi="Times" w:cs="Times New Roman"/>
-          <w:b/>
-        </w:rPr>
-        <w:t>less</w:t>
-      </w:r>
-      <w:r>
-        <w:rPr>
-          <w:rFonts w:ascii="Times" w:hAnsi="Times" w:cs="Times New Roman"/>
-        </w:rPr>
-        <w:t xml:space="preserve"> </w:t>
-      </w:r>
-      <w:r>
-        <w:rPr>
-          <w:rFonts w:ascii="Times" w:hAnsi="Times" w:cs="Times New Roman"/>
-        </w:rPr>
-        <w:t>act</w:t>
-      </w:r>
-      <w:r>
-        <w:rPr>
-          <w:rFonts w:ascii="Times" w:hAnsi="Times" w:cs="Times New Roman"/>
-        </w:rPr>
-        <w:t xml:space="preserve"> </w:t>
-      </w:r>
-      <w:r>
-        <w:rPr>
-          <w:rFonts w:ascii="Times" w:hAnsi="Times" w:cs="Times New Roman"/>
-        </w:rPr>
-        <w:t>more talk</w:t>
-      </w:r>
-      <w:r>
-        <w:rPr>
-          <w:rFonts w:ascii="Times" w:hAnsi="Times" w:cs="Times New Roman"/>
-        </w:rPr>
-        <w:t xml:space="preserve"> </w:t>
-      </w:r>
-      <w:r>
-        <w:rPr>
-          <w:rFonts w:ascii="Times" w:hAnsi="Times" w:cs="Times New Roman"/>
-          <w:b/>
-        </w:rPr>
-        <w:t>less</w:t>
-      </w:r>
-      <w:r>
-        <w:rPr>
-          <w:rFonts w:ascii="Times" w:hAnsi="Times" w:cs="Times New Roman"/>
-        </w:rPr>
-        <w:t xml:space="preserve"> </w:t>
-      </w:r>
-      <w:r>
-        <w:rPr>
-          <w:rFonts w:ascii="Times" w:hAnsi="Times" w:cs="Times New Roman"/>
-        </w:rPr>
-        <w:t>act more</w:t>
-      </w:r>
-      <w:r>
-        <w:rPr>
-          <w:rFonts w:ascii="Times" w:hAnsi="Times" w:cs="Times New Roman"/>
-        </w:rPr>
-        <w:t xml:space="preserve"> </w:t>
-      </w:r>
-      <w:r>
-        <w:rPr>
-          <w:rFonts w:ascii="Times" w:hAnsi="Times" w:cs="Times New Roman"/>
-        </w:rPr>
-        <w:t>talk less act more</w:t>
-      </w:r>
-      <w:r>
-        <w:rPr>
-          <w:rFonts w:ascii="Times" w:hAnsi="Times" w:cs="Times New Roman"/>
-        </w:rPr>
-        <w:t xml:space="preserve"> </w:t>
-      </w:r>
-      <w:r>
-        <w:rPr>
-          <w:rFonts w:ascii="Times" w:hAnsi="Times" w:cs="Times New Roman"/>
-        </w:rPr>
-        <w:t>talk less act more talk less act more talk less act more talk less act more talk less act more.</w:t>
-      </w:r>
-      <w:r>
-        <w:rPr>
-          <w:rFonts w:ascii="Times" w:hAnsi="Times" w:cs="Times New Roman"/>
-          <w:color w:val="F2F2F2" w:themeColor="background1" w:themeShade="F2"/>
-        </w:rPr>
-        <w:t xml:space="preserve"> </w:t>
-      </w:r>
-      <w:r>
-        <w:rPr>
-          <w:rFonts w:ascii="Helvetica Neue" w:hAnsi="Helvetica Neue" w:cs="Times New Roman"/>
-          <w:color w:val="E6E6E6"/>
-          <w:sz w:val="16"/>
-          <w:szCs w:val="16"/>
-        </w:rPr>
-        <w:t>PARAGRAPH</w:t>
-      </w:r>
-    </w:p>
-    <w:p>
-      <w:pPr>
-        <w:rPr>
-          <w:rFonts w:ascii="Times" w:hAnsi="Times"/>
-        </w:rPr>
-      </w:pPr>
-    </w:p>
-    <w:p>
-      <w:pPr>
-        <w:rPr>
-          <w:rFonts w:ascii="Helvetica" w:hAnsi="Helvetica"/>
-          <w:sz w:val="22"/>
-          <w:szCs w:val="22"/>
-        </w:rPr>
-      </w:pPr>
-      <w:r>
-        <w:rPr>
-          <w:rFonts w:ascii="Helvetica" w:hAnsi="Helvetica" w:cs="Times New Roman"/>
-          <w:b/>
-          <w:sz w:val="22"/>
-          <w:szCs w:val="22"/>
-        </w:rPr>
-        <w:tab/>
-      </w:r>
-      <w:r>
-        <w:rPr>
-          <w:rFonts w:ascii="Helvetica" w:hAnsi="Helvetica" w:cs="Times New Roman"/>
-          <w:b/>
-          <w:sz w:val="22"/>
-          <w:szCs w:val="22"/>
-          <w:highlight w:val="yellow"/>
-        </w:rPr>
-        <w:t>_</w:t>
-      </w:r>
-      <w:r>
-        <w:rPr>
-          <w:rFonts w:ascii="Helvetica" w:hAnsi="Helvetica" w:cs="Times New Roman"/>
-          <w:b/>
-          <w:sz w:val="22"/>
-          <w:szCs w:val="22"/>
-          <w:highlight w:val="yellow"/>
-        </w:rPr>
-        <w:t>Subsubhe</w:t>
-      </w:r>
-      <w:r>
-        <w:rPr>
-          <w:rFonts w:ascii="Helvetica" w:hAnsi="Helvetica" w:cs="Times New Roman"/>
-          <w:b/>
-          <w:sz w:val="22"/>
-          <w:szCs w:val="22"/>
-          <w:highlight w:val="yellow"/>
-        </w:rPr>
-        <w:t>d</w:t>
-      </w:r>
-      <w:r>
-        <w:rPr>
-          <w:rFonts w:ascii="Helvetica" w:hAnsi="Helvetica" w:cs="Times New Roman"/>
-          <w:b/>
-          <w:sz w:val="22"/>
-          <w:szCs w:val="22"/>
-          <w:highlight w:val="yellow"/>
-        </w:rPr>
-        <w:t>_</w:t>
-      </w:r>
-    </w:p>
-    <w:p>
-      <w:pPr>
-        <w:rPr>
-          <w:rFonts w:ascii="Times" w:hAnsi="Times"/>
-        </w:rPr>
-      </w:pPr>
-    </w:p>
-    <w:p>
-      <w:pPr>
-        <w:jc w:val="both"/>
-        <w:rPr>
-          <w:rFonts w:ascii="Helvetica" w:hAnsi="Helvetica" w:cs="Times New Roman"/>
-        </w:rPr>
-      </w:pPr>
-      <w:r>
-        <w:rPr>
-          <w:rFonts w:ascii="Helvetica" w:hAnsi="Helvetica" w:cs="Times New Roman"/>
-          <w:b/>
-          <w:sz w:val="22"/>
-          <w:szCs w:val="22"/>
-        </w:rPr>
-        <w:tab/>
-      </w:r>
-      <w:r>
-        <w:rPr>
-          <w:rFonts w:ascii="Helvetica" w:hAnsi="Helvetica" w:cs="Times New Roman"/>
-          <w:b/>
-          <w:sz w:val="22"/>
-          <w:szCs w:val="22"/>
-          <w:highlight w:val="yellow"/>
-        </w:rPr>
-        <w:t>_</w:t>
-      </w:r>
-      <w:r>
-        <w:rPr>
-          <w:rFonts w:ascii="Helvetica" w:hAnsi="Helvetica" w:cs="Times New Roman"/>
-          <w:b/>
-          <w:sz w:val="22"/>
-          <w:szCs w:val="22"/>
-          <w:highlight w:val="yellow"/>
-        </w:rPr>
-        <w:t>Subsubsubhe</w:t>
-      </w:r>
-      <w:r>
-        <w:rPr>
-          <w:rFonts w:ascii="Helvetica" w:hAnsi="Helvetica" w:cs="Times New Roman"/>
-          <w:b/>
-          <w:sz w:val="22"/>
-          <w:szCs w:val="22"/>
-          <w:highlight w:val="yellow"/>
-        </w:rPr>
-        <w:t>d</w:t>
-      </w:r>
-      <w:r>
-        <w:rPr>
-          <w:rFonts w:ascii="Helvetica" w:hAnsi="Helvetica" w:cs="Times New Roman"/>
-          <w:b/>
-          <w:sz w:val="22"/>
-          <w:szCs w:val="22"/>
-          <w:highlight w:val="yellow"/>
-        </w:rPr>
-        <w:t>_</w:t>
-      </w:r>
-      <w:r>
-        <w:rPr>
-          <w:rFonts w:ascii="Helvetica" w:hAnsi="Helvetica" w:cs="Times New Roman"/>
-          <w:b/>
-          <w:sz w:val="22"/>
-          <w:szCs w:val="22"/>
-        </w:rPr>
-        <w:t xml:space="preserve"> —</w:t>
-      </w:r>
-      <w:r>
-        <w:rPr>
-          <w:rFonts w:ascii="Times" w:hAnsi="Times" w:cs="Times New Roman"/>
-        </w:rPr>
-        <w:t xml:space="preserve"> </w:t>
-      </w:r>
-      <w:r>
-        <w:rPr>
-          <w:rFonts w:ascii="Times" w:hAnsi="Times" w:cs="Times New Roman"/>
-        </w:rPr>
-        <w:t xml:space="preserve">Actions </w:t>
-      </w:r>
-      <w:r>
-        <w:rPr>
-          <w:rFonts w:ascii="Times" w:hAnsi="Times" w:cs="Times New Roman"/>
-        </w:rPr>
-        <w:t xml:space="preserve">speak louder than words talk less act more actions </w:t>
-      </w:r>
-      <w:r>
-        <w:rPr>
-          <w:rFonts w:ascii="Times" w:hAnsi="Times" w:cs="Times New Roman"/>
-        </w:rPr>
-        <w:t>speak louder than words talk less act more actions speak louder than words.</w:t>
-      </w:r>
-    </w:p>
-    <w:p>
-      <w:pPr>
-        <w:jc w:val="both"/>
-        <w:rPr>
-          <w:rFonts w:ascii="Helvetica" w:hAnsi="Helvetica" w:cs="Times New Roman"/>
-          <w:color w:val="F2F2F2" w:themeColor="background1" w:themeShade="F2"/>
-        </w:rPr>
-      </w:pPr>
-      <w:r>
-        <w:rPr>
-          <w:rFonts w:ascii="Times" w:hAnsi="Times" w:cs="Times New Roman"/>
-        </w:rPr>
-        <w:t xml:space="preserve">Talk less act more actions speak louder than words </w:t>
-      </w:r>
-      <w:r>
-        <w:rPr>
-          <w:rFonts w:ascii="Times" w:hAnsi="Times" w:cs="Times New Roman"/>
-        </w:rPr>
-        <w:t>talk less act more.</w:t>
-      </w:r>
-      <w:r>
-        <w:rPr>
-          <w:rFonts w:ascii="Times" w:hAnsi="Times" w:cs="Times New Roman"/>
-          <w:color w:val="F2F2F2" w:themeColor="background1" w:themeShade="F2"/>
-        </w:rPr>
-        <w:t xml:space="preserve"> </w:t>
-      </w:r>
-      <w:r>
-        <w:rPr>
-          <w:rFonts w:ascii="Helvetica Neue" w:hAnsi="Helvetica Neue" w:cs="Times New Roman"/>
-          <w:color w:val="E6E6E6"/>
-          <w:sz w:val="16"/>
-          <w:szCs w:val="16"/>
-        </w:rPr>
-        <w:t>PARAGRAPH</w:t>
-      </w:r>
-    </w:p>
-    <w:p>
-      <w:pPr>
-        <w:jc w:val="both"/>
-        <w:rPr>
-          <w:rFonts w:ascii="Times" w:hAnsi="Times"/>
-        </w:rPr>
-      </w:pPr>
-    </w:p>
-    <w:p>
-      <w:pPr>
-        <w:jc w:val="both"/>
-        <w:rPr>
-          <w:rFonts w:ascii="Helvetica" w:hAnsi="Helvetica" w:cs="Times New Roman"/>
         </w:rPr>
       </w:pPr>
       <w:r>
@@ -2888,7 +2939,6 @@
       <w:r>
         <w:rPr>
           <w:rFonts w:ascii="Times" w:hAnsi="Times" w:cs="Times New Roman"/>
-          <w:color w:val="F2F2F2" w:themeColor="background1" w:themeShade="F2"/>
         </w:rPr>
         <w:t xml:space="preserve"> </w:t>
       </w:r>
@@ -3151,7 +3201,6 @@
       <w:r>
         <w:rPr>
           <w:rFonts w:ascii="Times" w:hAnsi="Times" w:cs="Times New Roman"/>
-          <w:color w:val="F2F2F2" w:themeColor="background1" w:themeShade="F2"/>
         </w:rPr>
         <w:t xml:space="preserve"> </w:t>
       </w:r>
@@ -4377,18 +4426,85 @@
       <w:r>
         <w:rPr>
           <w:rFonts w:ascii="Times" w:hAnsi="Times" w:cs="Times New Roman"/>
+        </w:rPr>
+        <w:t xml:space="preserve"> </w:t>
+      </w:r>
+      <w:r>
+        <w:rPr>
+          <w:rFonts w:ascii="Helvetica Neue" w:hAnsi="Helvetica Neue" w:cs="Times New Roman"/>
+          <w:color w:val="E6E6E6"/>
+          <w:sz w:val="16"/>
+          <w:szCs w:val="16"/>
+        </w:rPr>
+        <w:t>LEDE</w:t>
+      </w:r>
+    </w:p>
+    <w:p>
+      <w:pPr>
+        <w:jc w:val="both"/>
+        <w:rPr>
+          <w:rFonts w:ascii="Times" w:hAnsi="Times"/>
+        </w:rPr>
+      </w:pPr>
+    </w:p>
+    <w:p>
+      <w:pPr>
+        <w:jc w:val="both"/>
+        <w:rPr>
+          <w:rFonts w:ascii="Times" w:hAnsi="Times" w:cs="Times New Roman"/>
           <w:color w:val="F2F2F2" w:themeColor="background1" w:themeShade="F2"/>
         </w:rPr>
+      </w:pPr>
+      <w:r>
+        <w:rPr>
+          <w:rFonts w:ascii="Times" w:hAnsi="Times" w:cs="Times"/>
+        </w:rPr>
+        <w:tab/>
+      </w:r>
+      <w:r>
+        <w:rPr>
+          <w:rFonts w:ascii="Helvetica" w:hAnsi="Helvetica" w:cs="Times"/>
+          <w:sz w:val="22"/>
+          <w:szCs w:val="22"/>
+          <w:u w:val="single"/>
+        </w:rPr>
+        <w:t>_Term_</w:t>
+      </w:r>
+      <w:r>
+        <w:rPr>
+          <w:rFonts w:ascii="Helvetica" w:hAnsi="Helvetica" w:cs="Times"/>
+          <w:sz w:val="22"/>
+          <w:szCs w:val="22"/>
+        </w:rPr>
+        <w:t xml:space="preserve"> :</w:t>
+      </w:r>
+      <w:r>
+        <w:rPr>
+          <w:rFonts w:ascii="Times" w:hAnsi="Times" w:cs="Times"/>
+        </w:rPr>
         <w:t xml:space="preserve"> </w:t>
       </w:r>
       <w:r>
         <w:rPr>
+          <w:rFonts w:ascii="Times" w:hAnsi="Times" w:cs="Times"/>
+          <w:highlight w:val="yellow"/>
+        </w:rPr>
+        <w:t>_Definition_</w:t>
+      </w:r>
+      <w:r>
+        <w:rPr>
+          <w:rFonts w:ascii="Times" w:hAnsi="Times" w:cs="Times New Roman"/>
+        </w:rPr>
+        <w:t xml:space="preserve"> </w:t>
+      </w:r>
+      <w:r>
+        <w:rPr>
           <w:rFonts w:ascii="Helvetica Neue" w:hAnsi="Helvetica Neue" w:cs="Times New Roman"/>
           <w:color w:val="E6E6E6"/>
           <w:sz w:val="16"/>
           <w:szCs w:val="16"/>
         </w:rPr>
-        <w:t>LEDE</w:t>
+        <w:t>BILLBOARD</w:t>
       </w:r>
     </w:p>
     <w:p>
@@ -4403,51 +4519,251 @@
       <w:pPr>
         <w:jc w:val="both"/>
         <w:rPr>
-          <w:rFonts w:ascii="Times" w:hAnsi="Times" w:cs="Times New Roman"/>
+          <w:rFonts w:ascii="Helvetica" w:hAnsi="Helvetica" w:cs="Times New Roman"/>
           <w:color w:val="F2F2F2" w:themeColor="background1" w:themeShade="F2"/>
         </w:rPr>
       </w:pPr>
       <w:r>
         <w:rPr>
-          <w:rFonts w:ascii="Times" w:hAnsi="Times" w:cs="Times"/>
+          <w:rFonts w:ascii="Times" w:hAnsi="Times" w:cs="Times New Roman"/>
+        </w:rPr>
+        <w:t xml:space="preserve">Talk less </w:t>
+      </w:r>
+      <w:r>
+        <w:rPr>
+          <w:rFonts w:ascii="Times" w:hAnsi="Times" w:cs="Times New Roman"/>
+          <w:color w:val="FF8000"/>
+        </w:rPr>
+        <w:t>a</w:t>
+      </w:r>
+      <w:r>
+        <w:rPr>
+          <w:rFonts w:ascii="Times" w:hAnsi="Times" w:cs="Times New Roman"/>
+          <w:color w:val="FF8000"/>
+        </w:rPr>
+        <w:t>ct</w:t>
+      </w:r>
+      <w:r>
+        <w:rPr>
+          <w:rFonts w:ascii="Times" w:hAnsi="Times" w:cs="Times New Roman"/>
+          <w:color w:val="FF8000"/>
+        </w:rPr>
+        <w:t xml:space="preserve"> more</w:t>
+      </w:r>
+      <w:r>
+        <w:rPr>
+          <w:rFonts w:ascii="Times" w:hAnsi="Times" w:cs="Times New Roman"/>
+        </w:rPr>
+        <w:t xml:space="preserve"> </w:t>
+      </w:r>
+      <w:r>
+        <w:rPr>
+          <w:rFonts w:ascii="Times" w:hAnsi="Times" w:cs="Times New Roman"/>
+        </w:rPr>
+        <w:t xml:space="preserve">talk less act more talk less act more talk less act more talk less act more talk </w:t>
+      </w:r>
+      <w:r>
+        <w:rPr>
+          <w:rFonts w:ascii="Times" w:hAnsi="Times" w:cs="Times New Roman"/>
+        </w:rPr>
+        <w:t>less act more talk less act more talk less act more</w:t>
+      </w:r>
+      <w:r>
+        <w:rPr>
+          <w:rFonts w:ascii="Times" w:hAnsi="Times" w:cs="Times New Roman"/>
+        </w:rPr>
+        <w:t xml:space="preserve">. </w:t>
+      </w:r>
+      <w:r>
+        <w:rPr>
+          <w:rFonts w:ascii="Helvetica Neue" w:hAnsi="Helvetica Neue" w:cs="Times New Roman"/>
+          <w:color w:val="E6E6E6"/>
+          <w:sz w:val="16"/>
+          <w:szCs w:val="16"/>
+        </w:rPr>
+        <w:t>PARAGRAPH</w:t>
+      </w:r>
+    </w:p>
+    <w:p>
+      <w:pPr>
+        <w:rPr>
+          <w:rFonts w:ascii="Times" w:hAnsi="Times"/>
+        </w:rPr>
+      </w:pPr>
+    </w:p>
+    <w:p>
+      <w:pPr>
+        <w:rPr>
+          <w:rFonts w:ascii="Helvetica" w:hAnsi="Helvetica"/>
+          <w:sz w:val="22"/>
+          <w:szCs w:val="22"/>
+        </w:rPr>
+      </w:pPr>
+      <w:r>
+        <w:rPr>
+          <w:rFonts w:ascii="Helvetica" w:hAnsi="Helvetica" w:cs="Times New Roman"/>
+          <w:b/>
+          <w:sz w:val="22"/>
+          <w:szCs w:val="22"/>
         </w:rPr>
         <w:tab/>
       </w:r>
       <w:r>
         <w:rPr>
-          <w:rFonts w:ascii="Helvetica" w:hAnsi="Helvetica" w:cs="Times"/>
-          <w:sz w:val="22"/>
-          <w:szCs w:val="22"/>
-          <w:u w:val="single"/>
-        </w:rPr>
-        <w:t>_Term_</w:t>
-      </w:r>
-      <w:r>
-        <w:rPr>
-          <w:rFonts w:ascii="Helvetica" w:hAnsi="Helvetica" w:cs="Times"/>
-          <w:sz w:val="22"/>
-          <w:szCs w:val="22"/>
-        </w:rPr>
-        <w:t xml:space="preserve"> :</w:t>
-      </w:r>
-      <w:r>
-        <w:rPr>
-          <w:rFonts w:ascii="Times" w:hAnsi="Times" w:cs="Times"/>
+          <w:rFonts w:ascii="Helvetica" w:hAnsi="Helvetica" w:cs="Times New Roman"/>
+          <w:b/>
+          <w:sz w:val="22"/>
+          <w:szCs w:val="22"/>
+          <w:highlight w:val="yellow"/>
+        </w:rPr>
+        <w:t>_</w:t>
+      </w:r>
+      <w:r>
+        <w:rPr>
+          <w:rFonts w:ascii="Helvetica" w:hAnsi="Helvetica" w:cs="Times New Roman"/>
+          <w:b/>
+          <w:sz w:val="22"/>
+          <w:szCs w:val="22"/>
+          <w:highlight w:val="yellow"/>
+        </w:rPr>
+        <w:t>SUBSUBHED</w:t>
+      </w:r>
+      <w:r>
+        <w:rPr>
+          <w:rFonts w:ascii="Helvetica" w:hAnsi="Helvetica" w:cs="Times New Roman"/>
+          <w:b/>
+          <w:sz w:val="22"/>
+          <w:szCs w:val="22"/>
+          <w:highlight w:val="yellow"/>
+        </w:rPr>
+        <w:t>_</w:t>
+      </w:r>
+    </w:p>
+    <w:p>
+      <w:pPr>
+        <w:rPr>
+          <w:rFonts w:ascii="Times" w:hAnsi="Times"/>
+        </w:rPr>
+      </w:pPr>
+    </w:p>
+    <w:p>
+      <w:pPr>
+        <w:jc w:val="both"/>
+        <w:rPr>
+          <w:rFonts w:ascii="Times" w:hAnsi="Times" w:cs="Times New Roman"/>
+        </w:rPr>
+      </w:pPr>
+      <w:r>
+        <w:rPr>
+          <w:rFonts w:ascii="Helvetica" w:hAnsi="Helvetica"/>
+          <w:sz w:val="22"/>
+          <w:szCs w:val="22"/>
+        </w:rPr>
+        <w:tab/>
+      </w:r>
+      <w:r>
+        <w:rPr>
+          <w:rFonts w:ascii="Helvetica" w:hAnsi="Helvetica" w:cs="Times New Roman"/>
+          <w:b/>
+          <w:sz w:val="22"/>
+          <w:szCs w:val="22"/>
+          <w:highlight w:val="yellow"/>
+        </w:rPr>
+        <w:t>_</w:t>
+      </w:r>
+      <w:r>
+        <w:rPr>
+          <w:rFonts w:ascii="Helvetica" w:hAnsi="Helvetica" w:cs="Times New Roman"/>
+          <w:b/>
+          <w:sz w:val="22"/>
+          <w:szCs w:val="22"/>
+          <w:highlight w:val="yellow"/>
+        </w:rPr>
+        <w:t>SUBSUBSUBHED</w:t>
+      </w:r>
+      <w:r>
+        <w:rPr>
+          <w:rFonts w:ascii="Helvetica" w:hAnsi="Helvetica" w:cs="Times New Roman"/>
+          <w:b/>
+          <w:sz w:val="22"/>
+          <w:szCs w:val="22"/>
+          <w:highlight w:val="yellow"/>
+        </w:rPr>
+        <w:t>_</w:t>
+      </w:r>
+      <w:r>
+        <w:rPr>
+          <w:rFonts w:ascii="Helvetica" w:hAnsi="Helvetica" w:cs="Times New Roman"/>
+          <w:b/>
+          <w:sz w:val="22"/>
+          <w:szCs w:val="22"/>
+        </w:rPr>
+        <w:t xml:space="preserve"> —</w:t>
+      </w:r>
+      <w:r>
+        <w:rPr>
+          <w:rFonts w:ascii="Times" w:hAnsi="Times" w:cs="Times New Roman"/>
         </w:rPr>
         <w:t xml:space="preserve"> </w:t>
       </w:r>
       <w:r>
         <w:rPr>
-          <w:rFonts w:ascii="Times" w:hAnsi="Times" w:cs="Times"/>
-          <w:highlight w:val="yellow"/>
-        </w:rPr>
-        <w:t>_Definition_</w:t>
-      </w:r>
-      <w:r>
-        <w:rPr>
-          <w:rFonts w:ascii="Times" w:hAnsi="Times" w:cs="Times New Roman"/>
+          <w:rFonts w:ascii="Times" w:hAnsi="Times" w:cs="Times New Roman"/>
+        </w:rPr>
+        <w:t>Actions speak louder than words talk less act more actions speak louder than words talk less act more</w:t>
+      </w:r>
+      <w:r>
+        <w:rPr>
+          <w:rFonts w:ascii="Times" w:hAnsi="Times" w:cs="Times New Roman"/>
+        </w:rPr>
+        <w:t xml:space="preserve"> actions speak louder than words talk less act more</w:t>
+      </w:r>
+      <w:r>
+        <w:rPr>
+          <w:rFonts w:ascii="Times" w:hAnsi="Times" w:cs="Times New Roman"/>
+        </w:rPr>
+        <w:t>.</w:t>
+      </w:r>
+      <w:r>
+        <w:rPr>
+          <w:rFonts w:ascii="Times" w:hAnsi="Times" w:cs="Times New Roman"/>
+        </w:rPr>
+        <w:t xml:space="preserve"> </w:t>
+      </w:r>
+      <w:r>
+        <w:rPr>
+          <w:rFonts w:ascii="Helvetica Neue" w:hAnsi="Helvetica Neue" w:cs="Times New Roman"/>
+          <w:color w:val="E6E6E6"/>
+          <w:sz w:val="16"/>
+          <w:szCs w:val="16"/>
+        </w:rPr>
+        <w:t>PARAGRAPH</w:t>
+      </w:r>
+    </w:p>
+    <w:p>
+      <w:pPr>
+        <w:jc w:val="both"/>
+        <w:rPr>
+          <w:rFonts w:ascii="Helvetica" w:hAnsi="Helvetica" w:cs="Times New Roman"/>
           <w:color w:val="F2F2F2" w:themeColor="background1" w:themeShade="F2"/>
         </w:rPr>
+      </w:pPr>
+      <w:r>
+        <w:rPr>
+          <w:rFonts w:ascii="Times" w:hAnsi="Times" w:cs="Times New Roman"/>
+        </w:rPr>
+        <w:tab/>
+      </w:r>
+      <w:r>
+        <w:rPr>
+          <w:rFonts w:ascii="Times" w:hAnsi="Times" w:cs="Times New Roman"/>
+        </w:rPr>
+        <w:t>Talk less act more actions speak louder than words talk less act more.</w:t>
+      </w:r>
+      <w:r>
+        <w:rPr>
+          <w:rFonts w:ascii="Times" w:hAnsi="Times" w:cs="Times New Roman"/>
+        </w:rPr>
         <w:t xml:space="preserve"> </w:t>
       </w:r>
       <w:r>
@@ -4457,7 +4773,7 @@
           <w:sz w:val="16"/>
           <w:szCs w:val="16"/>
         </w:rPr>
-        <w:t>BILLBOARD</w:t>
+        <w:t>PARAGRAPH</w:t>
       </w:r>
     </w:p>
     <w:p>
@@ -4479,29 +4795,9 @@
       <w:r>
         <w:rPr>
           <w:rFonts w:ascii="Times" w:hAnsi="Times" w:cs="Times New Roman"/>
-        </w:rPr>
-        <w:t xml:space="preserve">Talk less </w:t>
-      </w:r>
-      <w:r>
-        <w:rPr>
-          <w:rFonts w:ascii="Times" w:hAnsi="Times" w:cs="Times New Roman"/>
           <w:color w:val="FF8000"/>
         </w:rPr>
-        <w:t>a</w:t>
-      </w:r>
-      <w:r>
-        <w:rPr>
-          <w:rFonts w:ascii="Times" w:hAnsi="Times" w:cs="Times New Roman"/>
-          <w:color w:val="FF8000"/>
-        </w:rPr>
-        <w:t>ct</w:t>
-      </w:r>
-      <w:r>
-        <w:rPr>
-          <w:rFonts w:ascii="Times" w:hAnsi="Times" w:cs="Times New Roman"/>
-          <w:color w:val="FF8000"/>
-        </w:rPr>
-        <w:t xml:space="preserve"> more</w:t>
+        <w:t>Spirit</w:t>
       </w:r>
       <w:r>
         <w:rPr>
@@ -4513,244 +4809,61 @@
         <w:rPr>
           <w:rFonts w:ascii="Times" w:hAnsi="Times" w:cs="Times New Roman"/>
         </w:rPr>
-        <w:t xml:space="preserve">talk less act more talk less act more talk less act more talk less act more talk </w:t>
-      </w:r>
-      <w:r>
-        <w:rPr>
-          <w:rFonts w:ascii="Times" w:hAnsi="Times" w:cs="Times New Roman"/>
-        </w:rPr>
-        <w:t>less act more talk less act more talk less act more.</w:t>
-      </w:r>
-      <w:r>
-        <w:rPr>
-          <w:rFonts w:ascii="Times" w:hAnsi="Times" w:cs="Times New Roman"/>
-          <w:color w:val="F2F2F2" w:themeColor="background1" w:themeShade="F2"/>
+        <w:t>does</w:t>
+      </w:r>
+      <w:r>
+        <w:rPr>
+          <w:rFonts w:ascii="Times" w:hAnsi="Times" w:cs="Times New Roman"/>
         </w:rPr>
         <w:t xml:space="preserve"> </w:t>
       </w:r>
       <w:r>
         <w:rPr>
-          <w:rFonts w:ascii="Helvetica Neue" w:hAnsi="Helvetica Neue" w:cs="Times New Roman"/>
-          <w:color w:val="E6E6E6"/>
-          <w:sz w:val="16"/>
-          <w:szCs w:val="16"/>
-        </w:rPr>
-        <w:t>PARAGRAPH</w:t>
-      </w:r>
-    </w:p>
-    <w:p>
-      <w:pPr>
-        <w:rPr>
-          <w:rFonts w:ascii="Times" w:hAnsi="Times"/>
-        </w:rPr>
-      </w:pPr>
-    </w:p>
-    <w:p>
-      <w:pPr>
-        <w:rPr>
-          <w:rFonts w:ascii="Helvetica" w:hAnsi="Helvetica"/>
-          <w:sz w:val="22"/>
-          <w:szCs w:val="22"/>
-        </w:rPr>
-      </w:pPr>
-      <w:r>
-        <w:rPr>
-          <w:rFonts w:ascii="Helvetica" w:hAnsi="Helvetica" w:cs="Times New Roman"/>
-          <w:b/>
-          <w:sz w:val="22"/>
-          <w:szCs w:val="22"/>
-        </w:rPr>
-        <w:tab/>
-      </w:r>
-      <w:r>
-        <w:rPr>
-          <w:rFonts w:ascii="Helvetica" w:hAnsi="Helvetica" w:cs="Times New Roman"/>
-          <w:b/>
-          <w:sz w:val="22"/>
-          <w:szCs w:val="22"/>
-          <w:highlight w:val="yellow"/>
-        </w:rPr>
-        <w:t>_</w:t>
-      </w:r>
-      <w:r>
-        <w:rPr>
-          <w:rFonts w:ascii="Helvetica" w:hAnsi="Helvetica" w:cs="Times New Roman"/>
-          <w:b/>
-          <w:sz w:val="22"/>
-          <w:szCs w:val="22"/>
-          <w:highlight w:val="yellow"/>
-        </w:rPr>
-        <w:t>SUBSUBHED</w:t>
-      </w:r>
-      <w:r>
-        <w:rPr>
-          <w:rFonts w:ascii="Helvetica" w:hAnsi="Helvetica" w:cs="Times New Roman"/>
-          <w:b/>
-          <w:sz w:val="22"/>
-          <w:szCs w:val="22"/>
-          <w:highlight w:val="yellow"/>
-        </w:rPr>
-        <w:t>_</w:t>
-      </w:r>
-    </w:p>
-    <w:p>
-      <w:pPr>
-        <w:rPr>
-          <w:rFonts w:ascii="Times" w:hAnsi="Times"/>
-        </w:rPr>
-      </w:pPr>
-    </w:p>
-    <w:p>
-      <w:pPr>
-        <w:jc w:val="both"/>
-        <w:rPr>
-          <w:rFonts w:ascii="Times" w:hAnsi="Times" w:cs="Times New Roman"/>
-        </w:rPr>
-      </w:pPr>
-      <w:r>
-        <w:rPr>
-          <w:rFonts w:ascii="Helvetica" w:hAnsi="Helvetica"/>
-          <w:sz w:val="22"/>
-          <w:szCs w:val="22"/>
-        </w:rPr>
-        <w:tab/>
-      </w:r>
-      <w:r>
-        <w:rPr>
-          <w:rFonts w:ascii="Helvetica" w:hAnsi="Helvetica" w:cs="Times New Roman"/>
-          <w:b/>
-          <w:sz w:val="22"/>
-          <w:szCs w:val="22"/>
-          <w:highlight w:val="yellow"/>
-        </w:rPr>
-        <w:t>_</w:t>
-      </w:r>
-      <w:r>
-        <w:rPr>
-          <w:rFonts w:ascii="Helvetica" w:hAnsi="Helvetica" w:cs="Times New Roman"/>
-          <w:b/>
-          <w:sz w:val="22"/>
-          <w:szCs w:val="22"/>
-          <w:highlight w:val="yellow"/>
-        </w:rPr>
-        <w:t>SUBSUBSUBHED</w:t>
-      </w:r>
-      <w:r>
-        <w:rPr>
-          <w:rFonts w:ascii="Helvetica" w:hAnsi="Helvetica" w:cs="Times New Roman"/>
-          <w:b/>
-          <w:sz w:val="22"/>
-          <w:szCs w:val="22"/>
-          <w:highlight w:val="yellow"/>
-        </w:rPr>
-        <w:t>_</w:t>
-      </w:r>
-      <w:r>
-        <w:rPr>
-          <w:rFonts w:ascii="Helvetica" w:hAnsi="Helvetica" w:cs="Times New Roman"/>
-          <w:b/>
-          <w:sz w:val="22"/>
-          <w:szCs w:val="22"/>
-        </w:rPr>
-        <w:t xml:space="preserve"> —</w:t>
-      </w:r>
-      <w:r>
-        <w:rPr>
-          <w:rFonts w:ascii="Times" w:hAnsi="Times" w:cs="Times New Roman"/>
-        </w:rPr>
-        <w:t xml:space="preserve"> Actions speak louder than words talk less act more.</w:t>
-      </w:r>
-    </w:p>
-    <w:p>
-      <w:pPr>
-        <w:jc w:val="both"/>
-        <w:rPr>
-          <w:rFonts w:ascii="Helvetica" w:hAnsi="Helvetica" w:cs="Times New Roman"/>
-          <w:color w:val="F2F2F2" w:themeColor="background1" w:themeShade="F2"/>
-        </w:rPr>
-      </w:pPr>
-      <w:r>
-        <w:rPr>
-          <w:rFonts w:ascii="Times" w:hAnsi="Times" w:cs="Times New Roman"/>
-        </w:rPr>
-        <w:t>Talk less act more actions speak louder than words talk less act more.</w:t>
-      </w:r>
-      <w:r>
-        <w:rPr>
-          <w:rFonts w:ascii="Times" w:hAnsi="Times" w:cs="Times New Roman"/>
-          <w:color w:val="F2F2F2" w:themeColor="background1" w:themeShade="F2"/>
+          <w:rFonts w:ascii="Times" w:hAnsi="Times" w:cs="Times New Roman"/>
+          <w:color w:val="FF6666"/>
+        </w:rPr>
+        <w:t>not</w:t>
+      </w:r>
+      <w:r>
+        <w:rPr>
+          <w:rFonts w:ascii="Times" w:hAnsi="Times" w:cs="Times New Roman"/>
         </w:rPr>
         <w:t xml:space="preserve"> </w:t>
       </w:r>
       <w:r>
         <w:rPr>
-          <w:rFonts w:ascii="Helvetica Neue" w:hAnsi="Helvetica Neue" w:cs="Times New Roman"/>
-          <w:color w:val="E6E6E6"/>
-          <w:sz w:val="16"/>
-          <w:szCs w:val="16"/>
-        </w:rPr>
-        <w:t>PARAGRAPH</w:t>
-      </w:r>
-    </w:p>
-    <w:p>
-      <w:pPr>
-        <w:jc w:val="both"/>
-        <w:rPr>
-          <w:rFonts w:ascii="Times" w:hAnsi="Times"/>
-        </w:rPr>
-      </w:pPr>
-    </w:p>
-    <w:p>
-      <w:pPr>
-        <w:jc w:val="both"/>
-        <w:rPr>
-          <w:rFonts w:ascii="Helvetica" w:hAnsi="Helvetica" w:cs="Times New Roman"/>
-          <w:color w:val="F2F2F2" w:themeColor="background1" w:themeShade="F2"/>
-        </w:rPr>
-      </w:pPr>
-      <w:r>
-        <w:rPr>
-          <w:rFonts w:ascii="Times" w:hAnsi="Times" w:cs="Times New Roman"/>
-          <w:color w:val="FF8000"/>
-        </w:rPr>
-        <w:t>Actions</w:t>
-      </w:r>
-      <w:r>
-        <w:rPr>
-          <w:rFonts w:ascii="Times" w:hAnsi="Times" w:cs="Times New Roman"/>
-        </w:rPr>
-        <w:t xml:space="preserve"> speak </w:t>
-      </w:r>
-      <w:r>
-        <w:rPr>
-          <w:rFonts w:ascii="Times" w:hAnsi="Times" w:cs="Times New Roman"/>
-          <w:color w:val="FF6666"/>
-        </w:rPr>
-        <w:t>louder</w:t>
-      </w:r>
-      <w:r>
-        <w:rPr>
-          <w:rFonts w:ascii="Times" w:hAnsi="Times" w:cs="Times New Roman"/>
-        </w:rPr>
-        <w:t xml:space="preserve"> than words talk less </w:t>
+          <w:rFonts w:ascii="Times" w:hAnsi="Times" w:cs="Times New Roman"/>
+        </w:rPr>
+        <w:t>understand</w:t>
+      </w:r>
+      <w:r>
+        <w:rPr>
+          <w:rFonts w:ascii="Times" w:hAnsi="Times" w:cs="Times New Roman"/>
+        </w:rPr>
+        <w:t xml:space="preserve"> </w:t>
       </w:r>
       <w:r>
         <w:rPr>
           <w:rFonts w:ascii="Times" w:hAnsi="Times" w:cs="Times New Roman"/>
           <w:color w:val="0080FF"/>
         </w:rPr>
-        <w:t>act more</w:t>
-      </w:r>
-      <w:r>
-        <w:rPr>
-          <w:rFonts w:ascii="Times" w:hAnsi="Times" w:cs="Times New Roman"/>
-        </w:rPr>
-        <w:t xml:space="preserve"> actions speak louder than words.</w:t>
-      </w:r>
-      <w:r>
-        <w:rPr>
-          <w:rFonts w:ascii="Times" w:hAnsi="Times" w:cs="Times New Roman"/>
-          <w:color w:val="F2F2F2" w:themeColor="background1" w:themeShade="F2"/>
+        <w:t>negation</w:t>
+      </w:r>
+      <w:r>
+        <w:rPr>
+          <w:rFonts w:ascii="Times" w:hAnsi="Times" w:cs="Times New Roman"/>
+        </w:rPr>
+        <w:t>.</w:t>
+      </w:r>
+      <w:r>
+        <w:rPr>
+          <w:rFonts w:ascii="Times" w:hAnsi="Times" w:cs="Times New Roman"/>
+        </w:rPr>
+        <w:t xml:space="preserve"> ;)</w:t>
+      </w:r>
+      <w:r>
+        <w:rPr>
+          <w:rFonts w:ascii="Times" w:hAnsi="Times" w:cs="Times New Roman"/>
         </w:rPr>
         <w:t xml:space="preserve"> </w:t>
       </w:r>
@@ -4977,7 +5090,6 @@
       <w:r>
         <w:rPr>
           <w:rFonts w:ascii="Times" w:hAnsi="Times" w:cs="Times New Roman"/>
-          <w:color w:val="F2F2F2" w:themeColor="background1" w:themeShade="F2"/>
         </w:rPr>
         <w:t xml:space="preserve"> </w:t>
       </w:r>
@@ -4990,13 +5102,6 @@
         </w:rPr>
         <w:t>NUTSHELL</w:t>
       </w:r>
-    </w:p>
-    <w:p>
-      <w:pPr>
-        <w:rPr>
-          <w:rFonts w:ascii="Times" w:hAnsi="Times"/>
-        </w:rPr>
-      </w:pPr>
     </w:p>
     <w:p>
       <w:pPr>
@@ -6399,17 +6504,54 @@
           <w:rFonts w:ascii="Times New Roman" w:hAnsi="Times New Roman" w:cs="Times New Roman"/>
           <w:color w:val="FF0000"/>
         </w:rPr>
-        <w:t>louder than words talk less act more actions speak louder than words.</w:t>
-      </w:r>
-    </w:p>
-    <w:p>
-      <w:pPr>
-        <w:jc w:val="both"/>
-        <w:rPr>
-          <w:rFonts w:ascii="Times" w:hAnsi="Times" w:cs="Times New Roman"/>
-          <w:color w:val="FF0000"/>
-        </w:rPr>
-      </w:pPr>
+        <w:t>louder than words talk less act more actions speak louder than words</w:t>
+      </w:r>
+      <w:r>
+        <w:rPr>
+          <w:rFonts w:ascii="Times New Roman" w:hAnsi="Times New Roman" w:cs="Times New Roman"/>
+          <w:color w:val="FF0000"/>
+        </w:rPr>
+        <w:t xml:space="preserve"> talk less act more</w:t>
+      </w:r>
+      <w:r>
+        <w:rPr>
+          <w:rFonts w:ascii="Times New Roman" w:hAnsi="Times New Roman" w:cs="Times New Roman"/>
+          <w:color w:val="FF0000"/>
+        </w:rPr>
+        <w:t>.</w:t>
+      </w:r>
+      <w:r>
+        <w:rPr>
+          <w:rFonts w:ascii="Times" w:hAnsi="Times" w:cs="Times New Roman"/>
+          <w:color w:val="FF0000"/>
+        </w:rPr>
+        <w:t xml:space="preserve"> </w:t>
+      </w:r>
+      <w:r>
+        <w:rPr>
+          <w:rFonts w:ascii="Helvetica Neue" w:hAnsi="Helvetica Neue" w:cs="Times New Roman"/>
+          <w:color w:val="E6E6E6"/>
+          <w:sz w:val="16"/>
+          <w:szCs w:val="16"/>
+        </w:rPr>
+        <w:t>PARAGRAPH</w:t>
+      </w:r>
+    </w:p>
+    <w:p>
+      <w:pPr>
+        <w:jc w:val="both"/>
+        <w:rPr>
+          <w:rFonts w:ascii="Times" w:hAnsi="Times" w:cs="Times New Roman"/>
+          <w:color w:val="FF0000"/>
+        </w:rPr>
+      </w:pPr>
+      <w:r>
+        <w:rPr>
+          <w:rFonts w:ascii="Times New Roman" w:hAnsi="Times New Roman" w:cs="Times New Roman"/>
+          <w:color w:val="FF0000"/>
+        </w:rPr>
+        <w:tab/>
+      </w:r>
       <w:r>
         <w:rPr>
           <w:rFonts w:ascii="Times New Roman" w:hAnsi="Times New Roman" w:cs="Times New Roman"/>
@@ -6627,12 +6769,28 @@
         </w:rPr>
         <w:t>What spectators lose to talk for shit is what actors gain to act like shit.</w:t>
       </w:r>
-    </w:p>
-    <w:p>
-      <w:pPr>
-        <w:jc w:val="both"/>
-        <w:rPr>
-          <w:rFonts w:ascii="Times New Roman" w:hAnsi="Times New Roman" w:cs="Times New Roman"/>
+      <w:r>
+        <w:rPr>
+          <w:rFonts w:ascii="Times" w:hAnsi="Times" w:cs="Times New Roman"/>
+          <w:color w:val="FF0000"/>
+        </w:rPr>
+        <w:t xml:space="preserve"> </w:t>
+      </w:r>
+      <w:r>
+        <w:rPr>
+          <w:rFonts w:ascii="Helvetica Neue" w:hAnsi="Helvetica Neue" w:cs="Times New Roman"/>
+          <w:color w:val="E6E6E6"/>
+          <w:sz w:val="16"/>
+          <w:szCs w:val="16"/>
+        </w:rPr>
+        <w:t>PARAGRAPH</w:t>
+      </w:r>
+    </w:p>
+    <w:p>
+      <w:pPr>
+        <w:jc w:val="both"/>
+        <w:rPr>
+          <w:rFonts w:ascii="Times" w:hAnsi="Times" w:cs="Times New Roman"/>
           <w:color w:val="FF0000"/>
         </w:rPr>
       </w:pPr>
@@ -6651,6 +6809,29 @@
           <w:highlight w:val="yellow"/>
         </w:rPr>
         <w:t>_Exemple_</w:t>
+      </w:r>
+      <w:r>
+        <w:rPr>
+          <w:rFonts w:ascii="Times New Roman" w:hAnsi="Times New Roman" w:cs="Times New Roman"/>
+          <w:color w:val="FF0000"/>
+        </w:rPr>
+        <w:t>.</w:t>
+      </w:r>
+      <w:r>
+        <w:rPr>
+          <w:rFonts w:ascii="Times" w:hAnsi="Times" w:cs="Times New Roman"/>
+          <w:color w:val="FF0000"/>
+        </w:rPr>
+        <w:t xml:space="preserve"> </w:t>
+      </w:r>
+      <w:r>
+        <w:rPr>
+          <w:rFonts w:ascii="Helvetica Neue" w:hAnsi="Helvetica Neue" w:cs="Times New Roman"/>
+          <w:color w:val="E6E6E6"/>
+          <w:sz w:val="16"/>
+          <w:szCs w:val="16"/>
+        </w:rPr>
+        <w:t>PARAGRAPH</w:t>
       </w:r>
     </w:p>
     <w:p>
@@ -7504,17 +7685,54 @@
           <w:rFonts w:ascii="Times New Roman" w:hAnsi="Times New Roman" w:cs="Times New Roman"/>
           <w:color w:val="FF0000"/>
         </w:rPr>
-        <w:t xml:space="preserve"> Actions speak louder than words talk less act more actions speak louder than words talk less act more actions speak louder than words.</w:t>
-      </w:r>
-    </w:p>
-    <w:p>
-      <w:pPr>
-        <w:jc w:val="both"/>
-        <w:rPr>
-          <w:rFonts w:ascii="Helvetica" w:hAnsi="Helvetica" w:cs="Times New Roman"/>
-          <w:color w:val="FF0000"/>
-        </w:rPr>
-      </w:pPr>
+        <w:t xml:space="preserve"> Actions speak louder than words talk less act more actions speak louder than words talk less act more actions speak louder than words</w:t>
+      </w:r>
+      <w:r>
+        <w:rPr>
+          <w:rFonts w:ascii="Times New Roman" w:hAnsi="Times New Roman" w:cs="Times New Roman"/>
+          <w:color w:val="FF0000"/>
+        </w:rPr>
+        <w:t xml:space="preserve"> talk less act more</w:t>
+      </w:r>
+      <w:r>
+        <w:rPr>
+          <w:rFonts w:ascii="Times New Roman" w:hAnsi="Times New Roman" w:cs="Times New Roman"/>
+          <w:color w:val="FF0000"/>
+        </w:rPr>
+        <w:t>.</w:t>
+      </w:r>
+      <w:r>
+        <w:rPr>
+          <w:rFonts w:ascii="Times" w:hAnsi="Times" w:cs="Times New Roman"/>
+          <w:color w:val="FF0000"/>
+        </w:rPr>
+        <w:t xml:space="preserve"> </w:t>
+      </w:r>
+      <w:r>
+        <w:rPr>
+          <w:rFonts w:ascii="Helvetica Neue" w:hAnsi="Helvetica Neue" w:cs="Times New Roman"/>
+          <w:color w:val="E6E6E6"/>
+          <w:sz w:val="16"/>
+          <w:szCs w:val="16"/>
+        </w:rPr>
+        <w:t>PARAGRAPH</w:t>
+      </w:r>
+    </w:p>
+    <w:p>
+      <w:pPr>
+        <w:jc w:val="both"/>
+        <w:rPr>
+          <w:rFonts w:ascii="Helvetica" w:hAnsi="Helvetica" w:cs="Times New Roman"/>
+          <w:color w:val="FF0000"/>
+        </w:rPr>
+      </w:pPr>
+      <w:r>
+        <w:rPr>
+          <w:rFonts w:ascii="Times New Roman" w:hAnsi="Times New Roman" w:cs="Times New Roman"/>
+          <w:color w:val="FF0000"/>
+        </w:rPr>
+        <w:tab/>
+      </w:r>
       <w:r>
         <w:rPr>
           <w:rFonts w:ascii="Times New Roman" w:hAnsi="Times New Roman" w:cs="Times New Roman"/>
@@ -7701,7 +7919,7 @@
       <w:pPr>
         <w:jc w:val="both"/>
         <w:rPr>
-          <w:rFonts w:ascii="Times New Roman" w:hAnsi="Times New Roman" w:cs="Times New Roman"/>
+          <w:rFonts w:ascii="Helvetica" w:hAnsi="Helvetica" w:cs="Times New Roman"/>
           <w:color w:val="FF0000"/>
         </w:rPr>
       </w:pPr>
@@ -7712,12 +7930,35 @@
         </w:rPr>
         <w:t>What spectators lose to talk for shit is what actors gain to act like shit.</w:t>
       </w:r>
-    </w:p>
-    <w:p>
-      <w:pPr>
-        <w:jc w:val="both"/>
-        <w:rPr>
-          <w:rFonts w:ascii="Times New Roman" w:hAnsi="Times New Roman" w:cs="Times New Roman"/>
+      <w:r>
+        <w:rPr>
+          <w:rFonts w:ascii="Times New Roman" w:hAnsi="Times New Roman" w:cs="Times New Roman"/>
+          <w:color w:val="FF0000"/>
+        </w:rPr>
+        <w:t xml:space="preserve"> </w:t>
+      </w:r>
+      <w:r>
+        <w:rPr>
+          <w:rFonts w:ascii="Times New Roman" w:hAnsi="Times New Roman" w:cs="Times New Roman"/>
+          <w:color w:val="FF0000"/>
+        </w:rPr>
+        <w:t xml:space="preserve">. </w:t>
+      </w:r>
+      <w:r>
+        <w:rPr>
+          <w:rFonts w:ascii="Helvetica Neue" w:hAnsi="Helvetica Neue" w:cs="Times New Roman"/>
+          <w:color w:val="E6E6E6"/>
+          <w:sz w:val="16"/>
+          <w:szCs w:val="16"/>
+        </w:rPr>
+        <w:t>PARAGRAPH</w:t>
+      </w:r>
+    </w:p>
+    <w:p>
+      <w:pPr>
+        <w:jc w:val="both"/>
+        <w:rPr>
+          <w:rFonts w:ascii="Helvetica" w:hAnsi="Helvetica" w:cs="Times New Roman"/>
           <w:color w:val="FF0000"/>
         </w:rPr>
       </w:pPr>
@@ -7736,6 +7977,22 @@
           <w:highlight w:val="yellow"/>
         </w:rPr>
         <w:t>_Exemple_</w:t>
+      </w:r>
+      <w:r>
+        <w:rPr>
+          <w:rFonts w:ascii="Times New Roman" w:hAnsi="Times New Roman" w:cs="Times New Roman"/>
+          <w:color w:val="FF0000"/>
+        </w:rPr>
+        <w:t xml:space="preserve">. </w:t>
+      </w:r>
+      <w:r>
+        <w:rPr>
+          <w:rFonts w:ascii="Helvetica Neue" w:hAnsi="Helvetica Neue" w:cs="Times New Roman"/>
+          <w:color w:val="E6E6E6"/>
+          <w:sz w:val="16"/>
+          <w:szCs w:val="16"/>
+        </w:rPr>
+        <w:t>PARAGRAPH</w:t>
       </w:r>
     </w:p>
     <w:p>
@@ -8748,7 +9005,30 @@
           <w:rFonts w:ascii="Times New Roman" w:hAnsi="Times New Roman" w:cs="Times New Roman"/>
           <w:color w:val="FF0000"/>
         </w:rPr>
-        <w:t xml:space="preserve"> Actions speak louder than words talk less act more.</w:t>
+        <w:t xml:space="preserve"> </w:t>
+      </w:r>
+      <w:r>
+        <w:rPr>
+          <w:rFonts w:ascii="Times New Roman" w:hAnsi="Times New Roman" w:cs="Times New Roman"/>
+          <w:color w:val="FF0000"/>
+        </w:rPr>
+        <w:t>Actions speak louder than words talk less act more actions speak louder than words talk less act more actions speak louder than words talk less act more</w:t>
+      </w:r>
+      <w:r>
+        <w:rPr>
+          <w:rFonts w:ascii="Times New Roman" w:hAnsi="Times New Roman" w:cs="Times New Roman"/>
+          <w:color w:val="FF0000"/>
+        </w:rPr>
+        <w:t xml:space="preserve">. </w:t>
+      </w:r>
+      <w:r>
+        <w:rPr>
+          <w:rFonts w:ascii="Helvetica Neue" w:hAnsi="Helvetica Neue" w:cs="Times New Roman"/>
+          <w:color w:val="E6E6E6"/>
+          <w:sz w:val="16"/>
+          <w:szCs w:val="16"/>
+        </w:rPr>
+        <w:t>PARAGRAPH</w:t>
       </w:r>
     </w:p>
     <w:p>
@@ -8764,6 +9044,13 @@
           <w:rFonts w:ascii="Times New Roman" w:hAnsi="Times New Roman" w:cs="Times New Roman"/>
           <w:color w:val="FF0000"/>
         </w:rPr>
+        <w:tab/>
+      </w:r>
+      <w:r>
+        <w:rPr>
+          <w:rFonts w:ascii="Times New Roman" w:hAnsi="Times New Roman" w:cs="Times New Roman"/>
+          <w:color w:val="FF0000"/>
+        </w:rPr>
         <w:t xml:space="preserve">Talk less act more actions speak louder than words talk less act more. </w:t>
       </w:r>
       <w:r>
@@ -8798,42 +9085,84 @@
           <w:rFonts w:ascii="Times New Roman" w:hAnsi="Times New Roman" w:cs="Times New Roman"/>
           <w:color w:val="FF8000"/>
         </w:rPr>
-        <w:t>Actions</w:t>
-      </w:r>
-      <w:r>
-        <w:rPr>
-          <w:rFonts w:ascii="Times New Roman" w:hAnsi="Times New Roman" w:cs="Times New Roman"/>
-          <w:color w:val="FF0000"/>
-        </w:rPr>
-        <w:t xml:space="preserve"> speak </w:t>
+        <w:t>Spirit</w:t>
+      </w:r>
+      <w:r>
+        <w:rPr>
+          <w:rFonts w:ascii="Times New Roman" w:hAnsi="Times New Roman" w:cs="Times New Roman"/>
+          <w:color w:val="FF0000"/>
+        </w:rPr>
+        <w:t xml:space="preserve"> </w:t>
+      </w:r>
+      <w:r>
+        <w:rPr>
+          <w:rFonts w:ascii="Times New Roman" w:hAnsi="Times New Roman" w:cs="Times New Roman"/>
+          <w:color w:val="FF0000"/>
+        </w:rPr>
+        <w:t>does</w:t>
+      </w:r>
+      <w:r>
+        <w:rPr>
+          <w:rFonts w:ascii="Times New Roman" w:hAnsi="Times New Roman" w:cs="Times New Roman"/>
+          <w:color w:val="FF0000"/>
+        </w:rPr>
+        <w:t xml:space="preserve"> </w:t>
       </w:r>
       <w:r>
         <w:rPr>
           <w:rFonts w:ascii="Times New Roman" w:hAnsi="Times New Roman" w:cs="Times New Roman"/>
           <w:color w:val="FF6666"/>
         </w:rPr>
-        <w:t>louder</w:t>
-      </w:r>
-      <w:r>
-        <w:rPr>
-          <w:rFonts w:ascii="Times New Roman" w:hAnsi="Times New Roman" w:cs="Times New Roman"/>
-          <w:color w:val="FF0000"/>
-        </w:rPr>
-        <w:t xml:space="preserve"> than words talk less </w:t>
+        <w:t>not</w:t>
+      </w:r>
+      <w:r>
+        <w:rPr>
+          <w:rFonts w:ascii="Times New Roman" w:hAnsi="Times New Roman" w:cs="Times New Roman"/>
+          <w:color w:val="FF0000"/>
+        </w:rPr>
+        <w:t xml:space="preserve"> </w:t>
+      </w:r>
+      <w:r>
+        <w:rPr>
+          <w:rFonts w:ascii="Times New Roman" w:hAnsi="Times New Roman" w:cs="Times New Roman"/>
+          <w:color w:val="FF0000"/>
+        </w:rPr>
+        <w:t>understand</w:t>
+      </w:r>
+      <w:r>
+        <w:rPr>
+          <w:rFonts w:ascii="Times New Roman" w:hAnsi="Times New Roman" w:cs="Times New Roman"/>
+          <w:color w:val="FF0000"/>
+        </w:rPr>
+        <w:t xml:space="preserve"> </w:t>
       </w:r>
       <w:r>
         <w:rPr>
           <w:rFonts w:ascii="Times New Roman" w:hAnsi="Times New Roman" w:cs="Times New Roman"/>
           <w:color w:val="0080FF"/>
         </w:rPr>
-        <w:t>act more</w:t>
-      </w:r>
-      <w:r>
-        <w:rPr>
-          <w:rFonts w:ascii="Times New Roman" w:hAnsi="Times New Roman" w:cs="Times New Roman"/>
-          <w:color w:val="FF0000"/>
-        </w:rPr>
-        <w:t xml:space="preserve"> actions speak louder than words. </w:t>
+        <w:t>negation</w:t>
+      </w:r>
+      <w:r>
+        <w:rPr>
+          <w:rFonts w:ascii="Times New Roman" w:hAnsi="Times New Roman" w:cs="Times New Roman"/>
+          <w:color w:val="FF0000"/>
+        </w:rPr>
+        <w:t>.</w:t>
+      </w:r>
+      <w:r>
+        <w:rPr>
+          <w:rFonts w:ascii="Times New Roman" w:hAnsi="Times New Roman" w:cs="Times New Roman"/>
+          <w:color w:val="FF0000"/>
+        </w:rPr>
+        <w:t xml:space="preserve"> ;)</w:t>
+      </w:r>
+      <w:r>
+        <w:rPr>
+          <w:rFonts w:ascii="Times New Roman" w:hAnsi="Times New Roman" w:cs="Times New Roman"/>
+          <w:color w:val="FF0000"/>
+        </w:rPr>
+        <w:t xml:space="preserve"> </w:t>
       </w:r>
       <w:r>
         <w:rPr>
@@ -8966,15 +9295,31 @@
           <w:rFonts w:ascii="Times New Roman" w:hAnsi="Times New Roman" w:cs="Times New Roman"/>
           <w:color w:val="FF0000"/>
         </w:rPr>
-        <w:t>What spectators lose to talk for shit is what actors gain to act like shit.</w:t>
-      </w:r>
-    </w:p>
-    <w:p>
-      <w:pPr>
-        <w:jc w:val="both"/>
-        <w:rPr>
-          <w:rFonts w:ascii="Times New Roman" w:hAnsi="Times New Roman" w:cs="Times New Roman"/>
-          <w:color w:val="FF0000"/>
+        <w:t>What spectators lose to talk for shit is what actors gain to act like shit</w:t>
+      </w:r>
+      <w:r>
+        <w:rPr>
+          <w:rFonts w:ascii="Times New Roman" w:hAnsi="Times New Roman" w:cs="Times New Roman"/>
+          <w:color w:val="FF0000"/>
+        </w:rPr>
+        <w:t xml:space="preserve">. </w:t>
+      </w:r>
+      <w:r>
+        <w:rPr>
+          <w:rFonts w:ascii="Helvetica Neue" w:hAnsi="Helvetica Neue" w:cs="Times New Roman"/>
+          <w:color w:val="E6E6E6"/>
+          <w:sz w:val="16"/>
+          <w:szCs w:val="16"/>
+        </w:rPr>
+        <w:t>PARAGRAPH</w:t>
+      </w:r>
+    </w:p>
+    <w:p>
+      <w:pPr>
+        <w:jc w:val="both"/>
+        <w:rPr>
+          <w:rFonts w:ascii="Helvetica" w:hAnsi="Helvetica" w:cs="Times New Roman"/>
+          <w:color w:val="F2F2F2" w:themeColor="background1" w:themeShade="F2"/>
         </w:rPr>
       </w:pPr>
       <w:r>
@@ -8993,6 +9338,22 @@
         </w:rPr>
         <w:t>_Exemple_</w:t>
       </w:r>
+      <w:r>
+        <w:rPr>
+          <w:rFonts w:ascii="Times New Roman" w:hAnsi="Times New Roman" w:cs="Times New Roman"/>
+          <w:color w:val="FF0000"/>
+        </w:rPr>
+        <w:t xml:space="preserve">. </w:t>
+      </w:r>
+      <w:r>
+        <w:rPr>
+          <w:rFonts w:ascii="Helvetica Neue" w:hAnsi="Helvetica Neue" w:cs="Times New Roman"/>
+          <w:color w:val="E6E6E6"/>
+          <w:sz w:val="16"/>
+          <w:szCs w:val="16"/>
+        </w:rPr>
+        <w:t>PARAGRAPH</w:t>
+      </w:r>
     </w:p>
     <w:p>
       <w:pPr>
@@ -9071,13 +9432,8 @@
           <w:rFonts w:ascii="Times New Roman" w:hAnsi="Times New Roman" w:cs="Times New Roman"/>
         </w:rPr>
       </w:pPr>
-    </w:p>
-    <w:p>
-      <w:pPr>
-        <w:rPr>
-          <w:rFonts w:ascii="Times New Roman" w:hAnsi="Times New Roman" w:cs="Times New Roman"/>
-        </w:rPr>
-      </w:pPr>
+      <w:bookmarkStart w:id="0" w:name="_GoBack"/>
+      <w:bookmarkEnd w:id="0"/>
     </w:p>
     <w:p>
       <w:pPr>
@@ -9392,8 +9748,8 @@
       </w:pPr>
     </w:p>
     <w:sectPr>
-      <w:headerReference w:type="default" r:id="rId16"/>
-      <w:footerReference w:type="default" r:id="rId17"/>
+      <w:headerReference w:type="default" r:id="rId13"/>
+      <w:footerReference w:type="default" r:id="rId14"/>
       <w:pgSz w:w="11900" w:h="16840"/>
       <w:pgMar w:top="1134" w:right="1134" w:bottom="1134" w:left="1134" w:header="1134" w:footer="1134" w:gutter="0"/>
       <w:pgNumType w:start="1"/>
@@ -9484,16 +9840,6 @@
   <w:p>
     <w:pPr>
       <w:pStyle w:val="Footer"/>
-    </w:pPr>
-  </w:p>
-</w:ftr>
-</file>
-
-<file path=word/footer4.xml><?xml version="1.0" encoding="utf-8"?>
-<w:ftr xmlns:wpc="http://schemas.microsoft.com/office/word/2010/wordprocessingCanvas" xmlns:mo="http://schemas.microsoft.com/office/mac/office/2008/main" xmlns:mc="http://schemas.openxmlformats.org/markup-compatibility/2006" xmlns:mv="urn:schemas-microsoft-com:mac:vml" xmlns:o="urn:schemas-microsoft-com:office:office" xmlns:r="http://schemas.openxmlformats.org/officeDocument/2006/relationships" xmlns:m="http://schemas.openxmlformats.org/officeDocument/2006/math" xmlns:v="urn:schemas-microsoft-com:vml" xmlns:wp14="http://schemas.microsoft.com/office/word/2010/wordprocessingDrawing" xmlns:wp="http://schemas.openxmlformats.org/drawingml/2006/wordprocessingDrawing" xmlns:w10="urn:schemas-microsoft-com:office:word" xmlns:w="http://schemas.openxmlformats.org/wordprocessingml/2006/main" xmlns:w14="http://schemas.microsoft.com/office/word/2010/wordml" xmlns:wpg="http://schemas.microsoft.com/office/word/2010/wordprocessingGroup" xmlns:wpi="http://schemas.microsoft.com/office/word/2010/wordprocessingInk" xmlns:wne="http://schemas.microsoft.com/office/word/2006/wordml" xmlns:wps="http://schemas.microsoft.com/office/word/2010/wordprocessingShape" mc:Ignorable="w14 wp14">
-  <w:p>
-    <w:pPr>
-      <w:pStyle w:val="Footer"/>
       <w:framePr w:wrap="around" w:vAnchor="text" w:hAnchor="margin" w:xAlign="right" w:y="1"/>
       <w:rPr>
         <w:rStyle w:val="PageNumber"/>
@@ -9537,7 +9883,7 @@
         <w:sz w:val="22"/>
         <w:szCs w:val="22"/>
       </w:rPr>
-      <w:t>1</w:t>
+      <w:t>8</w:t>
     </w:r>
     <w:r>
       <w:rPr>
@@ -9572,8 +9918,6 @@
       </w:rPr>
       <w:t>VERSION 3RC</w:t>
     </w:r>
-    <w:bookmarkStart w:id="0" w:name="_GoBack"/>
-    <w:bookmarkEnd w:id="0"/>
   </w:p>
 </w:ftr>
 </file>
@@ -9598,16 +9942,6 @@
 </file>
 
 <file path=word/header1.xml><?xml version="1.0" encoding="utf-8"?>
-<w:hdr xmlns:wpc="http://schemas.microsoft.com/office/word/2010/wordprocessingCanvas" xmlns:mo="http://schemas.microsoft.com/office/mac/office/2008/main" xmlns:mc="http://schemas.openxmlformats.org/markup-compatibility/2006" xmlns:mv="urn:schemas-microsoft-com:mac:vml" xmlns:o="urn:schemas-microsoft-com:office:office" xmlns:r="http://schemas.openxmlformats.org/officeDocument/2006/relationships" xmlns:m="http://schemas.openxmlformats.org/officeDocument/2006/math" xmlns:v="urn:schemas-microsoft-com:vml" xmlns:wp14="http://schemas.microsoft.com/office/word/2010/wordprocessingDrawing" xmlns:wp="http://schemas.openxmlformats.org/drawingml/2006/wordprocessingDrawing" xmlns:w10="urn:schemas-microsoft-com:office:word" xmlns:w="http://schemas.openxmlformats.org/wordprocessingml/2006/main" xmlns:w14="http://schemas.microsoft.com/office/word/2010/wordml" xmlns:wpg="http://schemas.microsoft.com/office/word/2010/wordprocessingGroup" xmlns:wpi="http://schemas.microsoft.com/office/word/2010/wordprocessingInk" xmlns:wne="http://schemas.microsoft.com/office/word/2006/wordml" xmlns:wps="http://schemas.microsoft.com/office/word/2010/wordprocessingShape" mc:Ignorable="w14 wp14">
-  <w:p>
-    <w:pPr>
-      <w:pStyle w:val="Header"/>
-    </w:pPr>
-  </w:p>
-</w:hdr>
-</file>
-
-<file path=word/header2.xml><?xml version="1.0" encoding="utf-8"?>
 <w:hdr xmlns:wpc="http://schemas.microsoft.com/office/word/2010/wordprocessingCanvas" xmlns:mo="http://schemas.microsoft.com/office/mac/office/2008/main" xmlns:mc="http://schemas.openxmlformats.org/markup-compatibility/2006" xmlns:mv="urn:schemas-microsoft-com:mac:vml" xmlns:o="urn:schemas-microsoft-com:office:office" xmlns:r="http://schemas.openxmlformats.org/officeDocument/2006/relationships" xmlns:m="http://schemas.openxmlformats.org/officeDocument/2006/math" xmlns:v="urn:schemas-microsoft-com:vml" xmlns:wp14="http://schemas.microsoft.com/office/word/2010/wordprocessingDrawing" xmlns:wp="http://schemas.openxmlformats.org/drawingml/2006/wordprocessingDrawing" xmlns:w10="urn:schemas-microsoft-com:office:word" xmlns:w="http://schemas.openxmlformats.org/wordprocessingml/2006/main" xmlns:w14="http://schemas.microsoft.com/office/word/2010/wordml" xmlns:wpg="http://schemas.microsoft.com/office/word/2010/wordprocessingGroup" xmlns:wpi="http://schemas.microsoft.com/office/word/2010/wordprocessingInk" xmlns:wne="http://schemas.microsoft.com/office/word/2006/wordml" xmlns:wps="http://schemas.microsoft.com/office/word/2010/wordprocessingShape" mc:Ignorable="w14 wp14">
   <w:p>
     <w:pPr>
@@ -9627,17 +9961,7 @@
 </w:hdr>
 </file>
 
-<file path=word/header3.xml><?xml version="1.0" encoding="utf-8"?>
-<w:hdr xmlns:wpc="http://schemas.microsoft.com/office/word/2010/wordprocessingCanvas" xmlns:mo="http://schemas.microsoft.com/office/mac/office/2008/main" xmlns:mc="http://schemas.openxmlformats.org/markup-compatibility/2006" xmlns:mv="urn:schemas-microsoft-com:mac:vml" xmlns:o="urn:schemas-microsoft-com:office:office" xmlns:r="http://schemas.openxmlformats.org/officeDocument/2006/relationships" xmlns:m="http://schemas.openxmlformats.org/officeDocument/2006/math" xmlns:v="urn:schemas-microsoft-com:vml" xmlns:wp14="http://schemas.microsoft.com/office/word/2010/wordprocessingDrawing" xmlns:wp="http://schemas.openxmlformats.org/drawingml/2006/wordprocessingDrawing" xmlns:w10="urn:schemas-microsoft-com:office:word" xmlns:w="http://schemas.openxmlformats.org/wordprocessingml/2006/main" xmlns:w14="http://schemas.microsoft.com/office/word/2010/wordml" xmlns:wpg="http://schemas.microsoft.com/office/word/2010/wordprocessingGroup" xmlns:wpi="http://schemas.microsoft.com/office/word/2010/wordprocessingInk" xmlns:wne="http://schemas.microsoft.com/office/word/2006/wordml" xmlns:wps="http://schemas.microsoft.com/office/word/2010/wordprocessingShape" mc:Ignorable="w14 wp14">
-  <w:p>
-    <w:pPr>
-      <w:pStyle w:val="Header"/>
-    </w:pPr>
-  </w:p>
-</w:hdr>
-</file>
-
-<file path=word/header4.xml><?xml version="1.0" encoding="utf-8"?>
+<file path=word/header2.xml><?xml version="1.0" encoding="utf-8"?>
 <w:hdr xmlns:wpc="http://schemas.microsoft.com/office/word/2010/wordprocessingCanvas" xmlns:mo="http://schemas.microsoft.com/office/mac/office/2008/main" xmlns:mc="http://schemas.openxmlformats.org/markup-compatibility/2006" xmlns:mv="urn:schemas-microsoft-com:mac:vml" xmlns:o="urn:schemas-microsoft-com:office:office" xmlns:r="http://schemas.openxmlformats.org/officeDocument/2006/relationships" xmlns:m="http://schemas.openxmlformats.org/officeDocument/2006/math" xmlns:v="urn:schemas-microsoft-com:vml" xmlns:wp14="http://schemas.microsoft.com/office/word/2010/wordprocessingDrawing" xmlns:wp="http://schemas.openxmlformats.org/drawingml/2006/wordprocessingDrawing" xmlns:w10="urn:schemas-microsoft-com:office:word" xmlns:w="http://schemas.openxmlformats.org/wordprocessingml/2006/main" xmlns:w14="http://schemas.microsoft.com/office/word/2010/wordml" xmlns:wpg="http://schemas.microsoft.com/office/word/2010/wordprocessingGroup" xmlns:wpi="http://schemas.microsoft.com/office/word/2010/wordprocessingInk" xmlns:wne="http://schemas.microsoft.com/office/word/2006/wordml" xmlns:wps="http://schemas.microsoft.com/office/word/2010/wordprocessingShape" mc:Ignorable="w14 wp14">
   <w:p>
     <w:pPr>
@@ -10492,7 +10816,7 @@
 </file>
 
 <file path=customXml/itemProps2.xml><?xml version="1.0" encoding="utf-8"?>
-<ds:datastoreItem xmlns:ds="http://schemas.openxmlformats.org/officeDocument/2006/customXml" ds:itemID="{1C741D07-A900-FB40-BC38-2EE09F0E562A}">
+<ds:datastoreItem xmlns:ds="http://schemas.openxmlformats.org/officeDocument/2006/customXml" ds:itemID="{A79EEC05-8C18-374F-8D42-867548FD9D2A}">
   <ds:schemaRefs>
     <ds:schemaRef ds:uri="http://schemas.openxmlformats.org/officeDocument/2006/bibliography"/>
   </ds:schemaRefs>

</xml_diff>